<commit_message>
Added some badly-formulated prototype code.
</commit_message>
<xml_diff>
--- a/Sedela/Sedela.Specification/Sedela.Specification.docx
+++ b/Sedela/Sedela.Specification/Sedela.Specification.docx
@@ -268,7 +268,7 @@
           <w:sz w:val="18"/>
           <w:lang w:val="en"/>
         </w:rPr>
-        <w:t>The second intended capability of Sedela is to allow program designers to specify their program’s intended semantics in one of two ways – in a formal, denotative way (terms defined entirely in terms of other terms), or in an informal, textual way (terms defined with just descriptive text). Where a denotative approach is required, Sedela allows designers to encode their program’s abstract terms in terms of algebraic data types and a typed lambda calculus. Where a more informal approach is permitted, Sedela offers designers the ability to define their terms with ‘axioms’. The less formal definitions enabled by ‘axioms’ makes Sedela a usable tool for describing systems whose denotations may be too complex to warrant formal specification, in particular, for legacy programs.</w:t>
+        <w:t>The second intended capability of Sedela is to allow program designers to specify their program’s intended semantics in one of two ways – in a formal, denotative way (terms defined entirely in terms of other fully defined terms), or in an informal, textual way (terms defined with just descriptive text). Where a denotative approach is required, Sedela allows designers to encode their program’s abstract terms in terms of algebraic data types and a typed lambda calculus. Where a more informal approach is permitted, Sedela offers designers the ability to define their terms with ‘axioms’. The less formal definitions enabled by ‘axioms’ makes Sedela a usable tool for describing systems whose denotations may be too complex to warrant formal specification, in particular, for legacy programs.</w:t>
       </w:r>
     </w:p>
     <w:p>
@@ -367,73 +367,73 @@
           <w:sz w:val="18"/>
           <w:lang w:val="en"/>
         </w:rPr>
-        <w:t>2) Denotational design restricts its domain of use to programs / subprograms whose semantics can be specified denotatively (EG, formally and in full). This is an advantage for those working on greenfield projects and projects that otherwise demand formal definition (such as with programming languages).</w:t>
-      </w:r>
-    </w:p>
-    <w:p>
-      <w:pPr>
-        <w:pStyle w:val="Normal"/>
-        <w:spacing w:lineRule="auto" w:line="276" w:before="0" w:after="0"/>
-        <w:rPr>
-          <w:rFonts w:ascii="Courier New" w:hAnsi="Courier New"/>
-          <w:sz w:val="18"/>
-          <w:lang w:val="en"/>
-        </w:rPr>
-      </w:pPr>
-      <w:r>
-        <w:rPr>
-          <w:rFonts w:ascii="Courier New" w:hAnsi="Courier New"/>
-          <w:sz w:val="18"/>
-          <w:lang w:val="en"/>
-        </w:rPr>
-      </w:r>
-    </w:p>
-    <w:p>
-      <w:pPr>
-        <w:pStyle w:val="Normal"/>
-        <w:spacing w:lineRule="auto" w:line="276" w:before="0" w:after="0"/>
-        <w:rPr/>
-      </w:pPr>
-      <w:r>
-        <w:rPr>
-          <w:rFonts w:ascii="Courier New" w:hAnsi="Courier New"/>
-          <w:sz w:val="18"/>
-          <w:lang w:val="en"/>
-        </w:rPr>
-        <w:t>3) Semantic design provides a ‘knob’ for the level of semantic detail at which designers would like to specify their programs. It has been found to be useful to increase the level of semantic detail for designs by replacing some informal definitions with denotative ones while leaving less detailed other definitions for brevity. Semantic design may end up being a useful bridge from a low-detailm ‘on-napkis’ design to one that can (and should be) specified denotatively with denotational design.</w:t>
-      </w:r>
-    </w:p>
-    <w:p>
-      <w:pPr>
-        <w:pStyle w:val="Normal"/>
-        <w:spacing w:lineRule="auto" w:line="276" w:before="0" w:after="0"/>
-        <w:rPr>
-          <w:rFonts w:ascii="Courier New" w:hAnsi="Courier New"/>
-          <w:sz w:val="18"/>
-          <w:lang w:val="en"/>
-        </w:rPr>
-      </w:pPr>
-      <w:r>
-        <w:rPr>
-          <w:rFonts w:ascii="Courier New" w:hAnsi="Courier New"/>
-          <w:sz w:val="18"/>
-          <w:lang w:val="en"/>
-        </w:rPr>
-      </w:r>
-    </w:p>
-    <w:p>
-      <w:pPr>
-        <w:pStyle w:val="Normal"/>
-        <w:spacing w:lineRule="auto" w:line="276" w:before="0" w:after="0"/>
-        <w:rPr/>
-      </w:pPr>
-      <w:r>
-        <w:rPr>
-          <w:rFonts w:ascii="Courier New" w:hAnsi="Courier New"/>
-          <w:sz w:val="18"/>
-          <w:lang w:val="en"/>
-        </w:rPr>
-        <w:t>While denotative design seems ideal, I invented semantic design for either one of two reasons – 1) I could not apply denotational design to my current needs due to its limited domain of application, or 2) I did not understand denotative design well enough to realize its domain of application was big enough to in fact satisfy my needs. Denotational design is admittedly still a mystery to me in some ways, so while I am confident in Sedela’s utility, I am not entirely confident that Sedela cannot be entirely subsumed by denotational design. It remains to be seen.</w:t>
+        <w:t>2) Denotational design restricts its domain of use to programs / subprograms whose semantics can be specified denotatively (IE, formally and in full). This is an advantage for those working on greenfield projects and on projects that otherwise demand formal definition (such as with programming languages).</w:t>
+      </w:r>
+    </w:p>
+    <w:p>
+      <w:pPr>
+        <w:pStyle w:val="Normal"/>
+        <w:spacing w:lineRule="auto" w:line="276" w:before="0" w:after="0"/>
+        <w:rPr>
+          <w:rFonts w:ascii="Courier New" w:hAnsi="Courier New"/>
+          <w:sz w:val="18"/>
+          <w:lang w:val="en"/>
+        </w:rPr>
+      </w:pPr>
+      <w:r>
+        <w:rPr>
+          <w:rFonts w:ascii="Courier New" w:hAnsi="Courier New"/>
+          <w:sz w:val="18"/>
+          <w:lang w:val="en"/>
+        </w:rPr>
+      </w:r>
+    </w:p>
+    <w:p>
+      <w:pPr>
+        <w:pStyle w:val="Normal"/>
+        <w:spacing w:lineRule="auto" w:line="276" w:before="0" w:after="0"/>
+        <w:rPr/>
+      </w:pPr>
+      <w:r>
+        <w:rPr>
+          <w:rFonts w:ascii="Courier New" w:hAnsi="Courier New"/>
+          <w:sz w:val="18"/>
+          <w:lang w:val="en"/>
+        </w:rPr>
+        <w:t>3) Semantic design provides a ‘knob’ for the level of semantic detail at which designers would like to specify their programs. It has been found to be useful to increase the level of semantic detail for designs by replacing some informal definitions with more detailed ones (terms defined in terms of other terms) while leaving less detailed other definitions for brevity or temporary convenience. Semantic design may end up being a useful bridge from a low-detail ‘on-napkins’ design to one that can (and should be) specified denotatively with denotational design.</w:t>
+      </w:r>
+    </w:p>
+    <w:p>
+      <w:pPr>
+        <w:pStyle w:val="Normal"/>
+        <w:spacing w:lineRule="auto" w:line="276" w:before="0" w:after="0"/>
+        <w:rPr>
+          <w:rFonts w:ascii="Courier New" w:hAnsi="Courier New"/>
+          <w:sz w:val="18"/>
+          <w:lang w:val="en"/>
+        </w:rPr>
+      </w:pPr>
+      <w:r>
+        <w:rPr>
+          <w:rFonts w:ascii="Courier New" w:hAnsi="Courier New"/>
+          <w:sz w:val="18"/>
+          <w:lang w:val="en"/>
+        </w:rPr>
+      </w:r>
+    </w:p>
+    <w:p>
+      <w:pPr>
+        <w:pStyle w:val="Normal"/>
+        <w:spacing w:lineRule="auto" w:line="276" w:before="0" w:after="0"/>
+        <w:rPr/>
+      </w:pPr>
+      <w:r>
+        <w:rPr>
+          <w:rFonts w:ascii="Courier New" w:hAnsi="Courier New"/>
+          <w:sz w:val="18"/>
+          <w:lang w:val="en"/>
+        </w:rPr>
+        <w:t>While denotative design seems ideal, I invented semantic design for either one of two reasons – 1) I could not apply denotational design to my current needs due to its limited domain of application, or 2) I did not understand denotative design well enough to realize its domain of application was big enough to in fact satisfy my needs. Denotational design is admittedly still a mystery to me in some ways, so while I am confident in Sedela’s utility, I am not entirely confident that Sedela cannot be entirely subsumed by denotational design. To me, it remains to be seen.</w:t>
       </w:r>
     </w:p>
     <w:p>
@@ -817,7 +817,7 @@
           <w:lang w:val="en"/>
         </w:rPr>
         <w:tab/>
-        <w:t xml:space="preserve">f (a : </w:t>
+        <w:t xml:space="preserve">let f (a : </w:t>
       </w:r>
       <w:r>
         <w:rPr>
@@ -924,7 +924,6 @@
         </w:rPr>
         <w:tab/>
         <w:tab/>
-        <w:tab/>
       </w:r>
       <w:r>
         <w:rPr>
@@ -1333,7 +1332,18 @@
         <w:spacing w:lineRule="auto" w:line="276" w:before="0" w:after="0"/>
         <w:ind w:left="0" w:right="0" w:hanging="0"/>
         <w:jc w:val="left"/>
-        <w:rPr/>
+        <w:rPr>
+          <w:rFonts w:ascii="Courier New" w:hAnsi="Courier New"/>
+          <w:b w:val="false"/>
+          <w:b w:val="false"/>
+          <w:bCs w:val="false"/>
+          <w:i w:val="false"/>
+          <w:i w:val="false"/>
+          <w:iCs w:val="false"/>
+          <w:sz w:val="18"/>
+          <w:u w:val="none"/>
+          <w:lang w:val="en"/>
+        </w:rPr>
       </w:pPr>
       <w:r>
         <w:rPr>
@@ -1518,7 +1528,7 @@
         </w:rPr>
         <w:tab/>
         <w:tab/>
-        <w:t xml:space="preserve">MyProduct&lt;...&gt; = </w:t>
+        <w:t xml:space="preserve">let MyProduct&lt;...&gt; = </w:t>
       </w:r>
       <w:r>
         <w:rPr>
@@ -2022,9 +2032,21 @@
           <w:lang w:val="en"/>
         </w:rPr>
         <w:t>:=</w:t>
-        <w:tab/>
-        <w:tab/>
-        <w:tab/>
+      </w:r>
+      <w:r>
+        <w:rPr>
+          <w:rFonts w:ascii="Courier New" w:hAnsi="Courier New"/>
+          <w:b w:val="false"/>
+          <w:bCs w:val="false"/>
+          <w:i w:val="false"/>
+          <w:sz w:val="18"/>
+          <w:u w:val="none"/>
+          <w:lang w:val="en"/>
+        </w:rPr>
+        <w:tab/>
+        <w:tab/>
+        <w:tab/>
+        <w:t xml:space="preserve">let </w:t>
       </w:r>
       <w:r>
         <w:rPr>
@@ -2048,7 +2070,6 @@
           <w:lang w:val="en"/>
         </w:rPr>
         <w:t>Sum&lt;...&gt; =</w:t>
-        <w:tab/>
         <w:tab/>
         <w:tab/>
         <w:tab/>
@@ -2600,7 +2621,18 @@
         <w:spacing w:lineRule="auto" w:line="276" w:before="0" w:after="0"/>
         <w:ind w:left="0" w:right="0" w:hanging="0"/>
         <w:jc w:val="left"/>
-        <w:rPr/>
+        <w:rPr>
+          <w:rFonts w:ascii="Courier New" w:hAnsi="Courier New"/>
+          <w:b/>
+          <w:b/>
+          <w:bCs/>
+          <w:i w:val="false"/>
+          <w:i w:val="false"/>
+          <w:iCs w:val="false"/>
+          <w:sz w:val="18"/>
+          <w:u w:val="none"/>
+          <w:lang w:val="en"/>
+        </w:rPr>
       </w:pPr>
       <w:r>
         <w:rPr>
@@ -4357,35 +4389,19 @@
         <w:spacing w:lineRule="auto" w:line="276" w:before="0" w:after="0"/>
         <w:ind w:left="0" w:right="0" w:hanging="0"/>
         <w:jc w:val="left"/>
-        <w:rPr/>
-      </w:pPr>
-      <w:r>
-        <w:rPr>
-          <w:rFonts w:ascii="Courier New" w:hAnsi="Courier New"/>
+        <w:rPr>
+          <w:rFonts w:ascii="Courier New" w:hAnsi="Courier New"/>
+          <w:b/>
           <w:b/>
           <w:bCs/>
           <w:i w:val="false"/>
-          <w:iCs w:val="false"/>
-          <w:sz w:val="18"/>
-          <w:u w:val="none"/>
-          <w:lang w:val="en"/>
-        </w:rPr>
-        <w:t>Line Comment :=</w:t>
-        <w:tab/>
-      </w:r>
-      <w:r>
-        <w:rPr>
-          <w:rFonts w:ascii="Courier New" w:hAnsi="Courier New"/>
-          <w:b w:val="false"/>
-          <w:bCs w:val="false"/>
-          <w:i w:val="false"/>
-          <w:iCs w:val="false"/>
-          <w:sz w:val="18"/>
-          <w:u w:val="none"/>
-          <w:lang w:val="en"/>
-        </w:rPr>
-        <w:tab/>
-      </w:r>
+          <w:i w:val="false"/>
+          <w:iCs w:val="false"/>
+          <w:sz w:val="18"/>
+          <w:u w:val="none"/>
+          <w:lang w:val="en"/>
+        </w:rPr>
+      </w:pPr>
       <w:r>
         <w:rPr>
           <w:rFonts w:ascii="Courier New" w:hAnsi="Courier New"/>
@@ -4397,6 +4413,33 @@
           <w:u w:val="none"/>
           <w:lang w:val="en"/>
         </w:rPr>
+        <w:t>Line Comment :=</w:t>
+        <w:tab/>
+      </w:r>
+      <w:r>
+        <w:rPr>
+          <w:rFonts w:ascii="Courier New" w:hAnsi="Courier New"/>
+          <w:b w:val="false"/>
+          <w:bCs w:val="false"/>
+          <w:i w:val="false"/>
+          <w:iCs w:val="false"/>
+          <w:sz w:val="18"/>
+          <w:u w:val="none"/>
+          <w:lang w:val="en"/>
+        </w:rPr>
+        <w:tab/>
+      </w:r>
+      <w:r>
+        <w:rPr>
+          <w:rFonts w:ascii="Courier New" w:hAnsi="Courier New"/>
+          <w:b/>
+          <w:bCs/>
+          <w:i w:val="false"/>
+          <w:iCs w:val="false"/>
+          <w:sz w:val="18"/>
+          <w:u w:val="none"/>
+          <w:lang w:val="en"/>
+        </w:rPr>
         <w:t>Example:</w:t>
       </w:r>
       <w:r>
@@ -4783,7 +4826,7 @@
         <w:tab/>
         <w:tab/>
         <w:tab/>
-        <w:t xml:space="preserve">_ = (_ : </w:t>
+        <w:t xml:space="preserve">let _ = (_ : </w:t>
       </w:r>
       <w:r>
         <w:rPr>
@@ -4867,7 +4910,18 @@
         <w:spacing w:lineRule="auto" w:line="276" w:before="0" w:after="0"/>
         <w:ind w:left="0" w:right="0" w:hanging="0"/>
         <w:jc w:val="left"/>
-        <w:rPr/>
+        <w:rPr>
+          <w:rFonts w:ascii="Courier New" w:hAnsi="Courier New"/>
+          <w:b w:val="false"/>
+          <w:b w:val="false"/>
+          <w:bCs w:val="false"/>
+          <w:i w:val="false"/>
+          <w:i w:val="false"/>
+          <w:iCs w:val="false"/>
+          <w:sz w:val="18"/>
+          <w:u w:val="none"/>
+          <w:lang w:val="en"/>
+        </w:rPr>
       </w:pPr>
       <w:r>
         <w:rPr>
@@ -4980,7 +5034,18 @@
         <w:spacing w:lineRule="auto" w:line="276" w:before="0" w:after="0"/>
         <w:ind w:left="0" w:right="0" w:hanging="0"/>
         <w:jc w:val="left"/>
-        <w:rPr/>
+        <w:rPr>
+          <w:rFonts w:ascii="Courier New" w:hAnsi="Courier New"/>
+          <w:b w:val="false"/>
+          <w:b w:val="false"/>
+          <w:bCs w:val="false"/>
+          <w:i w:val="false"/>
+          <w:i w:val="false"/>
+          <w:iCs w:val="false"/>
+          <w:sz w:val="18"/>
+          <w:u w:val="none"/>
+          <w:lang w:val="en"/>
+        </w:rPr>
       </w:pPr>
       <w:r>
         <w:rPr>
@@ -5127,15 +5192,27 @@
           <w:u w:val="none"/>
           <w:lang w:val="en"/>
         </w:rPr>
-        <w:t>Any = Axiom "The universal base type."</w:t>
-      </w:r>
-    </w:p>
-    <w:p>
-      <w:pPr>
-        <w:pStyle w:val="Normal"/>
-        <w:spacing w:lineRule="auto" w:line="276" w:before="0" w:after="0"/>
-        <w:rPr/>
-      </w:pPr>
+        <w:t>let Any = Axiom "The universal base type."</w:t>
+      </w:r>
+    </w:p>
+    <w:p>
+      <w:pPr>
+        <w:pStyle w:val="Normal"/>
+        <w:spacing w:lineRule="auto" w:line="276" w:before="0" w:after="0"/>
+        <w:rPr/>
+      </w:pPr>
+      <w:r>
+        <w:rPr>
+          <w:rFonts w:ascii="Courier New" w:hAnsi="Courier New"/>
+          <w:b w:val="false"/>
+          <w:i w:val="false"/>
+          <w:color w:val="000000"/>
+          <w:sz w:val="18"/>
+          <w:u w:val="none"/>
+          <w:lang w:val="en"/>
+        </w:rPr>
+        <w:t xml:space="preserve">let </w:t>
+      </w:r>
       <w:r>
         <w:rPr>
           <w:rFonts w:ascii="Courier New" w:hAnsi="Courier New"/>
@@ -5159,6 +5236,18 @@
           <w:rFonts w:ascii="Courier New" w:hAnsi="Courier New"/>
           <w:b w:val="false"/>
           <w:i w:val="false"/>
+          <w:color w:val="000000"/>
+          <w:sz w:val="18"/>
+          <w:u w:val="none"/>
+          <w:lang w:val="en"/>
+        </w:rPr>
+        <w:t xml:space="preserve">let </w:t>
+      </w:r>
+      <w:r>
+        <w:rPr>
+          <w:rFonts w:ascii="Courier New" w:hAnsi="Courier New"/>
+          <w:b w:val="false"/>
+          <w:i w:val="false"/>
           <w:sz w:val="18"/>
           <w:u w:val="none"/>
           <w:lang w:val="en"/>
@@ -5177,6 +5266,18 @@
           <w:rFonts w:ascii="Courier New" w:hAnsi="Courier New"/>
           <w:b w:val="false"/>
           <w:i w:val="false"/>
+          <w:color w:val="000000"/>
+          <w:sz w:val="18"/>
+          <w:u w:val="none"/>
+          <w:lang w:val="en"/>
+        </w:rPr>
+        <w:t xml:space="preserve">let </w:t>
+      </w:r>
+      <w:r>
+        <w:rPr>
+          <w:rFonts w:ascii="Courier New" w:hAnsi="Courier New"/>
+          <w:b w:val="false"/>
+          <w:i w:val="false"/>
           <w:sz w:val="18"/>
           <w:u w:val="none"/>
           <w:lang w:val="en"/>
@@ -5195,6 +5296,18 @@
           <w:rFonts w:ascii="Courier New" w:hAnsi="Courier New"/>
           <w:b w:val="false"/>
           <w:i w:val="false"/>
+          <w:color w:val="000000"/>
+          <w:sz w:val="18"/>
+          <w:u w:val="none"/>
+          <w:lang w:val="en"/>
+        </w:rPr>
+        <w:t xml:space="preserve">let </w:t>
+      </w:r>
+      <w:r>
+        <w:rPr>
+          <w:rFonts w:ascii="Courier New" w:hAnsi="Courier New"/>
+          <w:b w:val="false"/>
+          <w:i w:val="false"/>
           <w:sz w:val="18"/>
           <w:u w:val="none"/>
           <w:lang w:val="en"/>
@@ -5213,6 +5326,18 @@
           <w:rFonts w:ascii="Courier New" w:hAnsi="Courier New"/>
           <w:b w:val="false"/>
           <w:i w:val="false"/>
+          <w:color w:val="000000"/>
+          <w:sz w:val="18"/>
+          <w:u w:val="none"/>
+          <w:lang w:val="en"/>
+        </w:rPr>
+        <w:t xml:space="preserve">let </w:t>
+      </w:r>
+      <w:r>
+        <w:rPr>
+          <w:rFonts w:ascii="Courier New" w:hAnsi="Courier New"/>
+          <w:b w:val="false"/>
+          <w:i w:val="false"/>
           <w:sz w:val="18"/>
           <w:u w:val="none"/>
           <w:lang w:val="en"/>
@@ -5231,6 +5356,18 @@
           <w:rFonts w:ascii="Courier New" w:hAnsi="Courier New"/>
           <w:b w:val="false"/>
           <w:i w:val="false"/>
+          <w:color w:val="000000"/>
+          <w:sz w:val="18"/>
+          <w:u w:val="none"/>
+          <w:lang w:val="en"/>
+        </w:rPr>
+        <w:t xml:space="preserve">let </w:t>
+      </w:r>
+      <w:r>
+        <w:rPr>
+          <w:rFonts w:ascii="Courier New" w:hAnsi="Courier New"/>
+          <w:b w:val="false"/>
+          <w:i w:val="false"/>
           <w:sz w:val="18"/>
           <w:u w:val="none"/>
           <w:lang w:val="en"/>
@@ -5254,26 +5391,26 @@
           <w:u w:val="none"/>
           <w:lang w:val="en"/>
         </w:rPr>
-        <w:t>List&lt;a&gt; = | Nil | Link of (a, List&lt;a&gt;)</w:t>
-      </w:r>
-    </w:p>
-    <w:p>
-      <w:pPr>
-        <w:pStyle w:val="Normal"/>
-        <w:spacing w:lineRule="auto" w:line="276" w:before="0" w:after="0"/>
-        <w:rPr/>
-      </w:pPr>
-      <w:r>
-        <w:rPr>
-          <w:rFonts w:ascii="Courier New" w:hAnsi="Courier New"/>
-          <w:b w:val="false"/>
-          <w:i w:val="false"/>
-          <w:color w:val="000000"/>
-          <w:sz w:val="18"/>
-          <w:u w:val="none"/>
-          <w:lang w:val="en"/>
-        </w:rPr>
-        <w:t>Map&lt;a, b&gt; = | Leaf of (a, b) | Node of (Map&lt;a, b&gt;, Map&lt;a, b&gt;)</w:t>
+        <w:t>let List&lt;a&gt; = | Nil | Link of (a, List&lt;a&gt;)</w:t>
+      </w:r>
+    </w:p>
+    <w:p>
+      <w:pPr>
+        <w:pStyle w:val="Normal"/>
+        <w:spacing w:lineRule="auto" w:line="276" w:before="0" w:after="0"/>
+        <w:rPr/>
+      </w:pPr>
+      <w:r>
+        <w:rPr>
+          <w:rFonts w:ascii="Courier New" w:hAnsi="Courier New"/>
+          <w:b w:val="false"/>
+          <w:i w:val="false"/>
+          <w:color w:val="000000"/>
+          <w:sz w:val="18"/>
+          <w:u w:val="none"/>
+          <w:lang w:val="en"/>
+        </w:rPr>
+        <w:t>let Map&lt;a, b&gt; = | Leaf of (a, b) | Node of (Map&lt;a, b&gt;, Map&lt;a, b&gt;)</w:t>
       </w:r>
     </w:p>
     <w:p>
@@ -5678,7 +5815,16 @@
       <w:pPr>
         <w:pStyle w:val="Normal"/>
         <w:spacing w:lineRule="auto" w:line="276" w:before="0" w:after="0"/>
-        <w:rPr/>
+        <w:rPr>
+          <w:rFonts w:ascii="Courier New" w:hAnsi="Courier New"/>
+          <w:b w:val="false"/>
+          <w:b w:val="false"/>
+          <w:i w:val="false"/>
+          <w:i w:val="false"/>
+          <w:sz w:val="18"/>
+          <w:u w:val="none"/>
+          <w:lang w:val="en"/>
+        </w:rPr>
       </w:pPr>
       <w:r>
         <w:rPr>
@@ -5832,7 +5978,16 @@
       <w:pPr>
         <w:pStyle w:val="Normal"/>
         <w:spacing w:lineRule="auto" w:line="276" w:before="0" w:after="0"/>
-        <w:rPr/>
+        <w:rPr>
+          <w:rFonts w:ascii="Courier New" w:hAnsi="Courier New"/>
+          <w:b w:val="false"/>
+          <w:b w:val="false"/>
+          <w:i w:val="false"/>
+          <w:i w:val="false"/>
+          <w:sz w:val="18"/>
+          <w:u w:val="none"/>
+          <w:lang w:val="en"/>
+        </w:rPr>
       </w:pPr>
       <w:r>
         <w:rPr>
@@ -5938,7 +6093,16 @@
       <w:pPr>
         <w:pStyle w:val="Normal"/>
         <w:spacing w:lineRule="auto" w:line="276" w:before="0" w:after="0"/>
-        <w:rPr/>
+        <w:rPr>
+          <w:rFonts w:ascii="Courier New" w:hAnsi="Courier New"/>
+          <w:b w:val="false"/>
+          <w:b w:val="false"/>
+          <w:i w:val="false"/>
+          <w:i w:val="false"/>
+          <w:sz w:val="18"/>
+          <w:u w:val="none"/>
+          <w:lang w:val="en"/>
+        </w:rPr>
       </w:pPr>
       <w:r>
         <w:rPr>
@@ -5967,7 +6131,16 @@
       <w:pPr>
         <w:pStyle w:val="Normal"/>
         <w:spacing w:lineRule="auto" w:line="276" w:before="0" w:after="0"/>
-        <w:rPr/>
+        <w:rPr>
+          <w:rFonts w:ascii="Courier New" w:hAnsi="Courier New"/>
+          <w:b w:val="false"/>
+          <w:b w:val="false"/>
+          <w:i w:val="false"/>
+          <w:i w:val="false"/>
+          <w:sz w:val="18"/>
+          <w:u w:val="none"/>
+          <w:lang w:val="en"/>
+        </w:rPr>
       </w:pPr>
       <w:r>
         <w:rPr>
@@ -6489,7 +6662,16 @@
       <w:pPr>
         <w:pStyle w:val="Normal"/>
         <w:spacing w:lineRule="auto" w:line="276" w:before="0" w:after="0"/>
-        <w:rPr/>
+        <w:rPr>
+          <w:rFonts w:ascii="Courier New" w:hAnsi="Courier New"/>
+          <w:b w:val="false"/>
+          <w:b w:val="false"/>
+          <w:i w:val="false"/>
+          <w:i w:val="false"/>
+          <w:sz w:val="18"/>
+          <w:u w:val="none"/>
+          <w:lang w:val="en"/>
+        </w:rPr>
       </w:pPr>
       <w:r>
         <w:rPr>
@@ -6541,6 +6723,19 @@
           <w:b w:val="false"/>
           <w:bCs w:val="false"/>
           <w:i w:val="false"/>
+          <w:color w:val="000000"/>
+          <w:sz w:val="18"/>
+          <w:u w:val="none"/>
+          <w:lang w:val="en"/>
+        </w:rPr>
+        <w:t xml:space="preserve">let </w:t>
+      </w:r>
+      <w:r>
+        <w:rPr>
+          <w:rFonts w:ascii="Courier New" w:hAnsi="Courier New"/>
+          <w:b w:val="false"/>
+          <w:bCs w:val="false"/>
+          <w:i w:val="false"/>
           <w:sz w:val="18"/>
           <w:u w:val="none"/>
           <w:lang w:val="en"/>
@@ -6559,6 +6754,18 @@
           <w:rFonts w:ascii="Courier New" w:hAnsi="Courier New"/>
           <w:b w:val="false"/>
           <w:i w:val="false"/>
+          <w:color w:val="000000"/>
+          <w:sz w:val="18"/>
+          <w:u w:val="none"/>
+          <w:lang w:val="en"/>
+        </w:rPr>
+        <w:t xml:space="preserve">let </w:t>
+      </w:r>
+      <w:r>
+        <w:rPr>
+          <w:rFonts w:ascii="Courier New" w:hAnsi="Courier New"/>
+          <w:b w:val="false"/>
+          <w:i w:val="false"/>
           <w:sz w:val="18"/>
           <w:u w:val="none"/>
           <w:lang w:val="en"/>
@@ -6578,6 +6785,19 @@
           <w:b w:val="false"/>
           <w:bCs w:val="false"/>
           <w:i w:val="false"/>
+          <w:color w:val="000000"/>
+          <w:sz w:val="18"/>
+          <w:u w:val="none"/>
+          <w:lang w:val="en"/>
+        </w:rPr>
+        <w:t xml:space="preserve">let </w:t>
+      </w:r>
+      <w:r>
+        <w:rPr>
+          <w:rFonts w:ascii="Courier New" w:hAnsi="Courier New"/>
+          <w:b w:val="false"/>
+          <w:bCs w:val="false"/>
+          <w:i w:val="false"/>
           <w:sz w:val="18"/>
           <w:u w:val="none"/>
           <w:lang w:val="en"/>
@@ -6657,12 +6877,25 @@
           <w:rFonts w:ascii="Courier New" w:hAnsi="Courier New"/>
           <w:b w:val="false"/>
           <w:i w:val="false"/>
+          <w:color w:val="000000"/>
+          <w:sz w:val="18"/>
+          <w:u w:val="none"/>
+          <w:lang w:val="en"/>
+        </w:rPr>
+        <w:t xml:space="preserve">let </w:t>
+      </w:r>
+      <w:r>
+        <w:rPr>
+          <w:rFonts w:ascii="Courier New" w:hAnsi="Courier New"/>
+          <w:b w:val="false"/>
+          <w:i w:val="false"/>
           <w:sz w:val="18"/>
           <w:u w:val="none"/>
           <w:lang w:val="en"/>
         </w:rPr>
         <w:t>script (str : String) = Axiom "Denotes script code in str."</w:t>
       </w:r>
+      <w:bookmarkStart w:id="2" w:name="__DdeLink__800_3469670999"/>
     </w:p>
     <w:p>
       <w:pPr>
@@ -6789,7 +7022,7 @@
         </w:rPr>
         <w:t xml:space="preserve">| empty = </w:t>
       </w:r>
-      <w:bookmarkStart w:id="2" w:name="__DdeLink__702_1780501040"/>
+      <w:bookmarkStart w:id="3" w:name="__DdeLink__702_1780501040"/>
       <w:r>
         <w:rPr>
           <w:rFonts w:ascii="Courier New" w:hAnsi="Courier New"/>
@@ -6801,54 +7034,31 @@
         </w:rPr>
         <w:t>script "</w:t>
       </w:r>
+      <w:bookmarkEnd w:id="3"/>
+      <w:r>
+        <w:rPr>
+          <w:rFonts w:ascii="Courier New" w:hAnsi="Courier New"/>
+          <w:b w:val="false"/>
+          <w:i w:val="false"/>
+          <w:sz w:val="18"/>
+          <w:u w:val="none"/>
+          <w:lang w:val="en"/>
+        </w:rPr>
+        <w:t>[e</w:t>
+      </w:r>
+      <w:r>
+        <w:rPr>
+          <w:rFonts w:ascii="Courier New" w:hAnsi="Courier New"/>
+          <w:b w:val="false"/>
+          <w:bCs w:val="false"/>
+          <w:i w:val="false"/>
+          <w:sz w:val="18"/>
+          <w:u w:val="none"/>
+          <w:lang w:val="en"/>
+        </w:rPr>
+        <w:t>mpty -t-]"</w:t>
+      </w:r>
       <w:bookmarkEnd w:id="2"/>
-      <w:r>
-        <w:rPr>
-          <w:rFonts w:ascii="Courier New" w:hAnsi="Courier New"/>
-          <w:b w:val="false"/>
-          <w:i w:val="false"/>
-          <w:sz w:val="18"/>
-          <w:u w:val="none"/>
-          <w:lang w:val="en"/>
-        </w:rPr>
-        <w:t>[e</w:t>
-      </w:r>
-      <w:r>
-        <w:rPr>
-          <w:rFonts w:ascii="Courier New" w:hAnsi="Courier New"/>
-          <w:b w:val="false"/>
-          <w:bCs w:val="false"/>
-          <w:i w:val="false"/>
-          <w:sz w:val="18"/>
-          <w:u w:val="none"/>
-          <w:lang w:val="en"/>
-        </w:rPr>
-        <w:t>mpty -t-</w:t>
-      </w:r>
-      <w:r>
-        <w:rPr>
-          <w:rFonts w:ascii="Courier New" w:hAnsi="Courier New"/>
-          <w:b w:val="false"/>
-          <w:bCs w:val="false"/>
-          <w:i w:val="false"/>
-          <w:sz w:val="18"/>
-          <w:u w:val="none"/>
-          <w:lang w:val="en"/>
-        </w:rPr>
-        <w:t>]</w:t>
-      </w:r>
-      <w:r>
-        <w:rPr>
-          <w:rFonts w:ascii="Courier New" w:hAnsi="Courier New"/>
-          <w:b w:val="false"/>
-          <w:bCs w:val="false"/>
-          <w:i w:val="false"/>
-          <w:sz w:val="18"/>
-          <w:u w:val="none"/>
-          <w:lang w:val="en"/>
-        </w:rPr>
-        <w:t>"</w:t>
-      </w:r>
     </w:p>
     <w:p>
       <w:pPr>
@@ -6977,7 +7187,7 @@
         </w:rPr>
         <w:t xml:space="preserve">| empty = </w:t>
       </w:r>
-      <w:bookmarkStart w:id="3" w:name="__DdeLink__702_17805010401"/>
+      <w:bookmarkStart w:id="4" w:name="__DdeLink__702_17805010401"/>
       <w:r>
         <w:rPr>
           <w:rFonts w:ascii="Courier New" w:hAnsi="Courier New"/>
@@ -6990,54 +7200,18 @@
         </w:rPr>
         <w:t>script "</w:t>
       </w:r>
-      <w:bookmarkEnd w:id="3"/>
-      <w:r>
-        <w:rPr>
-          <w:rFonts w:ascii="Courier New" w:hAnsi="Courier New"/>
-          <w:b w:val="false"/>
-          <w:bCs w:val="false"/>
-          <w:i w:val="false"/>
-          <w:sz w:val="18"/>
-          <w:u w:val="none"/>
-          <w:lang w:val="en"/>
-        </w:rPr>
-        <w:t>[identity</w:t>
-      </w:r>
-      <w:r>
-        <w:rPr>
-          <w:rFonts w:ascii="Courier New" w:hAnsi="Courier New"/>
-          <w:b w:val="false"/>
-          <w:bCs w:val="false"/>
-          <w:i w:val="false"/>
-          <w:sz w:val="18"/>
-          <w:u w:val="none"/>
-          <w:lang w:val="en"/>
-        </w:rPr>
-        <w:t xml:space="preserve"> -t-</w:t>
-      </w:r>
-      <w:r>
-        <w:rPr>
-          <w:rFonts w:ascii="Courier New" w:hAnsi="Courier New"/>
-          <w:b w:val="false"/>
-          <w:bCs w:val="false"/>
-          <w:i w:val="false"/>
-          <w:sz w:val="18"/>
-          <w:u w:val="none"/>
-          <w:lang w:val="en"/>
-        </w:rPr>
-        <w:t>]</w:t>
-      </w:r>
-      <w:r>
-        <w:rPr>
-          <w:rFonts w:ascii="Courier New" w:hAnsi="Courier New"/>
-          <w:b w:val="false"/>
-          <w:bCs w:val="false"/>
-          <w:i w:val="false"/>
-          <w:sz w:val="18"/>
-          <w:u w:val="none"/>
-          <w:lang w:val="en"/>
-        </w:rPr>
-        <w:t>"</w:t>
+      <w:bookmarkEnd w:id="4"/>
+      <w:r>
+        <w:rPr>
+          <w:rFonts w:ascii="Courier New" w:hAnsi="Courier New"/>
+          <w:b w:val="false"/>
+          <w:bCs w:val="false"/>
+          <w:i w:val="false"/>
+          <w:sz w:val="18"/>
+          <w:u w:val="none"/>
+          <w:lang w:val="en"/>
+        </w:rPr>
+        <w:t>[identity -t-]"</w:t>
       </w:r>
     </w:p>
     <w:p>
@@ -7581,6 +7755,18 @@
           <w:rFonts w:ascii="Courier New" w:hAnsi="Courier New"/>
           <w:b w:val="false"/>
           <w:i w:val="false"/>
+          <w:color w:val="000000"/>
+          <w:sz w:val="18"/>
+          <w:u w:val="none"/>
+          <w:lang w:val="en"/>
+        </w:rPr>
+        <w:t xml:space="preserve">let </w:t>
+      </w:r>
+      <w:r>
+        <w:rPr>
+          <w:rFonts w:ascii="Courier New" w:hAnsi="Courier New"/>
+          <w:b w:val="false"/>
+          <w:i w:val="false"/>
           <w:sz w:val="18"/>
           <w:u w:val="none"/>
           <w:lang w:val="en"/>
@@ -7599,6 +7785,18 @@
           <w:rFonts w:ascii="Courier New" w:hAnsi="Courier New"/>
           <w:b w:val="false"/>
           <w:i w:val="false"/>
+          <w:color w:val="000000"/>
+          <w:sz w:val="18"/>
+          <w:u w:val="none"/>
+          <w:lang w:val="en"/>
+        </w:rPr>
+        <w:t xml:space="preserve">let </w:t>
+      </w:r>
+      <w:r>
+        <w:rPr>
+          <w:rFonts w:ascii="Courier New" w:hAnsi="Courier New"/>
+          <w:b w:val="false"/>
+          <w:i w:val="false"/>
           <w:sz w:val="18"/>
           <w:u w:val="none"/>
           <w:lang w:val="en"/>
@@ -7643,63 +7841,99 @@
           <w:rFonts w:ascii="Courier New" w:hAnsi="Courier New"/>
           <w:b w:val="false"/>
           <w:i w:val="false"/>
-          <w:sz w:val="18"/>
-          <w:u w:val="none"/>
-          <w:lang w:val="en"/>
-        </w:rPr>
-        <w:t>get&lt;a&gt; : Property -&gt; Relation -&gt; a = Axiom "Retrieve a property of a simulant indexed by Relation."</w:t>
-      </w:r>
-    </w:p>
-    <w:p>
-      <w:pPr>
-        <w:pStyle w:val="Normal"/>
-        <w:spacing w:lineRule="auto" w:line="276" w:before="0" w:after="0"/>
-        <w:rPr/>
-      </w:pPr>
-      <w:r>
-        <w:rPr>
-          <w:rFonts w:ascii="Courier New" w:hAnsi="Courier New"/>
-          <w:b w:val="false"/>
-          <w:i w:val="false"/>
-          <w:sz w:val="18"/>
-          <w:u w:val="none"/>
-          <w:lang w:val="en"/>
-        </w:rPr>
-        <w:t>set&lt;a&gt; : Property -&gt; Relation -&gt; a -&gt; a = Axiom! "Update a property of a simulant indexed by Relation, then returns its value."</w:t>
-      </w:r>
-    </w:p>
-    <w:p>
-      <w:pPr>
-        <w:pStyle w:val="Normal"/>
-        <w:spacing w:lineRule="auto" w:line="276" w:before="0" w:after="0"/>
-        <w:rPr>
-          <w:rFonts w:ascii="Courier New" w:hAnsi="Courier New"/>
-          <w:b w:val="false"/>
-          <w:b w:val="false"/>
-          <w:i w:val="false"/>
-          <w:i w:val="false"/>
-          <w:sz w:val="18"/>
-          <w:u w:val="none"/>
-          <w:lang w:val="en"/>
-        </w:rPr>
-      </w:pPr>
-      <w:r>
-        <w:rPr>
-          <w:rFonts w:ascii="Courier New" w:hAnsi="Courier New"/>
-          <w:b w:val="false"/>
-          <w:i w:val="false"/>
-          <w:sz w:val="18"/>
-          <w:u w:val="none"/>
-          <w:lang w:val="en"/>
-        </w:rPr>
-      </w:r>
-    </w:p>
-    <w:p>
-      <w:pPr>
-        <w:pStyle w:val="Normal"/>
-        <w:spacing w:lineRule="auto" w:line="276" w:before="0" w:after="0"/>
-        <w:rPr/>
-      </w:pPr>
+          <w:color w:val="000000"/>
+          <w:sz w:val="18"/>
+          <w:u w:val="none"/>
+          <w:lang w:val="en"/>
+        </w:rPr>
+        <w:t xml:space="preserve">let </w:t>
+      </w:r>
+      <w:r>
+        <w:rPr>
+          <w:rFonts w:ascii="Courier New" w:hAnsi="Courier New"/>
+          <w:b w:val="false"/>
+          <w:i w:val="false"/>
+          <w:sz w:val="18"/>
+          <w:u w:val="none"/>
+          <w:lang w:val="en"/>
+        </w:rPr>
+        <w:t>get&lt;a&gt; : Relation -&gt; Property -&gt; a = Axiom "Retrieve a property of a simulant indexed by Relation."</w:t>
+      </w:r>
+    </w:p>
+    <w:p>
+      <w:pPr>
+        <w:pStyle w:val="Normal"/>
+        <w:spacing w:lineRule="auto" w:line="276" w:before="0" w:after="0"/>
+        <w:rPr/>
+      </w:pPr>
+      <w:r>
+        <w:rPr>
+          <w:rFonts w:ascii="Courier New" w:hAnsi="Courier New"/>
+          <w:b w:val="false"/>
+          <w:i w:val="false"/>
+          <w:color w:val="000000"/>
+          <w:sz w:val="18"/>
+          <w:u w:val="none"/>
+          <w:lang w:val="en"/>
+        </w:rPr>
+        <w:t xml:space="preserve">let </w:t>
+      </w:r>
+      <w:r>
+        <w:rPr>
+          <w:rFonts w:ascii="Courier New" w:hAnsi="Courier New"/>
+          <w:b w:val="false"/>
+          <w:i w:val="false"/>
+          <w:sz w:val="18"/>
+          <w:u w:val="none"/>
+          <w:lang w:val="en"/>
+        </w:rPr>
+        <w:t>set&lt;a&gt; : Relation -&gt; Property -&gt; a -&gt; a = Axiom! "Update a property of a simulant indexed by Relation, then returns its value."</w:t>
+      </w:r>
+    </w:p>
+    <w:p>
+      <w:pPr>
+        <w:pStyle w:val="Normal"/>
+        <w:spacing w:lineRule="auto" w:line="276" w:before="0" w:after="0"/>
+        <w:rPr>
+          <w:rFonts w:ascii="Courier New" w:hAnsi="Courier New"/>
+          <w:b w:val="false"/>
+          <w:b w:val="false"/>
+          <w:i w:val="false"/>
+          <w:i w:val="false"/>
+          <w:sz w:val="18"/>
+          <w:u w:val="none"/>
+          <w:lang w:val="en"/>
+        </w:rPr>
+      </w:pPr>
+      <w:r>
+        <w:rPr>
+          <w:rFonts w:ascii="Courier New" w:hAnsi="Courier New"/>
+          <w:b w:val="false"/>
+          <w:i w:val="false"/>
+          <w:sz w:val="18"/>
+          <w:u w:val="none"/>
+          <w:lang w:val="en"/>
+        </w:rPr>
+      </w:r>
+    </w:p>
+    <w:p>
+      <w:pPr>
+        <w:pStyle w:val="Normal"/>
+        <w:spacing w:lineRule="auto" w:line="276" w:before="0" w:after="0"/>
+        <w:rPr/>
+      </w:pPr>
+      <w:r>
+        <w:rPr>
+          <w:rFonts w:ascii="Courier New" w:hAnsi="Courier New"/>
+          <w:b w:val="false"/>
+          <w:i w:val="false"/>
+          <w:color w:val="000000"/>
+          <w:sz w:val="18"/>
+          <w:u w:val="none"/>
+          <w:lang w:val="en"/>
+        </w:rPr>
+        <w:t xml:space="preserve">let </w:t>
+      </w:r>
       <w:r>
         <w:rPr>
           <w:rFonts w:ascii="Courier New" w:hAnsi="Courier New"/>
@@ -7723,11 +7957,23 @@
           <w:rFonts w:ascii="Courier New" w:hAnsi="Courier New"/>
           <w:b w:val="false"/>
           <w:i w:val="false"/>
-          <w:sz w:val="18"/>
-          <w:u w:val="none"/>
-          <w:lang w:val="en"/>
-        </w:rPr>
-        <w:t>getAsStream&lt;a&gt; : Property -&gt; Relation -&gt; Stream&lt;a&gt; = script "</w:t>
+          <w:color w:val="000000"/>
+          <w:sz w:val="18"/>
+          <w:u w:val="none"/>
+          <w:lang w:val="en"/>
+        </w:rPr>
+        <w:t xml:space="preserve">let </w:t>
+      </w:r>
+      <w:r>
+        <w:rPr>
+          <w:rFonts w:ascii="Courier New" w:hAnsi="Courier New"/>
+          <w:b w:val="false"/>
+          <w:i w:val="false"/>
+          <w:sz w:val="18"/>
+          <w:u w:val="none"/>
+          <w:lang w:val="en"/>
+        </w:rPr>
+        <w:t>getAsStream&lt;a&gt; : Relation -&gt; Property -&gt; Stream&lt;a&gt; = script "</w:t>
       </w:r>
       <w:r>
         <w:rPr>
@@ -7758,7 +8004,7 @@
           <w:u w:val="none"/>
           <w:lang w:val="en"/>
         </w:rPr>
-        <w:t>setAsStream&lt;a&gt; : Property -&gt; Relation -&gt; Stream&lt;a&gt; = script "</w:t>
+        <w:t>let setAsStream&lt;a&gt; : Relation -&gt; Property -&gt; Stream&lt;a&gt; = script "</w:t>
       </w:r>
       <w:r>
         <w:rPr>
@@ -7790,7 +8036,7 @@
           <w:u w:val="none"/>
           <w:lang w:val="en"/>
         </w:rPr>
-        <w:t>makeStream&lt;a&gt; : Relation -&gt; Stream&lt;a&gt; = script "</w:t>
+        <w:t>let makeStream&lt;a&gt; : Relation -&gt; Stream&lt;a&gt; = script "</w:t>
       </w:r>
       <w:r>
         <w:rPr>
@@ -7822,7 +8068,7 @@
           <w:u w:val="none"/>
           <w:lang w:val="en"/>
         </w:rPr>
-        <w:t>mapStream&lt;a, b&gt; (a -&gt; b) -&gt; Stream&lt;a&gt; -&gt; Stream&lt;b&gt; = script "</w:t>
+        <w:t>let mapStream&lt;a, b&gt; (a -&gt; b) -&gt; Stream&lt;a&gt; -&gt; Stream&lt;b&gt; = script "</w:t>
       </w:r>
       <w:r>
         <w:rPr>
@@ -7855,7 +8101,7 @@
           <w:u w:val="none"/>
           <w:lang w:val="en"/>
         </w:rPr>
-        <w:t>foldStream&lt;a, b&gt; : (b -&gt; a -&gt; b) -&gt; b -&gt; Stream&lt;a&gt; -&gt; b = script "</w:t>
+        <w:t>let foldStream&lt;a, b&gt; : (b -&gt; a -&gt; b) -&gt; b -&gt; Stream&lt;a&gt; -&gt; b = script "</w:t>
       </w:r>
       <w:r>
         <w:rPr>
@@ -7888,7 +8134,7 @@
           <w:u w:val="none"/>
           <w:lang w:val="en"/>
         </w:rPr>
-        <w:t>map2Stream&lt;a, b, c&gt; : (a -&gt; b -&gt; c) -&gt; Stream&lt;a&gt; -&gt; Stream&lt;b&gt; -&gt; Stream&lt;c&gt; = script "</w:t>
+        <w:t>let map2Stream&lt;a, b, c&gt; : (a -&gt; b -&gt; c) -&gt; Stream&lt;a&gt; -&gt; Stream&lt;b&gt; -&gt; Stream&lt;c&gt; = script "</w:t>
       </w:r>
       <w:r>
         <w:rPr>
@@ -7915,6 +8161,18 @@
           <w:rFonts w:ascii="Courier New" w:hAnsi="Courier New"/>
           <w:b w:val="false"/>
           <w:i w:val="false"/>
+          <w:color w:val="000000"/>
+          <w:sz w:val="18"/>
+          <w:u w:val="none"/>
+          <w:lang w:val="en"/>
+        </w:rPr>
+        <w:t xml:space="preserve">let </w:t>
+      </w:r>
+      <w:r>
+        <w:rPr>
+          <w:rFonts w:ascii="Courier New" w:hAnsi="Courier New"/>
+          <w:b w:val="false"/>
+          <w:i w:val="false"/>
           <w:sz w:val="18"/>
           <w:u w:val="none"/>
           <w:lang w:val="en"/>
@@ -7950,7 +8208,7 @@
           <w:u w:val="none"/>
           <w:lang w:val="en"/>
         </w:rPr>
-        <w:t>sumStream&lt;a, b&gt; : Stream&lt;a&gt; -&gt; Stream&lt;b&gt; -&gt; Stream&lt;Either&lt;a, b&gt;&gt; = script "</w:t>
+        <w:t>let sumStream&lt;a, b&gt; : Stream&lt;a&gt; -&gt; Stream&lt;b&gt; -&gt; Stream&lt;Either&lt;a, b&gt;&gt; = script "</w:t>
       </w:r>
       <w:r>
         <w:rPr>
@@ -7965,31 +8223,6 @@
         </w:rPr>
         <w:t>sum"</w:t>
       </w:r>
-    </w:p>
-    <w:p>
-      <w:pPr>
-        <w:pStyle w:val="Normal"/>
-        <w:spacing w:lineRule="auto" w:line="276" w:before="0" w:after="0"/>
-        <w:rPr>
-          <w:rFonts w:ascii="Courier New" w:hAnsi="Courier New"/>
-          <w:i w:val="false"/>
-          <w:i w:val="false"/>
-          <w:color w:val="000000"/>
-          <w:sz w:val="18"/>
-          <w:u w:val="none"/>
-          <w:lang w:val="en"/>
-        </w:rPr>
-      </w:pPr>
-      <w:r>
-        <w:rPr>
-          <w:rFonts w:ascii="Courier New" w:hAnsi="Courier New"/>
-          <w:i w:val="false"/>
-          <w:color w:val="000000"/>
-          <w:sz w:val="18"/>
-          <w:u w:val="none"/>
-          <w:lang w:val="en"/>
-        </w:rPr>
-      </w:r>
       <w:r>
         <w:br w:type="page"/>
       </w:r>
@@ -8057,7 +8290,7 @@
           <w:u w:val="none"/>
           <w:lang w:val="en"/>
         </w:rPr>
-        <w:t>Symbol =</w:t>
+        <w:t>let Symbol =</w:t>
       </w:r>
     </w:p>
     <w:p>
@@ -8231,73 +8464,73 @@
           <w:u w:val="none"/>
           <w:lang w:val="en"/>
         </w:rPr>
-        <w:t>symbolToString (symbol : Symbol) : String = Axiom "Convert a symbol to string."</w:t>
-      </w:r>
-    </w:p>
-    <w:p>
-      <w:pPr>
-        <w:pStyle w:val="Normal"/>
-        <w:spacing w:lineRule="auto" w:line="276" w:before="0" w:after="0"/>
-        <w:rPr/>
-      </w:pPr>
-      <w:r>
-        <w:rPr>
-          <w:rFonts w:ascii="Courier New" w:hAnsi="Courier New"/>
-          <w:b w:val="false"/>
-          <w:i w:val="false"/>
-          <w:color w:val="000000"/>
-          <w:sz w:val="18"/>
-          <w:u w:val="none"/>
-          <w:lang w:val="en"/>
-        </w:rPr>
-        <w:t>symbolFromString (str : String) : Symbol = Axiom "Convert a string to a symbol."</w:t>
-      </w:r>
-    </w:p>
-    <w:p>
-      <w:pPr>
-        <w:pStyle w:val="Normal"/>
-        <w:spacing w:lineRule="auto" w:line="276" w:before="0" w:after="0"/>
-        <w:rPr>
-          <w:rFonts w:ascii="Courier New" w:hAnsi="Courier New"/>
-          <w:b w:val="false"/>
-          <w:b w:val="false"/>
-          <w:i w:val="false"/>
-          <w:i w:val="false"/>
-          <w:color w:val="000000"/>
-          <w:sz w:val="18"/>
-          <w:u w:val="none"/>
-          <w:lang w:val="en"/>
-        </w:rPr>
-      </w:pPr>
-      <w:r>
-        <w:rPr>
-          <w:rFonts w:ascii="Courier New" w:hAnsi="Courier New"/>
-          <w:b w:val="false"/>
-          <w:i w:val="false"/>
-          <w:color w:val="000000"/>
-          <w:sz w:val="18"/>
-          <w:u w:val="none"/>
-          <w:lang w:val="en"/>
-        </w:rPr>
-      </w:r>
-    </w:p>
-    <w:p>
-      <w:pPr>
-        <w:pStyle w:val="Normal"/>
-        <w:spacing w:lineRule="auto" w:line="276" w:before="0" w:after="0"/>
-        <w:rPr/>
-      </w:pPr>
-      <w:r>
-        <w:rPr>
-          <w:rFonts w:ascii="Courier New" w:hAnsi="Courier New"/>
-          <w:b w:val="false"/>
-          <w:i w:val="false"/>
-          <w:color w:val="000000"/>
-          <w:sz w:val="18"/>
-          <w:u w:val="none"/>
-          <w:lang w:val="en"/>
-        </w:rPr>
-        <w:t>Vsync&lt;a&gt; =</w:t>
+        <w:t>let symbolToString (symbol : Symbol) : String = Axiom "Convert a symbol to string."</w:t>
+      </w:r>
+    </w:p>
+    <w:p>
+      <w:pPr>
+        <w:pStyle w:val="Normal"/>
+        <w:spacing w:lineRule="auto" w:line="276" w:before="0" w:after="0"/>
+        <w:rPr/>
+      </w:pPr>
+      <w:r>
+        <w:rPr>
+          <w:rFonts w:ascii="Courier New" w:hAnsi="Courier New"/>
+          <w:b w:val="false"/>
+          <w:i w:val="false"/>
+          <w:color w:val="000000"/>
+          <w:sz w:val="18"/>
+          <w:u w:val="none"/>
+          <w:lang w:val="en"/>
+        </w:rPr>
+        <w:t>let symbolFromString (str : String) : Symbol = Axiom "Convert a string to a symbol."</w:t>
+      </w:r>
+    </w:p>
+    <w:p>
+      <w:pPr>
+        <w:pStyle w:val="Normal"/>
+        <w:spacing w:lineRule="auto" w:line="276" w:before="0" w:after="0"/>
+        <w:rPr>
+          <w:rFonts w:ascii="Courier New" w:hAnsi="Courier New"/>
+          <w:b w:val="false"/>
+          <w:b w:val="false"/>
+          <w:i w:val="false"/>
+          <w:i w:val="false"/>
+          <w:color w:val="000000"/>
+          <w:sz w:val="18"/>
+          <w:u w:val="none"/>
+          <w:lang w:val="en"/>
+        </w:rPr>
+      </w:pPr>
+      <w:r>
+        <w:rPr>
+          <w:rFonts w:ascii="Courier New" w:hAnsi="Courier New"/>
+          <w:b w:val="false"/>
+          <w:i w:val="false"/>
+          <w:color w:val="000000"/>
+          <w:sz w:val="18"/>
+          <w:u w:val="none"/>
+          <w:lang w:val="en"/>
+        </w:rPr>
+      </w:r>
+    </w:p>
+    <w:p>
+      <w:pPr>
+        <w:pStyle w:val="Normal"/>
+        <w:spacing w:lineRule="auto" w:line="276" w:before="0" w:after="0"/>
+        <w:rPr/>
+      </w:pPr>
+      <w:r>
+        <w:rPr>
+          <w:rFonts w:ascii="Courier New" w:hAnsi="Courier New"/>
+          <w:b w:val="false"/>
+          <w:i w:val="false"/>
+          <w:color w:val="000000"/>
+          <w:sz w:val="18"/>
+          <w:u w:val="none"/>
+          <w:lang w:val="en"/>
+        </w:rPr>
+        <w:t>let Vsync&lt;a&gt; =</w:t>
       </w:r>
     </w:p>
     <w:p>
@@ -8347,7 +8580,7 @@
           <w:u w:val="none"/>
           <w:lang w:val="en"/>
         </w:rPr>
-        <w:t>vsyncReturn&lt;a&gt; (a : a) : Vsync&lt;a&gt; =</w:t>
+        <w:t>let vsyncReturn&lt;a&gt; (a : a) : Vsync&lt;a&gt; =</w:t>
       </w:r>
     </w:p>
     <w:p>
@@ -8398,7 +8631,7 @@
           <w:u w:val="none"/>
           <w:lang w:val="en"/>
         </w:rPr>
-        <w:t>vsyncMap&lt;a, b&gt; (f : a -&gt; b) (vsync : Vsync&lt;a&gt;) : Vsync&lt;b&gt; =</w:t>
+        <w:t>let vsyncMap&lt;a, b&gt; (f : a -&gt; b) (vsync : Vsync&lt;a&gt;) : Vsync&lt;b&gt; =</w:t>
       </w:r>
     </w:p>
     <w:p>
@@ -8451,7 +8684,7 @@
           <w:u w:val="none"/>
           <w:lang w:val="en"/>
         </w:rPr>
-        <w:t>vsyncApply&lt;a, b&gt; (f : Vsync&lt;a&gt; -&gt; Vsync&lt;b&gt;) (vsync : Vsync&lt;a&gt;) : Vsync&lt;b&gt; =</w:t>
+        <w:t>let vsyncApply&lt;a, b&gt; (f : Vsync&lt;a&gt; -&gt; Vsync&lt;b&gt;) (vsync : Vsync&lt;a&gt;) : Vsync&lt;b&gt; =</w:t>
       </w:r>
     </w:p>
     <w:p>
@@ -8503,7 +8736,7 @@
           <w:u w:val="none"/>
           <w:lang w:val="en"/>
         </w:rPr>
-        <w:t>vsyncBind&lt;a, b&gt; (vsync : Vsync&lt;a&gt;) (f : a -&gt; Vsync&lt;b&gt;) : Vsync&lt;b&gt; =</w:t>
+        <w:t>let vsyncBind&lt;a, b&gt; (vsync : Vsync&lt;a&gt;) (f : a -&gt; Vsync&lt;b&gt;) : Vsync&lt;b&gt; =</w:t>
       </w:r>
     </w:p>
     <w:p>
@@ -8752,123 +8985,123 @@
           <w:u w:val="none"/>
           <w:lang w:val="en"/>
         </w:rPr>
-        <w:t>IPAddress = String</w:t>
-      </w:r>
-    </w:p>
-    <w:p>
-      <w:pPr>
-        <w:pStyle w:val="Normal"/>
-        <w:spacing w:lineRule="auto" w:line="276" w:before="0" w:after="0"/>
-        <w:rPr/>
-      </w:pPr>
-      <w:r>
-        <w:rPr>
-          <w:rFonts w:ascii="Courier New" w:hAnsi="Courier New"/>
-          <w:b w:val="false"/>
-          <w:i w:val="false"/>
-          <w:color w:val="000000"/>
-          <w:sz w:val="18"/>
-          <w:u w:val="none"/>
-          <w:lang w:val="en"/>
-        </w:rPr>
-        <w:t>NetworkPort = Whole</w:t>
-      </w:r>
-    </w:p>
-    <w:p>
-      <w:pPr>
-        <w:pStyle w:val="Normal"/>
-        <w:spacing w:lineRule="auto" w:line="276" w:before="0" w:after="0"/>
-        <w:rPr/>
-      </w:pPr>
-      <w:r>
-        <w:rPr>
-          <w:rFonts w:ascii="Courier New" w:hAnsi="Courier New"/>
-          <w:b w:val="false"/>
-          <w:i w:val="false"/>
-          <w:color w:val="000000"/>
-          <w:sz w:val="18"/>
-          <w:u w:val="none"/>
-          <w:lang w:val="en"/>
-        </w:rPr>
-        <w:t>Endpoint = (IPAddress, NetworkPort)</w:t>
-      </w:r>
-    </w:p>
-    <w:p>
-      <w:pPr>
-        <w:pStyle w:val="Normal"/>
-        <w:spacing w:lineRule="auto" w:line="276" w:before="0" w:after="0"/>
-        <w:rPr/>
-      </w:pPr>
-      <w:r>
-        <w:rPr>
-          <w:rFonts w:ascii="Courier New" w:hAnsi="Courier New"/>
-          <w:b w:val="false"/>
-          <w:i w:val="false"/>
-          <w:color w:val="000000"/>
-          <w:sz w:val="18"/>
-          <w:u w:val="none"/>
-          <w:lang w:val="en"/>
-        </w:rPr>
-        <w:t>Intent = String // the intended meaning of a MetaFunction (indexes a MetaFunction from a Provider – see below)c</w:t>
-      </w:r>
-    </w:p>
-    <w:p>
-      <w:pPr>
-        <w:pStyle w:val="Normal"/>
-        <w:spacing w:lineRule="auto" w:line="276" w:before="0" w:after="0"/>
-        <w:rPr/>
-      </w:pPr>
-      <w:r>
-        <w:rPr>
-          <w:rFonts w:ascii="Courier New" w:hAnsi="Courier New"/>
-          <w:b w:val="false"/>
-          <w:i w:val="false"/>
-          <w:color w:val="000000"/>
-          <w:sz w:val="18"/>
-          <w:u w:val="none"/>
-          <w:lang w:val="en"/>
-        </w:rPr>
-        <w:t>Container = Intent -&gt; Symbol -&gt; Vsync&lt;Symbol&gt;</w:t>
-      </w:r>
-    </w:p>
-    <w:p>
-      <w:pPr>
-        <w:pStyle w:val="Normal"/>
-        <w:spacing w:lineRule="auto" w:line="276" w:before="0" w:after="0"/>
-        <w:rPr/>
-      </w:pPr>
-      <w:r>
-        <w:rPr>
-          <w:rFonts w:ascii="Courier New" w:hAnsi="Courier New"/>
-          <w:b w:val="false"/>
-          <w:i w:val="false"/>
-          <w:color w:val="000000"/>
-          <w:sz w:val="18"/>
-          <w:u w:val="none"/>
-          <w:lang w:val="en"/>
-        </w:rPr>
-        <w:t>Provider = | Endpoint | Container</w:t>
-      </w:r>
-    </w:p>
-    <w:p>
-      <w:pPr>
-        <w:pStyle w:val="Normal"/>
-        <w:spacing w:lineRule="auto" w:line="276" w:before="0" w:after="0"/>
-        <w:rPr/>
-      </w:pPr>
-      <w:r>
-        <w:rPr>
-          <w:rFonts w:ascii="Courier New" w:hAnsi="Courier New"/>
-          <w:b w:val="false"/>
-          <w:i w:val="false"/>
-          <w:color w:val="000000"/>
-          <w:sz w:val="18"/>
-          <w:u w:val="none"/>
-          <w:lang w:val="en"/>
-        </w:rPr>
-        <w:t xml:space="preserve">MetaFunction = Provider -&gt; Intent -&gt; Symbol -&gt; </w:t>
-      </w:r>
-      <w:bookmarkStart w:id="4" w:name="__DdeLink__213_1716356468"/>
+        <w:t>let IPAddress = String</w:t>
+      </w:r>
+    </w:p>
+    <w:p>
+      <w:pPr>
+        <w:pStyle w:val="Normal"/>
+        <w:spacing w:lineRule="auto" w:line="276" w:before="0" w:after="0"/>
+        <w:rPr/>
+      </w:pPr>
+      <w:r>
+        <w:rPr>
+          <w:rFonts w:ascii="Courier New" w:hAnsi="Courier New"/>
+          <w:b w:val="false"/>
+          <w:i w:val="false"/>
+          <w:color w:val="000000"/>
+          <w:sz w:val="18"/>
+          <w:u w:val="none"/>
+          <w:lang w:val="en"/>
+        </w:rPr>
+        <w:t>let NetworkPort = Whole</w:t>
+      </w:r>
+    </w:p>
+    <w:p>
+      <w:pPr>
+        <w:pStyle w:val="Normal"/>
+        <w:spacing w:lineRule="auto" w:line="276" w:before="0" w:after="0"/>
+        <w:rPr/>
+      </w:pPr>
+      <w:r>
+        <w:rPr>
+          <w:rFonts w:ascii="Courier New" w:hAnsi="Courier New"/>
+          <w:b w:val="false"/>
+          <w:i w:val="false"/>
+          <w:color w:val="000000"/>
+          <w:sz w:val="18"/>
+          <w:u w:val="none"/>
+          <w:lang w:val="en"/>
+        </w:rPr>
+        <w:t>let Endpoint = (IPAddress, NetworkPort)</w:t>
+      </w:r>
+    </w:p>
+    <w:p>
+      <w:pPr>
+        <w:pStyle w:val="Normal"/>
+        <w:spacing w:lineRule="auto" w:line="276" w:before="0" w:after="0"/>
+        <w:rPr/>
+      </w:pPr>
+      <w:r>
+        <w:rPr>
+          <w:rFonts w:ascii="Courier New" w:hAnsi="Courier New"/>
+          <w:b w:val="false"/>
+          <w:i w:val="false"/>
+          <w:color w:val="000000"/>
+          <w:sz w:val="18"/>
+          <w:u w:val="none"/>
+          <w:lang w:val="en"/>
+        </w:rPr>
+        <w:t>let Intent = String // the intended meaning of a MetaFunction (indexes a MetaFunction from a Provider – see below)c</w:t>
+      </w:r>
+    </w:p>
+    <w:p>
+      <w:pPr>
+        <w:pStyle w:val="Normal"/>
+        <w:spacing w:lineRule="auto" w:line="276" w:before="0" w:after="0"/>
+        <w:rPr/>
+      </w:pPr>
+      <w:r>
+        <w:rPr>
+          <w:rFonts w:ascii="Courier New" w:hAnsi="Courier New"/>
+          <w:b w:val="false"/>
+          <w:i w:val="false"/>
+          <w:color w:val="000000"/>
+          <w:sz w:val="18"/>
+          <w:u w:val="none"/>
+          <w:lang w:val="en"/>
+        </w:rPr>
+        <w:t>let Container = Intent -&gt; Symbol -&gt; Vsync&lt;Symbol&gt;</w:t>
+      </w:r>
+    </w:p>
+    <w:p>
+      <w:pPr>
+        <w:pStyle w:val="Normal"/>
+        <w:spacing w:lineRule="auto" w:line="276" w:before="0" w:after="0"/>
+        <w:rPr/>
+      </w:pPr>
+      <w:r>
+        <w:rPr>
+          <w:rFonts w:ascii="Courier New" w:hAnsi="Courier New"/>
+          <w:b w:val="false"/>
+          <w:i w:val="false"/>
+          <w:color w:val="000000"/>
+          <w:sz w:val="18"/>
+          <w:u w:val="none"/>
+          <w:lang w:val="en"/>
+        </w:rPr>
+        <w:t>let Provider = | Endpoint | Container</w:t>
+      </w:r>
+    </w:p>
+    <w:p>
+      <w:pPr>
+        <w:pStyle w:val="Normal"/>
+        <w:spacing w:lineRule="auto" w:line="276" w:before="0" w:after="0"/>
+        <w:rPr/>
+      </w:pPr>
+      <w:r>
+        <w:rPr>
+          <w:rFonts w:ascii="Courier New" w:hAnsi="Courier New"/>
+          <w:b w:val="false"/>
+          <w:i w:val="false"/>
+          <w:color w:val="000000"/>
+          <w:sz w:val="18"/>
+          <w:u w:val="none"/>
+          <w:lang w:val="en"/>
+        </w:rPr>
+        <w:t xml:space="preserve">let MetaFunction = Provider -&gt; Intent -&gt; Symbol -&gt; </w:t>
+      </w:r>
+      <w:bookmarkStart w:id="5" w:name="__DdeLink__213_1716356468"/>
       <w:r>
         <w:rPr>
           <w:rFonts w:ascii="Courier New" w:hAnsi="Courier New"/>
@@ -8881,147 +9114,147 @@
         </w:rPr>
         <w:t>Vsync&lt;Symbol&gt;</w:t>
       </w:r>
-      <w:bookmarkEnd w:id="4"/>
-    </w:p>
-    <w:p>
-      <w:pPr>
-        <w:pStyle w:val="Normal"/>
-        <w:spacing w:lineRule="auto" w:line="276" w:before="0" w:after="0"/>
-        <w:rPr>
-          <w:rFonts w:ascii="Courier New" w:hAnsi="Courier New"/>
-          <w:b w:val="false"/>
-          <w:b w:val="false"/>
-          <w:i w:val="false"/>
-          <w:i w:val="false"/>
-          <w:color w:val="000000"/>
-          <w:sz w:val="18"/>
-          <w:u w:val="none"/>
-          <w:lang w:val="en"/>
-        </w:rPr>
-      </w:pPr>
-      <w:r>
-        <w:rPr>
-          <w:rFonts w:ascii="Courier New" w:hAnsi="Courier New"/>
-          <w:b w:val="false"/>
-          <w:i w:val="false"/>
-          <w:color w:val="000000"/>
-          <w:sz w:val="18"/>
-          <w:u w:val="none"/>
-          <w:lang w:val="en"/>
-        </w:rPr>
-      </w:r>
-    </w:p>
-    <w:p>
-      <w:pPr>
-        <w:pStyle w:val="Normal"/>
-        <w:spacing w:lineRule="auto" w:line="276" w:before="0" w:after="0"/>
-        <w:rPr/>
-      </w:pPr>
-      <w:r>
-        <w:rPr>
-          <w:rFonts w:ascii="Courier New" w:hAnsi="Courier New"/>
-          <w:b w:val="false"/>
-          <w:i w:val="false"/>
-          <w:color w:val="000000"/>
-          <w:sz w:val="18"/>
-          <w:u w:val="none"/>
-          <w:lang w:val="en"/>
-        </w:rPr>
-        <w:t>makeContainer (asynchrounous : Bool) (repositoryUrl : String) (credentials : (String, String)) (envDeps : Map&lt;String, Any&gt;) : Container = Axiom "Make a container configured with its Vsync as asyncronous or not, built from source pulled from the given source control url, and provided the given environmental dependencies."</w:t>
-      </w:r>
-    </w:p>
-    <w:p>
-      <w:pPr>
-        <w:pStyle w:val="Normal"/>
-        <w:spacing w:lineRule="auto" w:line="276" w:before="0" w:after="0"/>
-        <w:rPr>
-          <w:rFonts w:ascii="Courier New" w:hAnsi="Courier New"/>
-          <w:b w:val="false"/>
-          <w:b w:val="false"/>
-          <w:i w:val="false"/>
-          <w:i w:val="false"/>
-          <w:color w:val="000000"/>
-          <w:sz w:val="18"/>
-          <w:u w:val="none"/>
-          <w:lang w:val="en"/>
-        </w:rPr>
-      </w:pPr>
-      <w:r>
-        <w:rPr>
-          <w:rFonts w:ascii="Courier New" w:hAnsi="Courier New"/>
-          <w:b w:val="false"/>
-          <w:i w:val="false"/>
-          <w:color w:val="000000"/>
-          <w:sz w:val="18"/>
-          <w:u w:val="none"/>
-          <w:lang w:val="en"/>
-        </w:rPr>
-      </w:r>
-    </w:p>
-    <w:p>
-      <w:pPr>
-        <w:pStyle w:val="Normal"/>
-        <w:spacing w:lineRule="auto" w:line="276" w:before="0" w:after="0"/>
-        <w:rPr/>
-      </w:pPr>
-      <w:r>
-        <w:rPr>
-          <w:rFonts w:ascii="Courier New" w:hAnsi="Courier New"/>
-          <w:b w:val="false"/>
-          <w:i w:val="false"/>
-          <w:color w:val="000000"/>
-          <w:sz w:val="18"/>
-          <w:u w:val="none"/>
-          <w:lang w:val="en"/>
-        </w:rPr>
-        <w:t>attachDebugger (container : Container) = Axiom! "Attach debugger to code called inside the given container."</w:t>
-      </w:r>
-    </w:p>
-    <w:p>
-      <w:pPr>
-        <w:pStyle w:val="Normal"/>
-        <w:spacing w:lineRule="auto" w:line="276" w:before="0" w:after="0"/>
-        <w:rPr>
-          <w:rFonts w:ascii="Courier New" w:hAnsi="Courier New"/>
-          <w:b w:val="false"/>
-          <w:b w:val="false"/>
-          <w:i w:val="false"/>
-          <w:i w:val="false"/>
-          <w:color w:val="000000"/>
-          <w:sz w:val="18"/>
-          <w:u w:val="none"/>
-          <w:lang w:val="en"/>
-        </w:rPr>
-      </w:pPr>
-      <w:r>
-        <w:rPr>
-          <w:rFonts w:ascii="Courier New" w:hAnsi="Courier New"/>
-          <w:b w:val="false"/>
-          <w:i w:val="false"/>
-          <w:color w:val="000000"/>
-          <w:sz w:val="18"/>
-          <w:u w:val="none"/>
-          <w:lang w:val="en"/>
-        </w:rPr>
-      </w:r>
-    </w:p>
-    <w:p>
-      <w:pPr>
-        <w:pStyle w:val="Normal"/>
-        <w:spacing w:lineRule="auto" w:line="276" w:before="0" w:after="0"/>
-        <w:rPr/>
-      </w:pPr>
-      <w:r>
-        <w:rPr>
-          <w:rFonts w:ascii="Courier New" w:hAnsi="Courier New"/>
-          <w:b w:val="false"/>
-          <w:i w:val="false"/>
-          <w:color w:val="000000"/>
-          <w:sz w:val="18"/>
-          <w:u w:val="none"/>
-          <w:lang w:val="en"/>
-        </w:rPr>
-        <w:t>call (mfn : MetaFunction) provider intent args : Vsync&lt;Symbol&gt; = mfn provider intent args</w:t>
+      <w:bookmarkEnd w:id="5"/>
+    </w:p>
+    <w:p>
+      <w:pPr>
+        <w:pStyle w:val="Normal"/>
+        <w:spacing w:lineRule="auto" w:line="276" w:before="0" w:after="0"/>
+        <w:rPr>
+          <w:rFonts w:ascii="Courier New" w:hAnsi="Courier New"/>
+          <w:b w:val="false"/>
+          <w:b w:val="false"/>
+          <w:i w:val="false"/>
+          <w:i w:val="false"/>
+          <w:color w:val="000000"/>
+          <w:sz w:val="18"/>
+          <w:u w:val="none"/>
+          <w:lang w:val="en"/>
+        </w:rPr>
+      </w:pPr>
+      <w:r>
+        <w:rPr>
+          <w:rFonts w:ascii="Courier New" w:hAnsi="Courier New"/>
+          <w:b w:val="false"/>
+          <w:i w:val="false"/>
+          <w:color w:val="000000"/>
+          <w:sz w:val="18"/>
+          <w:u w:val="none"/>
+          <w:lang w:val="en"/>
+        </w:rPr>
+      </w:r>
+    </w:p>
+    <w:p>
+      <w:pPr>
+        <w:pStyle w:val="Normal"/>
+        <w:spacing w:lineRule="auto" w:line="276" w:before="0" w:after="0"/>
+        <w:rPr/>
+      </w:pPr>
+      <w:r>
+        <w:rPr>
+          <w:rFonts w:ascii="Courier New" w:hAnsi="Courier New"/>
+          <w:b w:val="false"/>
+          <w:i w:val="false"/>
+          <w:color w:val="000000"/>
+          <w:sz w:val="18"/>
+          <w:u w:val="none"/>
+          <w:lang w:val="en"/>
+        </w:rPr>
+        <w:t>let makeContainer (asynchrounous : Bool) (repositoryUrl : String) (credentials : (String, String)) (envDeps : Map&lt;String, Any&gt;) : Container = Axiom "Make a container configured with its Vsync as asyncronous or not, built from source pulled from the given source control url, and provided the given environmental dependencies."</w:t>
+      </w:r>
+    </w:p>
+    <w:p>
+      <w:pPr>
+        <w:pStyle w:val="Normal"/>
+        <w:spacing w:lineRule="auto" w:line="276" w:before="0" w:after="0"/>
+        <w:rPr>
+          <w:rFonts w:ascii="Courier New" w:hAnsi="Courier New"/>
+          <w:b w:val="false"/>
+          <w:b w:val="false"/>
+          <w:i w:val="false"/>
+          <w:i w:val="false"/>
+          <w:color w:val="000000"/>
+          <w:sz w:val="18"/>
+          <w:u w:val="none"/>
+          <w:lang w:val="en"/>
+        </w:rPr>
+      </w:pPr>
+      <w:r>
+        <w:rPr>
+          <w:rFonts w:ascii="Courier New" w:hAnsi="Courier New"/>
+          <w:b w:val="false"/>
+          <w:i w:val="false"/>
+          <w:color w:val="000000"/>
+          <w:sz w:val="18"/>
+          <w:u w:val="none"/>
+          <w:lang w:val="en"/>
+        </w:rPr>
+      </w:r>
+    </w:p>
+    <w:p>
+      <w:pPr>
+        <w:pStyle w:val="Normal"/>
+        <w:spacing w:lineRule="auto" w:line="276" w:before="0" w:after="0"/>
+        <w:rPr/>
+      </w:pPr>
+      <w:r>
+        <w:rPr>
+          <w:rFonts w:ascii="Courier New" w:hAnsi="Courier New"/>
+          <w:b w:val="false"/>
+          <w:i w:val="false"/>
+          <w:color w:val="000000"/>
+          <w:sz w:val="18"/>
+          <w:u w:val="none"/>
+          <w:lang w:val="en"/>
+        </w:rPr>
+        <w:t>let attachDebugger (container : Container) = Axiom! "Attach debugger to code called inside the given container."</w:t>
+      </w:r>
+    </w:p>
+    <w:p>
+      <w:pPr>
+        <w:pStyle w:val="Normal"/>
+        <w:spacing w:lineRule="auto" w:line="276" w:before="0" w:after="0"/>
+        <w:rPr>
+          <w:rFonts w:ascii="Courier New" w:hAnsi="Courier New"/>
+          <w:b w:val="false"/>
+          <w:b w:val="false"/>
+          <w:i w:val="false"/>
+          <w:i w:val="false"/>
+          <w:color w:val="000000"/>
+          <w:sz w:val="18"/>
+          <w:u w:val="none"/>
+          <w:lang w:val="en"/>
+        </w:rPr>
+      </w:pPr>
+      <w:r>
+        <w:rPr>
+          <w:rFonts w:ascii="Courier New" w:hAnsi="Courier New"/>
+          <w:b w:val="false"/>
+          <w:i w:val="false"/>
+          <w:color w:val="000000"/>
+          <w:sz w:val="18"/>
+          <w:u w:val="none"/>
+          <w:lang w:val="en"/>
+        </w:rPr>
+      </w:r>
+    </w:p>
+    <w:p>
+      <w:pPr>
+        <w:pStyle w:val="Normal"/>
+        <w:spacing w:lineRule="auto" w:line="276" w:before="0" w:after="0"/>
+        <w:rPr/>
+      </w:pPr>
+      <w:r>
+        <w:rPr>
+          <w:rFonts w:ascii="Courier New" w:hAnsi="Courier New"/>
+          <w:b w:val="false"/>
+          <w:i w:val="false"/>
+          <w:color w:val="000000"/>
+          <w:sz w:val="18"/>
+          <w:u w:val="none"/>
+          <w:lang w:val="en"/>
+        </w:rPr>
+        <w:t>let call (mfn : MetaFunction) provider intent args : Vsync&lt;Symbol&gt; = mfn provider intent args</w:t>
       </w:r>
       <w:r>
         <w:br w:type="page"/>
@@ -9090,128 +9323,130 @@
           <w:u w:val="none"/>
           <w:lang w:val="en"/>
         </w:rPr>
-        <w:t>Time = Axiom "The current simulation time."</w:t>
-      </w:r>
-    </w:p>
-    <w:p>
-      <w:pPr>
-        <w:pStyle w:val="Normal"/>
-        <w:spacing w:lineRule="auto" w:line="276" w:before="0" w:after="0"/>
-        <w:rPr/>
-      </w:pPr>
-      <w:r>
-        <w:rPr>
-          <w:rFonts w:ascii="Courier New" w:hAnsi="Courier New"/>
-          <w:b w:val="false"/>
-          <w:i w:val="false"/>
-          <w:color w:val="000000"/>
-          <w:sz w:val="18"/>
-          <w:u w:val="none"/>
-          <w:lang w:val="en"/>
-        </w:rPr>
-        <w:t>Input = Axiom "The current state of HID input."</w:t>
-      </w:r>
-    </w:p>
-    <w:p>
-      <w:pPr>
-        <w:pStyle w:val="Normal"/>
-        <w:spacing w:lineRule="auto" w:line="276" w:before="0" w:after="0"/>
-        <w:rPr/>
-      </w:pPr>
-      <w:r>
-        <w:rPr>
-          <w:rFonts w:ascii="Courier New" w:hAnsi="Courier New"/>
-          <w:b w:val="false"/>
-          <w:i w:val="false"/>
-          <w:color w:val="000000"/>
-          <w:sz w:val="18"/>
-          <w:u w:val="none"/>
-          <w:lang w:val="en"/>
-        </w:rPr>
-        <w:t>Address = Axiom "A series of names denoting a simulant in the hierarchy."</w:t>
-      </w:r>
-    </w:p>
-    <w:p>
-      <w:pPr>
-        <w:pStyle w:val="Normal"/>
-        <w:spacing w:lineRule="auto" w:line="276" w:before="0" w:after="0"/>
-        <w:rPr/>
-      </w:pPr>
-      <w:r>
-        <w:rPr>
-          <w:rFonts w:ascii="Courier New" w:hAnsi="Courier New"/>
-          <w:b w:val="false"/>
-          <w:i w:val="false"/>
-          <w:color w:val="000000"/>
-          <w:sz w:val="18"/>
-          <w:u w:val="none"/>
-          <w:lang w:val="en"/>
-        </w:rPr>
-        <w:t>Listener = Axiom "A generalized reference to a Listener&lt;_&gt;."</w:t>
-      </w:r>
-    </w:p>
-    <w:p>
-      <w:pPr>
-        <w:pStyle w:val="Normal"/>
-        <w:spacing w:lineRule="auto" w:line="276" w:before="0" w:after="0"/>
-        <w:rPr/>
-      </w:pPr>
-      <w:r>
-        <w:rPr>
-          <w:rFonts w:ascii="Courier New" w:hAnsi="Courier New"/>
-          <w:b w:val="false"/>
-          <w:i w:val="false"/>
-          <w:color w:val="000000"/>
-          <w:sz w:val="18"/>
-          <w:u w:val="none"/>
-          <w:lang w:val="en"/>
-        </w:rPr>
-        <w:t>Simulant = Axiom "A generalized reference to a Simulant&lt;_, _, _, _, _&gt;."</w:t>
-      </w:r>
-    </w:p>
-    <w:p>
-      <w:pPr>
-        <w:pStyle w:val="Normal"/>
-        <w:spacing w:lineRule="auto" w:line="276" w:before="0" w:after="0"/>
-        <w:rPr/>
-      </w:pPr>
-      <w:r>
-        <w:rPr>
-          <w:rFonts w:ascii="Courier New" w:hAnsi="Courier New"/>
-          <w:b w:val="false"/>
-          <w:i w:val="false"/>
-          <w:color w:val="000000"/>
-          <w:sz w:val="18"/>
-          <w:u w:val="none"/>
-          <w:lang w:val="en"/>
-        </w:rPr>
-        <w:t>RenderMsg = Axiom "A sum type representing the different render requests a simulant can send."</w:t>
-      </w:r>
-    </w:p>
-    <w:p>
-      <w:pPr>
-        <w:pStyle w:val="Normal"/>
-        <w:spacing w:lineRule="auto" w:line="276" w:before="0" w:after="0"/>
-        <w:rPr/>
-      </w:pPr>
-      <w:r>
-        <w:rPr>
-          <w:rFonts w:ascii="Courier New" w:hAnsi="Courier New"/>
-          <w:b w:val="false"/>
-          <w:i w:val="false"/>
-          <w:color w:val="000000"/>
-          <w:sz w:val="18"/>
-          <w:u w:val="none"/>
-          <w:lang w:val="en"/>
-        </w:rPr>
-        <w:t>IOMsg&lt;MyUpdateMsg&gt; =</w:t>
-      </w:r>
-    </w:p>
-    <w:p>
-      <w:pPr>
-        <w:pStyle w:val="Normal"/>
-        <w:spacing w:lineRule="auto" w:line="276" w:before="0" w:after="0"/>
-        <w:rPr/>
+        <w:t>let Time = Axiom "The current simulation time."</w:t>
+      </w:r>
+    </w:p>
+    <w:p>
+      <w:pPr>
+        <w:pStyle w:val="Normal"/>
+        <w:spacing w:lineRule="auto" w:line="276" w:before="0" w:after="0"/>
+        <w:rPr/>
+      </w:pPr>
+      <w:r>
+        <w:rPr>
+          <w:rFonts w:ascii="Courier New" w:hAnsi="Courier New"/>
+          <w:b w:val="false"/>
+          <w:i w:val="false"/>
+          <w:color w:val="000000"/>
+          <w:sz w:val="18"/>
+          <w:u w:val="none"/>
+          <w:lang w:val="en"/>
+        </w:rPr>
+        <w:t>let Input = Axiom "The current state of HID input."</w:t>
+      </w:r>
+    </w:p>
+    <w:p>
+      <w:pPr>
+        <w:pStyle w:val="Normal"/>
+        <w:spacing w:lineRule="auto" w:line="276" w:before="0" w:after="0"/>
+        <w:rPr/>
+      </w:pPr>
+      <w:r>
+        <w:rPr>
+          <w:rFonts w:ascii="Courier New" w:hAnsi="Courier New"/>
+          <w:b w:val="false"/>
+          <w:i w:val="false"/>
+          <w:color w:val="000000"/>
+          <w:sz w:val="18"/>
+          <w:u w:val="none"/>
+          <w:lang w:val="en"/>
+        </w:rPr>
+        <w:t>let Address = Axiom "A series of names denoting a simulant in the hierarchy."</w:t>
+      </w:r>
+    </w:p>
+    <w:p>
+      <w:pPr>
+        <w:pStyle w:val="Normal"/>
+        <w:spacing w:lineRule="auto" w:line="276" w:before="0" w:after="0"/>
+        <w:rPr/>
+      </w:pPr>
+      <w:r>
+        <w:rPr>
+          <w:rFonts w:ascii="Courier New" w:hAnsi="Courier New"/>
+          <w:b w:val="false"/>
+          <w:i w:val="false"/>
+          <w:color w:val="000000"/>
+          <w:sz w:val="18"/>
+          <w:u w:val="none"/>
+          <w:lang w:val="en"/>
+        </w:rPr>
+        <w:t>let Listener = Axiom "A generalized reference to a Listener&lt;_&gt;."</w:t>
+      </w:r>
+    </w:p>
+    <w:p>
+      <w:pPr>
+        <w:pStyle w:val="Normal"/>
+        <w:spacing w:lineRule="auto" w:line="276" w:before="0" w:after="0"/>
+        <w:rPr/>
+      </w:pPr>
+      <w:r>
+        <w:rPr>
+          <w:rFonts w:ascii="Courier New" w:hAnsi="Courier New"/>
+          <w:b w:val="false"/>
+          <w:i w:val="false"/>
+          <w:color w:val="000000"/>
+          <w:sz w:val="18"/>
+          <w:u w:val="none"/>
+          <w:lang w:val="en"/>
+        </w:rPr>
+        <w:t>let Simulant = Axiom "A generalized reference to a Simulant&lt;_, _, _, _, _&gt;."</w:t>
+      </w:r>
+    </w:p>
+    <w:p>
+      <w:pPr>
+        <w:pStyle w:val="Normal"/>
+        <w:spacing w:lineRule="auto" w:line="276" w:before="0" w:after="0"/>
+        <w:rPr/>
+      </w:pPr>
+      <w:r>
+        <w:rPr>
+          <w:rFonts w:ascii="Courier New" w:hAnsi="Courier New"/>
+          <w:b w:val="false"/>
+          <w:i w:val="false"/>
+          <w:color w:val="000000"/>
+          <w:sz w:val="18"/>
+          <w:u w:val="none"/>
+          <w:lang w:val="en"/>
+        </w:rPr>
+        <w:t>let RenderMsg = Axiom "A sum type representing the different render requests a simulant can send."</w:t>
+      </w:r>
+    </w:p>
+    <w:p>
+      <w:pPr>
+        <w:pStyle w:val="Normal"/>
+        <w:spacing w:lineRule="auto" w:line="276" w:before="0" w:after="0"/>
+        <w:rPr/>
+      </w:pPr>
+      <w:r>
+        <w:rPr>
+          <w:rFonts w:ascii="Courier New" w:hAnsi="Courier New"/>
+          <w:b w:val="false"/>
+          <w:i w:val="false"/>
+          <w:color w:val="000000"/>
+          <w:sz w:val="18"/>
+          <w:u w:val="none"/>
+          <w:lang w:val="en"/>
+        </w:rPr>
+        <w:t>let IOMsg&lt;MyUpdateMsg&gt; =</w:t>
+      </w:r>
+    </w:p>
+    <w:p>
+      <w:pPr>
+        <w:pStyle w:val="Normal"/>
+        <w:spacing w:lineRule="auto" w:line="276" w:before="0" w:after="0"/>
+        <w:rPr>
+          <w:u w:val="single"/>
+        </w:rPr>
       </w:pPr>
       <w:r>
         <w:rPr>
@@ -9242,7 +9477,9 @@
       <w:pPr>
         <w:pStyle w:val="Normal"/>
         <w:spacing w:lineRule="auto" w:line="276" w:before="0" w:after="0"/>
-        <w:rPr/>
+        <w:rPr>
+          <w:u w:val="single"/>
+        </w:rPr>
       </w:pPr>
       <w:r>
         <w:rPr>
@@ -9273,7 +9510,9 @@
       <w:pPr>
         <w:pStyle w:val="Normal"/>
         <w:spacing w:lineRule="auto" w:line="276" w:before="0" w:after="0"/>
-        <w:rPr/>
+        <w:rPr>
+          <w:u w:val="single"/>
+        </w:rPr>
       </w:pPr>
       <w:r>
         <w:rPr>
@@ -9304,7 +9543,9 @@
       <w:pPr>
         <w:pStyle w:val="Normal"/>
         <w:spacing w:lineRule="auto" w:line="276" w:before="0" w:after="0"/>
-        <w:rPr/>
+        <w:rPr>
+          <w:u w:val="single"/>
+        </w:rPr>
       </w:pPr>
       <w:r>
         <w:rPr>
@@ -9335,7 +9576,9 @@
       <w:pPr>
         <w:pStyle w:val="Normal"/>
         <w:spacing w:lineRule="auto" w:line="276" w:before="0" w:after="0"/>
-        <w:rPr/>
+        <w:rPr>
+          <w:u w:val="single"/>
+        </w:rPr>
       </w:pPr>
       <w:r>
         <w:rPr>
@@ -9366,7 +9609,9 @@
       <w:pPr>
         <w:pStyle w:val="Normal"/>
         <w:spacing w:lineRule="auto" w:line="276" w:before="0" w:after="0"/>
-        <w:rPr/>
+        <w:rPr>
+          <w:u w:val="single"/>
+        </w:rPr>
       </w:pPr>
       <w:r>
         <w:rPr>
@@ -9437,14 +9682,16 @@
           <w:u w:val="none"/>
           <w:lang w:val="en"/>
         </w:rPr>
-        <w:t>Listener&lt;TheirUpdateMsg, MyUpdateMsg&gt; =</w:t>
-      </w:r>
-    </w:p>
-    <w:p>
-      <w:pPr>
-        <w:pStyle w:val="Normal"/>
-        <w:spacing w:lineRule="auto" w:line="276" w:before="0" w:after="0"/>
-        <w:rPr/>
+        <w:t>let Listener&lt;TheirUpdateMsg, MyUpdateMsg&gt; =</w:t>
+      </w:r>
+    </w:p>
+    <w:p>
+      <w:pPr>
+        <w:pStyle w:val="Normal"/>
+        <w:spacing w:lineRule="auto" w:line="276" w:before="0" w:after="0"/>
+        <w:rPr>
+          <w:u w:val="single"/>
+        </w:rPr>
       </w:pPr>
       <w:r>
         <w:rPr>
@@ -9475,7 +9722,9 @@
       <w:pPr>
         <w:pStyle w:val="Normal"/>
         <w:spacing w:lineRule="auto" w:line="276" w:before="0" w:after="0"/>
-        <w:rPr/>
+        <w:rPr>
+          <w:u w:val="single"/>
+        </w:rPr>
       </w:pPr>
       <w:r>
         <w:rPr>
@@ -9499,61 +9748,95 @@
           <w:u w:val="none"/>
           <w:lang w:val="en"/>
         </w:rPr>
-        <w:t>Import : TheirUpdateMsg -&gt; MyUpdateMsg)</w:t>
-      </w:r>
-    </w:p>
-    <w:p>
-      <w:pPr>
-        <w:pStyle w:val="Normal"/>
-        <w:spacing w:lineRule="auto" w:line="276" w:before="0" w:after="0"/>
-        <w:rPr>
-          <w:rFonts w:ascii="Courier New" w:hAnsi="Courier New"/>
-          <w:b w:val="false"/>
-          <w:b w:val="false"/>
-          <w:i w:val="false"/>
-          <w:i w:val="false"/>
-          <w:color w:val="000000"/>
-          <w:sz w:val="18"/>
-          <w:u w:val="none"/>
-          <w:lang w:val="en"/>
-        </w:rPr>
-      </w:pPr>
-      <w:r>
-        <w:rPr>
-          <w:rFonts w:ascii="Courier New" w:hAnsi="Courier New"/>
-          <w:b w:val="false"/>
-          <w:i w:val="false"/>
-          <w:color w:val="000000"/>
-          <w:sz w:val="18"/>
-          <w:u w:val="none"/>
-          <w:lang w:val="en"/>
-        </w:rPr>
-      </w:r>
-    </w:p>
-    <w:p>
-      <w:pPr>
-        <w:pStyle w:val="Normal"/>
-        <w:spacing w:lineRule="auto" w:line="276" w:before="0" w:after="0"/>
-        <w:rPr/>
-      </w:pPr>
-      <w:r>
-        <w:rPr>
-          <w:rFonts w:ascii="Courier New" w:hAnsi="Courier New"/>
-          <w:b w:val="false"/>
-          <w:i w:val="false"/>
-          <w:color w:val="000000"/>
-          <w:sz w:val="18"/>
-          <w:u w:val="none"/>
-          <w:lang w:val="en"/>
-        </w:rPr>
-        <w:t>Simulant&lt;Config, State, UpdateMsg&gt; =</w:t>
-      </w:r>
-    </w:p>
-    <w:p>
-      <w:pPr>
-        <w:pStyle w:val="Normal"/>
-        <w:spacing w:lineRule="auto" w:line="276" w:before="0" w:after="0"/>
-        <w:rPr/>
+        <w:t>Import : TheirUpdateMsg -&gt; MyUpdate</w:t>
+      </w:r>
+      <w:r>
+        <w:rPr>
+          <w:rFonts w:eastAsia="SimSun" w:cs="Mangal" w:ascii="Courier New" w:hAnsi="Courier New"/>
+          <w:b w:val="false"/>
+          <w:i w:val="false"/>
+          <w:color w:val="000000"/>
+          <w:kern w:val="2"/>
+          <w:sz w:val="18"/>
+          <w:szCs w:val="24"/>
+          <w:u w:val="none"/>
+          <w:lang w:val="en" w:eastAsia="zh-CN" w:bidi="hi-IN"/>
+        </w:rPr>
+        <w:t>Msg)</w:t>
+      </w:r>
+    </w:p>
+    <w:p>
+      <w:pPr>
+        <w:pStyle w:val="Normal"/>
+        <w:spacing w:lineRule="auto" w:line="276" w:before="0" w:after="0"/>
+        <w:rPr>
+          <w:rFonts w:ascii="Courier New" w:hAnsi="Courier New" w:eastAsia="SimSun" w:cs="Mangal"/>
+          <w:b w:val="false"/>
+          <w:b w:val="false"/>
+          <w:i w:val="false"/>
+          <w:i w:val="false"/>
+          <w:color w:val="000000"/>
+          <w:kern w:val="2"/>
+          <w:sz w:val="18"/>
+          <w:szCs w:val="24"/>
+          <w:u w:val="none"/>
+          <w:lang w:val="en" w:eastAsia="zh-CN" w:bidi="hi-IN"/>
+        </w:rPr>
+      </w:pPr>
+      <w:r>
+        <w:rPr>
+          <w:rFonts w:eastAsia="SimSun" w:cs="Mangal" w:ascii="Courier New" w:hAnsi="Courier New"/>
+          <w:b w:val="false"/>
+          <w:i w:val="false"/>
+          <w:color w:val="000000"/>
+          <w:kern w:val="2"/>
+          <w:sz w:val="18"/>
+          <w:szCs w:val="24"/>
+          <w:u w:val="none"/>
+          <w:lang w:val="en" w:eastAsia="zh-CN" w:bidi="hi-IN"/>
+        </w:rPr>
+      </w:r>
+    </w:p>
+    <w:p>
+      <w:pPr>
+        <w:pStyle w:val="Normal"/>
+        <w:spacing w:lineRule="auto" w:line="276" w:before="0" w:after="0"/>
+        <w:rPr>
+          <w:rFonts w:ascii="Courier New" w:hAnsi="Courier New" w:eastAsia="SimSun" w:cs="Mangal"/>
+          <w:b w:val="false"/>
+          <w:b w:val="false"/>
+          <w:i w:val="false"/>
+          <w:i w:val="false"/>
+          <w:color w:val="000000"/>
+          <w:kern w:val="2"/>
+          <w:sz w:val="18"/>
+          <w:szCs w:val="24"/>
+          <w:u w:val="none"/>
+          <w:lang w:val="en" w:eastAsia="zh-CN" w:bidi="hi-IN"/>
+        </w:rPr>
+      </w:pPr>
+      <w:r>
+        <w:rPr>
+          <w:rFonts w:eastAsia="SimSun" w:cs="Mangal" w:ascii="Courier New" w:hAnsi="Courier New"/>
+          <w:b w:val="false"/>
+          <w:i w:val="false"/>
+          <w:color w:val="000000"/>
+          <w:kern w:val="2"/>
+          <w:sz w:val="18"/>
+          <w:szCs w:val="24"/>
+          <w:u w:val="none"/>
+          <w:lang w:val="en" w:eastAsia="zh-CN" w:bidi="hi-IN"/>
+        </w:rPr>
+        <w:t>let Simulant&lt;Config, State, UpdateMsg&gt; =</w:t>
+      </w:r>
+    </w:p>
+    <w:p>
+      <w:pPr>
+        <w:pStyle w:val="Normal"/>
+        <w:spacing w:lineRule="auto" w:line="276" w:before="0" w:after="0"/>
+        <w:rPr>
+          <w:u w:val="single"/>
+        </w:rPr>
       </w:pPr>
       <w:r>
         <w:rPr>
@@ -9584,7 +9867,9 @@
       <w:pPr>
         <w:pStyle w:val="Normal"/>
         <w:spacing w:lineRule="auto" w:line="276" w:before="0" w:after="0"/>
-        <w:rPr/>
+        <w:rPr>
+          <w:u w:val="single"/>
+        </w:rPr>
       </w:pPr>
       <w:r>
         <w:rPr>
@@ -9615,7 +9900,9 @@
       <w:pPr>
         <w:pStyle w:val="Normal"/>
         <w:spacing w:lineRule="auto" w:line="276" w:before="0" w:after="0"/>
-        <w:rPr/>
+        <w:rPr>
+          <w:u w:val="single"/>
+        </w:rPr>
       </w:pPr>
       <w:r>
         <w:rPr>
@@ -9646,7 +9933,9 @@
       <w:pPr>
         <w:pStyle w:val="Normal"/>
         <w:spacing w:lineRule="auto" w:line="276" w:before="0" w:after="0"/>
-        <w:rPr/>
+        <w:rPr>
+          <w:u w:val="single"/>
+        </w:rPr>
       </w:pPr>
       <w:r>
         <w:rPr>
@@ -9677,7 +9966,9 @@
       <w:pPr>
         <w:pStyle w:val="Normal"/>
         <w:spacing w:lineRule="auto" w:line="276" w:before="0" w:after="0"/>
-        <w:rPr/>
+        <w:rPr>
+          <w:u w:val="single"/>
+        </w:rPr>
       </w:pPr>
       <w:r>
         <w:rPr>
@@ -9708,7 +9999,9 @@
       <w:pPr>
         <w:pStyle w:val="Normal"/>
         <w:spacing w:lineRule="auto" w:line="276" w:before="0" w:after="0"/>
-        <w:rPr/>
+        <w:rPr>
+          <w:u w:val="single"/>
+        </w:rPr>
       </w:pPr>
       <w:r>
         <w:rPr>
@@ -9739,7 +10032,9 @@
       <w:pPr>
         <w:pStyle w:val="Normal"/>
         <w:spacing w:lineRule="auto" w:line="276" w:before="0" w:after="0"/>
-        <w:rPr/>
+        <w:rPr>
+          <w:u w:val="single"/>
+        </w:rPr>
       </w:pPr>
       <w:r>
         <w:rPr>
@@ -9803,10 +10098,474 @@
         <w:spacing w:lineRule="auto" w:line="276" w:before="0" w:after="0"/>
         <w:rPr>
           <w:rFonts w:ascii="Courier New" w:hAnsi="Courier New"/>
+          <w:b w:val="false"/>
+          <w:b w:val="false"/>
+          <w:i w:val="false"/>
+          <w:i w:val="false"/>
+          <w:color w:val="000000"/>
           <w:sz w:val="18"/>
           <w:u w:val="single"/>
           <w:lang w:val="en"/>
         </w:rPr>
+      </w:pPr>
+      <w:r>
+        <w:rPr>
+          <w:rFonts w:ascii="Courier New" w:hAnsi="Courier New"/>
+          <w:b w:val="false"/>
+          <w:i w:val="false"/>
+          <w:color w:val="000000"/>
+          <w:sz w:val="18"/>
+          <w:u w:val="single"/>
+          <w:lang w:val="en"/>
+        </w:rPr>
+      </w:r>
+      <w:r>
+        <w:br w:type="page"/>
+      </w:r>
+    </w:p>
+    <w:p>
+      <w:pPr>
+        <w:pStyle w:val="Normal"/>
+        <w:spacing w:lineRule="auto" w:line="276" w:before="0" w:after="0"/>
+        <w:rPr/>
+      </w:pPr>
+      <w:bookmarkStart w:id="6" w:name="__DdeLink__795_1439778179"/>
+      <w:r>
+        <w:rPr>
+          <w:rFonts w:ascii="Courier New" w:hAnsi="Courier New"/>
+          <w:b w:val="false"/>
+          <w:i w:val="false"/>
+          <w:color w:val="000000"/>
+          <w:sz w:val="18"/>
+          <w:u w:val="single"/>
+          <w:lang w:val="en"/>
+        </w:rPr>
+        <w:t xml:space="preserve">Semantic Design for </w:t>
+      </w:r>
+      <w:r>
+        <w:rPr>
+          <w:rFonts w:ascii="Courier New" w:hAnsi="Courier New"/>
+          <w:b w:val="false"/>
+          <w:i w:val="false"/>
+          <w:color w:val="000000"/>
+          <w:sz w:val="18"/>
+          <w:u w:val="single"/>
+          <w:lang w:val="en"/>
+        </w:rPr>
+        <w:t xml:space="preserve">Observable Property Bag </w:t>
+      </w:r>
+      <w:r>
+        <w:rPr>
+          <w:rFonts w:ascii="Courier New" w:hAnsi="Courier New"/>
+          <w:b w:val="false"/>
+          <w:i w:val="false"/>
+          <w:color w:val="000000"/>
+          <w:sz w:val="18"/>
+          <w:u w:val="single"/>
+          <w:lang w:val="en"/>
+        </w:rPr>
+        <w:t>Simulation</w:t>
+      </w:r>
+      <w:r>
+        <w:rPr>
+          <w:rFonts w:ascii="Courier New" w:hAnsi="Courier New"/>
+          <w:b w:val="false"/>
+          <w:i w:val="false"/>
+          <w:color w:val="000000"/>
+          <w:sz w:val="18"/>
+          <w:u w:val="single"/>
+          <w:lang w:val="en"/>
+        </w:rPr>
+        <w:t>s</w:t>
+      </w:r>
+      <w:bookmarkEnd w:id="6"/>
+      <w:r>
+        <w:rPr>
+          <w:rFonts w:ascii="Courier New" w:hAnsi="Courier New"/>
+          <w:b w:val="false"/>
+          <w:i w:val="false"/>
+          <w:color w:val="000000"/>
+          <w:sz w:val="18"/>
+          <w:u w:val="single"/>
+          <w:lang w:val="en"/>
+        </w:rPr>
+        <w:t xml:space="preserve"> (now implemented by Nu)</w:t>
+      </w:r>
+    </w:p>
+    <w:p>
+      <w:pPr>
+        <w:pStyle w:val="Normal"/>
+        <w:spacing w:lineRule="auto" w:line="276" w:before="0" w:after="0"/>
+        <w:rPr>
+          <w:rFonts w:ascii="Courier New" w:hAnsi="Courier New"/>
+          <w:b w:val="false"/>
+          <w:b w:val="false"/>
+          <w:i w:val="false"/>
+          <w:i w:val="false"/>
+          <w:color w:val="000000"/>
+          <w:sz w:val="18"/>
+          <w:lang w:val="en"/>
+        </w:rPr>
+      </w:pPr>
+      <w:r>
+        <w:rPr>
+          <w:rFonts w:ascii="Courier New" w:hAnsi="Courier New"/>
+          <w:b w:val="false"/>
+          <w:i w:val="false"/>
+          <w:color w:val="000000"/>
+          <w:sz w:val="18"/>
+          <w:lang w:val="en"/>
+        </w:rPr>
+      </w:r>
+    </w:p>
+    <w:p>
+      <w:pPr>
+        <w:pStyle w:val="Normal"/>
+        <w:spacing w:lineRule="auto" w:line="276" w:before="0" w:after="0"/>
+        <w:rPr/>
+      </w:pPr>
+      <w:r>
+        <w:rPr>
+          <w:rFonts w:ascii="Courier New" w:hAnsi="Courier New"/>
+          <w:b w:val="false"/>
+          <w:i w:val="false"/>
+          <w:color w:val="000000"/>
+          <w:sz w:val="18"/>
+          <w:u w:val="none"/>
+          <w:lang w:val="en"/>
+        </w:rPr>
+        <w:t>let PropertyChangeHandler&lt;Key&gt; = Simulation&lt;Key&gt; -&gt; Simulation&lt;Key&gt; -&gt; Simulation&lt;Key&gt;</w:t>
+      </w:r>
+    </w:p>
+    <w:p>
+      <w:pPr>
+        <w:pStyle w:val="Normal"/>
+        <w:spacing w:lineRule="auto" w:line="276" w:before="0" w:after="0"/>
+        <w:rPr/>
+      </w:pPr>
+      <w:r>
+        <w:rPr>
+          <w:rFonts w:ascii="Courier New" w:hAnsi="Courier New"/>
+          <w:b w:val="false"/>
+          <w:i w:val="false"/>
+          <w:color w:val="000000"/>
+          <w:sz w:val="18"/>
+          <w:u w:val="none"/>
+          <w:lang w:val="en"/>
+        </w:rPr>
+        <w:t xml:space="preserve">and PropertyChangeUnhandler&lt;Key&gt; = </w:t>
+      </w:r>
+      <w:bookmarkStart w:id="7" w:name="__DdeLink__784_219584751"/>
+      <w:r>
+        <w:rPr>
+          <w:rFonts w:ascii="Courier New" w:hAnsi="Courier New"/>
+          <w:b w:val="false"/>
+          <w:i w:val="false"/>
+          <w:color w:val="000000"/>
+          <w:sz w:val="18"/>
+          <w:u w:val="none"/>
+          <w:lang w:val="en"/>
+        </w:rPr>
+        <w:t>Simulation&lt;Key&gt;</w:t>
+      </w:r>
+      <w:bookmarkEnd w:id="7"/>
+      <w:r>
+        <w:rPr>
+          <w:rFonts w:ascii="Courier New" w:hAnsi="Courier New"/>
+          <w:b w:val="false"/>
+          <w:i w:val="false"/>
+          <w:color w:val="000000"/>
+          <w:sz w:val="18"/>
+          <w:u w:val="none"/>
+          <w:lang w:val="en"/>
+        </w:rPr>
+        <w:t xml:space="preserve"> -&gt; Simulation&lt;Key&gt;</w:t>
+      </w:r>
+    </w:p>
+    <w:p>
+      <w:pPr>
+        <w:pStyle w:val="Normal"/>
+        <w:spacing w:lineRule="auto" w:line="276" w:before="0" w:after="0"/>
+        <w:rPr/>
+      </w:pPr>
+      <w:r>
+        <w:rPr>
+          <w:rFonts w:ascii="Courier New" w:hAnsi="Courier New"/>
+          <w:b w:val="false"/>
+          <w:i w:val="false"/>
+          <w:color w:val="000000"/>
+          <w:sz w:val="18"/>
+          <w:u w:val="none"/>
+          <w:lang w:val="en"/>
+        </w:rPr>
+        <w:t>and Simulation&lt;Key&gt; = Axiom "A simulation in terms of an observable property bag."</w:t>
+      </w:r>
+    </w:p>
+    <w:p>
+      <w:pPr>
+        <w:pStyle w:val="Normal"/>
+        <w:spacing w:lineRule="auto" w:line="276" w:before="0" w:after="0"/>
+        <w:rPr>
+          <w:rFonts w:ascii="Courier New" w:hAnsi="Courier New"/>
+          <w:b w:val="false"/>
+          <w:b w:val="false"/>
+          <w:i w:val="false"/>
+          <w:i w:val="false"/>
+          <w:color w:val="000000"/>
+          <w:sz w:val="18"/>
+          <w:u w:val="none"/>
+          <w:lang w:val="en"/>
+        </w:rPr>
+      </w:pPr>
+      <w:r>
+        <w:rPr>
+          <w:rFonts w:ascii="Courier New" w:hAnsi="Courier New"/>
+          <w:b w:val="false"/>
+          <w:i w:val="false"/>
+          <w:color w:val="000000"/>
+          <w:sz w:val="18"/>
+          <w:u w:val="none"/>
+          <w:lang w:val="en"/>
+        </w:rPr>
+      </w:r>
+    </w:p>
+    <w:p>
+      <w:pPr>
+        <w:pStyle w:val="Normal"/>
+        <w:spacing w:lineRule="auto" w:line="276" w:before="0" w:after="0"/>
+        <w:rPr/>
+      </w:pPr>
+      <w:r>
+        <w:rPr>
+          <w:rFonts w:ascii="Courier New" w:hAnsi="Courier New"/>
+          <w:b w:val="false"/>
+          <w:i w:val="false"/>
+          <w:color w:val="000000"/>
+          <w:sz w:val="18"/>
+          <w:u w:val="none"/>
+          <w:lang w:val="en"/>
+        </w:rPr>
+        <w:t>let getProperty</w:t>
+      </w:r>
+      <w:bookmarkStart w:id="8" w:name="__DdeLink__799_3327225089"/>
+      <w:r>
+        <w:rPr>
+          <w:rFonts w:ascii="Courier New" w:hAnsi="Courier New"/>
+          <w:b w:val="false"/>
+          <w:i w:val="false"/>
+          <w:color w:val="000000"/>
+          <w:sz w:val="18"/>
+          <w:u w:val="none"/>
+          <w:lang w:val="en"/>
+        </w:rPr>
+        <w:t>Opt</w:t>
+      </w:r>
+      <w:bookmarkEnd w:id="8"/>
+      <w:r>
+        <w:rPr>
+          <w:rFonts w:ascii="Courier New" w:hAnsi="Courier New"/>
+          <w:b w:val="false"/>
+          <w:i w:val="false"/>
+          <w:color w:val="000000"/>
+          <w:sz w:val="18"/>
+          <w:u w:val="none"/>
+          <w:lang w:val="en"/>
+        </w:rPr>
+        <w:t>&lt;Key, A&gt; : Key -&gt; Simulation&lt;Key&gt; -&gt; Maybe&lt;A&gt; =</w:t>
+      </w:r>
+    </w:p>
+    <w:p>
+      <w:pPr>
+        <w:pStyle w:val="Normal"/>
+        <w:spacing w:lineRule="auto" w:line="276" w:before="0" w:after="0"/>
+        <w:rPr/>
+      </w:pPr>
+      <w:r>
+        <w:rPr>
+          <w:rFonts w:ascii="Courier New" w:hAnsi="Courier New"/>
+          <w:b w:val="false"/>
+          <w:i w:val="false"/>
+          <w:color w:val="000000"/>
+          <w:sz w:val="18"/>
+          <w:u w:val="none"/>
+          <w:lang w:val="en"/>
+        </w:rPr>
+        <w:t xml:space="preserve">    </w:t>
+      </w:r>
+      <w:r>
+        <w:rPr>
+          <w:rFonts w:ascii="Courier New" w:hAnsi="Courier New"/>
+          <w:b w:val="false"/>
+          <w:i w:val="false"/>
+          <w:color w:val="000000"/>
+          <w:sz w:val="18"/>
+          <w:u w:val="none"/>
+          <w:lang w:val="en"/>
+        </w:rPr>
+        <w:t>Axiom "Obtain a simulation property associated with the given key if it exists."</w:t>
+      </w:r>
+    </w:p>
+    <w:p>
+      <w:pPr>
+        <w:pStyle w:val="Normal"/>
+        <w:spacing w:lineRule="auto" w:line="276" w:before="0" w:after="0"/>
+        <w:rPr>
+          <w:rFonts w:ascii="Courier New" w:hAnsi="Courier New"/>
+          <w:b w:val="false"/>
+          <w:b w:val="false"/>
+          <w:i w:val="false"/>
+          <w:i w:val="false"/>
+          <w:color w:val="000000"/>
+          <w:sz w:val="18"/>
+          <w:u w:val="none"/>
+          <w:lang w:val="en"/>
+        </w:rPr>
+      </w:pPr>
+      <w:r>
+        <w:rPr>
+          <w:rFonts w:ascii="Courier New" w:hAnsi="Courier New"/>
+          <w:b w:val="false"/>
+          <w:i w:val="false"/>
+          <w:color w:val="000000"/>
+          <w:sz w:val="18"/>
+          <w:u w:val="none"/>
+          <w:lang w:val="en"/>
+        </w:rPr>
+      </w:r>
+    </w:p>
+    <w:p>
+      <w:pPr>
+        <w:pStyle w:val="Normal"/>
+        <w:spacing w:lineRule="auto" w:line="276" w:before="0" w:after="0"/>
+        <w:rPr/>
+      </w:pPr>
+      <w:r>
+        <w:rPr>
+          <w:rFonts w:ascii="Courier New" w:hAnsi="Courier New"/>
+          <w:b w:val="false"/>
+          <w:i w:val="false"/>
+          <w:color w:val="000000"/>
+          <w:sz w:val="18"/>
+          <w:u w:val="none"/>
+          <w:lang w:val="en"/>
+        </w:rPr>
+        <w:t>let setPropertyOpt&lt;Key, A&gt; : Key -&gt; Maybe&lt;A&gt; -&gt; Simulation&lt;Key&gt; -&gt; Simulation&lt;Key&gt; =</w:t>
+      </w:r>
+    </w:p>
+    <w:p>
+      <w:pPr>
+        <w:pStyle w:val="Normal"/>
+        <w:spacing w:lineRule="auto" w:line="276" w:before="0" w:after="0"/>
+        <w:rPr/>
+      </w:pPr>
+      <w:r>
+        <w:rPr>
+          <w:rFonts w:ascii="Courier New" w:hAnsi="Courier New"/>
+          <w:b w:val="false"/>
+          <w:i w:val="false"/>
+          <w:color w:val="000000"/>
+          <w:sz w:val="18"/>
+          <w:u w:val="none"/>
+          <w:lang w:val="en"/>
+        </w:rPr>
+        <w:t xml:space="preserve">    </w:t>
+      </w:r>
+      <w:r>
+        <w:rPr>
+          <w:rFonts w:ascii="Courier New" w:hAnsi="Courier New"/>
+          <w:b w:val="false"/>
+          <w:i w:val="false"/>
+          <w:color w:val="000000"/>
+          <w:sz w:val="18"/>
+          <w:u w:val="none"/>
+          <w:lang w:val="en"/>
+        </w:rPr>
+        <w:t>Axiom "Set a simulation property associated with the given key if it exists."</w:t>
+      </w:r>
+    </w:p>
+    <w:p>
+      <w:pPr>
+        <w:pStyle w:val="Normal"/>
+        <w:spacing w:lineRule="auto" w:line="276" w:before="0" w:after="0"/>
+        <w:rPr>
+          <w:rFonts w:ascii="Courier New" w:hAnsi="Courier New"/>
+          <w:b w:val="false"/>
+          <w:b w:val="false"/>
+          <w:i w:val="false"/>
+          <w:i w:val="false"/>
+          <w:color w:val="000000"/>
+          <w:sz w:val="18"/>
+          <w:u w:val="none"/>
+          <w:lang w:val="en"/>
+        </w:rPr>
+      </w:pPr>
+      <w:r>
+        <w:rPr>
+          <w:rFonts w:ascii="Courier New" w:hAnsi="Courier New"/>
+          <w:b w:val="false"/>
+          <w:i w:val="false"/>
+          <w:color w:val="000000"/>
+          <w:sz w:val="18"/>
+          <w:u w:val="none"/>
+          <w:lang w:val="en"/>
+        </w:rPr>
+      </w:r>
+    </w:p>
+    <w:p>
+      <w:pPr>
+        <w:pStyle w:val="Normal"/>
+        <w:spacing w:lineRule="auto" w:line="276" w:before="0" w:after="0"/>
+        <w:rPr/>
+      </w:pPr>
+      <w:r>
+        <w:rPr>
+          <w:rFonts w:ascii="Courier New" w:hAnsi="Courier New"/>
+          <w:b w:val="false"/>
+          <w:i w:val="false"/>
+          <w:color w:val="000000"/>
+          <w:sz w:val="18"/>
+          <w:u w:val="none"/>
+          <w:lang w:val="en"/>
+        </w:rPr>
+        <w:t>let handlePropertyChange&lt;Key&gt; : Key -&gt; PropertyChangeHandler&lt;Key&gt; -&gt; (PropertyChangeUnhandler&lt;Key&gt;, Simulation&lt;Key&gt;) =</w:t>
+      </w:r>
+    </w:p>
+    <w:p>
+      <w:pPr>
+        <w:pStyle w:val="Normal"/>
+        <w:spacing w:lineRule="auto" w:line="276" w:before="0" w:after="0"/>
+        <w:rPr/>
+      </w:pPr>
+      <w:r>
+        <w:rPr>
+          <w:rFonts w:ascii="Courier New" w:hAnsi="Courier New"/>
+          <w:b w:val="false"/>
+          <w:i w:val="false"/>
+          <w:color w:val="000000"/>
+          <w:sz w:val="18"/>
+          <w:u w:val="none"/>
+          <w:lang w:val="en"/>
+        </w:rPr>
+        <w:t xml:space="preserve">    </w:t>
+      </w:r>
+      <w:r>
+        <w:rPr>
+          <w:rFonts w:ascii="Courier New" w:hAnsi="Courier New"/>
+          <w:b w:val="false"/>
+          <w:i w:val="false"/>
+          <w:color w:val="000000"/>
+          <w:sz w:val="18"/>
+          <w:u w:val="none"/>
+          <w:lang w:val="en"/>
+        </w:rPr>
+        <w:t>Axiom "Invoke the given handler when a property with the given key is changed."</w:t>
+      </w:r>
+    </w:p>
+    <w:p>
+      <w:pPr>
+        <w:pStyle w:val="Normal"/>
+        <w:spacing w:lineRule="auto" w:line="276" w:before="0" w:after="0"/>
+        <w:rPr/>
       </w:pPr>
       <w:r>
         <w:rPr/>
@@ -9846,7 +10605,6 @@
     <w:qFormat/>
     <w:pPr>
       <w:widowControl w:val="false"/>
-      <w:overflowPunct w:val="false"/>
       <w:bidi w:val="0"/>
       <w:jc w:val="left"/>
     </w:pPr>
@@ -10092,6 +10850,96 @@
       <w:lang w:val="en"/>
     </w:rPr>
   </w:style>
+  <w:style w:type="character" w:styleId="ListLabel26">
+    <w:name w:val="ListLabel 26"/>
+    <w:qFormat/>
+    <w:rPr>
+      <w:rFonts w:ascii="Courier New" w:hAnsi="Courier New"/>
+      <w:sz w:val="18"/>
+      <w:lang w:val="en"/>
+    </w:rPr>
+  </w:style>
+  <w:style w:type="character" w:styleId="ListLabel27">
+    <w:name w:val="ListLabel 27"/>
+    <w:qFormat/>
+    <w:rPr>
+      <w:rFonts w:ascii="Courier New" w:hAnsi="Courier New"/>
+      <w:sz w:val="18"/>
+      <w:lang w:val="en"/>
+    </w:rPr>
+  </w:style>
+  <w:style w:type="character" w:styleId="ListLabel28">
+    <w:name w:val="ListLabel 28"/>
+    <w:qFormat/>
+    <w:rPr>
+      <w:rFonts w:ascii="Courier New" w:hAnsi="Courier New"/>
+      <w:sz w:val="18"/>
+      <w:lang w:val="en"/>
+    </w:rPr>
+  </w:style>
+  <w:style w:type="character" w:styleId="ListLabel29">
+    <w:name w:val="ListLabel 29"/>
+    <w:qFormat/>
+    <w:rPr>
+      <w:rFonts w:ascii="Courier New" w:hAnsi="Courier New"/>
+      <w:sz w:val="18"/>
+      <w:lang w:val="en"/>
+    </w:rPr>
+  </w:style>
+  <w:style w:type="character" w:styleId="ListLabel30">
+    <w:name w:val="ListLabel 30"/>
+    <w:qFormat/>
+    <w:rPr>
+      <w:rFonts w:ascii="Courier New" w:hAnsi="Courier New"/>
+      <w:sz w:val="18"/>
+      <w:lang w:val="en"/>
+    </w:rPr>
+  </w:style>
+  <w:style w:type="character" w:styleId="ListLabel31">
+    <w:name w:val="ListLabel 31"/>
+    <w:qFormat/>
+    <w:rPr>
+      <w:rFonts w:ascii="Courier New" w:hAnsi="Courier New"/>
+      <w:sz w:val="18"/>
+      <w:lang w:val="en"/>
+    </w:rPr>
+  </w:style>
+  <w:style w:type="character" w:styleId="ListLabel32">
+    <w:name w:val="ListLabel 32"/>
+    <w:qFormat/>
+    <w:rPr>
+      <w:rFonts w:ascii="Courier New" w:hAnsi="Courier New"/>
+      <w:sz w:val="18"/>
+      <w:lang w:val="en"/>
+    </w:rPr>
+  </w:style>
+  <w:style w:type="character" w:styleId="ListLabel33">
+    <w:name w:val="ListLabel 33"/>
+    <w:qFormat/>
+    <w:rPr>
+      <w:rFonts w:ascii="Courier New" w:hAnsi="Courier New"/>
+      <w:sz w:val="18"/>
+      <w:lang w:val="en"/>
+    </w:rPr>
+  </w:style>
+  <w:style w:type="character" w:styleId="ListLabel34">
+    <w:name w:val="ListLabel 34"/>
+    <w:qFormat/>
+    <w:rPr>
+      <w:rFonts w:ascii="Courier New" w:hAnsi="Courier New"/>
+      <w:sz w:val="18"/>
+      <w:lang w:val="en"/>
+    </w:rPr>
+  </w:style>
+  <w:style w:type="character" w:styleId="ListLabel35">
+    <w:name w:val="ListLabel 35"/>
+    <w:qFormat/>
+    <w:rPr>
+      <w:rFonts w:ascii="Courier New" w:hAnsi="Courier New"/>
+      <w:sz w:val="18"/>
+      <w:lang w:val="en"/>
+    </w:rPr>
+  </w:style>
   <w:style w:type="paragraph" w:styleId="Heading">
     <w:name w:val="Heading"/>
     <w:basedOn w:val="Normal"/>

</xml_diff>

<commit_message>
Updated spec to include Nu semantic design.
</commit_message>
<xml_diff>
--- a/Sedela/Sedela.Specification/Sedela.Specification.docx
+++ b/Sedela/Sedela.Specification/Sedela.Specification.docx
@@ -268,7 +268,40 @@
           <w:sz w:val="18"/>
           <w:lang w:val="en"/>
         </w:rPr>
-        <w:t>The second intended capability of Sedela is to allow program designers to specify their program’s intended semantics in one of two ways – in a formal, denotative way (terms defined entirely in terms of other fully defined terms), or in an informal, textual way (terms defined with just descriptive text). Where a denotative approach is required, Sedela allows designers to encode their program’s abstract terms in terms of algebraic data types and a typed lambda calculus. Where a more informal approach is permitted, Sedela offers designers the ability to define their terms with ‘axioms’. The less formal definitions enabled by ‘axioms’ makes Sedela a usable tool for describing systems whose denotations may be too complex to warrant formal specification, in particular, for legacy programs.</w:t>
+        <w:t xml:space="preserve">The second intended capability of Sedela is to allow program designers to specify their program’s intended semantics in one of two ways – in a formal, denotative way (terms defined entirely in terms of other fully defined terms), or in an informal, textual way (terms defined with just descriptive text). Where a denotative approach is required, Sedela allows designers to encode their program’s abstract terms in terms of algebraic data types and a typed lambda calculus </w:t>
+      </w:r>
+      <w:r>
+        <w:rPr>
+          <w:rFonts w:ascii="Courier New" w:hAnsi="Courier New"/>
+          <w:sz w:val="18"/>
+          <w:lang w:val="en"/>
+        </w:rPr>
+        <w:t>(here System F</w:t>
+      </w:r>
+      <w:r>
+        <w:rPr>
+          <w:rFonts w:ascii="Courier New" w:hAnsi="Courier New"/>
+          <w:sz w:val="18"/>
+          <w:vertAlign w:val="superscript"/>
+          <w:lang w:val="en"/>
+        </w:rPr>
+        <w:t>≤</w:t>
+      </w:r>
+      <w:r>
+        <w:rPr>
+          <w:rFonts w:ascii="Courier New" w:hAnsi="Courier New"/>
+          <w:sz w:val="18"/>
+          <w:lang w:val="en"/>
+        </w:rPr>
+        <w:t>)</w:t>
+      </w:r>
+      <w:r>
+        <w:rPr>
+          <w:rFonts w:ascii="Courier New" w:hAnsi="Courier New"/>
+          <w:sz w:val="18"/>
+          <w:lang w:val="en"/>
+        </w:rPr>
+        <w:t>. Where a more informal approach is permitted, Sedela offers designers the ability to define their terms with ‘axioms’. The less formal definitions enabled by ‘axioms’ makes Sedela a usable tool for describing systems whose denotations may be too complex to warrant formal specification, in particular, for legacy programs.</w:t>
       </w:r>
     </w:p>
     <w:p>
@@ -6235,6 +6268,389 @@
           <w:u w:val="none"/>
           <w:lang w:val="en"/>
         </w:rPr>
+        <w:t>category Category&lt;t&gt; =</w:t>
+      </w:r>
+    </w:p>
+    <w:p>
+      <w:pPr>
+        <w:pStyle w:val="Normal"/>
+        <w:spacing w:lineRule="auto" w:line="276" w:before="0" w:after="0"/>
+        <w:rPr/>
+      </w:pPr>
+      <w:r>
+        <w:rPr>
+          <w:rFonts w:ascii="Courier New" w:hAnsi="Courier New"/>
+          <w:b w:val="false"/>
+          <w:i w:val="false"/>
+          <w:sz w:val="18"/>
+          <w:u w:val="none"/>
+          <w:lang w:val="en"/>
+        </w:rPr>
+        <w:t xml:space="preserve">  </w:t>
+      </w:r>
+      <w:r>
+        <w:rPr>
+          <w:rFonts w:ascii="Courier New" w:hAnsi="Courier New"/>
+          <w:b w:val="false"/>
+          <w:i w:val="false"/>
+          <w:sz w:val="18"/>
+          <w:u w:val="none"/>
+          <w:lang w:val="en"/>
+        </w:rPr>
+        <w:t>| id&lt;a&gt; : t&lt;a, a&gt;</w:t>
+      </w:r>
+    </w:p>
+    <w:p>
+      <w:pPr>
+        <w:pStyle w:val="Normal"/>
+        <w:spacing w:lineRule="auto" w:line="276" w:before="0" w:after="0"/>
+        <w:rPr/>
+      </w:pPr>
+      <w:r>
+        <w:rPr>
+          <w:rFonts w:ascii="Courier New" w:hAnsi="Courier New"/>
+          <w:b w:val="false"/>
+          <w:i w:val="false"/>
+          <w:sz w:val="18"/>
+          <w:u w:val="none"/>
+          <w:lang w:val="en"/>
+        </w:rPr>
+        <w:t xml:space="preserve">  </w:t>
+      </w:r>
+      <w:r>
+        <w:rPr>
+          <w:rFonts w:ascii="Courier New" w:hAnsi="Courier New"/>
+          <w:b w:val="false"/>
+          <w:i w:val="false"/>
+          <w:sz w:val="18"/>
+          <w:u w:val="none"/>
+          <w:lang w:val="en"/>
+        </w:rPr>
+        <w:t>| compose&lt;a, b, c&gt; : t&lt;b, c&gt; -&gt; t&lt;a, b&gt; -&gt; t&lt;a, c&gt;</w:t>
+      </w:r>
+    </w:p>
+    <w:p>
+      <w:pPr>
+        <w:pStyle w:val="Normal"/>
+        <w:spacing w:lineRule="auto" w:line="276" w:before="0" w:after="0"/>
+        <w:rPr>
+          <w:rFonts w:ascii="Courier New" w:hAnsi="Courier New"/>
+          <w:b w:val="false"/>
+          <w:b w:val="false"/>
+          <w:i w:val="false"/>
+          <w:i w:val="false"/>
+          <w:sz w:val="18"/>
+          <w:u w:val="none"/>
+          <w:lang w:val="en"/>
+        </w:rPr>
+      </w:pPr>
+      <w:r>
+        <w:rPr>
+          <w:rFonts w:ascii="Courier New" w:hAnsi="Courier New"/>
+          <w:b w:val="false"/>
+          <w:i w:val="false"/>
+          <w:sz w:val="18"/>
+          <w:u w:val="none"/>
+          <w:lang w:val="en"/>
+        </w:rPr>
+      </w:r>
+    </w:p>
+    <w:p>
+      <w:pPr>
+        <w:pStyle w:val="Normal"/>
+        <w:spacing w:lineRule="auto" w:line="276" w:before="0" w:after="0"/>
+        <w:rPr/>
+      </w:pPr>
+      <w:r>
+        <w:rPr>
+          <w:rFonts w:ascii="Courier New" w:hAnsi="Courier New"/>
+          <w:b w:val="false"/>
+          <w:i w:val="false"/>
+          <w:sz w:val="18"/>
+          <w:u w:val="none"/>
+          <w:lang w:val="en"/>
+        </w:rPr>
+        <w:t>category Arrow&lt;a; Category&lt;a&gt;&gt; =</w:t>
+      </w:r>
+    </w:p>
+    <w:p>
+      <w:pPr>
+        <w:pStyle w:val="Normal"/>
+        <w:spacing w:lineRule="auto" w:line="276" w:before="0" w:after="0"/>
+        <w:rPr/>
+      </w:pPr>
+      <w:r>
+        <w:rPr>
+          <w:rFonts w:ascii="Courier New" w:hAnsi="Courier New"/>
+          <w:b w:val="false"/>
+          <w:i w:val="false"/>
+          <w:sz w:val="18"/>
+          <w:u w:val="none"/>
+          <w:lang w:val="en"/>
+        </w:rPr>
+        <w:t xml:space="preserve">  </w:t>
+      </w:r>
+      <w:r>
+        <w:rPr>
+          <w:rFonts w:ascii="Courier New" w:hAnsi="Courier New"/>
+          <w:b w:val="false"/>
+          <w:i w:val="false"/>
+          <w:sz w:val="18"/>
+          <w:u w:val="none"/>
+          <w:lang w:val="en"/>
+        </w:rPr>
+        <w:t>| arr&lt;b, c&gt; : (b -&gt; c) -&gt; a&lt;b, c&gt;</w:t>
+      </w:r>
+    </w:p>
+    <w:p>
+      <w:pPr>
+        <w:pStyle w:val="Normal"/>
+        <w:spacing w:lineRule="auto" w:line="276" w:before="0" w:after="0"/>
+        <w:rPr/>
+      </w:pPr>
+      <w:r>
+        <w:rPr>
+          <w:rFonts w:ascii="Courier New" w:hAnsi="Courier New"/>
+          <w:b w:val="false"/>
+          <w:i w:val="false"/>
+          <w:sz w:val="18"/>
+          <w:u w:val="none"/>
+          <w:lang w:val="en"/>
+        </w:rPr>
+        <w:t xml:space="preserve">  </w:t>
+      </w:r>
+      <w:r>
+        <w:rPr>
+          <w:rFonts w:ascii="Courier New" w:hAnsi="Courier New"/>
+          <w:b w:val="false"/>
+          <w:i w:val="false"/>
+          <w:sz w:val="18"/>
+          <w:u w:val="none"/>
+          <w:lang w:val="en"/>
+        </w:rPr>
+        <w:t>| first&lt;b, c, d&gt; : a&lt;b, c&gt; -&gt; a&lt;(b, d), (c, d)&gt;</w:t>
+      </w:r>
+    </w:p>
+    <w:p>
+      <w:pPr>
+        <w:pStyle w:val="Normal"/>
+        <w:spacing w:lineRule="auto" w:line="276" w:before="0" w:after="0"/>
+        <w:rPr>
+          <w:rFonts w:ascii="Courier New" w:hAnsi="Courier New"/>
+          <w:b w:val="false"/>
+          <w:b w:val="false"/>
+          <w:i w:val="false"/>
+          <w:i w:val="false"/>
+          <w:sz w:val="18"/>
+          <w:u w:val="none"/>
+          <w:lang w:val="en"/>
+        </w:rPr>
+      </w:pPr>
+      <w:r>
+        <w:rPr>
+          <w:rFonts w:ascii="Courier New" w:hAnsi="Courier New"/>
+          <w:b w:val="false"/>
+          <w:i w:val="false"/>
+          <w:sz w:val="18"/>
+          <w:u w:val="none"/>
+          <w:lang w:val="en"/>
+        </w:rPr>
+      </w:r>
+    </w:p>
+    <w:p>
+      <w:pPr>
+        <w:pStyle w:val="Normal"/>
+        <w:spacing w:lineRule="auto" w:line="276" w:before="0" w:after="0"/>
+        <w:rPr/>
+      </w:pPr>
+      <w:r>
+        <w:rPr>
+          <w:rFonts w:ascii="Courier New" w:hAnsi="Courier New"/>
+          <w:b w:val="false"/>
+          <w:i w:val="false"/>
+          <w:sz w:val="18"/>
+          <w:u w:val="none"/>
+          <w:lang w:val="en"/>
+        </w:rPr>
+        <w:t>category ArrowChoice&lt;a; Arrow&lt;a&gt;&gt; =</w:t>
+      </w:r>
+    </w:p>
+    <w:p>
+      <w:pPr>
+        <w:pStyle w:val="Normal"/>
+        <w:spacing w:lineRule="auto" w:line="276" w:before="0" w:after="0"/>
+        <w:rPr/>
+      </w:pPr>
+      <w:r>
+        <w:rPr>
+          <w:rFonts w:ascii="Courier New" w:hAnsi="Courier New"/>
+          <w:b w:val="false"/>
+          <w:i w:val="false"/>
+          <w:sz w:val="18"/>
+          <w:u w:val="none"/>
+          <w:lang w:val="en"/>
+        </w:rPr>
+        <w:t xml:space="preserve">  </w:t>
+      </w:r>
+      <w:r>
+        <w:rPr>
+          <w:rFonts w:ascii="Courier New" w:hAnsi="Courier New"/>
+          <w:b w:val="false"/>
+          <w:i w:val="false"/>
+          <w:sz w:val="18"/>
+          <w:u w:val="none"/>
+          <w:lang w:val="en"/>
+        </w:rPr>
+        <w:t>| left&lt;b, c, d&gt; : a&lt;b, c&gt; -&gt; a&lt;Either&lt;b,d&gt;, Either&lt;c, d&gt;&gt;</w:t>
+      </w:r>
+    </w:p>
+    <w:p>
+      <w:pPr>
+        <w:pStyle w:val="Normal"/>
+        <w:spacing w:lineRule="auto" w:line="276" w:before="0" w:after="0"/>
+        <w:rPr>
+          <w:rFonts w:ascii="Courier New" w:hAnsi="Courier New"/>
+          <w:b w:val="false"/>
+          <w:b w:val="false"/>
+          <w:i w:val="false"/>
+          <w:i w:val="false"/>
+          <w:sz w:val="18"/>
+          <w:u w:val="none"/>
+          <w:lang w:val="en"/>
+        </w:rPr>
+      </w:pPr>
+      <w:r>
+        <w:rPr>
+          <w:rFonts w:ascii="Courier New" w:hAnsi="Courier New"/>
+          <w:b w:val="false"/>
+          <w:i w:val="false"/>
+          <w:sz w:val="18"/>
+          <w:u w:val="none"/>
+          <w:lang w:val="en"/>
+        </w:rPr>
+      </w:r>
+    </w:p>
+    <w:p>
+      <w:pPr>
+        <w:pStyle w:val="Normal"/>
+        <w:spacing w:lineRule="auto" w:line="276" w:before="0" w:after="0"/>
+        <w:rPr>
+          <w:rFonts w:ascii="Courier New" w:hAnsi="Courier New"/>
+          <w:b w:val="false"/>
+          <w:b w:val="false"/>
+          <w:i w:val="false"/>
+          <w:i w:val="false"/>
+          <w:sz w:val="18"/>
+          <w:u w:val="none"/>
+          <w:lang w:val="en"/>
+        </w:rPr>
+      </w:pPr>
+      <w:r>
+        <w:rPr>
+          <w:rFonts w:ascii="Courier New" w:hAnsi="Courier New"/>
+          <w:b w:val="false"/>
+          <w:i w:val="false"/>
+          <w:sz w:val="18"/>
+          <w:u w:val="none"/>
+          <w:lang w:val="en"/>
+        </w:rPr>
+        <w:t>category ArrowApply ...</w:t>
+      </w:r>
+    </w:p>
+    <w:p>
+      <w:pPr>
+        <w:pStyle w:val="Normal"/>
+        <w:spacing w:lineRule="auto" w:line="276" w:before="0" w:after="0"/>
+        <w:rPr>
+          <w:rFonts w:ascii="Courier New" w:hAnsi="Courier New"/>
+          <w:b w:val="false"/>
+          <w:b w:val="false"/>
+          <w:i w:val="false"/>
+          <w:i w:val="false"/>
+          <w:sz w:val="18"/>
+          <w:u w:val="none"/>
+          <w:lang w:val="en"/>
+        </w:rPr>
+      </w:pPr>
+      <w:r>
+        <w:rPr>
+          <w:rFonts w:ascii="Courier New" w:hAnsi="Courier New"/>
+          <w:b w:val="false"/>
+          <w:i w:val="false"/>
+          <w:sz w:val="18"/>
+          <w:u w:val="none"/>
+          <w:lang w:val="en"/>
+        </w:rPr>
+      </w:r>
+    </w:p>
+    <w:p>
+      <w:pPr>
+        <w:pStyle w:val="Normal"/>
+        <w:spacing w:lineRule="auto" w:line="276" w:before="0" w:after="0"/>
+        <w:rPr>
+          <w:rFonts w:ascii="Courier New" w:hAnsi="Courier New"/>
+          <w:b w:val="false"/>
+          <w:b w:val="false"/>
+          <w:i w:val="false"/>
+          <w:i w:val="false"/>
+          <w:sz w:val="18"/>
+          <w:u w:val="none"/>
+          <w:lang w:val="en"/>
+        </w:rPr>
+      </w:pPr>
+      <w:r>
+        <w:rPr>
+          <w:rFonts w:ascii="Courier New" w:hAnsi="Courier New"/>
+          <w:b w:val="false"/>
+          <w:i w:val="false"/>
+          <w:sz w:val="18"/>
+          <w:u w:val="none"/>
+          <w:lang w:val="en"/>
+        </w:rPr>
+        <w:t>category ArrowLoop ...</w:t>
+      </w:r>
+    </w:p>
+    <w:p>
+      <w:pPr>
+        <w:pStyle w:val="Normal"/>
+        <w:spacing w:lineRule="auto" w:line="276" w:before="0" w:after="0"/>
+        <w:rPr>
+          <w:rFonts w:ascii="Courier New" w:hAnsi="Courier New"/>
+          <w:b w:val="false"/>
+          <w:b w:val="false"/>
+          <w:i w:val="false"/>
+          <w:i w:val="false"/>
+          <w:sz w:val="18"/>
+          <w:u w:val="none"/>
+          <w:lang w:val="en"/>
+        </w:rPr>
+      </w:pPr>
+      <w:r>
+        <w:rPr>
+          <w:rFonts w:ascii="Courier New" w:hAnsi="Courier New"/>
+          <w:b w:val="false"/>
+          <w:i w:val="false"/>
+          <w:sz w:val="18"/>
+          <w:u w:val="none"/>
+          <w:lang w:val="en"/>
+        </w:rPr>
+      </w:r>
+    </w:p>
+    <w:p>
+      <w:pPr>
+        <w:pStyle w:val="Normal"/>
+        <w:spacing w:lineRule="auto" w:line="276" w:before="0" w:after="0"/>
+        <w:rPr/>
+      </w:pPr>
+      <w:r>
+        <w:rPr>
+          <w:rFonts w:ascii="Courier New" w:hAnsi="Courier New"/>
+          <w:b w:val="false"/>
+          <w:i w:val="false"/>
+          <w:sz w:val="18"/>
+          <w:u w:val="none"/>
+          <w:lang w:val="en"/>
+        </w:rPr>
         <w:t>category Foldable&lt;f&gt; =</w:t>
       </w:r>
     </w:p>
@@ -6640,107 +7056,24 @@
           <w:rFonts w:ascii="Courier New" w:hAnsi="Courier New"/>
           <w:b w:val="false"/>
           <w:b w:val="false"/>
-          <w:i w:val="false"/>
-          <w:i w:val="false"/>
-          <w:sz w:val="18"/>
-          <w:u w:val="none"/>
-          <w:lang w:val="en"/>
-        </w:rPr>
-      </w:pPr>
-      <w:r>
-        <w:rPr>
-          <w:rFonts w:ascii="Courier New" w:hAnsi="Courier New"/>
-          <w:b w:val="false"/>
-          <w:i w:val="false"/>
-          <w:sz w:val="18"/>
-          <w:u w:val="none"/>
-          <w:lang w:val="en"/>
-        </w:rPr>
-      </w:r>
-    </w:p>
-    <w:p>
-      <w:pPr>
-        <w:pStyle w:val="Normal"/>
-        <w:spacing w:lineRule="auto" w:line="276" w:before="0" w:after="0"/>
-        <w:rPr>
-          <w:rFonts w:ascii="Courier New" w:hAnsi="Courier New"/>
-          <w:b w:val="false"/>
-          <w:b w:val="false"/>
-          <w:i w:val="false"/>
-          <w:i w:val="false"/>
-          <w:sz w:val="18"/>
-          <w:u w:val="none"/>
-          <w:lang w:val="en"/>
-        </w:rPr>
-      </w:pPr>
-      <w:r>
-        <w:rPr>
-          <w:rFonts w:ascii="Courier New" w:hAnsi="Courier New"/>
-          <w:b w:val="false"/>
-          <w:i w:val="false"/>
-          <w:sz w:val="18"/>
-          <w:u w:val="none"/>
-          <w:lang w:val="en"/>
-        </w:rPr>
-        <w:t>// TODO: define the Arrow categories.</w:t>
-      </w:r>
-    </w:p>
-    <w:p>
-      <w:pPr>
-        <w:pStyle w:val="Normal"/>
-        <w:spacing w:lineRule="auto" w:line="276" w:before="0" w:after="0"/>
-        <w:rPr>
-          <w:rFonts w:ascii="Courier New" w:hAnsi="Courier New"/>
-          <w:b w:val="false"/>
-          <w:b w:val="false"/>
-          <w:i w:val="false"/>
-          <w:i w:val="false"/>
-          <w:sz w:val="18"/>
-          <w:u w:val="none"/>
-          <w:lang w:val="en"/>
-        </w:rPr>
-      </w:pPr>
-      <w:r>
-        <w:rPr>
-          <w:rFonts w:ascii="Courier New" w:hAnsi="Courier New"/>
-          <w:b w:val="false"/>
-          <w:i w:val="false"/>
-          <w:sz w:val="18"/>
-          <w:u w:val="none"/>
-          <w:lang w:val="en"/>
-        </w:rPr>
-      </w:r>
-    </w:p>
-    <w:p>
-      <w:pPr>
-        <w:pStyle w:val="Normal"/>
-        <w:spacing w:lineRule="auto" w:line="276" w:before="0" w:after="0"/>
-        <w:rPr/>
-      </w:pPr>
-      <w:r>
-        <w:rPr>
-          <w:rFonts w:ascii="Courier New" w:hAnsi="Courier New"/>
-          <w:b w:val="false"/>
-          <w:bCs w:val="false"/>
-          <w:i w:val="false"/>
-          <w:color w:val="000000"/>
-          <w:sz w:val="18"/>
-          <w:u w:val="none"/>
-          <w:lang w:val="en"/>
-        </w:rPr>
-        <w:t xml:space="preserve">let </w:t>
-      </w:r>
-      <w:r>
-        <w:rPr>
-          <w:rFonts w:ascii="Courier New" w:hAnsi="Courier New"/>
-          <w:b w:val="false"/>
-          <w:bCs w:val="false"/>
-          <w:i w:val="false"/>
-          <w:sz w:val="18"/>
-          <w:u w:val="none"/>
-          <w:lang w:val="en"/>
-        </w:rPr>
-        <w:t>id a = a</w:t>
+          <w:bCs w:val="false"/>
+          <w:i w:val="false"/>
+          <w:i w:val="false"/>
+          <w:sz w:val="18"/>
+          <w:u w:val="none"/>
+          <w:lang w:val="en"/>
+        </w:rPr>
+      </w:pPr>
+      <w:r>
+        <w:rPr>
+          <w:rFonts w:ascii="Courier New" w:hAnsi="Courier New"/>
+          <w:b w:val="false"/>
+          <w:bCs w:val="false"/>
+          <w:i w:val="false"/>
+          <w:sz w:val="18"/>
+          <w:u w:val="none"/>
+          <w:lang w:val="en"/>
+        </w:rPr>
       </w:r>
     </w:p>
     <w:p>
@@ -8223,6 +8556,36 @@
         </w:rPr>
         <w:t>sum"</w:t>
       </w:r>
+    </w:p>
+    <w:p>
+      <w:pPr>
+        <w:pStyle w:val="Normal"/>
+        <w:spacing w:lineRule="auto" w:line="276" w:before="0" w:after="0"/>
+        <w:rPr>
+          <w:rFonts w:ascii="Courier New" w:hAnsi="Courier New"/>
+          <w:b w:val="false"/>
+          <w:b w:val="false"/>
+          <w:bCs w:val="false"/>
+          <w:i w:val="false"/>
+          <w:i w:val="false"/>
+          <w:color w:val="000000"/>
+          <w:sz w:val="18"/>
+          <w:u w:val="none"/>
+          <w:lang w:val="en"/>
+        </w:rPr>
+      </w:pPr>
+      <w:r>
+        <w:rPr>
+          <w:rFonts w:ascii="Courier New" w:hAnsi="Courier New"/>
+          <w:b w:val="false"/>
+          <w:bCs w:val="false"/>
+          <w:i w:val="false"/>
+          <w:color w:val="000000"/>
+          <w:sz w:val="18"/>
+          <w:u w:val="none"/>
+          <w:lang w:val="en"/>
+        </w:rPr>
+      </w:r>
       <w:r>
         <w:br w:type="page"/>
       </w:r>
@@ -9266,6 +9629,7 @@
         <w:spacing w:lineRule="auto" w:line="276" w:before="0" w:after="0"/>
         <w:rPr/>
       </w:pPr>
+      <w:bookmarkStart w:id="6" w:name="__DdeLink__795_14397781791"/>
       <w:r>
         <w:rPr>
           <w:rFonts w:ascii="Courier New" w:hAnsi="Courier New"/>
@@ -9276,917 +9640,1347 @@
           <w:u w:val="single"/>
           <w:lang w:val="en"/>
         </w:rPr>
-        <w:t>Semantic Design for Unengine (a library for game programming without a monolithic game engine)</w:t>
-      </w:r>
-    </w:p>
-    <w:p>
-      <w:pPr>
-        <w:pStyle w:val="Normal"/>
-        <w:spacing w:lineRule="auto" w:line="276" w:before="0" w:after="0"/>
-        <w:rPr>
-          <w:rFonts w:ascii="Courier New" w:hAnsi="Courier New"/>
-          <w:b w:val="false"/>
-          <w:b w:val="false"/>
-          <w:i w:val="false"/>
-          <w:i w:val="false"/>
-          <w:color w:val="000000"/>
-          <w:sz w:val="18"/>
-          <w:u w:val="none"/>
-          <w:lang w:val="en"/>
-        </w:rPr>
-      </w:pPr>
-      <w:r>
-        <w:rPr>
-          <w:rFonts w:ascii="Courier New" w:hAnsi="Courier New"/>
-          <w:b w:val="false"/>
-          <w:i w:val="false"/>
-          <w:color w:val="000000"/>
-          <w:sz w:val="18"/>
-          <w:u w:val="none"/>
-          <w:lang w:val="en"/>
-        </w:rPr>
-      </w:r>
-    </w:p>
-    <w:p>
-      <w:pPr>
-        <w:pStyle w:val="Normal"/>
-        <w:spacing w:lineRule="auto" w:line="276" w:before="0" w:after="0"/>
-        <w:rPr/>
-      </w:pPr>
-      <w:r>
-        <w:rPr>
-          <w:rFonts w:ascii="Courier New" w:hAnsi="Courier New"/>
-          <w:b w:val="false"/>
-          <w:i w:val="false"/>
-          <w:color w:val="000000"/>
-          <w:sz w:val="18"/>
-          <w:u w:val="none"/>
-          <w:lang w:val="en"/>
-        </w:rPr>
-        <w:t>let Time = Axiom "The current simulation time."</w:t>
-      </w:r>
-    </w:p>
-    <w:p>
-      <w:pPr>
-        <w:pStyle w:val="Normal"/>
-        <w:spacing w:lineRule="auto" w:line="276" w:before="0" w:after="0"/>
-        <w:rPr/>
-      </w:pPr>
-      <w:r>
-        <w:rPr>
-          <w:rFonts w:ascii="Courier New" w:hAnsi="Courier New"/>
-          <w:b w:val="false"/>
-          <w:i w:val="false"/>
-          <w:color w:val="000000"/>
-          <w:sz w:val="18"/>
-          <w:u w:val="none"/>
-          <w:lang w:val="en"/>
-        </w:rPr>
-        <w:t>let Input = Axiom "The current state of HID input."</w:t>
-      </w:r>
-    </w:p>
-    <w:p>
-      <w:pPr>
-        <w:pStyle w:val="Normal"/>
-        <w:spacing w:lineRule="auto" w:line="276" w:before="0" w:after="0"/>
-        <w:rPr/>
-      </w:pPr>
-      <w:r>
-        <w:rPr>
-          <w:rFonts w:ascii="Courier New" w:hAnsi="Courier New"/>
-          <w:b w:val="false"/>
-          <w:i w:val="false"/>
-          <w:color w:val="000000"/>
-          <w:sz w:val="18"/>
-          <w:u w:val="none"/>
-          <w:lang w:val="en"/>
-        </w:rPr>
-        <w:t>let Address = Axiom "A series of names denoting a simulant in the hierarchy."</w:t>
-      </w:r>
-    </w:p>
-    <w:p>
-      <w:pPr>
-        <w:pStyle w:val="Normal"/>
-        <w:spacing w:lineRule="auto" w:line="276" w:before="0" w:after="0"/>
-        <w:rPr/>
-      </w:pPr>
-      <w:r>
-        <w:rPr>
-          <w:rFonts w:ascii="Courier New" w:hAnsi="Courier New"/>
-          <w:b w:val="false"/>
-          <w:i w:val="false"/>
-          <w:color w:val="000000"/>
-          <w:sz w:val="18"/>
-          <w:u w:val="none"/>
-          <w:lang w:val="en"/>
-        </w:rPr>
-        <w:t>let Listener = Axiom "A generalized reference to a Listener&lt;_&gt;."</w:t>
-      </w:r>
-    </w:p>
-    <w:p>
-      <w:pPr>
-        <w:pStyle w:val="Normal"/>
-        <w:spacing w:lineRule="auto" w:line="276" w:before="0" w:after="0"/>
-        <w:rPr/>
-      </w:pPr>
-      <w:r>
-        <w:rPr>
-          <w:rFonts w:ascii="Courier New" w:hAnsi="Courier New"/>
-          <w:b w:val="false"/>
-          <w:i w:val="false"/>
-          <w:color w:val="000000"/>
-          <w:sz w:val="18"/>
-          <w:u w:val="none"/>
-          <w:lang w:val="en"/>
-        </w:rPr>
-        <w:t>let Simulant = Axiom "A generalized reference to a Simulant&lt;_, _, _, _, _&gt;."</w:t>
-      </w:r>
-    </w:p>
-    <w:p>
-      <w:pPr>
-        <w:pStyle w:val="Normal"/>
-        <w:spacing w:lineRule="auto" w:line="276" w:before="0" w:after="0"/>
-        <w:rPr/>
-      </w:pPr>
-      <w:r>
-        <w:rPr>
-          <w:rFonts w:ascii="Courier New" w:hAnsi="Courier New"/>
-          <w:b w:val="false"/>
-          <w:i w:val="false"/>
-          <w:color w:val="000000"/>
-          <w:sz w:val="18"/>
-          <w:u w:val="none"/>
-          <w:lang w:val="en"/>
-        </w:rPr>
-        <w:t>let RenderMsg = Axiom "A sum type representing the different render requests a simulant can send."</w:t>
-      </w:r>
-    </w:p>
-    <w:p>
-      <w:pPr>
-        <w:pStyle w:val="Normal"/>
-        <w:spacing w:lineRule="auto" w:line="276" w:before="0" w:after="0"/>
-        <w:rPr/>
-      </w:pPr>
-      <w:r>
-        <w:rPr>
-          <w:rFonts w:ascii="Courier New" w:hAnsi="Courier New"/>
-          <w:b w:val="false"/>
-          <w:i w:val="false"/>
-          <w:color w:val="000000"/>
-          <w:sz w:val="18"/>
-          <w:u w:val="none"/>
-          <w:lang w:val="en"/>
-        </w:rPr>
-        <w:t>let IOMsg&lt;MyUpdateMsg&gt; =</w:t>
-      </w:r>
-    </w:p>
-    <w:p>
-      <w:pPr>
-        <w:pStyle w:val="Normal"/>
-        <w:spacing w:lineRule="auto" w:line="276" w:before="0" w:after="0"/>
-        <w:rPr>
+        <w:t xml:space="preserve">Semantic Design for </w:t>
+      </w:r>
+      <w:bookmarkEnd w:id="6"/>
+      <w:r>
+        <w:rPr>
+          <w:rFonts w:ascii="Courier New" w:hAnsi="Courier New"/>
+          <w:b w:val="false"/>
+          <w:i w:val="false"/>
+          <w:color w:val="000000"/>
+          <w:sz w:val="18"/>
           <w:u w:val="single"/>
-        </w:rPr>
-      </w:pPr>
-      <w:r>
-        <w:rPr>
-          <w:rFonts w:ascii="Courier New" w:hAnsi="Courier New"/>
-          <w:b w:val="false"/>
-          <w:i w:val="false"/>
-          <w:color w:val="000000"/>
-          <w:sz w:val="18"/>
-          <w:u w:val="none"/>
-          <w:lang w:val="en"/>
-        </w:rPr>
-        <w:t xml:space="preserve">  </w:t>
-      </w:r>
-      <w:r>
-        <w:rPr>
-          <w:rFonts w:ascii="Courier New" w:hAnsi="Courier New"/>
-          <w:b w:val="false"/>
-          <w:i w:val="false"/>
-          <w:color w:val="000000"/>
-          <w:sz w:val="18"/>
-          <w:u w:val="none"/>
-          <w:lang w:val="en"/>
-        </w:rPr>
-        <w:t>| CreateSimulant of ... | DestroySimulant of ...</w:t>
-      </w:r>
-    </w:p>
-    <w:p>
-      <w:pPr>
-        <w:pStyle w:val="Normal"/>
-        <w:spacing w:lineRule="auto" w:line="276" w:before="0" w:after="0"/>
-        <w:rPr>
+          <w:lang w:val="en"/>
+        </w:rPr>
+        <w:t>Nu Game Engine</w:t>
+      </w:r>
+    </w:p>
+    <w:p>
+      <w:pPr>
+        <w:pStyle w:val="Normal"/>
+        <w:spacing w:lineRule="auto" w:line="276" w:before="0" w:after="0"/>
+        <w:rPr>
+          <w:rFonts w:ascii="Courier New" w:hAnsi="Courier New"/>
+          <w:b w:val="false"/>
+          <w:b w:val="false"/>
+          <w:i w:val="false"/>
+          <w:i w:val="false"/>
+          <w:color w:val="000000"/>
+          <w:sz w:val="18"/>
+          <w:u w:val="none"/>
+          <w:lang w:val="en"/>
+        </w:rPr>
+      </w:pPr>
+      <w:r>
+        <w:rPr>
+          <w:rFonts w:ascii="Courier New" w:hAnsi="Courier New"/>
+          <w:b w:val="false"/>
+          <w:i w:val="false"/>
+          <w:color w:val="000000"/>
+          <w:sz w:val="18"/>
+          <w:lang w:val="en"/>
+        </w:rPr>
+      </w:r>
+    </w:p>
+    <w:p>
+      <w:pPr>
+        <w:pStyle w:val="Normal"/>
+        <w:spacing w:lineRule="auto" w:line="276" w:before="0" w:after="0"/>
+        <w:rPr/>
+      </w:pPr>
+      <w:r>
+        <w:rPr>
+          <w:rFonts w:ascii="Courier New" w:hAnsi="Courier New"/>
+          <w:b w:val="false"/>
+          <w:i w:val="false"/>
+          <w:color w:val="000000"/>
+          <w:sz w:val="18"/>
+          <w:u w:val="none"/>
+          <w:lang w:val="en"/>
+        </w:rPr>
+        <w:t>let World = (Game : Game)</w:t>
+      </w:r>
+    </w:p>
+    <w:p>
+      <w:pPr>
+        <w:pStyle w:val="Normal"/>
+        <w:spacing w:lineRule="auto" w:line="276" w:before="0" w:after="0"/>
+        <w:rPr/>
+      </w:pPr>
+      <w:r>
+        <w:rPr>
+          <w:rFonts w:ascii="Courier New" w:hAnsi="Courier New"/>
+          <w:b w:val="false"/>
+          <w:i w:val="false"/>
+          <w:color w:val="000000"/>
+          <w:sz w:val="18"/>
+          <w:u w:val="none"/>
+          <w:lang w:val="en"/>
+        </w:rPr>
+        <w:t>let Simulant = (Name : String</w:t>
+      </w:r>
+      <w:r>
+        <w:rPr>
+          <w:rFonts w:ascii="Courier New" w:hAnsi="Courier New"/>
+          <w:b w:val="false"/>
+          <w:i w:val="false"/>
+          <w:color w:val="000000"/>
+          <w:sz w:val="18"/>
+          <w:u w:val="none"/>
+          <w:lang w:val="en"/>
+        </w:rPr>
+        <w:t>,</w:t>
+      </w:r>
+      <w:r>
+        <w:rPr>
+          <w:rFonts w:ascii="Courier New" w:hAnsi="Courier New"/>
+          <w:b w:val="false"/>
+          <w:i w:val="false"/>
+          <w:color w:val="000000"/>
+          <w:sz w:val="18"/>
+          <w:u w:val="none"/>
+          <w:lang w:val="en"/>
+        </w:rPr>
+        <w:t xml:space="preserve"> </w:t>
+      </w:r>
+      <w:r>
+        <w:rPr>
+          <w:rFonts w:ascii="Courier New" w:hAnsi="Courier New"/>
+          <w:b w:val="false"/>
+          <w:i w:val="false"/>
+          <w:color w:val="000000"/>
+          <w:sz w:val="18"/>
+          <w:u w:val="none"/>
+          <w:lang w:val="en"/>
+        </w:rPr>
+        <w:t>Dispatcher : Dispatcher</w:t>
+      </w:r>
+      <w:r>
+        <w:rPr>
+          <w:rFonts w:ascii="Courier New" w:hAnsi="Courier New"/>
+          <w:b w:val="false"/>
+          <w:i w:val="false"/>
+          <w:color w:val="000000"/>
+          <w:sz w:val="18"/>
+          <w:u w:val="none"/>
+          <w:lang w:val="en"/>
+        </w:rPr>
+        <w:t xml:space="preserve">, </w:t>
+      </w:r>
+      <w:r>
+        <w:rPr>
+          <w:rFonts w:ascii="Courier New" w:hAnsi="Courier New"/>
+          <w:b w:val="false"/>
+          <w:i w:val="false"/>
+          <w:color w:val="000000"/>
+          <w:sz w:val="18"/>
+          <w:u w:val="none"/>
+          <w:lang w:val="en"/>
+        </w:rPr>
+        <w:t xml:space="preserve">Properties : </w:t>
+      </w:r>
+      <w:r>
+        <w:rPr>
+          <w:rFonts w:ascii="Courier New" w:hAnsi="Courier New"/>
+          <w:b w:val="false"/>
+          <w:i w:val="false"/>
+          <w:color w:val="000000"/>
+          <w:sz w:val="18"/>
+          <w:u w:val="none"/>
+          <w:lang w:val="en"/>
+        </w:rPr>
+        <w:t>Map</w:t>
+      </w:r>
+      <w:r>
+        <w:rPr>
+          <w:rFonts w:ascii="Courier New" w:hAnsi="Courier New"/>
+          <w:b w:val="false"/>
+          <w:i w:val="false"/>
+          <w:color w:val="000000"/>
+          <w:sz w:val="18"/>
+          <w:u w:val="none"/>
+          <w:lang w:val="en"/>
+        </w:rPr>
+        <w:t>&lt;</w:t>
+      </w:r>
+      <w:r>
+        <w:rPr>
+          <w:rFonts w:ascii="Courier New" w:hAnsi="Courier New"/>
+          <w:b w:val="false"/>
+          <w:i w:val="false"/>
+          <w:color w:val="000000"/>
+          <w:sz w:val="18"/>
+          <w:u w:val="none"/>
+          <w:lang w:val="en"/>
+        </w:rPr>
+        <w:t>String, Any</w:t>
+      </w:r>
+      <w:r>
+        <w:rPr>
+          <w:rFonts w:ascii="Courier New" w:hAnsi="Courier New"/>
+          <w:b w:val="false"/>
+          <w:i w:val="false"/>
+          <w:color w:val="000000"/>
+          <w:sz w:val="18"/>
+          <w:u w:val="none"/>
+          <w:lang w:val="en"/>
+        </w:rPr>
+        <w:t>&gt;</w:t>
+      </w:r>
+      <w:r>
+        <w:rPr>
+          <w:rFonts w:ascii="Courier New" w:hAnsi="Courier New"/>
+          <w:b w:val="false"/>
+          <w:i w:val="false"/>
+          <w:color w:val="000000"/>
+          <w:sz w:val="18"/>
+          <w:u w:val="none"/>
+          <w:lang w:val="en"/>
+        </w:rPr>
+        <w:t>)</w:t>
+      </w:r>
+    </w:p>
+    <w:p>
+      <w:pPr>
+        <w:pStyle w:val="Normal"/>
+        <w:spacing w:lineRule="auto" w:line="276" w:before="0" w:after="0"/>
+        <w:rPr/>
+      </w:pPr>
+      <w:r>
+        <w:rPr>
+          <w:rFonts w:ascii="Courier New" w:hAnsi="Courier New"/>
+          <w:b w:val="false"/>
+          <w:i w:val="false"/>
+          <w:color w:val="000000"/>
+          <w:sz w:val="18"/>
+          <w:u w:val="none"/>
+          <w:lang w:val="en"/>
+        </w:rPr>
+        <w:t xml:space="preserve">let Game = (Screens : List&lt;Screen&gt;; </w:t>
+      </w:r>
+      <w:r>
+        <w:rPr>
+          <w:rFonts w:ascii="Courier New" w:hAnsi="Courier New"/>
+          <w:b w:val="false"/>
+          <w:i w:val="false"/>
+          <w:color w:val="000000"/>
+          <w:sz w:val="18"/>
+          <w:u w:val="none"/>
+          <w:lang w:val="en"/>
+        </w:rPr>
+        <w:t>Simulant</w:t>
+      </w:r>
+      <w:r>
+        <w:rPr>
+          <w:rFonts w:ascii="Courier New" w:hAnsi="Courier New"/>
+          <w:b w:val="false"/>
+          <w:i w:val="false"/>
+          <w:color w:val="000000"/>
+          <w:sz w:val="18"/>
+          <w:u w:val="none"/>
+          <w:lang w:val="en"/>
+        </w:rPr>
+        <w:t>)</w:t>
+      </w:r>
+    </w:p>
+    <w:p>
+      <w:pPr>
+        <w:pStyle w:val="Normal"/>
+        <w:spacing w:lineRule="auto" w:line="276" w:before="0" w:after="0"/>
+        <w:rPr/>
+      </w:pPr>
+      <w:r>
+        <w:rPr>
+          <w:rFonts w:ascii="Courier New" w:hAnsi="Courier New"/>
+          <w:b w:val="false"/>
+          <w:i w:val="false"/>
+          <w:color w:val="000000"/>
+          <w:sz w:val="18"/>
+          <w:u w:val="none"/>
+          <w:lang w:val="en"/>
+        </w:rPr>
+        <w:t xml:space="preserve">let </w:t>
+      </w:r>
+      <w:r>
+        <w:rPr>
+          <w:rFonts w:ascii="Courier New" w:hAnsi="Courier New"/>
+          <w:b w:val="false"/>
+          <w:i w:val="false"/>
+          <w:color w:val="000000"/>
+          <w:sz w:val="18"/>
+          <w:u w:val="none"/>
+          <w:lang w:val="en"/>
+        </w:rPr>
+        <w:t>Screen</w:t>
+      </w:r>
+      <w:r>
+        <w:rPr>
+          <w:rFonts w:ascii="Courier New" w:hAnsi="Courier New"/>
+          <w:b w:val="false"/>
+          <w:i w:val="false"/>
+          <w:color w:val="000000"/>
+          <w:sz w:val="18"/>
+          <w:u w:val="none"/>
+          <w:lang w:val="en"/>
+        </w:rPr>
+        <w:t xml:space="preserve"> = (</w:t>
+      </w:r>
+      <w:r>
+        <w:rPr>
+          <w:rFonts w:ascii="Courier New" w:hAnsi="Courier New"/>
+          <w:b w:val="false"/>
+          <w:i w:val="false"/>
+          <w:color w:val="000000"/>
+          <w:sz w:val="18"/>
+          <w:u w:val="none"/>
+          <w:lang w:val="en"/>
+        </w:rPr>
+        <w:t>Layers</w:t>
+      </w:r>
+      <w:r>
+        <w:rPr>
+          <w:rFonts w:ascii="Courier New" w:hAnsi="Courier New"/>
+          <w:b w:val="false"/>
+          <w:i w:val="false"/>
+          <w:color w:val="000000"/>
+          <w:sz w:val="18"/>
+          <w:u w:val="none"/>
+          <w:lang w:val="en"/>
+        </w:rPr>
+        <w:t xml:space="preserve"> : List&lt;</w:t>
+      </w:r>
+      <w:r>
+        <w:rPr>
+          <w:rFonts w:ascii="Courier New" w:hAnsi="Courier New"/>
+          <w:b w:val="false"/>
+          <w:i w:val="false"/>
+          <w:color w:val="000000"/>
+          <w:sz w:val="18"/>
+          <w:u w:val="none"/>
+          <w:lang w:val="en"/>
+        </w:rPr>
+        <w:t>Layer</w:t>
+      </w:r>
+      <w:r>
+        <w:rPr>
+          <w:rFonts w:ascii="Courier New" w:hAnsi="Courier New"/>
+          <w:b w:val="false"/>
+          <w:i w:val="false"/>
+          <w:color w:val="000000"/>
+          <w:sz w:val="18"/>
+          <w:u w:val="none"/>
+          <w:lang w:val="en"/>
+        </w:rPr>
+        <w:t xml:space="preserve">&gt;; </w:t>
+      </w:r>
+      <w:r>
+        <w:rPr>
+          <w:rFonts w:ascii="Courier New" w:hAnsi="Courier New"/>
+          <w:b w:val="false"/>
+          <w:i w:val="false"/>
+          <w:color w:val="000000"/>
+          <w:sz w:val="18"/>
+          <w:u w:val="none"/>
+          <w:lang w:val="en"/>
+        </w:rPr>
+        <w:t>Simulant</w:t>
+      </w:r>
+      <w:r>
+        <w:rPr>
+          <w:rFonts w:ascii="Courier New" w:hAnsi="Courier New"/>
+          <w:b w:val="false"/>
+          <w:i w:val="false"/>
+          <w:color w:val="000000"/>
+          <w:sz w:val="18"/>
+          <w:u w:val="none"/>
+          <w:lang w:val="en"/>
+        </w:rPr>
+        <w:t>)</w:t>
+      </w:r>
+    </w:p>
+    <w:p>
+      <w:pPr>
+        <w:pStyle w:val="Normal"/>
+        <w:spacing w:lineRule="auto" w:line="276" w:before="0" w:after="0"/>
+        <w:rPr/>
+      </w:pPr>
+      <w:r>
+        <w:rPr>
+          <w:rFonts w:ascii="Courier New" w:hAnsi="Courier New"/>
+          <w:b w:val="false"/>
+          <w:i w:val="false"/>
+          <w:color w:val="000000"/>
+          <w:sz w:val="18"/>
+          <w:u w:val="none"/>
+          <w:lang w:val="en"/>
+        </w:rPr>
+        <w:t xml:space="preserve">let </w:t>
+      </w:r>
+      <w:r>
+        <w:rPr>
+          <w:rFonts w:ascii="Courier New" w:hAnsi="Courier New"/>
+          <w:b w:val="false"/>
+          <w:i w:val="false"/>
+          <w:color w:val="000000"/>
+          <w:sz w:val="18"/>
+          <w:u w:val="none"/>
+          <w:lang w:val="en"/>
+        </w:rPr>
+        <w:t>Layer</w:t>
+      </w:r>
+      <w:r>
+        <w:rPr>
+          <w:rFonts w:ascii="Courier New" w:hAnsi="Courier New"/>
+          <w:b w:val="false"/>
+          <w:i w:val="false"/>
+          <w:color w:val="000000"/>
+          <w:sz w:val="18"/>
+          <w:u w:val="none"/>
+          <w:lang w:val="en"/>
+        </w:rPr>
+        <w:t xml:space="preserve"> = (</w:t>
+      </w:r>
+      <w:r>
+        <w:rPr>
+          <w:rFonts w:ascii="Courier New" w:hAnsi="Courier New"/>
+          <w:b w:val="false"/>
+          <w:i w:val="false"/>
+          <w:color w:val="000000"/>
+          <w:sz w:val="18"/>
+          <w:u w:val="none"/>
+          <w:lang w:val="en"/>
+        </w:rPr>
+        <w:t>Entities</w:t>
+      </w:r>
+      <w:r>
+        <w:rPr>
+          <w:rFonts w:ascii="Courier New" w:hAnsi="Courier New"/>
+          <w:b w:val="false"/>
+          <w:i w:val="false"/>
+          <w:color w:val="000000"/>
+          <w:sz w:val="18"/>
+          <w:u w:val="none"/>
+          <w:lang w:val="en"/>
+        </w:rPr>
+        <w:t xml:space="preserve"> : List&lt;</w:t>
+      </w:r>
+      <w:r>
+        <w:rPr>
+          <w:rFonts w:ascii="Courier New" w:hAnsi="Courier New"/>
+          <w:b w:val="false"/>
+          <w:i w:val="false"/>
+          <w:color w:val="000000"/>
+          <w:sz w:val="18"/>
+          <w:u w:val="none"/>
+          <w:lang w:val="en"/>
+        </w:rPr>
+        <w:t>Entity</w:t>
+      </w:r>
+      <w:r>
+        <w:rPr>
+          <w:rFonts w:ascii="Courier New" w:hAnsi="Courier New"/>
+          <w:b w:val="false"/>
+          <w:i w:val="false"/>
+          <w:color w:val="000000"/>
+          <w:sz w:val="18"/>
+          <w:u w:val="none"/>
+          <w:lang w:val="en"/>
+        </w:rPr>
+        <w:t xml:space="preserve">&gt;; </w:t>
+      </w:r>
+      <w:r>
+        <w:rPr>
+          <w:rFonts w:ascii="Courier New" w:hAnsi="Courier New"/>
+          <w:b w:val="false"/>
+          <w:i w:val="false"/>
+          <w:color w:val="000000"/>
+          <w:sz w:val="18"/>
+          <w:u w:val="none"/>
+          <w:lang w:val="en"/>
+        </w:rPr>
+        <w:t>Simulant</w:t>
+      </w:r>
+      <w:r>
+        <w:rPr>
+          <w:rFonts w:ascii="Courier New" w:hAnsi="Courier New"/>
+          <w:b w:val="false"/>
+          <w:i w:val="false"/>
+          <w:color w:val="000000"/>
+          <w:sz w:val="18"/>
+          <w:u w:val="none"/>
+          <w:lang w:val="en"/>
+        </w:rPr>
+        <w:t>)</w:t>
+      </w:r>
+    </w:p>
+    <w:p>
+      <w:pPr>
+        <w:pStyle w:val="Normal"/>
+        <w:spacing w:lineRule="auto" w:line="276" w:before="0" w:after="0"/>
+        <w:rPr>
+          <w:rFonts w:ascii="Courier New" w:hAnsi="Courier New"/>
+          <w:b w:val="false"/>
+          <w:b w:val="false"/>
+          <w:i w:val="false"/>
+          <w:i w:val="false"/>
+          <w:color w:val="000000"/>
+          <w:sz w:val="18"/>
+          <w:u w:val="none"/>
+          <w:lang w:val="en"/>
+        </w:rPr>
+      </w:pPr>
+      <w:r>
+        <w:rPr>
+          <w:rFonts w:ascii="Courier New" w:hAnsi="Courier New"/>
+          <w:b w:val="false"/>
+          <w:i w:val="false"/>
+          <w:color w:val="000000"/>
+          <w:sz w:val="18"/>
+          <w:u w:val="none"/>
+          <w:lang w:val="en"/>
+        </w:rPr>
+        <w:t xml:space="preserve">let </w:t>
+      </w:r>
+      <w:r>
+        <w:rPr>
+          <w:rFonts w:ascii="Courier New" w:hAnsi="Courier New"/>
+          <w:b w:val="false"/>
+          <w:i w:val="false"/>
+          <w:color w:val="000000"/>
+          <w:sz w:val="18"/>
+          <w:u w:val="none"/>
+          <w:lang w:val="en"/>
+        </w:rPr>
+        <w:t>Entity</w:t>
+      </w:r>
+      <w:r>
+        <w:rPr>
+          <w:rFonts w:ascii="Courier New" w:hAnsi="Courier New"/>
+          <w:b w:val="false"/>
+          <w:i w:val="false"/>
+          <w:color w:val="000000"/>
+          <w:sz w:val="18"/>
+          <w:u w:val="none"/>
+          <w:lang w:val="en"/>
+        </w:rPr>
+        <w:t xml:space="preserve"> = (</w:t>
+      </w:r>
+      <w:r>
+        <w:rPr>
+          <w:rFonts w:ascii="Courier New" w:hAnsi="Courier New"/>
+          <w:b w:val="false"/>
+          <w:i w:val="false"/>
+          <w:color w:val="000000"/>
+          <w:sz w:val="18"/>
+          <w:u w:val="none"/>
+          <w:lang w:val="en"/>
+        </w:rPr>
+        <w:t>Facets</w:t>
+      </w:r>
+      <w:r>
+        <w:rPr>
+          <w:rFonts w:ascii="Courier New" w:hAnsi="Courier New"/>
+          <w:b w:val="false"/>
+          <w:i w:val="false"/>
+          <w:color w:val="000000"/>
+          <w:sz w:val="18"/>
+          <w:u w:val="none"/>
+          <w:lang w:val="en"/>
+        </w:rPr>
+        <w:t xml:space="preserve"> : List&lt;</w:t>
+      </w:r>
+      <w:r>
+        <w:rPr>
+          <w:rFonts w:ascii="Courier New" w:hAnsi="Courier New"/>
+          <w:b w:val="false"/>
+          <w:i w:val="false"/>
+          <w:color w:val="000000"/>
+          <w:sz w:val="18"/>
+          <w:u w:val="none"/>
+          <w:lang w:val="en"/>
+        </w:rPr>
+        <w:t>Facet</w:t>
+      </w:r>
+      <w:r>
+        <w:rPr>
+          <w:rFonts w:ascii="Courier New" w:hAnsi="Courier New"/>
+          <w:b w:val="false"/>
+          <w:i w:val="false"/>
+          <w:color w:val="000000"/>
+          <w:sz w:val="18"/>
+          <w:u w:val="none"/>
+          <w:lang w:val="en"/>
+        </w:rPr>
+        <w:t xml:space="preserve">&gt;; </w:t>
+      </w:r>
+      <w:r>
+        <w:rPr>
+          <w:rFonts w:ascii="Courier New" w:hAnsi="Courier New"/>
+          <w:b w:val="false"/>
+          <w:i w:val="false"/>
+          <w:color w:val="000000"/>
+          <w:sz w:val="18"/>
+          <w:u w:val="none"/>
+          <w:lang w:val="en"/>
+        </w:rPr>
+        <w:t>Simulant</w:t>
+      </w:r>
+      <w:r>
+        <w:rPr>
+          <w:rFonts w:ascii="Courier New" w:hAnsi="Courier New"/>
+          <w:b w:val="false"/>
+          <w:i w:val="false"/>
+          <w:color w:val="000000"/>
+          <w:sz w:val="18"/>
+          <w:u w:val="none"/>
+          <w:lang w:val="en"/>
+        </w:rPr>
+        <w:t>)</w:t>
+      </w:r>
+    </w:p>
+    <w:p>
+      <w:pPr>
+        <w:pStyle w:val="Normal"/>
+        <w:spacing w:lineRule="auto" w:line="276" w:before="0" w:after="0"/>
+        <w:rPr>
+          <w:rFonts w:ascii="Courier New" w:hAnsi="Courier New"/>
+          <w:b w:val="false"/>
+          <w:b w:val="false"/>
+          <w:i w:val="false"/>
+          <w:i w:val="false"/>
+          <w:color w:val="000000"/>
+          <w:sz w:val="18"/>
+          <w:u w:val="none"/>
+          <w:lang w:val="en"/>
+        </w:rPr>
+      </w:pPr>
+      <w:r>
+        <w:rPr/>
+      </w:r>
+    </w:p>
+    <w:p>
+      <w:pPr>
+        <w:pStyle w:val="Normal"/>
+        <w:spacing w:lineRule="auto" w:line="276" w:before="0" w:after="0"/>
+        <w:rPr/>
+      </w:pPr>
+      <w:r>
+        <w:rPr>
+          <w:rFonts w:ascii="Courier New" w:hAnsi="Courier New"/>
+          <w:b w:val="false"/>
+          <w:i w:val="false"/>
+          <w:color w:val="000000"/>
+          <w:sz w:val="18"/>
+          <w:u w:val="none"/>
+          <w:lang w:val="en"/>
+        </w:rPr>
+        <w:t>let Property</w:t>
+      </w:r>
+      <w:r>
+        <w:rPr>
+          <w:rFonts w:ascii="Courier New" w:hAnsi="Courier New"/>
+          <w:b w:val="false"/>
+          <w:i w:val="false"/>
+          <w:color w:val="000000"/>
+          <w:sz w:val="18"/>
+          <w:u w:val="none"/>
+          <w:lang w:val="en"/>
+        </w:rPr>
+        <w:t>Definition</w:t>
+      </w:r>
+      <w:r>
+        <w:rPr>
+          <w:rFonts w:ascii="Courier New" w:hAnsi="Courier New"/>
+          <w:b w:val="false"/>
+          <w:i w:val="false"/>
+          <w:color w:val="000000"/>
+          <w:sz w:val="18"/>
+          <w:u w:val="none"/>
+          <w:lang w:val="en"/>
+        </w:rPr>
+        <w:t xml:space="preserve"> =</w:t>
+      </w:r>
+    </w:p>
+    <w:p>
+      <w:pPr>
+        <w:pStyle w:val="Normal"/>
+        <w:spacing w:lineRule="auto" w:line="276" w:before="0" w:after="0"/>
+        <w:rPr/>
+      </w:pPr>
+      <w:r>
+        <w:rPr>
+          <w:rFonts w:ascii="Courier New" w:hAnsi="Courier New"/>
+          <w:b w:val="false"/>
+          <w:i w:val="false"/>
+          <w:color w:val="000000"/>
+          <w:sz w:val="18"/>
+          <w:u w:val="none"/>
+          <w:lang w:val="en"/>
+        </w:rPr>
+        <w:t xml:space="preserve">    </w:t>
+      </w:r>
+      <w:r>
+        <w:rPr>
+          <w:rFonts w:ascii="Courier New" w:hAnsi="Courier New"/>
+          <w:b w:val="false"/>
+          <w:i w:val="false"/>
+          <w:color w:val="000000"/>
+          <w:sz w:val="18"/>
+          <w:u w:val="none"/>
+          <w:lang w:val="en"/>
+        </w:rPr>
+        <w:t>(Name : String</w:t>
+      </w:r>
+    </w:p>
+    <w:p>
+      <w:pPr>
+        <w:pStyle w:val="Normal"/>
+        <w:spacing w:lineRule="auto" w:line="276" w:before="0" w:after="0"/>
+        <w:rPr/>
+      </w:pPr>
+      <w:r>
+        <w:rPr>
+          <w:rFonts w:ascii="Courier New" w:hAnsi="Courier New"/>
+          <w:b w:val="false"/>
+          <w:i w:val="false"/>
+          <w:color w:val="000000"/>
+          <w:sz w:val="18"/>
+          <w:u w:val="none"/>
+          <w:lang w:val="en"/>
+        </w:rPr>
+        <w:t xml:space="preserve">     </w:t>
+      </w:r>
+      <w:r>
+        <w:rPr>
+          <w:rFonts w:ascii="Courier New" w:hAnsi="Courier New"/>
+          <w:b w:val="false"/>
+          <w:i w:val="false"/>
+          <w:color w:val="000000"/>
+          <w:sz w:val="18"/>
+          <w:u w:val="none"/>
+          <w:lang w:val="en"/>
+        </w:rPr>
+        <w:t>Type : Axiom "A value type."</w:t>
+      </w:r>
+    </w:p>
+    <w:p>
+      <w:pPr>
+        <w:pStyle w:val="Normal"/>
+        <w:spacing w:lineRule="auto" w:line="276" w:before="0" w:after="0"/>
+        <w:rPr/>
+      </w:pPr>
+      <w:r>
+        <w:rPr>
+          <w:rFonts w:ascii="Courier New" w:hAnsi="Courier New"/>
+          <w:b w:val="false"/>
+          <w:i w:val="false"/>
+          <w:color w:val="000000"/>
+          <w:sz w:val="18"/>
+          <w:u w:val="none"/>
+          <w:lang w:val="en"/>
+        </w:rPr>
+        <w:t xml:space="preserve">     </w:t>
+      </w:r>
+      <w:r>
+        <w:rPr>
+          <w:rFonts w:ascii="Courier New" w:hAnsi="Courier New"/>
+          <w:b w:val="false"/>
+          <w:i w:val="false"/>
+          <w:color w:val="000000"/>
+          <w:sz w:val="18"/>
+          <w:u w:val="none"/>
+          <w:lang w:val="en"/>
+        </w:rPr>
+        <w:t>Default : Any)</w:t>
+      </w:r>
+    </w:p>
+    <w:p>
+      <w:pPr>
+        <w:pStyle w:val="Normal"/>
+        <w:spacing w:lineRule="auto" w:line="276" w:before="0" w:after="0"/>
+        <w:rPr>
+          <w:rFonts w:ascii="Courier New" w:hAnsi="Courier New"/>
+          <w:b w:val="false"/>
+          <w:b w:val="false"/>
+          <w:i w:val="false"/>
+          <w:i w:val="false"/>
+          <w:color w:val="000000"/>
+          <w:sz w:val="18"/>
+          <w:u w:val="none"/>
+          <w:lang w:val="en"/>
+        </w:rPr>
+      </w:pPr>
+      <w:r>
+        <w:rPr/>
+      </w:r>
+    </w:p>
+    <w:p>
+      <w:pPr>
+        <w:pStyle w:val="Normal"/>
+        <w:spacing w:lineRule="auto" w:line="276" w:before="0" w:after="0"/>
+        <w:rPr/>
+      </w:pPr>
+      <w:r>
+        <w:rPr>
+          <w:rFonts w:ascii="Courier New" w:hAnsi="Courier New"/>
+          <w:b w:val="false"/>
+          <w:i w:val="false"/>
+          <w:color w:val="000000"/>
+          <w:sz w:val="18"/>
+          <w:u w:val="none"/>
+          <w:lang w:val="en"/>
+        </w:rPr>
+        <w:t>let Event&lt;S :&gt; Simulant&gt; =</w:t>
+      </w:r>
+    </w:p>
+    <w:p>
+      <w:pPr>
+        <w:pStyle w:val="Normal"/>
+        <w:spacing w:lineRule="auto" w:line="276" w:before="0" w:after="0"/>
+        <w:rPr/>
+      </w:pPr>
+      <w:r>
+        <w:rPr>
+          <w:rFonts w:ascii="Courier New" w:hAnsi="Courier New"/>
+          <w:b w:val="false"/>
+          <w:i w:val="false"/>
+          <w:color w:val="000000"/>
+          <w:sz w:val="18"/>
+          <w:u w:val="none"/>
+          <w:lang w:val="en"/>
+        </w:rPr>
+        <w:t xml:space="preserve">    </w:t>
+      </w:r>
+      <w:r>
+        <w:rPr>
+          <w:rFonts w:ascii="Courier New" w:hAnsi="Courier New"/>
+          <w:b w:val="false"/>
+          <w:i w:val="false"/>
+          <w:color w:val="000000"/>
+          <w:sz w:val="18"/>
+          <w:u w:val="none"/>
+          <w:lang w:val="en"/>
+        </w:rPr>
+        <w:t>(Publisher : Simulant</w:t>
+      </w:r>
+    </w:p>
+    <w:p>
+      <w:pPr>
+        <w:pStyle w:val="Normal"/>
+        <w:spacing w:lineRule="auto" w:line="276" w:before="0" w:after="0"/>
+        <w:rPr/>
+      </w:pPr>
+      <w:r>
+        <w:rPr>
+          <w:rFonts w:ascii="Courier New" w:hAnsi="Courier New"/>
+          <w:b w:val="false"/>
+          <w:i w:val="false"/>
+          <w:color w:val="000000"/>
+          <w:sz w:val="18"/>
+          <w:u w:val="none"/>
+          <w:lang w:val="en"/>
+        </w:rPr>
+        <w:t xml:space="preserve">     </w:t>
+      </w:r>
+      <w:r>
+        <w:rPr>
+          <w:rFonts w:ascii="Courier New" w:hAnsi="Courier New"/>
+          <w:b w:val="false"/>
+          <w:i w:val="false"/>
+          <w:color w:val="000000"/>
+          <w:sz w:val="18"/>
+          <w:u w:val="none"/>
+          <w:lang w:val="en"/>
+        </w:rPr>
+        <w:t>Subscriber : S</w:t>
+      </w:r>
+    </w:p>
+    <w:p>
+      <w:pPr>
+        <w:pStyle w:val="Normal"/>
+        <w:spacing w:lineRule="auto" w:line="276" w:before="0" w:after="0"/>
+        <w:rPr/>
+      </w:pPr>
+      <w:r>
+        <w:rPr>
+          <w:rFonts w:ascii="Courier New" w:hAnsi="Courier New"/>
+          <w:b w:val="false"/>
+          <w:i w:val="false"/>
+          <w:color w:val="000000"/>
+          <w:sz w:val="18"/>
+          <w:u w:val="none"/>
+          <w:lang w:val="en"/>
+        </w:rPr>
+        <w:t xml:space="preserve">     </w:t>
+      </w:r>
+      <w:r>
+        <w:rPr>
+          <w:rFonts w:ascii="Courier New" w:hAnsi="Courier New"/>
+          <w:b w:val="false"/>
+          <w:i w:val="false"/>
+          <w:color w:val="000000"/>
+          <w:sz w:val="18"/>
+          <w:u w:val="none"/>
+          <w:lang w:val="en"/>
+        </w:rPr>
+        <w:t>Data : Any)</w:t>
+      </w:r>
+    </w:p>
+    <w:p>
+      <w:pPr>
+        <w:pStyle w:val="Normal"/>
+        <w:spacing w:lineRule="auto" w:line="276" w:before="0" w:after="0"/>
+        <w:rPr>
+          <w:rFonts w:ascii="Courier New" w:hAnsi="Courier New"/>
+          <w:b w:val="false"/>
+          <w:b w:val="false"/>
+          <w:i w:val="false"/>
+          <w:i w:val="false"/>
+          <w:color w:val="000000"/>
+          <w:sz w:val="18"/>
+          <w:u w:val="none"/>
+          <w:lang w:val="en"/>
+        </w:rPr>
+      </w:pPr>
+      <w:r>
+        <w:rPr/>
+      </w:r>
+    </w:p>
+    <w:p>
+      <w:pPr>
+        <w:pStyle w:val="Normal"/>
+        <w:spacing w:lineRule="auto" w:line="276" w:before="0" w:after="0"/>
+        <w:rPr/>
+      </w:pPr>
+      <w:r>
+        <w:rPr>
+          <w:rFonts w:ascii="Courier New" w:hAnsi="Courier New"/>
+          <w:b w:val="false"/>
+          <w:i w:val="false"/>
+          <w:color w:val="000000"/>
+          <w:sz w:val="18"/>
+          <w:u w:val="none"/>
+          <w:lang w:val="en"/>
+        </w:rPr>
+        <w:t>let Dispatcher =</w:t>
+      </w:r>
+    </w:p>
+    <w:p>
+      <w:pPr>
+        <w:pStyle w:val="Normal"/>
+        <w:spacing w:lineRule="auto" w:line="276" w:before="0" w:after="0"/>
+        <w:rPr/>
+      </w:pPr>
+      <w:r>
+        <w:rPr>
+          <w:rFonts w:ascii="Courier New" w:hAnsi="Courier New"/>
+          <w:b w:val="false"/>
+          <w:i w:val="false"/>
+          <w:color w:val="000000"/>
+          <w:sz w:val="18"/>
+          <w:u w:val="none"/>
+          <w:lang w:val="en"/>
+        </w:rPr>
+        <w:t xml:space="preserve">    </w:t>
+      </w:r>
+      <w:r>
+        <w:rPr>
+          <w:rFonts w:ascii="Courier New" w:hAnsi="Courier New"/>
+          <w:b w:val="false"/>
+          <w:i w:val="false"/>
+          <w:color w:val="000000"/>
+          <w:sz w:val="18"/>
+          <w:u w:val="none"/>
+          <w:lang w:val="en"/>
+        </w:rPr>
+        <w:t>(Propert</w:t>
+      </w:r>
+      <w:r>
+        <w:rPr>
+          <w:rFonts w:ascii="Courier New" w:hAnsi="Courier New"/>
+          <w:b w:val="false"/>
+          <w:i w:val="false"/>
+          <w:color w:val="000000"/>
+          <w:sz w:val="18"/>
+          <w:u w:val="none"/>
+          <w:lang w:val="en"/>
+        </w:rPr>
+        <w:t>yDefinitions</w:t>
+      </w:r>
+      <w:r>
+        <w:rPr>
+          <w:rFonts w:ascii="Courier New" w:hAnsi="Courier New"/>
+          <w:b w:val="false"/>
+          <w:i w:val="false"/>
+          <w:color w:val="000000"/>
+          <w:sz w:val="18"/>
+          <w:u w:val="none"/>
+          <w:lang w:val="en"/>
+        </w:rPr>
+        <w:t xml:space="preserve"> : List&lt;Property</w:t>
+      </w:r>
+      <w:r>
+        <w:rPr>
+          <w:rFonts w:ascii="Courier New" w:hAnsi="Courier New"/>
+          <w:b w:val="false"/>
+          <w:i w:val="false"/>
+          <w:color w:val="000000"/>
+          <w:sz w:val="18"/>
+          <w:u w:val="none"/>
+          <w:lang w:val="en"/>
+        </w:rPr>
+        <w:t>Definition</w:t>
+      </w:r>
+      <w:r>
+        <w:rPr>
+          <w:rFonts w:ascii="Courier New" w:hAnsi="Courier New"/>
+          <w:b w:val="false"/>
+          <w:i w:val="false"/>
+          <w:color w:val="000000"/>
+          <w:sz w:val="18"/>
+          <w:u w:val="none"/>
+          <w:lang w:val="en"/>
+        </w:rPr>
+        <w:t>&gt;,</w:t>
+      </w:r>
+    </w:p>
+    <w:p>
+      <w:pPr>
+        <w:pStyle w:val="Normal"/>
+        <w:spacing w:lineRule="auto" w:line="276" w:before="0" w:after="0"/>
+        <w:rPr/>
+      </w:pPr>
+      <w:r>
+        <w:rPr>
+          <w:rFonts w:ascii="Courier New" w:hAnsi="Courier New"/>
+          <w:b w:val="false"/>
+          <w:i w:val="false"/>
+          <w:color w:val="000000"/>
+          <w:sz w:val="18"/>
+          <w:u w:val="none"/>
+          <w:lang w:val="en"/>
+        </w:rPr>
+        <w:t xml:space="preserve">     </w:t>
+      </w:r>
+      <w:r>
+        <w:rPr>
+          <w:rFonts w:ascii="Courier New" w:hAnsi="Courier New"/>
+          <w:b w:val="false"/>
+          <w:i w:val="false"/>
+          <w:color w:val="000000"/>
+          <w:sz w:val="18"/>
+          <w:u w:val="none"/>
+          <w:lang w:val="en"/>
+        </w:rPr>
+        <w:t>Behaviors : List&lt;Behavior&gt;)</w:t>
+      </w:r>
+    </w:p>
+    <w:p>
+      <w:pPr>
+        <w:pStyle w:val="Normal"/>
+        <w:spacing w:lineRule="auto" w:line="276" w:before="0" w:after="0"/>
+        <w:rPr>
+          <w:rFonts w:ascii="Courier New" w:hAnsi="Courier New"/>
+          <w:b w:val="false"/>
+          <w:b w:val="false"/>
+          <w:i w:val="false"/>
+          <w:i w:val="false"/>
+          <w:color w:val="000000"/>
+          <w:sz w:val="18"/>
+          <w:u w:val="none"/>
+          <w:lang w:val="en"/>
+        </w:rPr>
+      </w:pPr>
+      <w:r>
+        <w:rPr/>
+      </w:r>
+    </w:p>
+    <w:p>
+      <w:pPr>
+        <w:pStyle w:val="Normal"/>
+        <w:spacing w:lineRule="auto" w:line="276" w:before="0" w:after="0"/>
+        <w:rPr/>
+      </w:pPr>
+      <w:r>
+        <w:rPr>
+          <w:rFonts w:ascii="Courier New" w:hAnsi="Courier New"/>
+          <w:b w:val="false"/>
+          <w:i w:val="false"/>
+          <w:color w:val="000000"/>
+          <w:sz w:val="18"/>
+          <w:u w:val="none"/>
+          <w:lang w:val="en"/>
+        </w:rPr>
+        <w:t>let Facet =</w:t>
+      </w:r>
+    </w:p>
+    <w:p>
+      <w:pPr>
+        <w:pStyle w:val="Normal"/>
+        <w:spacing w:lineRule="auto" w:line="276" w:before="0" w:after="0"/>
+        <w:rPr/>
+      </w:pPr>
+      <w:r>
+        <w:rPr>
+          <w:rFonts w:ascii="Courier New" w:hAnsi="Courier New"/>
+          <w:b w:val="false"/>
+          <w:i w:val="false"/>
+          <w:color w:val="000000"/>
+          <w:sz w:val="18"/>
+          <w:u w:val="none"/>
+          <w:lang w:val="en"/>
+        </w:rPr>
+        <w:t xml:space="preserve">    </w:t>
+      </w:r>
+      <w:r>
+        <w:rPr>
+          <w:rFonts w:ascii="Courier New" w:hAnsi="Courier New"/>
+          <w:b w:val="false"/>
+          <w:i w:val="false"/>
+          <w:color w:val="000000"/>
+          <w:sz w:val="18"/>
+          <w:u w:val="none"/>
+          <w:lang w:val="en"/>
+        </w:rPr>
+        <w:t>(Propert</w:t>
+      </w:r>
+      <w:r>
+        <w:rPr>
+          <w:rFonts w:ascii="Courier New" w:hAnsi="Courier New"/>
+          <w:b w:val="false"/>
+          <w:i w:val="false"/>
+          <w:color w:val="000000"/>
+          <w:sz w:val="18"/>
+          <w:u w:val="none"/>
+          <w:lang w:val="en"/>
+        </w:rPr>
+        <w:t>yDefinitions</w:t>
+      </w:r>
+      <w:r>
+        <w:rPr>
+          <w:rFonts w:ascii="Courier New" w:hAnsi="Courier New"/>
+          <w:b w:val="false"/>
+          <w:i w:val="false"/>
+          <w:color w:val="000000"/>
+          <w:sz w:val="18"/>
+          <w:u w:val="none"/>
+          <w:lang w:val="en"/>
+        </w:rPr>
+        <w:t xml:space="preserve"> : List&lt;Property</w:t>
+      </w:r>
+      <w:r>
+        <w:rPr>
+          <w:rFonts w:ascii="Courier New" w:hAnsi="Courier New"/>
+          <w:b w:val="false"/>
+          <w:i w:val="false"/>
+          <w:color w:val="000000"/>
+          <w:sz w:val="18"/>
+          <w:u w:val="none"/>
+          <w:lang w:val="en"/>
+        </w:rPr>
+        <w:t>Definition</w:t>
+      </w:r>
+      <w:r>
+        <w:rPr>
+          <w:rFonts w:ascii="Courier New" w:hAnsi="Courier New"/>
+          <w:b w:val="false"/>
+          <w:i w:val="false"/>
+          <w:color w:val="000000"/>
+          <w:sz w:val="18"/>
+          <w:u w:val="none"/>
+          <w:lang w:val="en"/>
+        </w:rPr>
+        <w:t>&gt;,</w:t>
+      </w:r>
+    </w:p>
+    <w:p>
+      <w:pPr>
+        <w:pStyle w:val="Normal"/>
+        <w:spacing w:lineRule="auto" w:line="276" w:before="0" w:after="0"/>
+        <w:rPr>
+          <w:rFonts w:ascii="Courier New" w:hAnsi="Courier New"/>
+          <w:b w:val="false"/>
+          <w:b w:val="false"/>
+          <w:i w:val="false"/>
+          <w:i w:val="false"/>
+          <w:color w:val="000000"/>
+          <w:sz w:val="18"/>
+          <w:u w:val="none"/>
+          <w:lang w:val="en"/>
+        </w:rPr>
+      </w:pPr>
+      <w:r>
+        <w:rPr>
+          <w:rFonts w:ascii="Courier New" w:hAnsi="Courier New"/>
+          <w:b w:val="false"/>
+          <w:i w:val="false"/>
+          <w:color w:val="000000"/>
+          <w:sz w:val="18"/>
+          <w:u w:val="none"/>
+          <w:lang w:val="en"/>
+        </w:rPr>
+        <w:t xml:space="preserve">     </w:t>
+      </w:r>
+      <w:r>
+        <w:rPr>
+          <w:rFonts w:ascii="Courier New" w:hAnsi="Courier New"/>
+          <w:b w:val="false"/>
+          <w:i w:val="false"/>
+          <w:color w:val="000000"/>
+          <w:sz w:val="18"/>
+          <w:u w:val="none"/>
+          <w:lang w:val="en"/>
+        </w:rPr>
+        <w:t>Behaviors : List&lt;Behavior&gt;)</w:t>
+      </w:r>
+    </w:p>
+    <w:p>
+      <w:pPr>
+        <w:pStyle w:val="Normal"/>
+        <w:spacing w:lineRule="auto" w:line="276" w:before="0" w:after="0"/>
+        <w:rPr>
+          <w:rFonts w:ascii="Courier New" w:hAnsi="Courier New"/>
+          <w:b w:val="false"/>
+          <w:b w:val="false"/>
+          <w:i w:val="false"/>
+          <w:i w:val="false"/>
+          <w:color w:val="000000"/>
+          <w:sz w:val="18"/>
+          <w:u w:val="none"/>
+          <w:lang w:val="en"/>
+        </w:rPr>
+      </w:pPr>
+      <w:r>
+        <w:rPr/>
+      </w:r>
+    </w:p>
+    <w:p>
+      <w:pPr>
+        <w:pStyle w:val="Normal"/>
+        <w:spacing w:lineRule="auto" w:line="276" w:before="0" w:after="0"/>
+        <w:rPr/>
+      </w:pPr>
+      <w:r>
+        <w:rPr>
+          <w:rFonts w:ascii="Courier New" w:hAnsi="Courier New"/>
+          <w:b w:val="false"/>
+          <w:i w:val="false"/>
+          <w:color w:val="000000"/>
+          <w:sz w:val="18"/>
+          <w:u w:val="none"/>
+          <w:lang w:val="en"/>
+        </w:rPr>
+        <w:t>let Behavior</w:t>
+      </w:r>
+      <w:r>
+        <w:rPr>
+          <w:rFonts w:ascii="Courier New" w:hAnsi="Courier New"/>
+          <w:b w:val="false"/>
+          <w:i w:val="false"/>
+          <w:color w:val="000000"/>
+          <w:sz w:val="18"/>
+          <w:u w:val="none"/>
+          <w:lang w:val="en"/>
+        </w:rPr>
+        <w:t>&lt;S :&gt; Subscriber&gt;</w:t>
+      </w:r>
+      <w:r>
+        <w:rPr>
+          <w:rFonts w:ascii="Courier New" w:hAnsi="Courier New"/>
+          <w:b w:val="false"/>
+          <w:i w:val="false"/>
+          <w:color w:val="000000"/>
+          <w:sz w:val="18"/>
+          <w:u w:val="none"/>
+          <w:lang w:val="en"/>
+        </w:rPr>
+        <w:t xml:space="preserve"> = Event</w:t>
+      </w:r>
+      <w:r>
+        <w:rPr>
+          <w:rFonts w:ascii="Courier New" w:hAnsi="Courier New"/>
+          <w:b w:val="false"/>
+          <w:i w:val="false"/>
+          <w:color w:val="000000"/>
+          <w:sz w:val="18"/>
+          <w:u w:val="none"/>
+          <w:lang w:val="en"/>
+        </w:rPr>
+        <w:t>&lt;S&gt;</w:t>
+      </w:r>
+      <w:r>
+        <w:rPr>
+          <w:rFonts w:ascii="Courier New" w:hAnsi="Courier New"/>
+          <w:b w:val="false"/>
+          <w:i w:val="false"/>
+          <w:color w:val="000000"/>
+          <w:sz w:val="18"/>
+          <w:u w:val="none"/>
+          <w:lang w:val="en"/>
+        </w:rPr>
+        <w:t xml:space="preserve"> -&gt; World -&gt; World</w:t>
+      </w:r>
+    </w:p>
+    <w:p>
+      <w:pPr>
+        <w:pStyle w:val="Normal"/>
+        <w:spacing w:lineRule="auto" w:line="276" w:before="0" w:after="0"/>
+        <w:rPr>
+          <w:rFonts w:ascii="Courier New" w:hAnsi="Courier New"/>
+          <w:b w:val="false"/>
+          <w:b w:val="false"/>
+          <w:i w:val="false"/>
+          <w:i w:val="false"/>
+          <w:color w:val="000000"/>
+          <w:sz w:val="18"/>
           <w:u w:val="single"/>
-        </w:rPr>
-      </w:pPr>
-      <w:r>
-        <w:rPr>
-          <w:rFonts w:ascii="Courier New" w:hAnsi="Courier New"/>
-          <w:b w:val="false"/>
-          <w:i w:val="false"/>
-          <w:color w:val="000000"/>
-          <w:sz w:val="18"/>
-          <w:u w:val="none"/>
-          <w:lang w:val="en"/>
-        </w:rPr>
-        <w:t xml:space="preserve">  </w:t>
-      </w:r>
-      <w:r>
-        <w:rPr>
-          <w:rFonts w:ascii="Courier New" w:hAnsi="Courier New"/>
-          <w:b w:val="false"/>
-          <w:i w:val="false"/>
-          <w:color w:val="000000"/>
-          <w:sz w:val="18"/>
-          <w:u w:val="none"/>
-          <w:lang w:val="en"/>
-        </w:rPr>
-        <w:t>| CreateListener of ... | DestroyListener of ...</w:t>
-      </w:r>
-    </w:p>
-    <w:p>
-      <w:pPr>
-        <w:pStyle w:val="Normal"/>
-        <w:spacing w:lineRule="auto" w:line="276" w:before="0" w:after="0"/>
-        <w:rPr>
+          <w:lang w:val="en"/>
+        </w:rPr>
+      </w:pPr>
+      <w:r>
+        <w:rPr>
+          <w:rFonts w:ascii="Courier New" w:hAnsi="Courier New"/>
+          <w:b w:val="false"/>
+          <w:i w:val="false"/>
+          <w:color w:val="000000"/>
+          <w:sz w:val="18"/>
           <w:u w:val="single"/>
-        </w:rPr>
-      </w:pPr>
-      <w:r>
-        <w:rPr>
-          <w:rFonts w:ascii="Courier New" w:hAnsi="Courier New"/>
-          <w:b w:val="false"/>
-          <w:i w:val="false"/>
-          <w:color w:val="000000"/>
-          <w:sz w:val="18"/>
-          <w:u w:val="none"/>
-          <w:lang w:val="en"/>
-        </w:rPr>
-        <w:t xml:space="preserve">  </w:t>
-      </w:r>
-      <w:r>
-        <w:rPr>
-          <w:rFonts w:ascii="Courier New" w:hAnsi="Courier New"/>
-          <w:b w:val="false"/>
-          <w:i w:val="false"/>
-          <w:color w:val="000000"/>
-          <w:sz w:val="18"/>
-          <w:u w:val="none"/>
-          <w:lang w:val="en"/>
-        </w:rPr>
-        <w:t>| CreatePhysicsBody of (Address, PhysicsBodyUpdateMsg -&gt; MyUpdateMsg, ...)</w:t>
-      </w:r>
-    </w:p>
-    <w:p>
-      <w:pPr>
-        <w:pStyle w:val="Normal"/>
-        <w:spacing w:lineRule="auto" w:line="276" w:before="0" w:after="0"/>
-        <w:rPr>
+          <w:lang w:val="en"/>
+        </w:rPr>
+      </w:r>
+      <w:r>
+        <w:br w:type="page"/>
+      </w:r>
+    </w:p>
+    <w:p>
+      <w:pPr>
+        <w:pStyle w:val="Normal"/>
+        <w:spacing w:lineRule="auto" w:line="276" w:before="0" w:after="0"/>
+        <w:rPr/>
+      </w:pPr>
+      <w:bookmarkStart w:id="7" w:name="__DdeLink__795_1439778179"/>
+      <w:r>
+        <w:rPr>
+          <w:rFonts w:ascii="Courier New" w:hAnsi="Courier New"/>
+          <w:b w:val="false"/>
+          <w:i w:val="false"/>
+          <w:color w:val="000000"/>
+          <w:sz w:val="18"/>
           <w:u w:val="single"/>
-        </w:rPr>
-      </w:pPr>
-      <w:r>
-        <w:rPr>
-          <w:rFonts w:ascii="Courier New" w:hAnsi="Courier New"/>
-          <w:b w:val="false"/>
-          <w:i w:val="false"/>
-          <w:color w:val="000000"/>
-          <w:sz w:val="18"/>
-          <w:u w:val="none"/>
-          <w:lang w:val="en"/>
-        </w:rPr>
-        <w:t xml:space="preserve">  </w:t>
-      </w:r>
-      <w:r>
-        <w:rPr>
-          <w:rFonts w:ascii="Courier New" w:hAnsi="Courier New"/>
-          <w:b w:val="false"/>
-          <w:i w:val="false"/>
-          <w:color w:val="000000"/>
-          <w:sz w:val="18"/>
-          <w:u w:val="none"/>
-          <w:lang w:val="en"/>
-        </w:rPr>
-        <w:t>| DestroyPhysicsBody of ...</w:t>
-      </w:r>
-    </w:p>
-    <w:p>
-      <w:pPr>
-        <w:pStyle w:val="Normal"/>
-        <w:spacing w:lineRule="auto" w:line="276" w:before="0" w:after="0"/>
-        <w:rPr>
+          <w:lang w:val="en"/>
+        </w:rPr>
+        <w:t>Semantic Design for Observable Property Bag Simulations</w:t>
+      </w:r>
+      <w:bookmarkEnd w:id="7"/>
+      <w:r>
+        <w:rPr>
+          <w:rFonts w:ascii="Courier New" w:hAnsi="Courier New"/>
+          <w:b w:val="false"/>
+          <w:i w:val="false"/>
+          <w:color w:val="000000"/>
+          <w:sz w:val="18"/>
           <w:u w:val="single"/>
-        </w:rPr>
-      </w:pPr>
-      <w:r>
-        <w:rPr>
-          <w:rFonts w:ascii="Courier New" w:hAnsi="Courier New"/>
-          <w:b w:val="false"/>
-          <w:i w:val="false"/>
-          <w:color w:val="000000"/>
-          <w:sz w:val="18"/>
-          <w:u w:val="none"/>
-          <w:lang w:val="en"/>
-        </w:rPr>
-        <w:t xml:space="preserve">  </w:t>
-      </w:r>
-      <w:r>
-        <w:rPr>
-          <w:rFonts w:ascii="Courier New" w:hAnsi="Courier New"/>
-          <w:b w:val="false"/>
-          <w:i w:val="false"/>
-          <w:color w:val="000000"/>
-          <w:sz w:val="18"/>
-          <w:u w:val="none"/>
-          <w:lang w:val="en"/>
-        </w:rPr>
-        <w:t>| PlaySound of ...</w:t>
-      </w:r>
-    </w:p>
-    <w:p>
-      <w:pPr>
-        <w:pStyle w:val="Normal"/>
-        <w:spacing w:lineRule="auto" w:line="276" w:before="0" w:after="0"/>
-        <w:rPr>
-          <w:u w:val="single"/>
-        </w:rPr>
-      </w:pPr>
-      <w:r>
-        <w:rPr>
-          <w:rFonts w:ascii="Courier New" w:hAnsi="Courier New"/>
-          <w:b w:val="false"/>
-          <w:i w:val="false"/>
-          <w:color w:val="000000"/>
-          <w:sz w:val="18"/>
-          <w:u w:val="none"/>
-          <w:lang w:val="en"/>
-        </w:rPr>
-        <w:t xml:space="preserve">  </w:t>
-      </w:r>
-      <w:r>
-        <w:rPr>
-          <w:rFonts w:ascii="Courier New" w:hAnsi="Courier New"/>
-          <w:b w:val="false"/>
-          <w:i w:val="false"/>
-          <w:color w:val="000000"/>
-          <w:sz w:val="18"/>
-          <w:u w:val="none"/>
-          <w:lang w:val="en"/>
-        </w:rPr>
-        <w:t>| ...</w:t>
-      </w:r>
-    </w:p>
-    <w:p>
-      <w:pPr>
-        <w:pStyle w:val="Normal"/>
-        <w:spacing w:lineRule="auto" w:line="276" w:before="0" w:after="0"/>
-        <w:rPr>
-          <w:rFonts w:ascii="Courier New" w:hAnsi="Courier New"/>
-          <w:b w:val="false"/>
-          <w:b w:val="false"/>
-          <w:i w:val="false"/>
-          <w:i w:val="false"/>
-          <w:color w:val="000000"/>
-          <w:sz w:val="18"/>
-          <w:u w:val="none"/>
-          <w:lang w:val="en"/>
-        </w:rPr>
-      </w:pPr>
-      <w:r>
-        <w:rPr>
-          <w:rFonts w:ascii="Courier New" w:hAnsi="Courier New"/>
-          <w:b w:val="false"/>
-          <w:i w:val="false"/>
-          <w:color w:val="000000"/>
-          <w:sz w:val="18"/>
-          <w:u w:val="none"/>
-          <w:lang w:val="en"/>
-        </w:rPr>
-      </w:r>
-    </w:p>
-    <w:p>
-      <w:pPr>
-        <w:pStyle w:val="Normal"/>
-        <w:spacing w:lineRule="auto" w:line="276" w:before="0" w:after="0"/>
-        <w:rPr/>
-      </w:pPr>
-      <w:r>
-        <w:rPr>
-          <w:rFonts w:ascii="Courier New" w:hAnsi="Courier New"/>
-          <w:b w:val="false"/>
-          <w:i w:val="false"/>
-          <w:color w:val="000000"/>
-          <w:sz w:val="18"/>
-          <w:u w:val="none"/>
-          <w:lang w:val="en"/>
-        </w:rPr>
-        <w:t>let Listener&lt;TheirUpdateMsg, MyUpdateMsg&gt; =</w:t>
-      </w:r>
-    </w:p>
-    <w:p>
-      <w:pPr>
-        <w:pStyle w:val="Normal"/>
-        <w:spacing w:lineRule="auto" w:line="276" w:before="0" w:after="0"/>
-        <w:rPr>
-          <w:u w:val="single"/>
-        </w:rPr>
-      </w:pPr>
-      <w:r>
-        <w:rPr>
-          <w:rFonts w:ascii="Courier New" w:hAnsi="Courier New"/>
-          <w:b w:val="false"/>
-          <w:i w:val="false"/>
-          <w:color w:val="000000"/>
-          <w:sz w:val="18"/>
-          <w:u w:val="none"/>
-          <w:lang w:val="en"/>
-        </w:rPr>
-        <w:t xml:space="preserve">  </w:t>
-      </w:r>
-      <w:r>
-        <w:rPr>
-          <w:rFonts w:ascii="Courier New" w:hAnsi="Courier New"/>
-          <w:b w:val="false"/>
-          <w:i w:val="false"/>
-          <w:color w:val="000000"/>
-          <w:sz w:val="18"/>
-          <w:u w:val="none"/>
-          <w:lang w:val="en"/>
-        </w:rPr>
-        <w:t>(Address : Address,</w:t>
-      </w:r>
-    </w:p>
-    <w:p>
-      <w:pPr>
-        <w:pStyle w:val="Normal"/>
-        <w:spacing w:lineRule="auto" w:line="276" w:before="0" w:after="0"/>
-        <w:rPr>
-          <w:u w:val="single"/>
-        </w:rPr>
-      </w:pPr>
-      <w:r>
-        <w:rPr>
-          <w:rFonts w:ascii="Courier New" w:hAnsi="Courier New"/>
-          <w:b w:val="false"/>
-          <w:i w:val="false"/>
-          <w:color w:val="000000"/>
-          <w:sz w:val="18"/>
-          <w:u w:val="none"/>
-          <w:lang w:val="en"/>
-        </w:rPr>
-        <w:t xml:space="preserve">   </w:t>
-      </w:r>
-      <w:r>
-        <w:rPr>
-          <w:rFonts w:ascii="Courier New" w:hAnsi="Courier New"/>
-          <w:b w:val="false"/>
-          <w:i w:val="false"/>
-          <w:color w:val="000000"/>
-          <w:sz w:val="18"/>
-          <w:u w:val="none"/>
-          <w:lang w:val="en"/>
-        </w:rPr>
-        <w:t>Import : TheirUpdateMsg -&gt; MyUpdate</w:t>
-      </w:r>
-      <w:r>
-        <w:rPr>
-          <w:rFonts w:eastAsia="SimSun" w:cs="Mangal" w:ascii="Courier New" w:hAnsi="Courier New"/>
-          <w:b w:val="false"/>
-          <w:i w:val="false"/>
-          <w:color w:val="000000"/>
-          <w:kern w:val="2"/>
-          <w:sz w:val="18"/>
-          <w:szCs w:val="24"/>
-          <w:u w:val="none"/>
-          <w:lang w:val="en" w:eastAsia="zh-CN" w:bidi="hi-IN"/>
-        </w:rPr>
-        <w:t>Msg)</w:t>
-      </w:r>
-    </w:p>
-    <w:p>
-      <w:pPr>
-        <w:pStyle w:val="Normal"/>
-        <w:spacing w:lineRule="auto" w:line="276" w:before="0" w:after="0"/>
-        <w:rPr>
-          <w:rFonts w:ascii="Courier New" w:hAnsi="Courier New" w:eastAsia="SimSun" w:cs="Mangal"/>
-          <w:b w:val="false"/>
-          <w:b w:val="false"/>
-          <w:i w:val="false"/>
-          <w:i w:val="false"/>
-          <w:color w:val="000000"/>
-          <w:kern w:val="2"/>
-          <w:sz w:val="18"/>
-          <w:szCs w:val="24"/>
-          <w:u w:val="none"/>
-          <w:lang w:val="en" w:eastAsia="zh-CN" w:bidi="hi-IN"/>
-        </w:rPr>
-      </w:pPr>
-      <w:r>
-        <w:rPr>
-          <w:rFonts w:eastAsia="SimSun" w:cs="Mangal" w:ascii="Courier New" w:hAnsi="Courier New"/>
-          <w:b w:val="false"/>
-          <w:i w:val="false"/>
-          <w:color w:val="000000"/>
-          <w:kern w:val="2"/>
-          <w:sz w:val="18"/>
-          <w:szCs w:val="24"/>
-          <w:u w:val="none"/>
-          <w:lang w:val="en" w:eastAsia="zh-CN" w:bidi="hi-IN"/>
-        </w:rPr>
-      </w:r>
-    </w:p>
-    <w:p>
-      <w:pPr>
-        <w:pStyle w:val="Normal"/>
-        <w:spacing w:lineRule="auto" w:line="276" w:before="0" w:after="0"/>
-        <w:rPr>
-          <w:rFonts w:ascii="Courier New" w:hAnsi="Courier New" w:eastAsia="SimSun" w:cs="Mangal"/>
-          <w:b w:val="false"/>
-          <w:b w:val="false"/>
-          <w:i w:val="false"/>
-          <w:i w:val="false"/>
-          <w:color w:val="000000"/>
-          <w:kern w:val="2"/>
-          <w:sz w:val="18"/>
-          <w:szCs w:val="24"/>
-          <w:u w:val="none"/>
-          <w:lang w:val="en" w:eastAsia="zh-CN" w:bidi="hi-IN"/>
-        </w:rPr>
-      </w:pPr>
-      <w:r>
-        <w:rPr>
-          <w:rFonts w:eastAsia="SimSun" w:cs="Mangal" w:ascii="Courier New" w:hAnsi="Courier New"/>
-          <w:b w:val="false"/>
-          <w:i w:val="false"/>
-          <w:color w:val="000000"/>
-          <w:kern w:val="2"/>
-          <w:sz w:val="18"/>
-          <w:szCs w:val="24"/>
-          <w:u w:val="none"/>
-          <w:lang w:val="en" w:eastAsia="zh-CN" w:bidi="hi-IN"/>
-        </w:rPr>
-        <w:t>let Simulant&lt;Config, State, UpdateMsg&gt; =</w:t>
-      </w:r>
-    </w:p>
-    <w:p>
-      <w:pPr>
-        <w:pStyle w:val="Normal"/>
-        <w:spacing w:lineRule="auto" w:line="276" w:before="0" w:after="0"/>
-        <w:rPr>
-          <w:u w:val="single"/>
-        </w:rPr>
-      </w:pPr>
-      <w:r>
-        <w:rPr>
-          <w:rFonts w:ascii="Courier New" w:hAnsi="Courier New"/>
-          <w:b w:val="false"/>
-          <w:i w:val="false"/>
-          <w:color w:val="000000"/>
-          <w:sz w:val="18"/>
-          <w:u w:val="none"/>
-          <w:lang w:val="en"/>
-        </w:rPr>
-        <w:t xml:space="preserve">  </w:t>
-      </w:r>
-      <w:r>
-        <w:rPr>
-          <w:rFonts w:ascii="Courier New" w:hAnsi="Courier New"/>
-          <w:b w:val="false"/>
-          <w:i w:val="false"/>
-          <w:color w:val="000000"/>
-          <w:sz w:val="18"/>
-          <w:u w:val="none"/>
-          <w:lang w:val="en"/>
-        </w:rPr>
-        <w:t>(Name : String,</w:t>
-      </w:r>
-    </w:p>
-    <w:p>
-      <w:pPr>
-        <w:pStyle w:val="Normal"/>
-        <w:spacing w:lineRule="auto" w:line="276" w:before="0" w:after="0"/>
-        <w:rPr>
-          <w:u w:val="single"/>
-        </w:rPr>
-      </w:pPr>
-      <w:r>
-        <w:rPr>
-          <w:rFonts w:ascii="Courier New" w:hAnsi="Courier New"/>
-          <w:b w:val="false"/>
-          <w:i w:val="false"/>
-          <w:color w:val="000000"/>
-          <w:sz w:val="18"/>
-          <w:u w:val="none"/>
-          <w:lang w:val="en"/>
-        </w:rPr>
-        <w:t xml:space="preserve">   </w:t>
-      </w:r>
-      <w:r>
-        <w:rPr>
-          <w:rFonts w:ascii="Courier New" w:hAnsi="Courier New"/>
-          <w:b w:val="false"/>
-          <w:i w:val="false"/>
-          <w:color w:val="000000"/>
-          <w:sz w:val="18"/>
-          <w:u w:val="none"/>
-          <w:lang w:val="en"/>
-        </w:rPr>
-        <w:t>Persistent : Bool,</w:t>
-      </w:r>
-    </w:p>
-    <w:p>
-      <w:pPr>
-        <w:pStyle w:val="Normal"/>
-        <w:spacing w:lineRule="auto" w:line="276" w:before="0" w:after="0"/>
-        <w:rPr>
-          <w:u w:val="single"/>
-        </w:rPr>
-      </w:pPr>
-      <w:r>
-        <w:rPr>
-          <w:rFonts w:ascii="Courier New" w:hAnsi="Courier New"/>
-          <w:b w:val="false"/>
-          <w:i w:val="false"/>
-          <w:color w:val="000000"/>
-          <w:sz w:val="18"/>
-          <w:u w:val="none"/>
-          <w:lang w:val="en"/>
-        </w:rPr>
-        <w:t xml:space="preserve">   </w:t>
-      </w:r>
-      <w:r>
-        <w:rPr>
-          <w:rFonts w:ascii="Courier New" w:hAnsi="Courier New"/>
-          <w:b w:val="false"/>
-          <w:i w:val="false"/>
-          <w:color w:val="000000"/>
-          <w:sz w:val="18"/>
-          <w:u w:val="none"/>
-          <w:lang w:val="en"/>
-        </w:rPr>
-        <w:t>Init : Config -&gt; Time -&gt; (State, List&lt;UpdateMsg&gt;),</w:t>
-      </w:r>
-    </w:p>
-    <w:p>
-      <w:pPr>
-        <w:pStyle w:val="Normal"/>
-        <w:spacing w:lineRule="auto" w:line="276" w:before="0" w:after="0"/>
-        <w:rPr>
-          <w:u w:val="single"/>
-        </w:rPr>
-      </w:pPr>
-      <w:r>
-        <w:rPr>
-          <w:rFonts w:ascii="Courier New" w:hAnsi="Courier New"/>
-          <w:b w:val="false"/>
-          <w:i w:val="false"/>
-          <w:color w:val="000000"/>
-          <w:sz w:val="18"/>
-          <w:u w:val="none"/>
-          <w:lang w:val="en"/>
-        </w:rPr>
-        <w:t xml:space="preserve">   </w:t>
-      </w:r>
-      <w:r>
-        <w:rPr>
-          <w:rFonts w:ascii="Courier New" w:hAnsi="Courier New"/>
-          <w:b w:val="false"/>
-          <w:i w:val="false"/>
-          <w:color w:val="000000"/>
-          <w:sz w:val="18"/>
-          <w:u w:val="none"/>
-          <w:lang w:val="en"/>
-        </w:rPr>
-        <w:t>Sense : State -&gt; Time -&gt; Input -&gt; (State, List&lt;UpdateMsg&gt;),</w:t>
-      </w:r>
-    </w:p>
-    <w:p>
-      <w:pPr>
-        <w:pStyle w:val="Normal"/>
-        <w:spacing w:lineRule="auto" w:line="276" w:before="0" w:after="0"/>
-        <w:rPr>
-          <w:u w:val="single"/>
-        </w:rPr>
-      </w:pPr>
-      <w:r>
-        <w:rPr>
-          <w:rFonts w:ascii="Courier New" w:hAnsi="Courier New"/>
-          <w:b w:val="false"/>
-          <w:i w:val="false"/>
-          <w:color w:val="000000"/>
-          <w:sz w:val="18"/>
-          <w:u w:val="none"/>
-          <w:lang w:val="en"/>
-        </w:rPr>
-        <w:t xml:space="preserve">   </w:t>
-      </w:r>
-      <w:r>
-        <w:rPr>
-          <w:rFonts w:ascii="Courier New" w:hAnsi="Courier New"/>
-          <w:b w:val="false"/>
-          <w:i w:val="false"/>
-          <w:color w:val="000000"/>
-          <w:sz w:val="18"/>
-          <w:u w:val="none"/>
-          <w:lang w:val="en"/>
-        </w:rPr>
-        <w:t>Update : State -&gt; Time -&gt; UpdateMsg -&gt; (State, List&lt;UpdateMsg&gt;, List&lt;IOMsg&lt;UpdateMsg&gt;&gt;),</w:t>
-      </w:r>
-    </w:p>
-    <w:p>
-      <w:pPr>
-        <w:pStyle w:val="Normal"/>
-        <w:spacing w:lineRule="auto" w:line="276" w:before="0" w:after="0"/>
-        <w:rPr>
-          <w:u w:val="single"/>
-        </w:rPr>
-      </w:pPr>
-      <w:r>
-        <w:rPr>
-          <w:rFonts w:ascii="Courier New" w:hAnsi="Courier New"/>
-          <w:b w:val="false"/>
-          <w:i w:val="false"/>
-          <w:color w:val="000000"/>
-          <w:sz w:val="18"/>
-          <w:u w:val="none"/>
-          <w:lang w:val="en"/>
-        </w:rPr>
-        <w:t xml:space="preserve">   </w:t>
-      </w:r>
-      <w:r>
-        <w:rPr>
-          <w:rFonts w:ascii="Courier New" w:hAnsi="Courier New"/>
-          <w:b w:val="false"/>
-          <w:i w:val="false"/>
-          <w:color w:val="000000"/>
-          <w:sz w:val="18"/>
-          <w:u w:val="none"/>
-          <w:lang w:val="en"/>
-        </w:rPr>
-        <w:t>Draw : State -&gt; Time -&gt; List&lt;RenderMsg&gt;,</w:t>
-      </w:r>
-    </w:p>
-    <w:p>
-      <w:pPr>
-        <w:pStyle w:val="Normal"/>
-        <w:spacing w:lineRule="auto" w:line="276" w:before="0" w:after="0"/>
-        <w:rPr>
-          <w:u w:val="single"/>
-        </w:rPr>
-      </w:pPr>
-      <w:r>
-        <w:rPr>
-          <w:rFonts w:ascii="Courier New" w:hAnsi="Courier New"/>
-          <w:b w:val="false"/>
-          <w:i w:val="false"/>
-          <w:color w:val="000000"/>
-          <w:sz w:val="18"/>
-          <w:u w:val="none"/>
-          <w:lang w:val="en"/>
-        </w:rPr>
-        <w:t xml:space="preserve">   </w:t>
-      </w:r>
-      <w:r>
-        <w:rPr>
-          <w:rFonts w:ascii="Courier New" w:hAnsi="Courier New"/>
-          <w:b w:val="false"/>
-          <w:i w:val="false"/>
-          <w:color w:val="000000"/>
-          <w:sz w:val="18"/>
-          <w:u w:val="none"/>
-          <w:lang w:val="en"/>
-        </w:rPr>
-        <w:t>Listeners : List&lt;Listener&gt;,</w:t>
-      </w:r>
-    </w:p>
-    <w:p>
-      <w:pPr>
-        <w:pStyle w:val="Normal"/>
-        <w:spacing w:lineRule="auto" w:line="276" w:before="0" w:after="0"/>
-        <w:rPr/>
-      </w:pPr>
-      <w:r>
-        <w:rPr>
-          <w:rFonts w:ascii="Courier New" w:hAnsi="Courier New"/>
-          <w:b w:val="false"/>
-          <w:i w:val="false"/>
-          <w:color w:val="000000"/>
-          <w:sz w:val="18"/>
-          <w:u w:val="none"/>
-          <w:lang w:val="en"/>
-        </w:rPr>
-        <w:t xml:space="preserve">   </w:t>
-      </w:r>
-      <w:r>
-        <w:rPr>
-          <w:rFonts w:ascii="Courier New" w:hAnsi="Courier New"/>
-          <w:b w:val="false"/>
-          <w:i w:val="false"/>
-          <w:color w:val="000000"/>
-          <w:sz w:val="18"/>
-          <w:u w:val="none"/>
-          <w:lang w:val="en"/>
-        </w:rPr>
-        <w:t>Children : List&lt;Simulant&gt;)</w:t>
-      </w:r>
-    </w:p>
-    <w:p>
-      <w:pPr>
-        <w:pStyle w:val="Normal"/>
-        <w:spacing w:lineRule="auto" w:line="276" w:before="0" w:after="0"/>
-        <w:rPr>
-          <w:rFonts w:ascii="Courier New" w:hAnsi="Courier New"/>
-          <w:b w:val="false"/>
-          <w:b w:val="false"/>
-          <w:i w:val="false"/>
-          <w:i w:val="false"/>
-          <w:color w:val="000000"/>
-          <w:sz w:val="18"/>
-          <w:u w:val="single"/>
-          <w:lang w:val="en"/>
-        </w:rPr>
-      </w:pPr>
-      <w:r>
-        <w:rPr>
-          <w:rFonts w:ascii="Courier New" w:hAnsi="Courier New"/>
-          <w:b w:val="false"/>
-          <w:i w:val="false"/>
-          <w:color w:val="000000"/>
-          <w:sz w:val="18"/>
-          <w:u w:val="single"/>
-          <w:lang w:val="en"/>
-        </w:rPr>
-      </w:r>
-      <w:r>
-        <w:br w:type="page"/>
-      </w:r>
-    </w:p>
-    <w:p>
-      <w:pPr>
-        <w:pStyle w:val="Normal"/>
-        <w:spacing w:lineRule="auto" w:line="276" w:before="0" w:after="0"/>
-        <w:rPr/>
-      </w:pPr>
-      <w:bookmarkStart w:id="6" w:name="__DdeLink__795_1439778179"/>
-      <w:r>
-        <w:rPr>
-          <w:rFonts w:ascii="Courier New" w:hAnsi="Courier New"/>
-          <w:b w:val="false"/>
-          <w:i w:val="false"/>
-          <w:color w:val="000000"/>
-          <w:sz w:val="18"/>
-          <w:u w:val="single"/>
-          <w:lang w:val="en"/>
-        </w:rPr>
-        <w:t xml:space="preserve">Semantic Design for </w:t>
-      </w:r>
-      <w:r>
-        <w:rPr>
-          <w:rFonts w:ascii="Courier New" w:hAnsi="Courier New"/>
-          <w:b w:val="false"/>
-          <w:i w:val="false"/>
-          <w:color w:val="000000"/>
-          <w:sz w:val="18"/>
-          <w:u w:val="single"/>
-          <w:lang w:val="en"/>
-        </w:rPr>
-        <w:t xml:space="preserve">Observable Property Bag </w:t>
-      </w:r>
-      <w:r>
-        <w:rPr>
-          <w:rFonts w:ascii="Courier New" w:hAnsi="Courier New"/>
-          <w:b w:val="false"/>
-          <w:i w:val="false"/>
-          <w:color w:val="000000"/>
-          <w:sz w:val="18"/>
-          <w:u w:val="single"/>
-          <w:lang w:val="en"/>
-        </w:rPr>
-        <w:t>Simulation</w:t>
-      </w:r>
-      <w:r>
-        <w:rPr>
-          <w:rFonts w:ascii="Courier New" w:hAnsi="Courier New"/>
-          <w:b w:val="false"/>
-          <w:i w:val="false"/>
-          <w:color w:val="000000"/>
-          <w:sz w:val="18"/>
-          <w:u w:val="single"/>
-          <w:lang w:val="en"/>
-        </w:rPr>
-        <w:t>s</w:t>
-      </w:r>
-      <w:bookmarkEnd w:id="6"/>
-      <w:r>
-        <w:rPr>
-          <w:rFonts w:ascii="Courier New" w:hAnsi="Courier New"/>
-          <w:b w:val="false"/>
-          <w:i w:val="false"/>
-          <w:color w:val="000000"/>
-          <w:sz w:val="18"/>
-          <w:u w:val="single"/>
           <w:lang w:val="en"/>
         </w:rPr>
         <w:t xml:space="preserve"> (now implemented by Nu)</w:t>
@@ -10255,7 +11049,7 @@
         </w:rPr>
         <w:t xml:space="preserve">and PropertyChangeUnhandler&lt;Key&gt; = </w:t>
       </w:r>
-      <w:bookmarkStart w:id="7" w:name="__DdeLink__784_219584751"/>
+      <w:bookmarkStart w:id="8" w:name="__DdeLink__784_219584751"/>
       <w:r>
         <w:rPr>
           <w:rFonts w:ascii="Courier New" w:hAnsi="Courier New"/>
@@ -10268,7 +11062,7 @@
         </w:rPr>
         <w:t>Simulation&lt;Key&gt;</w:t>
       </w:r>
-      <w:bookmarkEnd w:id="7"/>
+      <w:bookmarkEnd w:id="8"/>
       <w:r>
         <w:rPr>
           <w:rFonts w:ascii="Courier New" w:hAnsi="Courier New"/>
@@ -10347,7 +11141,7 @@
         </w:rPr>
         <w:t>let getProperty</w:t>
       </w:r>
-      <w:bookmarkStart w:id="8" w:name="__DdeLink__799_3327225089"/>
+      <w:bookmarkStart w:id="9" w:name="__DdeLink__799_3327225089"/>
       <w:r>
         <w:rPr>
           <w:rFonts w:ascii="Courier New" w:hAnsi="Courier New"/>
@@ -10360,7 +11154,7 @@
         </w:rPr>
         <w:t>Opt</w:t>
       </w:r>
-      <w:bookmarkEnd w:id="8"/>
+      <w:bookmarkEnd w:id="9"/>
       <w:r>
         <w:rPr>
           <w:rFonts w:ascii="Courier New" w:hAnsi="Courier New"/>
@@ -10559,16 +11353,6 @@
           <w:lang w:val="en"/>
         </w:rPr>
         <w:t>Axiom "Invoke the given handler when a property with the given key is changed."</w:t>
-      </w:r>
-    </w:p>
-    <w:p>
-      <w:pPr>
-        <w:pStyle w:val="Normal"/>
-        <w:spacing w:lineRule="auto" w:line="276" w:before="0" w:after="0"/>
-        <w:rPr/>
-      </w:pPr>
-      <w:r>
-        <w:rPr/>
       </w:r>
     </w:p>
     <w:sectPr>
@@ -10940,6 +11724,24 @@
       <w:lang w:val="en"/>
     </w:rPr>
   </w:style>
+  <w:style w:type="character" w:styleId="ListLabel36">
+    <w:name w:val="ListLabel 36"/>
+    <w:qFormat/>
+    <w:rPr>
+      <w:rFonts w:ascii="Courier New" w:hAnsi="Courier New"/>
+      <w:sz w:val="18"/>
+      <w:lang w:val="en"/>
+    </w:rPr>
+  </w:style>
+  <w:style w:type="character" w:styleId="ListLabel37">
+    <w:name w:val="ListLabel 37"/>
+    <w:qFormat/>
+    <w:rPr>
+      <w:rFonts w:ascii="Courier New" w:hAnsi="Courier New"/>
+      <w:sz w:val="18"/>
+      <w:lang w:val="en"/>
+    </w:rPr>
+  </w:style>
   <w:style w:type="paragraph" w:styleId="Heading">
     <w:name w:val="Heading"/>
     <w:basedOn w:val="Normal"/>

</xml_diff>

<commit_message>
Split Nu semantics into Nu's repository.
</commit_message>
<xml_diff>
--- a/Sedela/Sedela.Specification/Sedela.Specification.docx
+++ b/Sedela/Sedela.Specification/Sedela.Specification.docx
@@ -268,15 +268,7 @@
           <w:sz w:val="18"/>
           <w:lang w:val="en"/>
         </w:rPr>
-        <w:t xml:space="preserve">The second intended capability of Sedela is to allow program designers to specify their program’s intended semantics in one of two ways – in a formal, denotative way (terms defined entirely in terms of other fully defined terms), or in an informal, textual way (terms defined with just descriptive text). Where a denotative approach is required, Sedela allows designers to encode their program’s abstract terms in terms of algebraic data types and a typed lambda calculus </w:t>
-      </w:r>
-      <w:r>
-        <w:rPr>
-          <w:rFonts w:ascii="Courier New" w:hAnsi="Courier New"/>
-          <w:sz w:val="18"/>
-          <w:lang w:val="en"/>
-        </w:rPr>
-        <w:t>(here System F</w:t>
+        <w:t>The second intended capability of Sedela is to allow program designers to specify their program’s intended semantics in one of two ways – in a formal, denotative way (terms defined entirely in terms of other fully defined terms), or in an informal, textual way (terms defined with just descriptive text). Where a denotative approach is required, Sedela allows designers to encode their program’s abstract terms in terms of algebraic data types and a typed lambda calculus (here System F</w:t>
       </w:r>
       <w:r>
         <w:rPr>
@@ -293,15 +285,7 @@
           <w:sz w:val="18"/>
           <w:lang w:val="en"/>
         </w:rPr>
-        <w:t>)</w:t>
-      </w:r>
-      <w:r>
-        <w:rPr>
-          <w:rFonts w:ascii="Courier New" w:hAnsi="Courier New"/>
-          <w:sz w:val="18"/>
-          <w:lang w:val="en"/>
-        </w:rPr>
-        <w:t>. Where a more informal approach is permitted, Sedela offers designers the ability to define their terms with ‘axioms’. The less formal definitions enabled by ‘axioms’ makes Sedela a usable tool for describing systems whose denotations may be too complex to warrant formal specification, in particular, for legacy programs.</w:t>
+        <w:t>). Where a more informal approach is permitted, Sedela offers designers the ability to define their terms with ‘axioms’. The less formal definitions enabled by ‘axioms’ makes Sedela a usable tool for describing systems whose denotations may be too complex to warrant formal specification, in particular, for legacy programs.</w:t>
       </w:r>
     </w:p>
     <w:p>
@@ -8556,36 +8540,6 @@
         </w:rPr>
         <w:t>sum"</w:t>
       </w:r>
-    </w:p>
-    <w:p>
-      <w:pPr>
-        <w:pStyle w:val="Normal"/>
-        <w:spacing w:lineRule="auto" w:line="276" w:before="0" w:after="0"/>
-        <w:rPr>
-          <w:rFonts w:ascii="Courier New" w:hAnsi="Courier New"/>
-          <w:b w:val="false"/>
-          <w:b w:val="false"/>
-          <w:bCs w:val="false"/>
-          <w:i w:val="false"/>
-          <w:i w:val="false"/>
-          <w:color w:val="000000"/>
-          <w:sz w:val="18"/>
-          <w:u w:val="none"/>
-          <w:lang w:val="en"/>
-        </w:rPr>
-      </w:pPr>
-      <w:r>
-        <w:rPr>
-          <w:rFonts w:ascii="Courier New" w:hAnsi="Courier New"/>
-          <w:b w:val="false"/>
-          <w:bCs w:val="false"/>
-          <w:i w:val="false"/>
-          <w:color w:val="000000"/>
-          <w:sz w:val="18"/>
-          <w:u w:val="none"/>
-          <w:lang w:val="en"/>
-        </w:rPr>
-      </w:r>
       <w:r>
         <w:br w:type="page"/>
       </w:r>
@@ -9629,7 +9583,6 @@
         <w:spacing w:lineRule="auto" w:line="276" w:before="0" w:after="0"/>
         <w:rPr/>
       </w:pPr>
-      <w:bookmarkStart w:id="6" w:name="__DdeLink__795_14397781791"/>
       <w:r>
         <w:rPr>
           <w:rFonts w:ascii="Courier New" w:hAnsi="Courier New"/>
@@ -9640,1719 +9593,778 @@
           <w:u w:val="single"/>
           <w:lang w:val="en"/>
         </w:rPr>
-        <w:t xml:space="preserve">Semantic Design for </w:t>
-      </w:r>
-      <w:bookmarkEnd w:id="6"/>
-      <w:r>
-        <w:rPr>
-          <w:rFonts w:ascii="Courier New" w:hAnsi="Courier New"/>
-          <w:b w:val="false"/>
-          <w:i w:val="false"/>
-          <w:color w:val="000000"/>
-          <w:sz w:val="18"/>
-          <w:u w:val="single"/>
-          <w:lang w:val="en"/>
-        </w:rPr>
-        <w:t>Nu Game Engine</w:t>
-      </w:r>
-    </w:p>
-    <w:p>
-      <w:pPr>
-        <w:pStyle w:val="Normal"/>
-        <w:spacing w:lineRule="auto" w:line="276" w:before="0" w:after="0"/>
-        <w:rPr>
-          <w:rFonts w:ascii="Courier New" w:hAnsi="Courier New"/>
-          <w:b w:val="false"/>
-          <w:b w:val="false"/>
-          <w:i w:val="false"/>
-          <w:i w:val="false"/>
-          <w:color w:val="000000"/>
-          <w:sz w:val="18"/>
-          <w:u w:val="none"/>
-          <w:lang w:val="en"/>
-        </w:rPr>
-      </w:pPr>
-      <w:r>
-        <w:rPr>
-          <w:rFonts w:ascii="Courier New" w:hAnsi="Courier New"/>
-          <w:b w:val="false"/>
-          <w:i w:val="false"/>
-          <w:color w:val="000000"/>
-          <w:sz w:val="18"/>
-          <w:lang w:val="en"/>
-        </w:rPr>
-      </w:r>
-    </w:p>
-    <w:p>
-      <w:pPr>
-        <w:pStyle w:val="Normal"/>
-        <w:spacing w:lineRule="auto" w:line="276" w:before="0" w:after="0"/>
-        <w:rPr/>
-      </w:pPr>
-      <w:r>
-        <w:rPr>
-          <w:rFonts w:ascii="Courier New" w:hAnsi="Courier New"/>
-          <w:b w:val="false"/>
-          <w:i w:val="false"/>
-          <w:color w:val="000000"/>
-          <w:sz w:val="18"/>
-          <w:u w:val="none"/>
-          <w:lang w:val="en"/>
-        </w:rPr>
-        <w:t>let World = (Game : Game)</w:t>
-      </w:r>
-    </w:p>
-    <w:p>
-      <w:pPr>
-        <w:pStyle w:val="Normal"/>
-        <w:spacing w:lineRule="auto" w:line="276" w:before="0" w:after="0"/>
-        <w:rPr/>
-      </w:pPr>
-      <w:r>
-        <w:rPr>
-          <w:rFonts w:ascii="Courier New" w:hAnsi="Courier New"/>
-          <w:b w:val="false"/>
-          <w:i w:val="false"/>
-          <w:color w:val="000000"/>
-          <w:sz w:val="18"/>
-          <w:u w:val="none"/>
-          <w:lang w:val="en"/>
-        </w:rPr>
-        <w:t>let Simulant = (Name : String</w:t>
-      </w:r>
-      <w:r>
-        <w:rPr>
-          <w:rFonts w:ascii="Courier New" w:hAnsi="Courier New"/>
-          <w:b w:val="false"/>
-          <w:i w:val="false"/>
-          <w:color w:val="000000"/>
-          <w:sz w:val="18"/>
-          <w:u w:val="none"/>
-          <w:lang w:val="en"/>
-        </w:rPr>
-        <w:t>,</w:t>
-      </w:r>
-      <w:r>
-        <w:rPr>
-          <w:rFonts w:ascii="Courier New" w:hAnsi="Courier New"/>
-          <w:b w:val="false"/>
-          <w:i w:val="false"/>
-          <w:color w:val="000000"/>
-          <w:sz w:val="18"/>
-          <w:u w:val="none"/>
-          <w:lang w:val="en"/>
-        </w:rPr>
-        <w:t xml:space="preserve"> </w:t>
-      </w:r>
-      <w:r>
-        <w:rPr>
-          <w:rFonts w:ascii="Courier New" w:hAnsi="Courier New"/>
-          <w:b w:val="false"/>
-          <w:i w:val="false"/>
-          <w:color w:val="000000"/>
-          <w:sz w:val="18"/>
-          <w:u w:val="none"/>
-          <w:lang w:val="en"/>
-        </w:rPr>
-        <w:t>Dispatcher : Dispatcher</w:t>
-      </w:r>
-      <w:r>
-        <w:rPr>
-          <w:rFonts w:ascii="Courier New" w:hAnsi="Courier New"/>
-          <w:b w:val="false"/>
-          <w:i w:val="false"/>
-          <w:color w:val="000000"/>
-          <w:sz w:val="18"/>
-          <w:u w:val="none"/>
-          <w:lang w:val="en"/>
-        </w:rPr>
-        <w:t xml:space="preserve">, </w:t>
-      </w:r>
-      <w:r>
-        <w:rPr>
-          <w:rFonts w:ascii="Courier New" w:hAnsi="Courier New"/>
-          <w:b w:val="false"/>
-          <w:i w:val="false"/>
-          <w:color w:val="000000"/>
-          <w:sz w:val="18"/>
-          <w:u w:val="none"/>
-          <w:lang w:val="en"/>
-        </w:rPr>
-        <w:t xml:space="preserve">Properties : </w:t>
-      </w:r>
-      <w:r>
-        <w:rPr>
-          <w:rFonts w:ascii="Courier New" w:hAnsi="Courier New"/>
-          <w:b w:val="false"/>
-          <w:i w:val="false"/>
-          <w:color w:val="000000"/>
-          <w:sz w:val="18"/>
-          <w:u w:val="none"/>
-          <w:lang w:val="en"/>
-        </w:rPr>
-        <w:t>Map</w:t>
-      </w:r>
-      <w:r>
-        <w:rPr>
-          <w:rFonts w:ascii="Courier New" w:hAnsi="Courier New"/>
-          <w:b w:val="false"/>
-          <w:i w:val="false"/>
-          <w:color w:val="000000"/>
-          <w:sz w:val="18"/>
-          <w:u w:val="none"/>
-          <w:lang w:val="en"/>
-        </w:rPr>
-        <w:t>&lt;</w:t>
-      </w:r>
-      <w:r>
-        <w:rPr>
-          <w:rFonts w:ascii="Courier New" w:hAnsi="Courier New"/>
-          <w:b w:val="false"/>
-          <w:i w:val="false"/>
-          <w:color w:val="000000"/>
-          <w:sz w:val="18"/>
-          <w:u w:val="none"/>
-          <w:lang w:val="en"/>
-        </w:rPr>
-        <w:t>String, Any</w:t>
-      </w:r>
-      <w:r>
-        <w:rPr>
-          <w:rFonts w:ascii="Courier New" w:hAnsi="Courier New"/>
-          <w:b w:val="false"/>
-          <w:i w:val="false"/>
-          <w:color w:val="000000"/>
-          <w:sz w:val="18"/>
-          <w:u w:val="none"/>
-          <w:lang w:val="en"/>
-        </w:rPr>
-        <w:t>&gt;</w:t>
-      </w:r>
-      <w:r>
-        <w:rPr>
-          <w:rFonts w:ascii="Courier New" w:hAnsi="Courier New"/>
-          <w:b w:val="false"/>
-          <w:i w:val="false"/>
-          <w:color w:val="000000"/>
-          <w:sz w:val="18"/>
-          <w:u w:val="none"/>
-          <w:lang w:val="en"/>
-        </w:rPr>
-        <w:t>)</w:t>
-      </w:r>
-    </w:p>
-    <w:p>
-      <w:pPr>
-        <w:pStyle w:val="Normal"/>
-        <w:spacing w:lineRule="auto" w:line="276" w:before="0" w:after="0"/>
-        <w:rPr/>
-      </w:pPr>
-      <w:r>
-        <w:rPr>
-          <w:rFonts w:ascii="Courier New" w:hAnsi="Courier New"/>
-          <w:b w:val="false"/>
-          <w:i w:val="false"/>
-          <w:color w:val="000000"/>
-          <w:sz w:val="18"/>
-          <w:u w:val="none"/>
-          <w:lang w:val="en"/>
-        </w:rPr>
-        <w:t xml:space="preserve">let Game = (Screens : List&lt;Screen&gt;; </w:t>
-      </w:r>
-      <w:r>
-        <w:rPr>
-          <w:rFonts w:ascii="Courier New" w:hAnsi="Courier New"/>
-          <w:b w:val="false"/>
-          <w:i w:val="false"/>
-          <w:color w:val="000000"/>
-          <w:sz w:val="18"/>
-          <w:u w:val="none"/>
-          <w:lang w:val="en"/>
-        </w:rPr>
-        <w:t>Simulant</w:t>
-      </w:r>
-      <w:r>
-        <w:rPr>
-          <w:rFonts w:ascii="Courier New" w:hAnsi="Courier New"/>
-          <w:b w:val="false"/>
-          <w:i w:val="false"/>
-          <w:color w:val="000000"/>
-          <w:sz w:val="18"/>
-          <w:u w:val="none"/>
-          <w:lang w:val="en"/>
-        </w:rPr>
-        <w:t>)</w:t>
-      </w:r>
-    </w:p>
-    <w:p>
-      <w:pPr>
-        <w:pStyle w:val="Normal"/>
-        <w:spacing w:lineRule="auto" w:line="276" w:before="0" w:after="0"/>
-        <w:rPr/>
-      </w:pPr>
-      <w:r>
-        <w:rPr>
-          <w:rFonts w:ascii="Courier New" w:hAnsi="Courier New"/>
-          <w:b w:val="false"/>
-          <w:i w:val="false"/>
-          <w:color w:val="000000"/>
-          <w:sz w:val="18"/>
-          <w:u w:val="none"/>
-          <w:lang w:val="en"/>
-        </w:rPr>
-        <w:t xml:space="preserve">let </w:t>
-      </w:r>
-      <w:r>
-        <w:rPr>
-          <w:rFonts w:ascii="Courier New" w:hAnsi="Courier New"/>
-          <w:b w:val="false"/>
-          <w:i w:val="false"/>
-          <w:color w:val="000000"/>
-          <w:sz w:val="18"/>
-          <w:u w:val="none"/>
-          <w:lang w:val="en"/>
-        </w:rPr>
-        <w:t>Screen</w:t>
-      </w:r>
-      <w:r>
-        <w:rPr>
-          <w:rFonts w:ascii="Courier New" w:hAnsi="Courier New"/>
-          <w:b w:val="false"/>
-          <w:i w:val="false"/>
-          <w:color w:val="000000"/>
-          <w:sz w:val="18"/>
-          <w:u w:val="none"/>
-          <w:lang w:val="en"/>
-        </w:rPr>
-        <w:t xml:space="preserve"> = (</w:t>
-      </w:r>
-      <w:r>
-        <w:rPr>
-          <w:rFonts w:ascii="Courier New" w:hAnsi="Courier New"/>
-          <w:b w:val="false"/>
-          <w:i w:val="false"/>
-          <w:color w:val="000000"/>
-          <w:sz w:val="18"/>
-          <w:u w:val="none"/>
-          <w:lang w:val="en"/>
-        </w:rPr>
-        <w:t>Layers</w:t>
-      </w:r>
-      <w:r>
-        <w:rPr>
-          <w:rFonts w:ascii="Courier New" w:hAnsi="Courier New"/>
-          <w:b w:val="false"/>
-          <w:i w:val="false"/>
-          <w:color w:val="000000"/>
-          <w:sz w:val="18"/>
-          <w:u w:val="none"/>
-          <w:lang w:val="en"/>
-        </w:rPr>
-        <w:t xml:space="preserve"> : List&lt;</w:t>
-      </w:r>
-      <w:r>
-        <w:rPr>
-          <w:rFonts w:ascii="Courier New" w:hAnsi="Courier New"/>
-          <w:b w:val="false"/>
-          <w:i w:val="false"/>
-          <w:color w:val="000000"/>
-          <w:sz w:val="18"/>
-          <w:u w:val="none"/>
-          <w:lang w:val="en"/>
-        </w:rPr>
-        <w:t>Layer</w:t>
-      </w:r>
-      <w:r>
-        <w:rPr>
-          <w:rFonts w:ascii="Courier New" w:hAnsi="Courier New"/>
-          <w:b w:val="false"/>
-          <w:i w:val="false"/>
-          <w:color w:val="000000"/>
-          <w:sz w:val="18"/>
-          <w:u w:val="none"/>
-          <w:lang w:val="en"/>
-        </w:rPr>
-        <w:t xml:space="preserve">&gt;; </w:t>
-      </w:r>
-      <w:r>
-        <w:rPr>
-          <w:rFonts w:ascii="Courier New" w:hAnsi="Courier New"/>
-          <w:b w:val="false"/>
-          <w:i w:val="false"/>
-          <w:color w:val="000000"/>
-          <w:sz w:val="18"/>
-          <w:u w:val="none"/>
-          <w:lang w:val="en"/>
-        </w:rPr>
-        <w:t>Simulant</w:t>
-      </w:r>
-      <w:r>
-        <w:rPr>
-          <w:rFonts w:ascii="Courier New" w:hAnsi="Courier New"/>
-          <w:b w:val="false"/>
-          <w:i w:val="false"/>
-          <w:color w:val="000000"/>
-          <w:sz w:val="18"/>
-          <w:u w:val="none"/>
-          <w:lang w:val="en"/>
-        </w:rPr>
-        <w:t>)</w:t>
-      </w:r>
-    </w:p>
-    <w:p>
-      <w:pPr>
-        <w:pStyle w:val="Normal"/>
-        <w:spacing w:lineRule="auto" w:line="276" w:before="0" w:after="0"/>
-        <w:rPr/>
-      </w:pPr>
-      <w:r>
-        <w:rPr>
-          <w:rFonts w:ascii="Courier New" w:hAnsi="Courier New"/>
-          <w:b w:val="false"/>
-          <w:i w:val="false"/>
-          <w:color w:val="000000"/>
-          <w:sz w:val="18"/>
-          <w:u w:val="none"/>
-          <w:lang w:val="en"/>
-        </w:rPr>
-        <w:t xml:space="preserve">let </w:t>
-      </w:r>
-      <w:r>
-        <w:rPr>
-          <w:rFonts w:ascii="Courier New" w:hAnsi="Courier New"/>
-          <w:b w:val="false"/>
-          <w:i w:val="false"/>
-          <w:color w:val="000000"/>
-          <w:sz w:val="18"/>
-          <w:u w:val="none"/>
-          <w:lang w:val="en"/>
-        </w:rPr>
-        <w:t>Layer</w:t>
-      </w:r>
-      <w:r>
-        <w:rPr>
-          <w:rFonts w:ascii="Courier New" w:hAnsi="Courier New"/>
-          <w:b w:val="false"/>
-          <w:i w:val="false"/>
-          <w:color w:val="000000"/>
-          <w:sz w:val="18"/>
-          <w:u w:val="none"/>
-          <w:lang w:val="en"/>
-        </w:rPr>
-        <w:t xml:space="preserve"> = (</w:t>
-      </w:r>
-      <w:r>
-        <w:rPr>
-          <w:rFonts w:ascii="Courier New" w:hAnsi="Courier New"/>
-          <w:b w:val="false"/>
-          <w:i w:val="false"/>
-          <w:color w:val="000000"/>
-          <w:sz w:val="18"/>
-          <w:u w:val="none"/>
-          <w:lang w:val="en"/>
-        </w:rPr>
-        <w:t>Entities</w:t>
-      </w:r>
-      <w:r>
-        <w:rPr>
-          <w:rFonts w:ascii="Courier New" w:hAnsi="Courier New"/>
-          <w:b w:val="false"/>
-          <w:i w:val="false"/>
-          <w:color w:val="000000"/>
-          <w:sz w:val="18"/>
-          <w:u w:val="none"/>
-          <w:lang w:val="en"/>
-        </w:rPr>
-        <w:t xml:space="preserve"> : List&lt;</w:t>
-      </w:r>
-      <w:r>
-        <w:rPr>
-          <w:rFonts w:ascii="Courier New" w:hAnsi="Courier New"/>
-          <w:b w:val="false"/>
-          <w:i w:val="false"/>
-          <w:color w:val="000000"/>
-          <w:sz w:val="18"/>
-          <w:u w:val="none"/>
-          <w:lang w:val="en"/>
-        </w:rPr>
-        <w:t>Entity</w:t>
-      </w:r>
-      <w:r>
-        <w:rPr>
-          <w:rFonts w:ascii="Courier New" w:hAnsi="Courier New"/>
-          <w:b w:val="false"/>
-          <w:i w:val="false"/>
-          <w:color w:val="000000"/>
-          <w:sz w:val="18"/>
-          <w:u w:val="none"/>
-          <w:lang w:val="en"/>
-        </w:rPr>
-        <w:t xml:space="preserve">&gt;; </w:t>
-      </w:r>
-      <w:r>
-        <w:rPr>
-          <w:rFonts w:ascii="Courier New" w:hAnsi="Courier New"/>
-          <w:b w:val="false"/>
-          <w:i w:val="false"/>
-          <w:color w:val="000000"/>
-          <w:sz w:val="18"/>
-          <w:u w:val="none"/>
-          <w:lang w:val="en"/>
-        </w:rPr>
-        <w:t>Simulant</w:t>
-      </w:r>
-      <w:r>
-        <w:rPr>
-          <w:rFonts w:ascii="Courier New" w:hAnsi="Courier New"/>
-          <w:b w:val="false"/>
-          <w:i w:val="false"/>
-          <w:color w:val="000000"/>
-          <w:sz w:val="18"/>
-          <w:u w:val="none"/>
-          <w:lang w:val="en"/>
-        </w:rPr>
-        <w:t>)</w:t>
-      </w:r>
-    </w:p>
-    <w:p>
-      <w:pPr>
-        <w:pStyle w:val="Normal"/>
-        <w:spacing w:lineRule="auto" w:line="276" w:before="0" w:after="0"/>
-        <w:rPr>
-          <w:rFonts w:ascii="Courier New" w:hAnsi="Courier New"/>
-          <w:b w:val="false"/>
-          <w:b w:val="false"/>
-          <w:i w:val="false"/>
-          <w:i w:val="false"/>
-          <w:color w:val="000000"/>
-          <w:sz w:val="18"/>
-          <w:u w:val="none"/>
-          <w:lang w:val="en"/>
-        </w:rPr>
-      </w:pPr>
-      <w:r>
-        <w:rPr>
-          <w:rFonts w:ascii="Courier New" w:hAnsi="Courier New"/>
-          <w:b w:val="false"/>
-          <w:i w:val="false"/>
-          <w:color w:val="000000"/>
-          <w:sz w:val="18"/>
-          <w:u w:val="none"/>
-          <w:lang w:val="en"/>
-        </w:rPr>
-        <w:t xml:space="preserve">let </w:t>
-      </w:r>
-      <w:r>
-        <w:rPr>
-          <w:rFonts w:ascii="Courier New" w:hAnsi="Courier New"/>
-          <w:b w:val="false"/>
-          <w:i w:val="false"/>
-          <w:color w:val="000000"/>
-          <w:sz w:val="18"/>
-          <w:u w:val="none"/>
-          <w:lang w:val="en"/>
-        </w:rPr>
-        <w:t>Entity</w:t>
-      </w:r>
-      <w:r>
-        <w:rPr>
-          <w:rFonts w:ascii="Courier New" w:hAnsi="Courier New"/>
-          <w:b w:val="false"/>
-          <w:i w:val="false"/>
-          <w:color w:val="000000"/>
-          <w:sz w:val="18"/>
-          <w:u w:val="none"/>
-          <w:lang w:val="en"/>
-        </w:rPr>
-        <w:t xml:space="preserve"> = (</w:t>
-      </w:r>
-      <w:r>
-        <w:rPr>
-          <w:rFonts w:ascii="Courier New" w:hAnsi="Courier New"/>
-          <w:b w:val="false"/>
-          <w:i w:val="false"/>
-          <w:color w:val="000000"/>
-          <w:sz w:val="18"/>
-          <w:u w:val="none"/>
-          <w:lang w:val="en"/>
-        </w:rPr>
-        <w:t>Facets</w:t>
-      </w:r>
-      <w:r>
-        <w:rPr>
-          <w:rFonts w:ascii="Courier New" w:hAnsi="Courier New"/>
-          <w:b w:val="false"/>
-          <w:i w:val="false"/>
-          <w:color w:val="000000"/>
-          <w:sz w:val="18"/>
-          <w:u w:val="none"/>
-          <w:lang w:val="en"/>
-        </w:rPr>
-        <w:t xml:space="preserve"> : List&lt;</w:t>
-      </w:r>
-      <w:r>
-        <w:rPr>
-          <w:rFonts w:ascii="Courier New" w:hAnsi="Courier New"/>
-          <w:b w:val="false"/>
-          <w:i w:val="false"/>
-          <w:color w:val="000000"/>
-          <w:sz w:val="18"/>
-          <w:u w:val="none"/>
-          <w:lang w:val="en"/>
-        </w:rPr>
-        <w:t>Facet</w:t>
-      </w:r>
-      <w:r>
-        <w:rPr>
-          <w:rFonts w:ascii="Courier New" w:hAnsi="Courier New"/>
-          <w:b w:val="false"/>
-          <w:i w:val="false"/>
-          <w:color w:val="000000"/>
-          <w:sz w:val="18"/>
-          <w:u w:val="none"/>
-          <w:lang w:val="en"/>
-        </w:rPr>
-        <w:t xml:space="preserve">&gt;; </w:t>
-      </w:r>
-      <w:r>
-        <w:rPr>
-          <w:rFonts w:ascii="Courier New" w:hAnsi="Courier New"/>
-          <w:b w:val="false"/>
-          <w:i w:val="false"/>
-          <w:color w:val="000000"/>
-          <w:sz w:val="18"/>
-          <w:u w:val="none"/>
-          <w:lang w:val="en"/>
-        </w:rPr>
-        <w:t>Simulant</w:t>
-      </w:r>
-      <w:r>
-        <w:rPr>
-          <w:rFonts w:ascii="Courier New" w:hAnsi="Courier New"/>
-          <w:b w:val="false"/>
-          <w:i w:val="false"/>
-          <w:color w:val="000000"/>
-          <w:sz w:val="18"/>
-          <w:u w:val="none"/>
-          <w:lang w:val="en"/>
-        </w:rPr>
-        <w:t>)</w:t>
-      </w:r>
-    </w:p>
-    <w:p>
-      <w:pPr>
-        <w:pStyle w:val="Normal"/>
-        <w:spacing w:lineRule="auto" w:line="276" w:before="0" w:after="0"/>
-        <w:rPr>
-          <w:rFonts w:ascii="Courier New" w:hAnsi="Courier New"/>
-          <w:b w:val="false"/>
-          <w:b w:val="false"/>
-          <w:i w:val="false"/>
-          <w:i w:val="false"/>
-          <w:color w:val="000000"/>
-          <w:sz w:val="18"/>
-          <w:u w:val="none"/>
-          <w:lang w:val="en"/>
-        </w:rPr>
-      </w:pPr>
-      <w:r>
-        <w:rPr/>
-      </w:r>
-    </w:p>
-    <w:p>
-      <w:pPr>
-        <w:pStyle w:val="Normal"/>
-        <w:spacing w:lineRule="auto" w:line="276" w:before="0" w:after="0"/>
-        <w:rPr/>
-      </w:pPr>
-      <w:r>
-        <w:rPr>
-          <w:rFonts w:ascii="Courier New" w:hAnsi="Courier New"/>
-          <w:b w:val="false"/>
-          <w:i w:val="false"/>
-          <w:color w:val="000000"/>
-          <w:sz w:val="18"/>
-          <w:u w:val="none"/>
-          <w:lang w:val="en"/>
-        </w:rPr>
-        <w:t>let Property</w:t>
-      </w:r>
-      <w:r>
-        <w:rPr>
-          <w:rFonts w:ascii="Courier New" w:hAnsi="Courier New"/>
-          <w:b w:val="false"/>
-          <w:i w:val="false"/>
-          <w:color w:val="000000"/>
-          <w:sz w:val="18"/>
-          <w:u w:val="none"/>
-          <w:lang w:val="en"/>
-        </w:rPr>
-        <w:t>Definition</w:t>
-      </w:r>
-      <w:r>
-        <w:rPr>
-          <w:rFonts w:ascii="Courier New" w:hAnsi="Courier New"/>
-          <w:b w:val="false"/>
-          <w:i w:val="false"/>
-          <w:color w:val="000000"/>
-          <w:sz w:val="18"/>
-          <w:u w:val="none"/>
-          <w:lang w:val="en"/>
-        </w:rPr>
-        <w:t xml:space="preserve"> =</w:t>
-      </w:r>
-    </w:p>
-    <w:p>
-      <w:pPr>
-        <w:pStyle w:val="Normal"/>
-        <w:spacing w:lineRule="auto" w:line="276" w:before="0" w:after="0"/>
-        <w:rPr/>
-      </w:pPr>
-      <w:r>
-        <w:rPr>
-          <w:rFonts w:ascii="Courier New" w:hAnsi="Courier New"/>
-          <w:b w:val="false"/>
-          <w:i w:val="false"/>
-          <w:color w:val="000000"/>
-          <w:sz w:val="18"/>
-          <w:u w:val="none"/>
-          <w:lang w:val="en"/>
-        </w:rPr>
-        <w:t xml:space="preserve">    </w:t>
-      </w:r>
-      <w:r>
-        <w:rPr>
-          <w:rFonts w:ascii="Courier New" w:hAnsi="Courier New"/>
-          <w:b w:val="false"/>
-          <w:i w:val="false"/>
-          <w:color w:val="000000"/>
-          <w:sz w:val="18"/>
-          <w:u w:val="none"/>
-          <w:lang w:val="en"/>
-        </w:rPr>
-        <w:t>(Name : String</w:t>
-      </w:r>
-    </w:p>
-    <w:p>
-      <w:pPr>
-        <w:pStyle w:val="Normal"/>
-        <w:spacing w:lineRule="auto" w:line="276" w:before="0" w:after="0"/>
-        <w:rPr/>
-      </w:pPr>
-      <w:r>
-        <w:rPr>
-          <w:rFonts w:ascii="Courier New" w:hAnsi="Courier New"/>
-          <w:b w:val="false"/>
-          <w:i w:val="false"/>
-          <w:color w:val="000000"/>
-          <w:sz w:val="18"/>
-          <w:u w:val="none"/>
-          <w:lang w:val="en"/>
-        </w:rPr>
-        <w:t xml:space="preserve">     </w:t>
-      </w:r>
-      <w:r>
-        <w:rPr>
-          <w:rFonts w:ascii="Courier New" w:hAnsi="Courier New"/>
-          <w:b w:val="false"/>
-          <w:i w:val="false"/>
-          <w:color w:val="000000"/>
-          <w:sz w:val="18"/>
-          <w:u w:val="none"/>
-          <w:lang w:val="en"/>
-        </w:rPr>
-        <w:t>Type : Axiom "A value type."</w:t>
-      </w:r>
-    </w:p>
-    <w:p>
-      <w:pPr>
-        <w:pStyle w:val="Normal"/>
-        <w:spacing w:lineRule="auto" w:line="276" w:before="0" w:after="0"/>
-        <w:rPr/>
-      </w:pPr>
-      <w:r>
-        <w:rPr>
-          <w:rFonts w:ascii="Courier New" w:hAnsi="Courier New"/>
-          <w:b w:val="false"/>
-          <w:i w:val="false"/>
-          <w:color w:val="000000"/>
-          <w:sz w:val="18"/>
-          <w:u w:val="none"/>
-          <w:lang w:val="en"/>
-        </w:rPr>
-        <w:t xml:space="preserve">     </w:t>
-      </w:r>
-      <w:r>
-        <w:rPr>
-          <w:rFonts w:ascii="Courier New" w:hAnsi="Courier New"/>
-          <w:b w:val="false"/>
-          <w:i w:val="false"/>
-          <w:color w:val="000000"/>
-          <w:sz w:val="18"/>
-          <w:u w:val="none"/>
-          <w:lang w:val="en"/>
-        </w:rPr>
-        <w:t>Default : Any)</w:t>
-      </w:r>
-    </w:p>
-    <w:p>
-      <w:pPr>
-        <w:pStyle w:val="Normal"/>
-        <w:spacing w:lineRule="auto" w:line="276" w:before="0" w:after="0"/>
-        <w:rPr>
-          <w:rFonts w:ascii="Courier New" w:hAnsi="Courier New"/>
-          <w:b w:val="false"/>
-          <w:b w:val="false"/>
-          <w:i w:val="false"/>
-          <w:i w:val="false"/>
-          <w:color w:val="000000"/>
-          <w:sz w:val="18"/>
-          <w:u w:val="none"/>
-          <w:lang w:val="en"/>
-        </w:rPr>
-      </w:pPr>
-      <w:r>
-        <w:rPr/>
-      </w:r>
-    </w:p>
-    <w:p>
-      <w:pPr>
-        <w:pStyle w:val="Normal"/>
-        <w:spacing w:lineRule="auto" w:line="276" w:before="0" w:after="0"/>
-        <w:rPr/>
-      </w:pPr>
-      <w:r>
-        <w:rPr>
-          <w:rFonts w:ascii="Courier New" w:hAnsi="Courier New"/>
-          <w:b w:val="false"/>
-          <w:i w:val="false"/>
-          <w:color w:val="000000"/>
-          <w:sz w:val="18"/>
-          <w:u w:val="none"/>
-          <w:lang w:val="en"/>
-        </w:rPr>
-        <w:t>let Event&lt;S :&gt; Simulant&gt; =</w:t>
-      </w:r>
-    </w:p>
-    <w:p>
-      <w:pPr>
-        <w:pStyle w:val="Normal"/>
-        <w:spacing w:lineRule="auto" w:line="276" w:before="0" w:after="0"/>
-        <w:rPr/>
-      </w:pPr>
-      <w:r>
-        <w:rPr>
-          <w:rFonts w:ascii="Courier New" w:hAnsi="Courier New"/>
-          <w:b w:val="false"/>
-          <w:i w:val="false"/>
-          <w:color w:val="000000"/>
-          <w:sz w:val="18"/>
-          <w:u w:val="none"/>
-          <w:lang w:val="en"/>
-        </w:rPr>
-        <w:t xml:space="preserve">    </w:t>
-      </w:r>
-      <w:r>
-        <w:rPr>
-          <w:rFonts w:ascii="Courier New" w:hAnsi="Courier New"/>
-          <w:b w:val="false"/>
-          <w:i w:val="false"/>
-          <w:color w:val="000000"/>
-          <w:sz w:val="18"/>
-          <w:u w:val="none"/>
-          <w:lang w:val="en"/>
-        </w:rPr>
-        <w:t>(Publisher : Simulant</w:t>
-      </w:r>
-    </w:p>
-    <w:p>
-      <w:pPr>
-        <w:pStyle w:val="Normal"/>
-        <w:spacing w:lineRule="auto" w:line="276" w:before="0" w:after="0"/>
-        <w:rPr/>
-      </w:pPr>
-      <w:r>
-        <w:rPr>
-          <w:rFonts w:ascii="Courier New" w:hAnsi="Courier New"/>
-          <w:b w:val="false"/>
-          <w:i w:val="false"/>
-          <w:color w:val="000000"/>
-          <w:sz w:val="18"/>
-          <w:u w:val="none"/>
-          <w:lang w:val="en"/>
-        </w:rPr>
-        <w:t xml:space="preserve">     </w:t>
-      </w:r>
-      <w:r>
-        <w:rPr>
-          <w:rFonts w:ascii="Courier New" w:hAnsi="Courier New"/>
-          <w:b w:val="false"/>
-          <w:i w:val="false"/>
-          <w:color w:val="000000"/>
-          <w:sz w:val="18"/>
-          <w:u w:val="none"/>
-          <w:lang w:val="en"/>
-        </w:rPr>
-        <w:t>Subscriber : S</w:t>
-      </w:r>
-    </w:p>
-    <w:p>
-      <w:pPr>
-        <w:pStyle w:val="Normal"/>
-        <w:spacing w:lineRule="auto" w:line="276" w:before="0" w:after="0"/>
-        <w:rPr/>
-      </w:pPr>
-      <w:r>
-        <w:rPr>
-          <w:rFonts w:ascii="Courier New" w:hAnsi="Courier New"/>
-          <w:b w:val="false"/>
-          <w:i w:val="false"/>
-          <w:color w:val="000000"/>
-          <w:sz w:val="18"/>
-          <w:u w:val="none"/>
-          <w:lang w:val="en"/>
-        </w:rPr>
-        <w:t xml:space="preserve">     </w:t>
-      </w:r>
-      <w:r>
-        <w:rPr>
-          <w:rFonts w:ascii="Courier New" w:hAnsi="Courier New"/>
-          <w:b w:val="false"/>
-          <w:i w:val="false"/>
-          <w:color w:val="000000"/>
-          <w:sz w:val="18"/>
-          <w:u w:val="none"/>
-          <w:lang w:val="en"/>
-        </w:rPr>
-        <w:t>Data : Any)</w:t>
-      </w:r>
-    </w:p>
-    <w:p>
-      <w:pPr>
-        <w:pStyle w:val="Normal"/>
-        <w:spacing w:lineRule="auto" w:line="276" w:before="0" w:after="0"/>
-        <w:rPr>
-          <w:rFonts w:ascii="Courier New" w:hAnsi="Courier New"/>
-          <w:b w:val="false"/>
-          <w:b w:val="false"/>
-          <w:i w:val="false"/>
-          <w:i w:val="false"/>
-          <w:color w:val="000000"/>
-          <w:sz w:val="18"/>
-          <w:u w:val="none"/>
-          <w:lang w:val="en"/>
-        </w:rPr>
-      </w:pPr>
-      <w:r>
-        <w:rPr/>
-      </w:r>
-    </w:p>
-    <w:p>
-      <w:pPr>
-        <w:pStyle w:val="Normal"/>
-        <w:spacing w:lineRule="auto" w:line="276" w:before="0" w:after="0"/>
-        <w:rPr/>
-      </w:pPr>
-      <w:r>
-        <w:rPr>
-          <w:rFonts w:ascii="Courier New" w:hAnsi="Courier New"/>
-          <w:b w:val="false"/>
-          <w:i w:val="false"/>
-          <w:color w:val="000000"/>
-          <w:sz w:val="18"/>
-          <w:u w:val="none"/>
-          <w:lang w:val="en"/>
-        </w:rPr>
-        <w:t>let Dispatcher =</w:t>
-      </w:r>
-    </w:p>
-    <w:p>
-      <w:pPr>
-        <w:pStyle w:val="Normal"/>
-        <w:spacing w:lineRule="auto" w:line="276" w:before="0" w:after="0"/>
-        <w:rPr/>
-      </w:pPr>
-      <w:r>
-        <w:rPr>
-          <w:rFonts w:ascii="Courier New" w:hAnsi="Courier New"/>
-          <w:b w:val="false"/>
-          <w:i w:val="false"/>
-          <w:color w:val="000000"/>
-          <w:sz w:val="18"/>
-          <w:u w:val="none"/>
-          <w:lang w:val="en"/>
-        </w:rPr>
-        <w:t xml:space="preserve">    </w:t>
-      </w:r>
-      <w:r>
-        <w:rPr>
-          <w:rFonts w:ascii="Courier New" w:hAnsi="Courier New"/>
-          <w:b w:val="false"/>
-          <w:i w:val="false"/>
-          <w:color w:val="000000"/>
-          <w:sz w:val="18"/>
-          <w:u w:val="none"/>
-          <w:lang w:val="en"/>
-        </w:rPr>
-        <w:t>(Propert</w:t>
-      </w:r>
-      <w:r>
-        <w:rPr>
-          <w:rFonts w:ascii="Courier New" w:hAnsi="Courier New"/>
-          <w:b w:val="false"/>
-          <w:i w:val="false"/>
-          <w:color w:val="000000"/>
-          <w:sz w:val="18"/>
-          <w:u w:val="none"/>
-          <w:lang w:val="en"/>
-        </w:rPr>
-        <w:t>yDefinitions</w:t>
-      </w:r>
-      <w:r>
-        <w:rPr>
-          <w:rFonts w:ascii="Courier New" w:hAnsi="Courier New"/>
-          <w:b w:val="false"/>
-          <w:i w:val="false"/>
-          <w:color w:val="000000"/>
-          <w:sz w:val="18"/>
-          <w:u w:val="none"/>
-          <w:lang w:val="en"/>
-        </w:rPr>
-        <w:t xml:space="preserve"> : List&lt;Property</w:t>
-      </w:r>
-      <w:r>
-        <w:rPr>
-          <w:rFonts w:ascii="Courier New" w:hAnsi="Courier New"/>
-          <w:b w:val="false"/>
-          <w:i w:val="false"/>
-          <w:color w:val="000000"/>
-          <w:sz w:val="18"/>
-          <w:u w:val="none"/>
-          <w:lang w:val="en"/>
-        </w:rPr>
-        <w:t>Definition</w:t>
-      </w:r>
-      <w:r>
-        <w:rPr>
-          <w:rFonts w:ascii="Courier New" w:hAnsi="Courier New"/>
-          <w:b w:val="false"/>
-          <w:i w:val="false"/>
-          <w:color w:val="000000"/>
-          <w:sz w:val="18"/>
-          <w:u w:val="none"/>
-          <w:lang w:val="en"/>
-        </w:rPr>
-        <w:t>&gt;,</w:t>
-      </w:r>
-    </w:p>
-    <w:p>
-      <w:pPr>
-        <w:pStyle w:val="Normal"/>
-        <w:spacing w:lineRule="auto" w:line="276" w:before="0" w:after="0"/>
-        <w:rPr/>
-      </w:pPr>
-      <w:r>
-        <w:rPr>
-          <w:rFonts w:ascii="Courier New" w:hAnsi="Courier New"/>
-          <w:b w:val="false"/>
-          <w:i w:val="false"/>
-          <w:color w:val="000000"/>
-          <w:sz w:val="18"/>
-          <w:u w:val="none"/>
-          <w:lang w:val="en"/>
-        </w:rPr>
-        <w:t xml:space="preserve">     </w:t>
-      </w:r>
-      <w:r>
-        <w:rPr>
-          <w:rFonts w:ascii="Courier New" w:hAnsi="Courier New"/>
-          <w:b w:val="false"/>
-          <w:i w:val="false"/>
-          <w:color w:val="000000"/>
-          <w:sz w:val="18"/>
-          <w:u w:val="none"/>
-          <w:lang w:val="en"/>
-        </w:rPr>
-        <w:t>Behaviors : List&lt;Behavior&gt;)</w:t>
-      </w:r>
-    </w:p>
-    <w:p>
-      <w:pPr>
-        <w:pStyle w:val="Normal"/>
-        <w:spacing w:lineRule="auto" w:line="276" w:before="0" w:after="0"/>
-        <w:rPr>
-          <w:rFonts w:ascii="Courier New" w:hAnsi="Courier New"/>
-          <w:b w:val="false"/>
-          <w:b w:val="false"/>
-          <w:i w:val="false"/>
-          <w:i w:val="false"/>
-          <w:color w:val="000000"/>
-          <w:sz w:val="18"/>
-          <w:u w:val="none"/>
-          <w:lang w:val="en"/>
-        </w:rPr>
-      </w:pPr>
-      <w:r>
-        <w:rPr/>
-      </w:r>
-    </w:p>
-    <w:p>
-      <w:pPr>
-        <w:pStyle w:val="Normal"/>
-        <w:spacing w:lineRule="auto" w:line="276" w:before="0" w:after="0"/>
-        <w:rPr/>
-      </w:pPr>
-      <w:r>
-        <w:rPr>
-          <w:rFonts w:ascii="Courier New" w:hAnsi="Courier New"/>
-          <w:b w:val="false"/>
-          <w:i w:val="false"/>
-          <w:color w:val="000000"/>
-          <w:sz w:val="18"/>
-          <w:u w:val="none"/>
-          <w:lang w:val="en"/>
-        </w:rPr>
-        <w:t>let Facet =</w:t>
-      </w:r>
-    </w:p>
-    <w:p>
-      <w:pPr>
-        <w:pStyle w:val="Normal"/>
-        <w:spacing w:lineRule="auto" w:line="276" w:before="0" w:after="0"/>
-        <w:rPr/>
-      </w:pPr>
-      <w:r>
-        <w:rPr>
-          <w:rFonts w:ascii="Courier New" w:hAnsi="Courier New"/>
-          <w:b w:val="false"/>
-          <w:i w:val="false"/>
-          <w:color w:val="000000"/>
-          <w:sz w:val="18"/>
-          <w:u w:val="none"/>
-          <w:lang w:val="en"/>
-        </w:rPr>
-        <w:t xml:space="preserve">    </w:t>
-      </w:r>
-      <w:r>
-        <w:rPr>
-          <w:rFonts w:ascii="Courier New" w:hAnsi="Courier New"/>
-          <w:b w:val="false"/>
-          <w:i w:val="false"/>
-          <w:color w:val="000000"/>
-          <w:sz w:val="18"/>
-          <w:u w:val="none"/>
-          <w:lang w:val="en"/>
-        </w:rPr>
-        <w:t>(Propert</w:t>
-      </w:r>
-      <w:r>
-        <w:rPr>
-          <w:rFonts w:ascii="Courier New" w:hAnsi="Courier New"/>
-          <w:b w:val="false"/>
-          <w:i w:val="false"/>
-          <w:color w:val="000000"/>
-          <w:sz w:val="18"/>
-          <w:u w:val="none"/>
-          <w:lang w:val="en"/>
-        </w:rPr>
-        <w:t>yDefinitions</w:t>
-      </w:r>
-      <w:r>
-        <w:rPr>
-          <w:rFonts w:ascii="Courier New" w:hAnsi="Courier New"/>
-          <w:b w:val="false"/>
-          <w:i w:val="false"/>
-          <w:color w:val="000000"/>
-          <w:sz w:val="18"/>
-          <w:u w:val="none"/>
-          <w:lang w:val="en"/>
-        </w:rPr>
-        <w:t xml:space="preserve"> : List&lt;Property</w:t>
-      </w:r>
-      <w:r>
-        <w:rPr>
-          <w:rFonts w:ascii="Courier New" w:hAnsi="Courier New"/>
-          <w:b w:val="false"/>
-          <w:i w:val="false"/>
-          <w:color w:val="000000"/>
-          <w:sz w:val="18"/>
-          <w:u w:val="none"/>
-          <w:lang w:val="en"/>
-        </w:rPr>
-        <w:t>Definition</w:t>
-      </w:r>
-      <w:r>
-        <w:rPr>
-          <w:rFonts w:ascii="Courier New" w:hAnsi="Courier New"/>
-          <w:b w:val="false"/>
-          <w:i w:val="false"/>
-          <w:color w:val="000000"/>
-          <w:sz w:val="18"/>
-          <w:u w:val="none"/>
-          <w:lang w:val="en"/>
-        </w:rPr>
-        <w:t>&gt;,</w:t>
-      </w:r>
-    </w:p>
-    <w:p>
-      <w:pPr>
-        <w:pStyle w:val="Normal"/>
-        <w:spacing w:lineRule="auto" w:line="276" w:before="0" w:after="0"/>
-        <w:rPr>
-          <w:rFonts w:ascii="Courier New" w:hAnsi="Courier New"/>
-          <w:b w:val="false"/>
-          <w:b w:val="false"/>
-          <w:i w:val="false"/>
-          <w:i w:val="false"/>
-          <w:color w:val="000000"/>
-          <w:sz w:val="18"/>
-          <w:u w:val="none"/>
-          <w:lang w:val="en"/>
-        </w:rPr>
-      </w:pPr>
-      <w:r>
-        <w:rPr>
-          <w:rFonts w:ascii="Courier New" w:hAnsi="Courier New"/>
-          <w:b w:val="false"/>
-          <w:i w:val="false"/>
-          <w:color w:val="000000"/>
-          <w:sz w:val="18"/>
-          <w:u w:val="none"/>
-          <w:lang w:val="en"/>
-        </w:rPr>
-        <w:t xml:space="preserve">     </w:t>
-      </w:r>
-      <w:r>
-        <w:rPr>
-          <w:rFonts w:ascii="Courier New" w:hAnsi="Courier New"/>
-          <w:b w:val="false"/>
-          <w:i w:val="false"/>
-          <w:color w:val="000000"/>
-          <w:sz w:val="18"/>
-          <w:u w:val="none"/>
-          <w:lang w:val="en"/>
-        </w:rPr>
-        <w:t>Behaviors : List&lt;Behavior&gt;)</w:t>
-      </w:r>
-    </w:p>
-    <w:p>
-      <w:pPr>
-        <w:pStyle w:val="Normal"/>
-        <w:spacing w:lineRule="auto" w:line="276" w:before="0" w:after="0"/>
-        <w:rPr>
-          <w:rFonts w:ascii="Courier New" w:hAnsi="Courier New"/>
-          <w:b w:val="false"/>
-          <w:b w:val="false"/>
-          <w:i w:val="false"/>
-          <w:i w:val="false"/>
-          <w:color w:val="000000"/>
-          <w:sz w:val="18"/>
-          <w:u w:val="none"/>
-          <w:lang w:val="en"/>
-        </w:rPr>
-      </w:pPr>
-      <w:r>
-        <w:rPr/>
-      </w:r>
-    </w:p>
-    <w:p>
-      <w:pPr>
-        <w:pStyle w:val="Normal"/>
-        <w:spacing w:lineRule="auto" w:line="276" w:before="0" w:after="0"/>
-        <w:rPr/>
-      </w:pPr>
-      <w:r>
-        <w:rPr>
-          <w:rFonts w:ascii="Courier New" w:hAnsi="Courier New"/>
-          <w:b w:val="false"/>
-          <w:i w:val="false"/>
-          <w:color w:val="000000"/>
-          <w:sz w:val="18"/>
-          <w:u w:val="none"/>
-          <w:lang w:val="en"/>
-        </w:rPr>
-        <w:t>let Behavior</w:t>
-      </w:r>
-      <w:r>
-        <w:rPr>
-          <w:rFonts w:ascii="Courier New" w:hAnsi="Courier New"/>
-          <w:b w:val="false"/>
-          <w:i w:val="false"/>
-          <w:color w:val="000000"/>
-          <w:sz w:val="18"/>
-          <w:u w:val="none"/>
-          <w:lang w:val="en"/>
-        </w:rPr>
-        <w:t>&lt;S :&gt; Subscriber&gt;</w:t>
-      </w:r>
-      <w:r>
-        <w:rPr>
-          <w:rFonts w:ascii="Courier New" w:hAnsi="Courier New"/>
-          <w:b w:val="false"/>
-          <w:i w:val="false"/>
-          <w:color w:val="000000"/>
-          <w:sz w:val="18"/>
-          <w:u w:val="none"/>
-          <w:lang w:val="en"/>
-        </w:rPr>
-        <w:t xml:space="preserve"> = Event</w:t>
-      </w:r>
-      <w:r>
-        <w:rPr>
-          <w:rFonts w:ascii="Courier New" w:hAnsi="Courier New"/>
-          <w:b w:val="false"/>
-          <w:i w:val="false"/>
-          <w:color w:val="000000"/>
-          <w:sz w:val="18"/>
-          <w:u w:val="none"/>
-          <w:lang w:val="en"/>
-        </w:rPr>
-        <w:t>&lt;S&gt;</w:t>
-      </w:r>
-      <w:r>
-        <w:rPr>
-          <w:rFonts w:ascii="Courier New" w:hAnsi="Courier New"/>
-          <w:b w:val="false"/>
-          <w:i w:val="false"/>
-          <w:color w:val="000000"/>
-          <w:sz w:val="18"/>
-          <w:u w:val="none"/>
-          <w:lang w:val="en"/>
-        </w:rPr>
-        <w:t xml:space="preserve"> -&gt; World -&gt; World</w:t>
-      </w:r>
-    </w:p>
-    <w:p>
-      <w:pPr>
-        <w:pStyle w:val="Normal"/>
-        <w:spacing w:lineRule="auto" w:line="276" w:before="0" w:after="0"/>
-        <w:rPr>
-          <w:rFonts w:ascii="Courier New" w:hAnsi="Courier New"/>
-          <w:b w:val="false"/>
-          <w:b w:val="false"/>
-          <w:i w:val="false"/>
-          <w:i w:val="false"/>
-          <w:color w:val="000000"/>
-          <w:sz w:val="18"/>
-          <w:u w:val="single"/>
-          <w:lang w:val="en"/>
-        </w:rPr>
-      </w:pPr>
-      <w:r>
-        <w:rPr>
-          <w:rFonts w:ascii="Courier New" w:hAnsi="Courier New"/>
-          <w:b w:val="false"/>
-          <w:i w:val="false"/>
-          <w:color w:val="000000"/>
-          <w:sz w:val="18"/>
-          <w:u w:val="single"/>
-          <w:lang w:val="en"/>
-        </w:rPr>
-      </w:r>
-      <w:r>
-        <w:br w:type="page"/>
-      </w:r>
-    </w:p>
-    <w:p>
-      <w:pPr>
-        <w:pStyle w:val="Normal"/>
-        <w:spacing w:lineRule="auto" w:line="276" w:before="0" w:after="0"/>
-        <w:rPr/>
-      </w:pPr>
-      <w:bookmarkStart w:id="7" w:name="__DdeLink__795_1439778179"/>
-      <w:r>
-        <w:rPr>
-          <w:rFonts w:ascii="Courier New" w:hAnsi="Courier New"/>
-          <w:b w:val="false"/>
-          <w:i w:val="false"/>
-          <w:color w:val="000000"/>
-          <w:sz w:val="18"/>
-          <w:u w:val="single"/>
-          <w:lang w:val="en"/>
-        </w:rPr>
-        <w:t>Semantic Design for Observable Property Bag Simulations</w:t>
-      </w:r>
-      <w:bookmarkEnd w:id="7"/>
-      <w:r>
-        <w:rPr>
-          <w:rFonts w:ascii="Courier New" w:hAnsi="Courier New"/>
-          <w:b w:val="false"/>
-          <w:i w:val="false"/>
-          <w:color w:val="000000"/>
-          <w:sz w:val="18"/>
-          <w:u w:val="single"/>
-          <w:lang w:val="en"/>
-        </w:rPr>
-        <w:t xml:space="preserve"> (now implemented by Nu)</w:t>
-      </w:r>
-    </w:p>
-    <w:p>
-      <w:pPr>
-        <w:pStyle w:val="Normal"/>
-        <w:spacing w:lineRule="auto" w:line="276" w:before="0" w:after="0"/>
-        <w:rPr>
-          <w:rFonts w:ascii="Courier New" w:hAnsi="Courier New"/>
-          <w:b w:val="false"/>
-          <w:b w:val="false"/>
-          <w:i w:val="false"/>
-          <w:i w:val="false"/>
-          <w:color w:val="000000"/>
-          <w:sz w:val="18"/>
-          <w:lang w:val="en"/>
-        </w:rPr>
-      </w:pPr>
-      <w:r>
-        <w:rPr>
-          <w:rFonts w:ascii="Courier New" w:hAnsi="Courier New"/>
-          <w:b w:val="false"/>
-          <w:i w:val="false"/>
-          <w:color w:val="000000"/>
-          <w:sz w:val="18"/>
-          <w:lang w:val="en"/>
-        </w:rPr>
-      </w:r>
-    </w:p>
-    <w:p>
-      <w:pPr>
-        <w:pStyle w:val="Normal"/>
-        <w:spacing w:lineRule="auto" w:line="276" w:before="0" w:after="0"/>
-        <w:rPr/>
-      </w:pPr>
-      <w:r>
-        <w:rPr>
-          <w:rFonts w:ascii="Courier New" w:hAnsi="Courier New"/>
-          <w:b w:val="false"/>
-          <w:i w:val="false"/>
-          <w:color w:val="000000"/>
-          <w:sz w:val="18"/>
-          <w:u w:val="none"/>
-          <w:lang w:val="en"/>
-        </w:rPr>
-        <w:t>let PropertyChangeHandler&lt;Key&gt; = Simulation&lt;Key&gt; -&gt; Simulation&lt;Key&gt; -&gt; Simulation&lt;Key&gt;</w:t>
-      </w:r>
-    </w:p>
-    <w:p>
-      <w:pPr>
-        <w:pStyle w:val="Normal"/>
-        <w:spacing w:lineRule="auto" w:line="276" w:before="0" w:after="0"/>
-        <w:rPr/>
-      </w:pPr>
-      <w:r>
-        <w:rPr>
-          <w:rFonts w:ascii="Courier New" w:hAnsi="Courier New"/>
-          <w:b w:val="false"/>
-          <w:i w:val="false"/>
-          <w:color w:val="000000"/>
-          <w:sz w:val="18"/>
-          <w:u w:val="none"/>
-          <w:lang w:val="en"/>
-        </w:rPr>
-        <w:t xml:space="preserve">and PropertyChangeUnhandler&lt;Key&gt; = </w:t>
-      </w:r>
-      <w:bookmarkStart w:id="8" w:name="__DdeLink__784_219584751"/>
-      <w:r>
-        <w:rPr>
-          <w:rFonts w:ascii="Courier New" w:hAnsi="Courier New"/>
-          <w:b w:val="false"/>
-          <w:i w:val="false"/>
-          <w:color w:val="000000"/>
-          <w:sz w:val="18"/>
-          <w:u w:val="none"/>
-          <w:lang w:val="en"/>
-        </w:rPr>
-        <w:t>Simulation&lt;Key&gt;</w:t>
-      </w:r>
-      <w:bookmarkEnd w:id="8"/>
-      <w:r>
-        <w:rPr>
-          <w:rFonts w:ascii="Courier New" w:hAnsi="Courier New"/>
-          <w:b w:val="false"/>
-          <w:i w:val="false"/>
-          <w:color w:val="000000"/>
-          <w:sz w:val="18"/>
-          <w:u w:val="none"/>
-          <w:lang w:val="en"/>
-        </w:rPr>
-        <w:t xml:space="preserve"> -&gt; Simulation&lt;Key&gt;</w:t>
-      </w:r>
-    </w:p>
-    <w:p>
-      <w:pPr>
-        <w:pStyle w:val="Normal"/>
-        <w:spacing w:lineRule="auto" w:line="276" w:before="0" w:after="0"/>
-        <w:rPr/>
-      </w:pPr>
-      <w:r>
-        <w:rPr>
-          <w:rFonts w:ascii="Courier New" w:hAnsi="Courier New"/>
-          <w:b w:val="false"/>
-          <w:i w:val="false"/>
-          <w:color w:val="000000"/>
-          <w:sz w:val="18"/>
-          <w:u w:val="none"/>
-          <w:lang w:val="en"/>
-        </w:rPr>
-        <w:t>and Simulation&lt;Key&gt; = Axiom "A simulation in terms of an observable property bag."</w:t>
-      </w:r>
-    </w:p>
-    <w:p>
-      <w:pPr>
-        <w:pStyle w:val="Normal"/>
-        <w:spacing w:lineRule="auto" w:line="276" w:before="0" w:after="0"/>
-        <w:rPr>
-          <w:rFonts w:ascii="Courier New" w:hAnsi="Courier New"/>
-          <w:b w:val="false"/>
-          <w:b w:val="false"/>
-          <w:i w:val="false"/>
-          <w:i w:val="false"/>
-          <w:color w:val="000000"/>
-          <w:sz w:val="18"/>
-          <w:u w:val="none"/>
-          <w:lang w:val="en"/>
-        </w:rPr>
-      </w:pPr>
-      <w:r>
-        <w:rPr>
-          <w:rFonts w:ascii="Courier New" w:hAnsi="Courier New"/>
-          <w:b w:val="false"/>
-          <w:i w:val="false"/>
-          <w:color w:val="000000"/>
-          <w:sz w:val="18"/>
-          <w:u w:val="none"/>
-          <w:lang w:val="en"/>
-        </w:rPr>
-      </w:r>
-    </w:p>
-    <w:p>
-      <w:pPr>
-        <w:pStyle w:val="Normal"/>
-        <w:spacing w:lineRule="auto" w:line="276" w:before="0" w:after="0"/>
-        <w:rPr/>
-      </w:pPr>
-      <w:r>
-        <w:rPr>
-          <w:rFonts w:ascii="Courier New" w:hAnsi="Courier New"/>
-          <w:b w:val="false"/>
-          <w:i w:val="false"/>
-          <w:color w:val="000000"/>
-          <w:sz w:val="18"/>
-          <w:u w:val="none"/>
-          <w:lang w:val="en"/>
-        </w:rPr>
-        <w:t>let getProperty</w:t>
-      </w:r>
-      <w:bookmarkStart w:id="9" w:name="__DdeLink__799_3327225089"/>
-      <w:r>
-        <w:rPr>
-          <w:rFonts w:ascii="Courier New" w:hAnsi="Courier New"/>
-          <w:b w:val="false"/>
-          <w:i w:val="false"/>
-          <w:color w:val="000000"/>
-          <w:sz w:val="18"/>
-          <w:u w:val="none"/>
-          <w:lang w:val="en"/>
-        </w:rPr>
-        <w:t>Opt</w:t>
-      </w:r>
-      <w:bookmarkEnd w:id="9"/>
-      <w:r>
-        <w:rPr>
-          <w:rFonts w:ascii="Courier New" w:hAnsi="Courier New"/>
-          <w:b w:val="false"/>
-          <w:i w:val="false"/>
-          <w:color w:val="000000"/>
-          <w:sz w:val="18"/>
-          <w:u w:val="none"/>
-          <w:lang w:val="en"/>
-        </w:rPr>
-        <w:t>&lt;Key, A&gt; : Key -&gt; Simulation&lt;Key&gt; -&gt; Maybe&lt;A&gt; =</w:t>
-      </w:r>
-    </w:p>
-    <w:p>
-      <w:pPr>
-        <w:pStyle w:val="Normal"/>
-        <w:spacing w:lineRule="auto" w:line="276" w:before="0" w:after="0"/>
-        <w:rPr/>
-      </w:pPr>
-      <w:r>
-        <w:rPr>
-          <w:rFonts w:ascii="Courier New" w:hAnsi="Courier New"/>
-          <w:b w:val="false"/>
-          <w:i w:val="false"/>
-          <w:color w:val="000000"/>
-          <w:sz w:val="18"/>
-          <w:u w:val="none"/>
-          <w:lang w:val="en"/>
-        </w:rPr>
-        <w:t xml:space="preserve">    </w:t>
-      </w:r>
-      <w:r>
-        <w:rPr>
-          <w:rFonts w:ascii="Courier New" w:hAnsi="Courier New"/>
-          <w:b w:val="false"/>
-          <w:i w:val="false"/>
-          <w:color w:val="000000"/>
-          <w:sz w:val="18"/>
-          <w:u w:val="none"/>
-          <w:lang w:val="en"/>
-        </w:rPr>
-        <w:t>Axiom "Obtain a simulation property associated with the given key if it exists."</w:t>
-      </w:r>
-    </w:p>
-    <w:p>
-      <w:pPr>
-        <w:pStyle w:val="Normal"/>
-        <w:spacing w:lineRule="auto" w:line="276" w:before="0" w:after="0"/>
-        <w:rPr>
-          <w:rFonts w:ascii="Courier New" w:hAnsi="Courier New"/>
-          <w:b w:val="false"/>
-          <w:b w:val="false"/>
-          <w:i w:val="false"/>
-          <w:i w:val="false"/>
-          <w:color w:val="000000"/>
-          <w:sz w:val="18"/>
-          <w:u w:val="none"/>
-          <w:lang w:val="en"/>
-        </w:rPr>
-      </w:pPr>
-      <w:r>
-        <w:rPr>
-          <w:rFonts w:ascii="Courier New" w:hAnsi="Courier New"/>
-          <w:b w:val="false"/>
-          <w:i w:val="false"/>
-          <w:color w:val="000000"/>
-          <w:sz w:val="18"/>
-          <w:u w:val="none"/>
-          <w:lang w:val="en"/>
-        </w:rPr>
-      </w:r>
-    </w:p>
-    <w:p>
-      <w:pPr>
-        <w:pStyle w:val="Normal"/>
-        <w:spacing w:lineRule="auto" w:line="276" w:before="0" w:after="0"/>
-        <w:rPr/>
-      </w:pPr>
-      <w:r>
-        <w:rPr>
-          <w:rFonts w:ascii="Courier New" w:hAnsi="Courier New"/>
-          <w:b w:val="false"/>
-          <w:i w:val="false"/>
-          <w:color w:val="000000"/>
-          <w:sz w:val="18"/>
-          <w:u w:val="none"/>
-          <w:lang w:val="en"/>
-        </w:rPr>
-        <w:t>let setPropertyOpt&lt;Key, A&gt; : Key -&gt; Maybe&lt;A&gt; -&gt; Simulation&lt;Key&gt; -&gt; Simulation&lt;Key&gt; =</w:t>
-      </w:r>
-    </w:p>
-    <w:p>
-      <w:pPr>
-        <w:pStyle w:val="Normal"/>
-        <w:spacing w:lineRule="auto" w:line="276" w:before="0" w:after="0"/>
-        <w:rPr/>
-      </w:pPr>
-      <w:r>
-        <w:rPr>
-          <w:rFonts w:ascii="Courier New" w:hAnsi="Courier New"/>
-          <w:b w:val="false"/>
-          <w:i w:val="false"/>
-          <w:color w:val="000000"/>
-          <w:sz w:val="18"/>
-          <w:u w:val="none"/>
-          <w:lang w:val="en"/>
-        </w:rPr>
-        <w:t xml:space="preserve">    </w:t>
-      </w:r>
-      <w:r>
-        <w:rPr>
-          <w:rFonts w:ascii="Courier New" w:hAnsi="Courier New"/>
-          <w:b w:val="false"/>
-          <w:i w:val="false"/>
-          <w:color w:val="000000"/>
-          <w:sz w:val="18"/>
-          <w:u w:val="none"/>
-          <w:lang w:val="en"/>
-        </w:rPr>
-        <w:t>Axiom "Set a simulation property associated with the given key if it exists."</w:t>
-      </w:r>
-    </w:p>
-    <w:p>
-      <w:pPr>
-        <w:pStyle w:val="Normal"/>
-        <w:spacing w:lineRule="auto" w:line="276" w:before="0" w:after="0"/>
-        <w:rPr>
-          <w:rFonts w:ascii="Courier New" w:hAnsi="Courier New"/>
-          <w:b w:val="false"/>
-          <w:b w:val="false"/>
-          <w:i w:val="false"/>
-          <w:i w:val="false"/>
-          <w:color w:val="000000"/>
-          <w:sz w:val="18"/>
-          <w:u w:val="none"/>
-          <w:lang w:val="en"/>
-        </w:rPr>
-      </w:pPr>
-      <w:r>
-        <w:rPr>
-          <w:rFonts w:ascii="Courier New" w:hAnsi="Courier New"/>
-          <w:b w:val="false"/>
-          <w:i w:val="false"/>
-          <w:color w:val="000000"/>
-          <w:sz w:val="18"/>
-          <w:u w:val="none"/>
-          <w:lang w:val="en"/>
-        </w:rPr>
-      </w:r>
-    </w:p>
-    <w:p>
-      <w:pPr>
-        <w:pStyle w:val="Normal"/>
-        <w:spacing w:lineRule="auto" w:line="276" w:before="0" w:after="0"/>
-        <w:rPr/>
-      </w:pPr>
-      <w:r>
-        <w:rPr>
-          <w:rFonts w:ascii="Courier New" w:hAnsi="Courier New"/>
-          <w:b w:val="false"/>
-          <w:i w:val="false"/>
-          <w:color w:val="000000"/>
-          <w:sz w:val="18"/>
-          <w:u w:val="none"/>
-          <w:lang w:val="en"/>
-        </w:rPr>
-        <w:t>let handlePropertyChange&lt;Key&gt; : Key -&gt; PropertyChangeHandler&lt;Key&gt; -&gt; (PropertyChangeUnhandler&lt;Key&gt;, Simulation&lt;Key&gt;) =</w:t>
-      </w:r>
-    </w:p>
-    <w:p>
-      <w:pPr>
-        <w:pStyle w:val="Normal"/>
-        <w:spacing w:lineRule="auto" w:line="276" w:before="0" w:after="0"/>
-        <w:rPr/>
-      </w:pPr>
-      <w:r>
-        <w:rPr>
-          <w:rFonts w:ascii="Courier New" w:hAnsi="Courier New"/>
-          <w:b w:val="false"/>
-          <w:i w:val="false"/>
-          <w:color w:val="000000"/>
-          <w:sz w:val="18"/>
-          <w:u w:val="none"/>
-          <w:lang w:val="en"/>
-        </w:rPr>
-        <w:t xml:space="preserve">    </w:t>
-      </w:r>
-      <w:r>
-        <w:rPr>
-          <w:rFonts w:ascii="Courier New" w:hAnsi="Courier New"/>
-          <w:b w:val="false"/>
-          <w:i w:val="false"/>
-          <w:color w:val="000000"/>
-          <w:sz w:val="18"/>
-          <w:u w:val="none"/>
-          <w:lang w:val="en"/>
-        </w:rPr>
-        <w:t>Axiom "Invoke the given handler when a property with the given key is changed."</w:t>
+        <w:t>Semantic Design for Unengine (a library for game programming without a monolithic game engine)</w:t>
+      </w:r>
+    </w:p>
+    <w:p>
+      <w:pPr>
+        <w:pStyle w:val="Normal"/>
+        <w:spacing w:lineRule="auto" w:line="276" w:before="0" w:after="0"/>
+        <w:rPr>
+          <w:rFonts w:ascii="Courier New" w:hAnsi="Courier New"/>
+          <w:b w:val="false"/>
+          <w:b w:val="false"/>
+          <w:i w:val="false"/>
+          <w:i w:val="false"/>
+          <w:color w:val="000000"/>
+          <w:sz w:val="18"/>
+          <w:u w:val="none"/>
+          <w:lang w:val="en"/>
+        </w:rPr>
+      </w:pPr>
+      <w:r>
+        <w:rPr>
+          <w:rFonts w:ascii="Courier New" w:hAnsi="Courier New"/>
+          <w:b w:val="false"/>
+          <w:i w:val="false"/>
+          <w:color w:val="000000"/>
+          <w:sz w:val="18"/>
+          <w:u w:val="none"/>
+          <w:lang w:val="en"/>
+        </w:rPr>
+      </w:r>
+    </w:p>
+    <w:p>
+      <w:pPr>
+        <w:pStyle w:val="Normal"/>
+        <w:spacing w:lineRule="auto" w:line="276" w:before="0" w:after="0"/>
+        <w:rPr/>
+      </w:pPr>
+      <w:r>
+        <w:rPr>
+          <w:rFonts w:ascii="Courier New" w:hAnsi="Courier New"/>
+          <w:b w:val="false"/>
+          <w:i w:val="false"/>
+          <w:color w:val="000000"/>
+          <w:sz w:val="18"/>
+          <w:u w:val="none"/>
+          <w:lang w:val="en"/>
+        </w:rPr>
+        <w:t>let Time = Axiom "The current simulation time."</w:t>
+      </w:r>
+    </w:p>
+    <w:p>
+      <w:pPr>
+        <w:pStyle w:val="Normal"/>
+        <w:spacing w:lineRule="auto" w:line="276" w:before="0" w:after="0"/>
+        <w:rPr/>
+      </w:pPr>
+      <w:r>
+        <w:rPr>
+          <w:rFonts w:ascii="Courier New" w:hAnsi="Courier New"/>
+          <w:b w:val="false"/>
+          <w:i w:val="false"/>
+          <w:color w:val="000000"/>
+          <w:sz w:val="18"/>
+          <w:u w:val="none"/>
+          <w:lang w:val="en"/>
+        </w:rPr>
+        <w:t>let Input = Axiom "The current state of HID input."</w:t>
+      </w:r>
+    </w:p>
+    <w:p>
+      <w:pPr>
+        <w:pStyle w:val="Normal"/>
+        <w:spacing w:lineRule="auto" w:line="276" w:before="0" w:after="0"/>
+        <w:rPr/>
+      </w:pPr>
+      <w:r>
+        <w:rPr>
+          <w:rFonts w:ascii="Courier New" w:hAnsi="Courier New"/>
+          <w:b w:val="false"/>
+          <w:i w:val="false"/>
+          <w:color w:val="000000"/>
+          <w:sz w:val="18"/>
+          <w:u w:val="none"/>
+          <w:lang w:val="en"/>
+        </w:rPr>
+        <w:t>let Address = Axiom "A series of names denoting a simulant in the hierarchy."</w:t>
+      </w:r>
+    </w:p>
+    <w:p>
+      <w:pPr>
+        <w:pStyle w:val="Normal"/>
+        <w:spacing w:lineRule="auto" w:line="276" w:before="0" w:after="0"/>
+        <w:rPr/>
+      </w:pPr>
+      <w:r>
+        <w:rPr>
+          <w:rFonts w:ascii="Courier New" w:hAnsi="Courier New"/>
+          <w:b w:val="false"/>
+          <w:i w:val="false"/>
+          <w:color w:val="000000"/>
+          <w:sz w:val="18"/>
+          <w:u w:val="none"/>
+          <w:lang w:val="en"/>
+        </w:rPr>
+        <w:t>let Listener = Axiom "A generalized reference to a Listener&lt;_&gt;."</w:t>
+      </w:r>
+    </w:p>
+    <w:p>
+      <w:pPr>
+        <w:pStyle w:val="Normal"/>
+        <w:spacing w:lineRule="auto" w:line="276" w:before="0" w:after="0"/>
+        <w:rPr/>
+      </w:pPr>
+      <w:r>
+        <w:rPr>
+          <w:rFonts w:ascii="Courier New" w:hAnsi="Courier New"/>
+          <w:b w:val="false"/>
+          <w:i w:val="false"/>
+          <w:color w:val="000000"/>
+          <w:sz w:val="18"/>
+          <w:u w:val="none"/>
+          <w:lang w:val="en"/>
+        </w:rPr>
+        <w:t>let Simulant = Axiom "A generalized reference to a Simulant&lt;_, _, _, _, _&gt;."</w:t>
+      </w:r>
+    </w:p>
+    <w:p>
+      <w:pPr>
+        <w:pStyle w:val="Normal"/>
+        <w:spacing w:lineRule="auto" w:line="276" w:before="0" w:after="0"/>
+        <w:rPr/>
+      </w:pPr>
+      <w:r>
+        <w:rPr>
+          <w:rFonts w:ascii="Courier New" w:hAnsi="Courier New"/>
+          <w:b w:val="false"/>
+          <w:i w:val="false"/>
+          <w:color w:val="000000"/>
+          <w:sz w:val="18"/>
+          <w:u w:val="none"/>
+          <w:lang w:val="en"/>
+        </w:rPr>
+        <w:t>let RenderMsg = Axiom "A sum type representing the different render requests a simulant can send."</w:t>
+      </w:r>
+    </w:p>
+    <w:p>
+      <w:pPr>
+        <w:pStyle w:val="Normal"/>
+        <w:spacing w:lineRule="auto" w:line="276" w:before="0" w:after="0"/>
+        <w:rPr/>
+      </w:pPr>
+      <w:r>
+        <w:rPr>
+          <w:rFonts w:ascii="Courier New" w:hAnsi="Courier New"/>
+          <w:b w:val="false"/>
+          <w:i w:val="false"/>
+          <w:color w:val="000000"/>
+          <w:sz w:val="18"/>
+          <w:u w:val="none"/>
+          <w:lang w:val="en"/>
+        </w:rPr>
+        <w:t>let IOMsg&lt;MyUpdateMsg&gt; =</w:t>
+      </w:r>
+    </w:p>
+    <w:p>
+      <w:pPr>
+        <w:pStyle w:val="Normal"/>
+        <w:spacing w:lineRule="auto" w:line="276" w:before="0" w:after="0"/>
+        <w:rPr/>
+      </w:pPr>
+      <w:r>
+        <w:rPr>
+          <w:rFonts w:ascii="Courier New" w:hAnsi="Courier New"/>
+          <w:b w:val="false"/>
+          <w:i w:val="false"/>
+          <w:color w:val="000000"/>
+          <w:sz w:val="18"/>
+          <w:u w:val="none"/>
+          <w:lang w:val="en"/>
+        </w:rPr>
+        <w:t xml:space="preserve">  </w:t>
+      </w:r>
+      <w:r>
+        <w:rPr>
+          <w:rFonts w:ascii="Courier New" w:hAnsi="Courier New"/>
+          <w:b w:val="false"/>
+          <w:i w:val="false"/>
+          <w:color w:val="000000"/>
+          <w:sz w:val="18"/>
+          <w:u w:val="none"/>
+          <w:lang w:val="en"/>
+        </w:rPr>
+        <w:t>| CreateSimulant of ... | DestroySimulant of ...</w:t>
+      </w:r>
+    </w:p>
+    <w:p>
+      <w:pPr>
+        <w:pStyle w:val="Normal"/>
+        <w:spacing w:lineRule="auto" w:line="276" w:before="0" w:after="0"/>
+        <w:rPr/>
+      </w:pPr>
+      <w:r>
+        <w:rPr>
+          <w:rFonts w:ascii="Courier New" w:hAnsi="Courier New"/>
+          <w:b w:val="false"/>
+          <w:i w:val="false"/>
+          <w:color w:val="000000"/>
+          <w:sz w:val="18"/>
+          <w:u w:val="none"/>
+          <w:lang w:val="en"/>
+        </w:rPr>
+        <w:t xml:space="preserve">  </w:t>
+      </w:r>
+      <w:r>
+        <w:rPr>
+          <w:rFonts w:ascii="Courier New" w:hAnsi="Courier New"/>
+          <w:b w:val="false"/>
+          <w:i w:val="false"/>
+          <w:color w:val="000000"/>
+          <w:sz w:val="18"/>
+          <w:u w:val="none"/>
+          <w:lang w:val="en"/>
+        </w:rPr>
+        <w:t>| CreateListener of ... | DestroyListener of ...</w:t>
+      </w:r>
+    </w:p>
+    <w:p>
+      <w:pPr>
+        <w:pStyle w:val="Normal"/>
+        <w:spacing w:lineRule="auto" w:line="276" w:before="0" w:after="0"/>
+        <w:rPr/>
+      </w:pPr>
+      <w:r>
+        <w:rPr>
+          <w:rFonts w:ascii="Courier New" w:hAnsi="Courier New"/>
+          <w:b w:val="false"/>
+          <w:i w:val="false"/>
+          <w:color w:val="000000"/>
+          <w:sz w:val="18"/>
+          <w:u w:val="none"/>
+          <w:lang w:val="en"/>
+        </w:rPr>
+        <w:t xml:space="preserve">  </w:t>
+      </w:r>
+      <w:r>
+        <w:rPr>
+          <w:rFonts w:ascii="Courier New" w:hAnsi="Courier New"/>
+          <w:b w:val="false"/>
+          <w:i w:val="false"/>
+          <w:color w:val="000000"/>
+          <w:sz w:val="18"/>
+          <w:u w:val="none"/>
+          <w:lang w:val="en"/>
+        </w:rPr>
+        <w:t>| CreatePhysicsBody of (Address, PhysicsBodyUpdateMsg -&gt; MyUpdateMsg, ...)</w:t>
+      </w:r>
+    </w:p>
+    <w:p>
+      <w:pPr>
+        <w:pStyle w:val="Normal"/>
+        <w:spacing w:lineRule="auto" w:line="276" w:before="0" w:after="0"/>
+        <w:rPr/>
+      </w:pPr>
+      <w:r>
+        <w:rPr>
+          <w:rFonts w:ascii="Courier New" w:hAnsi="Courier New"/>
+          <w:b w:val="false"/>
+          <w:i w:val="false"/>
+          <w:color w:val="000000"/>
+          <w:sz w:val="18"/>
+          <w:u w:val="none"/>
+          <w:lang w:val="en"/>
+        </w:rPr>
+        <w:t xml:space="preserve">  </w:t>
+      </w:r>
+      <w:r>
+        <w:rPr>
+          <w:rFonts w:ascii="Courier New" w:hAnsi="Courier New"/>
+          <w:b w:val="false"/>
+          <w:i w:val="false"/>
+          <w:color w:val="000000"/>
+          <w:sz w:val="18"/>
+          <w:u w:val="none"/>
+          <w:lang w:val="en"/>
+        </w:rPr>
+        <w:t>| DestroyPhysicsBody of ...</w:t>
+      </w:r>
+    </w:p>
+    <w:p>
+      <w:pPr>
+        <w:pStyle w:val="Normal"/>
+        <w:spacing w:lineRule="auto" w:line="276" w:before="0" w:after="0"/>
+        <w:rPr/>
+      </w:pPr>
+      <w:r>
+        <w:rPr>
+          <w:rFonts w:ascii="Courier New" w:hAnsi="Courier New"/>
+          <w:b w:val="false"/>
+          <w:i w:val="false"/>
+          <w:color w:val="000000"/>
+          <w:sz w:val="18"/>
+          <w:u w:val="none"/>
+          <w:lang w:val="en"/>
+        </w:rPr>
+        <w:t xml:space="preserve">  </w:t>
+      </w:r>
+      <w:r>
+        <w:rPr>
+          <w:rFonts w:ascii="Courier New" w:hAnsi="Courier New"/>
+          <w:b w:val="false"/>
+          <w:i w:val="false"/>
+          <w:color w:val="000000"/>
+          <w:sz w:val="18"/>
+          <w:u w:val="none"/>
+          <w:lang w:val="en"/>
+        </w:rPr>
+        <w:t>| PlaySound of ...</w:t>
+      </w:r>
+    </w:p>
+    <w:p>
+      <w:pPr>
+        <w:pStyle w:val="Normal"/>
+        <w:spacing w:lineRule="auto" w:line="276" w:before="0" w:after="0"/>
+        <w:rPr/>
+      </w:pPr>
+      <w:r>
+        <w:rPr>
+          <w:rFonts w:ascii="Courier New" w:hAnsi="Courier New"/>
+          <w:b w:val="false"/>
+          <w:i w:val="false"/>
+          <w:color w:val="000000"/>
+          <w:sz w:val="18"/>
+          <w:u w:val="none"/>
+          <w:lang w:val="en"/>
+        </w:rPr>
+        <w:t xml:space="preserve">  </w:t>
+      </w:r>
+      <w:r>
+        <w:rPr>
+          <w:rFonts w:ascii="Courier New" w:hAnsi="Courier New"/>
+          <w:b w:val="false"/>
+          <w:i w:val="false"/>
+          <w:color w:val="000000"/>
+          <w:sz w:val="18"/>
+          <w:u w:val="none"/>
+          <w:lang w:val="en"/>
+        </w:rPr>
+        <w:t>| ...</w:t>
+      </w:r>
+    </w:p>
+    <w:p>
+      <w:pPr>
+        <w:pStyle w:val="Normal"/>
+        <w:spacing w:lineRule="auto" w:line="276" w:before="0" w:after="0"/>
+        <w:rPr>
+          <w:rFonts w:ascii="Courier New" w:hAnsi="Courier New"/>
+          <w:b w:val="false"/>
+          <w:b w:val="false"/>
+          <w:i w:val="false"/>
+          <w:i w:val="false"/>
+          <w:color w:val="000000"/>
+          <w:sz w:val="18"/>
+          <w:u w:val="none"/>
+          <w:lang w:val="en"/>
+        </w:rPr>
+      </w:pPr>
+      <w:r>
+        <w:rPr>
+          <w:rFonts w:ascii="Courier New" w:hAnsi="Courier New"/>
+          <w:b w:val="false"/>
+          <w:i w:val="false"/>
+          <w:color w:val="000000"/>
+          <w:sz w:val="18"/>
+          <w:u w:val="none"/>
+          <w:lang w:val="en"/>
+        </w:rPr>
+      </w:r>
+    </w:p>
+    <w:p>
+      <w:pPr>
+        <w:pStyle w:val="Normal"/>
+        <w:spacing w:lineRule="auto" w:line="276" w:before="0" w:after="0"/>
+        <w:rPr/>
+      </w:pPr>
+      <w:r>
+        <w:rPr>
+          <w:rFonts w:ascii="Courier New" w:hAnsi="Courier New"/>
+          <w:b w:val="false"/>
+          <w:i w:val="false"/>
+          <w:color w:val="000000"/>
+          <w:sz w:val="18"/>
+          <w:u w:val="none"/>
+          <w:lang w:val="en"/>
+        </w:rPr>
+        <w:t>let Listener&lt;TheirUpdateMsg, MyUpdateMsg&gt; =</w:t>
+      </w:r>
+    </w:p>
+    <w:p>
+      <w:pPr>
+        <w:pStyle w:val="Normal"/>
+        <w:spacing w:lineRule="auto" w:line="276" w:before="0" w:after="0"/>
+        <w:rPr/>
+      </w:pPr>
+      <w:r>
+        <w:rPr>
+          <w:rFonts w:ascii="Courier New" w:hAnsi="Courier New"/>
+          <w:b w:val="false"/>
+          <w:i w:val="false"/>
+          <w:color w:val="000000"/>
+          <w:sz w:val="18"/>
+          <w:u w:val="none"/>
+          <w:lang w:val="en"/>
+        </w:rPr>
+        <w:t xml:space="preserve">  </w:t>
+      </w:r>
+      <w:r>
+        <w:rPr>
+          <w:rFonts w:ascii="Courier New" w:hAnsi="Courier New"/>
+          <w:b w:val="false"/>
+          <w:i w:val="false"/>
+          <w:color w:val="000000"/>
+          <w:sz w:val="18"/>
+          <w:u w:val="none"/>
+          <w:lang w:val="en"/>
+        </w:rPr>
+        <w:t>(Address : Address,</w:t>
+      </w:r>
+    </w:p>
+    <w:p>
+      <w:pPr>
+        <w:pStyle w:val="Normal"/>
+        <w:spacing w:lineRule="auto" w:line="276" w:before="0" w:after="0"/>
+        <w:rPr/>
+      </w:pPr>
+      <w:r>
+        <w:rPr>
+          <w:rFonts w:ascii="Courier New" w:hAnsi="Courier New"/>
+          <w:b w:val="false"/>
+          <w:i w:val="false"/>
+          <w:color w:val="000000"/>
+          <w:sz w:val="18"/>
+          <w:u w:val="none"/>
+          <w:lang w:val="en"/>
+        </w:rPr>
+        <w:t xml:space="preserve">   </w:t>
+      </w:r>
+      <w:r>
+        <w:rPr>
+          <w:rFonts w:ascii="Courier New" w:hAnsi="Courier New"/>
+          <w:b w:val="false"/>
+          <w:i w:val="false"/>
+          <w:color w:val="000000"/>
+          <w:sz w:val="18"/>
+          <w:u w:val="none"/>
+          <w:lang w:val="en"/>
+        </w:rPr>
+        <w:t>Import : TheirUpdateMsg -&gt; MyUpdate</w:t>
+      </w:r>
+      <w:r>
+        <w:rPr>
+          <w:rFonts w:eastAsia="SimSun" w:cs="Mangal" w:ascii="Courier New" w:hAnsi="Courier New"/>
+          <w:b w:val="false"/>
+          <w:i w:val="false"/>
+          <w:color w:val="000000"/>
+          <w:kern w:val="2"/>
+          <w:sz w:val="18"/>
+          <w:szCs w:val="24"/>
+          <w:u w:val="none"/>
+          <w:lang w:val="en" w:eastAsia="zh-CN" w:bidi="hi-IN"/>
+        </w:rPr>
+        <w:t>Msg)</w:t>
+      </w:r>
+    </w:p>
+    <w:p>
+      <w:pPr>
+        <w:pStyle w:val="Normal"/>
+        <w:spacing w:lineRule="auto" w:line="276" w:before="0" w:after="0"/>
+        <w:rPr>
+          <w:rFonts w:ascii="Courier New" w:hAnsi="Courier New" w:eastAsia="SimSun" w:cs="Mangal"/>
+          <w:b w:val="false"/>
+          <w:b w:val="false"/>
+          <w:i w:val="false"/>
+          <w:i w:val="false"/>
+          <w:color w:val="000000"/>
+          <w:kern w:val="2"/>
+          <w:sz w:val="18"/>
+          <w:szCs w:val="24"/>
+          <w:u w:val="none"/>
+          <w:lang w:val="en" w:eastAsia="zh-CN" w:bidi="hi-IN"/>
+        </w:rPr>
+      </w:pPr>
+      <w:r>
+        <w:rPr>
+          <w:rFonts w:eastAsia="SimSun" w:cs="Mangal" w:ascii="Courier New" w:hAnsi="Courier New"/>
+          <w:b w:val="false"/>
+          <w:i w:val="false"/>
+          <w:color w:val="000000"/>
+          <w:kern w:val="2"/>
+          <w:sz w:val="18"/>
+          <w:szCs w:val="24"/>
+          <w:u w:val="none"/>
+          <w:lang w:val="en" w:eastAsia="zh-CN" w:bidi="hi-IN"/>
+        </w:rPr>
+      </w:r>
+    </w:p>
+    <w:p>
+      <w:pPr>
+        <w:pStyle w:val="Normal"/>
+        <w:spacing w:lineRule="auto" w:line="276" w:before="0" w:after="0"/>
+        <w:rPr/>
+      </w:pPr>
+      <w:r>
+        <w:rPr>
+          <w:rFonts w:eastAsia="SimSun" w:cs="Mangal" w:ascii="Courier New" w:hAnsi="Courier New"/>
+          <w:b w:val="false"/>
+          <w:i w:val="false"/>
+          <w:color w:val="000000"/>
+          <w:kern w:val="2"/>
+          <w:sz w:val="18"/>
+          <w:szCs w:val="24"/>
+          <w:u w:val="none"/>
+          <w:lang w:val="en" w:eastAsia="zh-CN" w:bidi="hi-IN"/>
+        </w:rPr>
+        <w:t>let Simulant&lt;Config, State, UpdateMsg&gt; =</w:t>
+      </w:r>
+    </w:p>
+    <w:p>
+      <w:pPr>
+        <w:pStyle w:val="Normal"/>
+        <w:spacing w:lineRule="auto" w:line="276" w:before="0" w:after="0"/>
+        <w:rPr/>
+      </w:pPr>
+      <w:r>
+        <w:rPr>
+          <w:rFonts w:ascii="Courier New" w:hAnsi="Courier New"/>
+          <w:b w:val="false"/>
+          <w:i w:val="false"/>
+          <w:color w:val="000000"/>
+          <w:sz w:val="18"/>
+          <w:u w:val="none"/>
+          <w:lang w:val="en"/>
+        </w:rPr>
+        <w:t xml:space="preserve">  </w:t>
+      </w:r>
+      <w:r>
+        <w:rPr>
+          <w:rFonts w:ascii="Courier New" w:hAnsi="Courier New"/>
+          <w:b w:val="false"/>
+          <w:i w:val="false"/>
+          <w:color w:val="000000"/>
+          <w:sz w:val="18"/>
+          <w:u w:val="none"/>
+          <w:lang w:val="en"/>
+        </w:rPr>
+        <w:t>(Name : String,</w:t>
+      </w:r>
+    </w:p>
+    <w:p>
+      <w:pPr>
+        <w:pStyle w:val="Normal"/>
+        <w:spacing w:lineRule="auto" w:line="276" w:before="0" w:after="0"/>
+        <w:rPr/>
+      </w:pPr>
+      <w:r>
+        <w:rPr>
+          <w:rFonts w:ascii="Courier New" w:hAnsi="Courier New"/>
+          <w:b w:val="false"/>
+          <w:i w:val="false"/>
+          <w:color w:val="000000"/>
+          <w:sz w:val="18"/>
+          <w:u w:val="none"/>
+          <w:lang w:val="en"/>
+        </w:rPr>
+        <w:t xml:space="preserve">   </w:t>
+      </w:r>
+      <w:r>
+        <w:rPr>
+          <w:rFonts w:ascii="Courier New" w:hAnsi="Courier New"/>
+          <w:b w:val="false"/>
+          <w:i w:val="false"/>
+          <w:color w:val="000000"/>
+          <w:sz w:val="18"/>
+          <w:u w:val="none"/>
+          <w:lang w:val="en"/>
+        </w:rPr>
+        <w:t>Persistent : Bool,</w:t>
+      </w:r>
+    </w:p>
+    <w:p>
+      <w:pPr>
+        <w:pStyle w:val="Normal"/>
+        <w:spacing w:lineRule="auto" w:line="276" w:before="0" w:after="0"/>
+        <w:rPr/>
+      </w:pPr>
+      <w:r>
+        <w:rPr>
+          <w:rFonts w:ascii="Courier New" w:hAnsi="Courier New"/>
+          <w:b w:val="false"/>
+          <w:i w:val="false"/>
+          <w:color w:val="000000"/>
+          <w:sz w:val="18"/>
+          <w:u w:val="none"/>
+          <w:lang w:val="en"/>
+        </w:rPr>
+        <w:t xml:space="preserve">   </w:t>
+      </w:r>
+      <w:r>
+        <w:rPr>
+          <w:rFonts w:ascii="Courier New" w:hAnsi="Courier New"/>
+          <w:b w:val="false"/>
+          <w:i w:val="false"/>
+          <w:color w:val="000000"/>
+          <w:sz w:val="18"/>
+          <w:u w:val="none"/>
+          <w:lang w:val="en"/>
+        </w:rPr>
+        <w:t>Init : Config -&gt; Time -&gt; (State, List&lt;UpdateMsg&gt;),</w:t>
+      </w:r>
+    </w:p>
+    <w:p>
+      <w:pPr>
+        <w:pStyle w:val="Normal"/>
+        <w:spacing w:lineRule="auto" w:line="276" w:before="0" w:after="0"/>
+        <w:rPr/>
+      </w:pPr>
+      <w:r>
+        <w:rPr>
+          <w:rFonts w:ascii="Courier New" w:hAnsi="Courier New"/>
+          <w:b w:val="false"/>
+          <w:i w:val="false"/>
+          <w:color w:val="000000"/>
+          <w:sz w:val="18"/>
+          <w:u w:val="none"/>
+          <w:lang w:val="en"/>
+        </w:rPr>
+        <w:t xml:space="preserve">   </w:t>
+      </w:r>
+      <w:r>
+        <w:rPr>
+          <w:rFonts w:ascii="Courier New" w:hAnsi="Courier New"/>
+          <w:b w:val="false"/>
+          <w:i w:val="false"/>
+          <w:color w:val="000000"/>
+          <w:sz w:val="18"/>
+          <w:u w:val="none"/>
+          <w:lang w:val="en"/>
+        </w:rPr>
+        <w:t>Sense : State -&gt; Time -&gt; Input -&gt; (State, List&lt;UpdateMsg&gt;),</w:t>
+      </w:r>
+    </w:p>
+    <w:p>
+      <w:pPr>
+        <w:pStyle w:val="Normal"/>
+        <w:spacing w:lineRule="auto" w:line="276" w:before="0" w:after="0"/>
+        <w:rPr/>
+      </w:pPr>
+      <w:r>
+        <w:rPr>
+          <w:rFonts w:ascii="Courier New" w:hAnsi="Courier New"/>
+          <w:b w:val="false"/>
+          <w:i w:val="false"/>
+          <w:color w:val="000000"/>
+          <w:sz w:val="18"/>
+          <w:u w:val="none"/>
+          <w:lang w:val="en"/>
+        </w:rPr>
+        <w:t xml:space="preserve">   </w:t>
+      </w:r>
+      <w:r>
+        <w:rPr>
+          <w:rFonts w:ascii="Courier New" w:hAnsi="Courier New"/>
+          <w:b w:val="false"/>
+          <w:i w:val="false"/>
+          <w:color w:val="000000"/>
+          <w:sz w:val="18"/>
+          <w:u w:val="none"/>
+          <w:lang w:val="en"/>
+        </w:rPr>
+        <w:t>Update : State -&gt; Time -&gt; UpdateMsg -&gt; (State, List&lt;UpdateMsg&gt;, List&lt;IOMsg&lt;UpdateMsg&gt;&gt;),</w:t>
+      </w:r>
+    </w:p>
+    <w:p>
+      <w:pPr>
+        <w:pStyle w:val="Normal"/>
+        <w:spacing w:lineRule="auto" w:line="276" w:before="0" w:after="0"/>
+        <w:rPr/>
+      </w:pPr>
+      <w:r>
+        <w:rPr>
+          <w:rFonts w:ascii="Courier New" w:hAnsi="Courier New"/>
+          <w:b w:val="false"/>
+          <w:i w:val="false"/>
+          <w:color w:val="000000"/>
+          <w:sz w:val="18"/>
+          <w:u w:val="none"/>
+          <w:lang w:val="en"/>
+        </w:rPr>
+        <w:t xml:space="preserve">   </w:t>
+      </w:r>
+      <w:r>
+        <w:rPr>
+          <w:rFonts w:ascii="Courier New" w:hAnsi="Courier New"/>
+          <w:b w:val="false"/>
+          <w:i w:val="false"/>
+          <w:color w:val="000000"/>
+          <w:sz w:val="18"/>
+          <w:u w:val="none"/>
+          <w:lang w:val="en"/>
+        </w:rPr>
+        <w:t>Draw : State -&gt; Time -&gt; List&lt;RenderMsg&gt;,</w:t>
+      </w:r>
+    </w:p>
+    <w:p>
+      <w:pPr>
+        <w:pStyle w:val="Normal"/>
+        <w:spacing w:lineRule="auto" w:line="276" w:before="0" w:after="0"/>
+        <w:rPr/>
+      </w:pPr>
+      <w:r>
+        <w:rPr>
+          <w:rFonts w:ascii="Courier New" w:hAnsi="Courier New"/>
+          <w:b w:val="false"/>
+          <w:i w:val="false"/>
+          <w:color w:val="000000"/>
+          <w:sz w:val="18"/>
+          <w:u w:val="none"/>
+          <w:lang w:val="en"/>
+        </w:rPr>
+        <w:t xml:space="preserve">   </w:t>
+      </w:r>
+      <w:r>
+        <w:rPr>
+          <w:rFonts w:ascii="Courier New" w:hAnsi="Courier New"/>
+          <w:b w:val="false"/>
+          <w:i w:val="false"/>
+          <w:color w:val="000000"/>
+          <w:sz w:val="18"/>
+          <w:u w:val="none"/>
+          <w:lang w:val="en"/>
+        </w:rPr>
+        <w:t>Listeners : List&lt;Listener&gt;,</w:t>
+      </w:r>
+    </w:p>
+    <w:p>
+      <w:pPr>
+        <w:pStyle w:val="Normal"/>
+        <w:spacing w:lineRule="auto" w:line="276" w:before="0" w:after="0"/>
+        <w:rPr/>
+      </w:pPr>
+      <w:r>
+        <w:rPr>
+          <w:rFonts w:ascii="Courier New" w:hAnsi="Courier New"/>
+          <w:b w:val="false"/>
+          <w:i w:val="false"/>
+          <w:color w:val="000000"/>
+          <w:sz w:val="18"/>
+          <w:u w:val="none"/>
+          <w:lang w:val="en"/>
+        </w:rPr>
+        <w:t xml:space="preserve">   </w:t>
+      </w:r>
+      <w:r>
+        <w:rPr>
+          <w:rFonts w:ascii="Courier New" w:hAnsi="Courier New"/>
+          <w:b w:val="false"/>
+          <w:i w:val="false"/>
+          <w:color w:val="000000"/>
+          <w:sz w:val="18"/>
+          <w:u w:val="none"/>
+          <w:lang w:val="en"/>
+        </w:rPr>
+        <w:t>Children : List&lt;Simulant&gt;)</w:t>
       </w:r>
     </w:p>
     <w:sectPr>
@@ -11742,6 +10754,15 @@
       <w:lang w:val="en"/>
     </w:rPr>
   </w:style>
+  <w:style w:type="character" w:styleId="ListLabel38">
+    <w:name w:val="ListLabel 38"/>
+    <w:qFormat/>
+    <w:rPr>
+      <w:rFonts w:ascii="Courier New" w:hAnsi="Courier New"/>
+      <w:sz w:val="18"/>
+      <w:lang w:val="en"/>
+    </w:rPr>
+  </w:style>
   <w:style w:type="paragraph" w:styleId="Heading">
     <w:name w:val="Heading"/>
     <w:basedOn w:val="Normal"/>

</xml_diff>

<commit_message>
More work on parser.
</commit_message>
<xml_diff>
--- a/Sedela/Sedela.Specification/Sedela.Specification.docx
+++ b/Sedela/Sedela.Specification/Sedela.Specification.docx
@@ -1216,7 +1216,7 @@
           <w:u w:val="none"/>
           <w:lang w:val="en"/>
         </w:rPr>
-        <w:t>Expression :=</w:t>
+        <w:t>Derivation :=</w:t>
       </w:r>
       <w:r>
         <w:rPr>
@@ -1241,7 +1241,7 @@
           <w:u w:val="none"/>
           <w:lang w:val="en"/>
         </w:rPr>
-        <w:t>Example:</w:t>
+        <w:t>Nested Example:</w:t>
       </w:r>
       <w:r>
         <w:rPr>
@@ -1254,7 +1254,6 @@
           <w:lang w:val="en"/>
         </w:rPr>
         <w:t xml:space="preserve"> f a (g b)</w:t>
-        <w:tab/>
         <w:tab/>
         <w:tab/>
         <w:tab/>
@@ -1349,18 +1348,7 @@
         <w:spacing w:lineRule="auto" w:line="276" w:before="0" w:after="0"/>
         <w:ind w:left="0" w:right="0" w:hanging="0"/>
         <w:jc w:val="left"/>
-        <w:rPr>
-          <w:rFonts w:ascii="Courier New" w:hAnsi="Courier New"/>
-          <w:b w:val="false"/>
-          <w:b w:val="false"/>
-          <w:bCs w:val="false"/>
-          <w:i w:val="false"/>
-          <w:i w:val="false"/>
-          <w:iCs w:val="false"/>
-          <w:sz w:val="18"/>
-          <w:u w:val="none"/>
-          <w:lang w:val="en"/>
-        </w:rPr>
+        <w:rPr/>
       </w:pPr>
       <w:r>
         <w:rPr>
@@ -1462,7 +1450,7 @@
           <w:u w:val="none"/>
           <w:lang w:val="en"/>
         </w:rPr>
-        <w:t>Paremeter Identifiers</w:t>
+        <w:t>Binding Identifiers</w:t>
       </w:r>
     </w:p>
     <w:p>
@@ -5145,6 +5133,134 @@
       <w:r>
         <w:rPr/>
       </w:r>
+    </w:p>
+    <w:p>
+      <w:pPr>
+        <w:pStyle w:val="Normal"/>
+        <w:widowControl w:val="false"/>
+        <w:bidi w:val="0"/>
+        <w:spacing w:lineRule="auto" w:line="276" w:before="0" w:after="0"/>
+        <w:ind w:left="0" w:right="0" w:hanging="0"/>
+        <w:jc w:val="left"/>
+        <w:rPr/>
+      </w:pPr>
+      <w:r>
+        <w:rPr>
+          <w:rFonts w:ascii="Courier New" w:hAnsi="Courier New"/>
+          <w:b w:val="false"/>
+          <w:i w:val="false"/>
+          <w:color w:val="000000"/>
+          <w:sz w:val="18"/>
+          <w:u w:val="none"/>
+          <w:lang w:val="en"/>
+        </w:rPr>
+        <w:t xml:space="preserve">Any? </w:t>
+      </w:r>
+      <w:r>
+        <w:rPr>
+          <w:rFonts w:ascii="Courier New" w:hAnsi="Courier New"/>
+          <w:b/>
+          <w:bCs/>
+          <w:i w:val="false"/>
+          <w:color w:val="000000"/>
+          <w:sz w:val="18"/>
+          <w:u w:val="none"/>
+          <w:lang w:val="en"/>
+        </w:rPr>
+        <w:t>:=</w:t>
+      </w:r>
+      <w:r>
+        <w:rPr>
+          <w:rFonts w:ascii="Courier New" w:hAnsi="Courier New"/>
+          <w:b w:val="false"/>
+          <w:bCs w:val="false"/>
+          <w:i w:val="false"/>
+          <w:color w:val="000000"/>
+          <w:sz w:val="18"/>
+          <w:u w:val="none"/>
+          <w:lang w:val="en"/>
+        </w:rPr>
+        <w:tab/>
+        <w:tab/>
+        <w:tab/>
+      </w:r>
+      <w:r>
+        <w:rPr>
+          <w:rFonts w:ascii="Courier New" w:hAnsi="Courier New"/>
+          <w:b/>
+          <w:bCs/>
+          <w:i w:val="false"/>
+          <w:color w:val="000000"/>
+          <w:sz w:val="18"/>
+          <w:u w:val="none"/>
+          <w:lang w:val="en"/>
+        </w:rPr>
+        <w:t>Explanation:</w:t>
+      </w:r>
+      <w:r>
+        <w:rPr>
+          <w:rFonts w:ascii="Courier New" w:hAnsi="Courier New"/>
+          <w:b w:val="false"/>
+          <w:bCs w:val="false"/>
+          <w:i w:val="false"/>
+          <w:color w:val="000000"/>
+          <w:sz w:val="18"/>
+          <w:u w:val="none"/>
+          <w:lang w:val="en"/>
+        </w:rPr>
+        <w:t xml:space="preserve"> </w:t>
+      </w:r>
+      <w:r>
+        <w:rPr>
+          <w:rFonts w:ascii="Courier New" w:hAnsi="Courier New"/>
+          <w:b w:val="false"/>
+          <w:i w:val="false"/>
+          <w:color w:val="000000"/>
+          <w:sz w:val="18"/>
+          <w:u w:val="none"/>
+          <w:lang w:val="en"/>
+        </w:rPr>
+        <w:t xml:space="preserve">The universal subtype. Only types that end with </w:t>
+      </w:r>
+      <w:r>
+        <w:rPr>
+          <w:rFonts w:ascii="Courier New" w:hAnsi="Courier New"/>
+          <w:b w:val="false"/>
+          <w:bCs w:val="false"/>
+          <w:i w:val="false"/>
+          <w:color w:val="000000"/>
+          <w:sz w:val="18"/>
+          <w:u w:val="none"/>
+          <w:lang w:val="en"/>
+        </w:rPr>
+        <w:t xml:space="preserve">'?' allow for substitution </w:t>
+      </w:r>
+      <w:r>
+        <w:rPr>
+          <w:rFonts w:ascii="Courier New" w:hAnsi="Courier New"/>
+          <w:b w:val="false"/>
+          <w:bCs w:val="false"/>
+          <w:i w:val="false"/>
+          <w:color w:val="000000"/>
+          <w:sz w:val="18"/>
+          <w:u w:val="none"/>
+          <w:lang w:val="en"/>
+        </w:rPr>
+        <w:t>(this preserving free theoroms elsewhere)</w:t>
+      </w:r>
+      <w:r>
+        <w:rPr>
+          <w:rFonts w:ascii="Courier New" w:hAnsi="Courier New"/>
+          <w:b w:val="false"/>
+          <w:bCs w:val="false"/>
+          <w:i w:val="false"/>
+          <w:color w:val="000000"/>
+          <w:sz w:val="18"/>
+          <w:u w:val="none"/>
+          <w:lang w:val="en"/>
+        </w:rPr>
+        <w:t>.</w:t>
+      </w:r>
       <w:r>
         <w:br w:type="page"/>
       </w:r>
@@ -5177,39 +5293,22 @@
           <w:b w:val="false"/>
           <w:i w:val="false"/>
           <w:i w:val="false"/>
-          <w:sz w:val="18"/>
-          <w:u w:val="none"/>
-          <w:lang w:val="en"/>
-        </w:rPr>
-      </w:pPr>
-      <w:r>
-        <w:rPr>
-          <w:rFonts w:ascii="Courier New" w:hAnsi="Courier New"/>
-          <w:b w:val="false"/>
-          <w:i w:val="false"/>
-          <w:sz w:val="18"/>
-          <w:u w:val="none"/>
-          <w:lang w:val="en"/>
-        </w:rPr>
-      </w:r>
-    </w:p>
-    <w:p>
-      <w:pPr>
-        <w:pStyle w:val="Normal"/>
-        <w:spacing w:lineRule="auto" w:line="276" w:before="0" w:after="0"/>
-        <w:rPr/>
-      </w:pPr>
-      <w:r>
-        <w:rPr>
-          <w:rFonts w:ascii="Courier New" w:hAnsi="Courier New"/>
-          <w:b w:val="false"/>
-          <w:i w:val="false"/>
-          <w:color w:val="000000"/>
-          <w:sz w:val="18"/>
-          <w:u w:val="none"/>
-          <w:lang w:val="en"/>
-        </w:rPr>
-        <w:t>let Any = Axiom "The universal base type."</w:t>
+          <w:color w:val="000000"/>
+          <w:sz w:val="18"/>
+          <w:u w:val="none"/>
+          <w:lang w:val="en"/>
+        </w:rPr>
+      </w:pPr>
+      <w:r>
+        <w:rPr>
+          <w:rFonts w:ascii="Courier New" w:hAnsi="Courier New"/>
+          <w:b w:val="false"/>
+          <w:i w:val="false"/>
+          <w:color w:val="000000"/>
+          <w:sz w:val="18"/>
+          <w:u w:val="none"/>
+          <w:lang w:val="en"/>
+        </w:rPr>
       </w:r>
     </w:p>
     <w:p>
@@ -6252,6 +6351,707 @@
           <w:u w:val="none"/>
           <w:lang w:val="en"/>
         </w:rPr>
+        <w:t>category Arrow&lt;a; Category&lt;a&gt;&gt; =</w:t>
+      </w:r>
+    </w:p>
+    <w:p>
+      <w:pPr>
+        <w:pStyle w:val="Normal"/>
+        <w:spacing w:lineRule="auto" w:line="276" w:before="0" w:after="0"/>
+        <w:rPr/>
+      </w:pPr>
+      <w:r>
+        <w:rPr>
+          <w:rFonts w:ascii="Courier New" w:hAnsi="Courier New"/>
+          <w:b w:val="false"/>
+          <w:i w:val="false"/>
+          <w:sz w:val="18"/>
+          <w:u w:val="none"/>
+          <w:lang w:val="en"/>
+        </w:rPr>
+        <w:t xml:space="preserve">  </w:t>
+      </w:r>
+      <w:r>
+        <w:rPr>
+          <w:rFonts w:ascii="Courier New" w:hAnsi="Courier New"/>
+          <w:b w:val="false"/>
+          <w:i w:val="false"/>
+          <w:sz w:val="18"/>
+          <w:u w:val="none"/>
+          <w:lang w:val="en"/>
+        </w:rPr>
+        <w:t>| arr&lt;b, c&gt; : (b -&gt; c) -&gt; a&lt;b, c&gt;</w:t>
+      </w:r>
+    </w:p>
+    <w:p>
+      <w:pPr>
+        <w:pStyle w:val="Normal"/>
+        <w:spacing w:lineRule="auto" w:line="276" w:before="0" w:after="0"/>
+        <w:rPr/>
+      </w:pPr>
+      <w:r>
+        <w:rPr>
+          <w:rFonts w:ascii="Courier New" w:hAnsi="Courier New"/>
+          <w:b w:val="false"/>
+          <w:i w:val="false"/>
+          <w:sz w:val="18"/>
+          <w:u w:val="none"/>
+          <w:lang w:val="en"/>
+        </w:rPr>
+        <w:t xml:space="preserve">  </w:t>
+      </w:r>
+      <w:r>
+        <w:rPr>
+          <w:rFonts w:ascii="Courier New" w:hAnsi="Courier New"/>
+          <w:b w:val="false"/>
+          <w:i w:val="false"/>
+          <w:sz w:val="18"/>
+          <w:u w:val="none"/>
+          <w:lang w:val="en"/>
+        </w:rPr>
+        <w:t>| first&lt;b, c, d&gt; : a&lt;b, c&gt; -&gt; a&lt;(b, d), (c, d)&gt;</w:t>
+      </w:r>
+    </w:p>
+    <w:p>
+      <w:pPr>
+        <w:pStyle w:val="Normal"/>
+        <w:spacing w:lineRule="auto" w:line="276" w:before="0" w:after="0"/>
+        <w:rPr>
+          <w:rFonts w:ascii="Courier New" w:hAnsi="Courier New"/>
+          <w:b w:val="false"/>
+          <w:b w:val="false"/>
+          <w:i w:val="false"/>
+          <w:i w:val="false"/>
+          <w:sz w:val="18"/>
+          <w:u w:val="none"/>
+          <w:lang w:val="en"/>
+        </w:rPr>
+      </w:pPr>
+      <w:r>
+        <w:rPr>
+          <w:rFonts w:ascii="Courier New" w:hAnsi="Courier New"/>
+          <w:b w:val="false"/>
+          <w:i w:val="false"/>
+          <w:sz w:val="18"/>
+          <w:u w:val="none"/>
+          <w:lang w:val="en"/>
+        </w:rPr>
+      </w:r>
+    </w:p>
+    <w:p>
+      <w:pPr>
+        <w:pStyle w:val="Normal"/>
+        <w:spacing w:lineRule="auto" w:line="276" w:before="0" w:after="0"/>
+        <w:rPr/>
+      </w:pPr>
+      <w:r>
+        <w:rPr>
+          <w:rFonts w:ascii="Courier New" w:hAnsi="Courier New"/>
+          <w:b w:val="false"/>
+          <w:i w:val="false"/>
+          <w:sz w:val="18"/>
+          <w:u w:val="none"/>
+          <w:lang w:val="en"/>
+        </w:rPr>
+        <w:t>category ArrowChoice&lt;a; Arrow&lt;a&gt;&gt; =</w:t>
+      </w:r>
+    </w:p>
+    <w:p>
+      <w:pPr>
+        <w:pStyle w:val="Normal"/>
+        <w:spacing w:lineRule="auto" w:line="276" w:before="0" w:after="0"/>
+        <w:rPr/>
+      </w:pPr>
+      <w:r>
+        <w:rPr>
+          <w:rFonts w:ascii="Courier New" w:hAnsi="Courier New"/>
+          <w:b w:val="false"/>
+          <w:i w:val="false"/>
+          <w:sz w:val="18"/>
+          <w:u w:val="none"/>
+          <w:lang w:val="en"/>
+        </w:rPr>
+        <w:t xml:space="preserve">  </w:t>
+      </w:r>
+      <w:r>
+        <w:rPr>
+          <w:rFonts w:ascii="Courier New" w:hAnsi="Courier New"/>
+          <w:b w:val="false"/>
+          <w:i w:val="false"/>
+          <w:sz w:val="18"/>
+          <w:u w:val="none"/>
+          <w:lang w:val="en"/>
+        </w:rPr>
+        <w:t>| left&lt;b, c, d&gt; : a&lt;b, c&gt; -&gt; a&lt;Either&lt;b,d&gt;, Either&lt;c, d&gt;&gt;</w:t>
+      </w:r>
+    </w:p>
+    <w:p>
+      <w:pPr>
+        <w:pStyle w:val="Normal"/>
+        <w:spacing w:lineRule="auto" w:line="276" w:before="0" w:after="0"/>
+        <w:rPr>
+          <w:rFonts w:ascii="Courier New" w:hAnsi="Courier New"/>
+          <w:b w:val="false"/>
+          <w:b w:val="false"/>
+          <w:i w:val="false"/>
+          <w:i w:val="false"/>
+          <w:sz w:val="18"/>
+          <w:u w:val="none"/>
+          <w:lang w:val="en"/>
+        </w:rPr>
+      </w:pPr>
+      <w:r>
+        <w:rPr>
+          <w:rFonts w:ascii="Courier New" w:hAnsi="Courier New"/>
+          <w:b w:val="false"/>
+          <w:i w:val="false"/>
+          <w:sz w:val="18"/>
+          <w:u w:val="none"/>
+          <w:lang w:val="en"/>
+        </w:rPr>
+      </w:r>
+    </w:p>
+    <w:p>
+      <w:pPr>
+        <w:pStyle w:val="Normal"/>
+        <w:spacing w:lineRule="auto" w:line="276" w:before="0" w:after="0"/>
+        <w:rPr/>
+      </w:pPr>
+      <w:r>
+        <w:rPr>
+          <w:rFonts w:ascii="Courier New" w:hAnsi="Courier New"/>
+          <w:b w:val="false"/>
+          <w:i w:val="false"/>
+          <w:sz w:val="18"/>
+          <w:u w:val="none"/>
+          <w:lang w:val="en"/>
+        </w:rPr>
+        <w:t>category ArrowApply ... // TODO: implement!</w:t>
+      </w:r>
+    </w:p>
+    <w:p>
+      <w:pPr>
+        <w:pStyle w:val="Normal"/>
+        <w:spacing w:lineRule="auto" w:line="276" w:before="0" w:after="0"/>
+        <w:rPr>
+          <w:rFonts w:ascii="Courier New" w:hAnsi="Courier New"/>
+          <w:b w:val="false"/>
+          <w:b w:val="false"/>
+          <w:i w:val="false"/>
+          <w:i w:val="false"/>
+          <w:sz w:val="18"/>
+          <w:u w:val="none"/>
+          <w:lang w:val="en"/>
+        </w:rPr>
+      </w:pPr>
+      <w:r>
+        <w:rPr>
+          <w:rFonts w:ascii="Courier New" w:hAnsi="Courier New"/>
+          <w:b w:val="false"/>
+          <w:i w:val="false"/>
+          <w:sz w:val="18"/>
+          <w:u w:val="none"/>
+          <w:lang w:val="en"/>
+        </w:rPr>
+      </w:r>
+    </w:p>
+    <w:p>
+      <w:pPr>
+        <w:pStyle w:val="Normal"/>
+        <w:spacing w:lineRule="auto" w:line="276" w:before="0" w:after="0"/>
+        <w:rPr/>
+      </w:pPr>
+      <w:r>
+        <w:rPr>
+          <w:rFonts w:ascii="Courier New" w:hAnsi="Courier New"/>
+          <w:b w:val="false"/>
+          <w:i w:val="false"/>
+          <w:sz w:val="18"/>
+          <w:u w:val="none"/>
+          <w:lang w:val="en"/>
+        </w:rPr>
+        <w:t>category ArrowLoop ... // TODO: implement</w:t>
+      </w:r>
+    </w:p>
+    <w:p>
+      <w:pPr>
+        <w:pStyle w:val="Normal"/>
+        <w:spacing w:lineRule="auto" w:line="276" w:before="0" w:after="0"/>
+        <w:rPr>
+          <w:rFonts w:ascii="Courier New" w:hAnsi="Courier New"/>
+          <w:b w:val="false"/>
+          <w:b w:val="false"/>
+          <w:i w:val="false"/>
+          <w:i w:val="false"/>
+          <w:sz w:val="18"/>
+          <w:u w:val="none"/>
+          <w:lang w:val="en"/>
+        </w:rPr>
+      </w:pPr>
+      <w:r>
+        <w:rPr>
+          <w:rFonts w:ascii="Courier New" w:hAnsi="Courier New"/>
+          <w:b w:val="false"/>
+          <w:i w:val="false"/>
+          <w:sz w:val="18"/>
+          <w:u w:val="none"/>
+          <w:lang w:val="en"/>
+        </w:rPr>
+      </w:r>
+    </w:p>
+    <w:p>
+      <w:pPr>
+        <w:pStyle w:val="Normal"/>
+        <w:spacing w:lineRule="auto" w:line="276" w:before="0" w:after="0"/>
+        <w:rPr/>
+      </w:pPr>
+      <w:r>
+        <w:rPr>
+          <w:rFonts w:ascii="Courier New" w:hAnsi="Courier New"/>
+          <w:b w:val="false"/>
+          <w:i w:val="false"/>
+          <w:sz w:val="18"/>
+          <w:u w:val="none"/>
+          <w:lang w:val="en"/>
+        </w:rPr>
+        <w:t>category Foldable&lt;f&gt; =</w:t>
+      </w:r>
+    </w:p>
+    <w:p>
+      <w:pPr>
+        <w:pStyle w:val="Normal"/>
+        <w:spacing w:lineRule="auto" w:line="276" w:before="0" w:after="0"/>
+        <w:rPr/>
+      </w:pPr>
+      <w:r>
+        <w:rPr>
+          <w:rFonts w:ascii="Courier New" w:hAnsi="Courier New"/>
+          <w:b w:val="false"/>
+          <w:i w:val="false"/>
+          <w:sz w:val="18"/>
+          <w:u w:val="none"/>
+          <w:lang w:val="en"/>
+        </w:rPr>
+        <w:t xml:space="preserve">  </w:t>
+      </w:r>
+      <w:r>
+        <w:rPr>
+          <w:rFonts w:ascii="Courier New" w:hAnsi="Courier New"/>
+          <w:b w:val="false"/>
+          <w:i w:val="false"/>
+          <w:sz w:val="18"/>
+          <w:u w:val="none"/>
+          <w:lang w:val="en"/>
+        </w:rPr>
+        <w:t>| fold&lt;a, b&gt; : (b -&gt; a -&gt; b) -&gt; f&lt;a&gt; -&gt; b</w:t>
+      </w:r>
+    </w:p>
+    <w:p>
+      <w:pPr>
+        <w:pStyle w:val="Normal"/>
+        <w:spacing w:lineRule="auto" w:line="276" w:before="0" w:after="0"/>
+        <w:rPr>
+          <w:rFonts w:ascii="Courier New" w:hAnsi="Courier New"/>
+          <w:b w:val="false"/>
+          <w:b w:val="false"/>
+          <w:i w:val="false"/>
+          <w:i w:val="false"/>
+          <w:sz w:val="18"/>
+          <w:u w:val="none"/>
+          <w:lang w:val="en"/>
+        </w:rPr>
+      </w:pPr>
+      <w:r>
+        <w:rPr>
+          <w:rFonts w:ascii="Courier New" w:hAnsi="Courier New"/>
+          <w:b w:val="false"/>
+          <w:i w:val="false"/>
+          <w:sz w:val="18"/>
+          <w:u w:val="none"/>
+          <w:lang w:val="en"/>
+        </w:rPr>
+      </w:r>
+    </w:p>
+    <w:p>
+      <w:pPr>
+        <w:pStyle w:val="Normal"/>
+        <w:spacing w:lineRule="auto" w:line="276" w:before="0" w:after="0"/>
+        <w:rPr/>
+      </w:pPr>
+      <w:r>
+        <w:rPr>
+          <w:rFonts w:ascii="Courier New" w:hAnsi="Courier New"/>
+          <w:b w:val="false"/>
+          <w:i w:val="false"/>
+          <w:sz w:val="18"/>
+          <w:u w:val="none"/>
+          <w:lang w:val="en"/>
+        </w:rPr>
+        <w:t>category Traversable&lt;t; Functor&lt;t&gt;; Foldable&lt;t&gt;&gt; =</w:t>
+      </w:r>
+    </w:p>
+    <w:p>
+      <w:pPr>
+        <w:pStyle w:val="Normal"/>
+        <w:spacing w:lineRule="auto" w:line="276" w:before="0" w:after="0"/>
+        <w:rPr/>
+      </w:pPr>
+      <w:r>
+        <w:rPr>
+          <w:rFonts w:ascii="Courier New" w:hAnsi="Courier New"/>
+          <w:b w:val="false"/>
+          <w:i w:val="false"/>
+          <w:sz w:val="18"/>
+          <w:u w:val="none"/>
+          <w:lang w:val="en"/>
+        </w:rPr>
+        <w:t xml:space="preserve">  </w:t>
+      </w:r>
+      <w:r>
+        <w:rPr>
+          <w:rFonts w:ascii="Courier New" w:hAnsi="Courier New"/>
+          <w:b w:val="false"/>
+          <w:i w:val="false"/>
+          <w:sz w:val="18"/>
+          <w:u w:val="none"/>
+          <w:lang w:val="en"/>
+        </w:rPr>
+        <w:t>| traverse&lt;a, b, p; Applicative&lt;f&gt;&gt; : (a -&gt; p&lt;b&gt;) -&gt; t&lt;a&gt; -&gt; p&lt;t&lt;b&gt;&gt;</w:t>
+      </w:r>
+    </w:p>
+    <w:p>
+      <w:pPr>
+        <w:pStyle w:val="Normal"/>
+        <w:spacing w:lineRule="auto" w:line="276" w:before="0" w:after="0"/>
+        <w:rPr>
+          <w:rFonts w:ascii="Courier New" w:hAnsi="Courier New"/>
+          <w:b w:val="false"/>
+          <w:b w:val="false"/>
+          <w:i w:val="false"/>
+          <w:i w:val="false"/>
+          <w:sz w:val="18"/>
+          <w:u w:val="none"/>
+          <w:lang w:val="en"/>
+        </w:rPr>
+      </w:pPr>
+      <w:r>
+        <w:rPr>
+          <w:rFonts w:ascii="Courier New" w:hAnsi="Courier New"/>
+          <w:b w:val="false"/>
+          <w:i w:val="false"/>
+          <w:sz w:val="18"/>
+          <w:u w:val="none"/>
+          <w:lang w:val="en"/>
+        </w:rPr>
+      </w:r>
+    </w:p>
+    <w:p>
+      <w:pPr>
+        <w:pStyle w:val="Normal"/>
+        <w:spacing w:lineRule="auto" w:line="276" w:before="0" w:after="0"/>
+        <w:rPr/>
+      </w:pPr>
+      <w:r>
+        <w:rPr>
+          <w:rFonts w:ascii="Courier New" w:hAnsi="Courier New"/>
+          <w:b w:val="false"/>
+          <w:i w:val="false"/>
+          <w:sz w:val="18"/>
+          <w:u w:val="none"/>
+          <w:lang w:val="en"/>
+        </w:rPr>
+        <w:t>category Functor2&lt;g; Functor&lt;g&gt;&gt; =</w:t>
+      </w:r>
+    </w:p>
+    <w:p>
+      <w:pPr>
+        <w:pStyle w:val="Normal"/>
+        <w:spacing w:lineRule="auto" w:line="276" w:before="0" w:after="0"/>
+        <w:rPr/>
+      </w:pPr>
+      <w:r>
+        <w:rPr>
+          <w:rFonts w:ascii="Courier New" w:hAnsi="Courier New"/>
+          <w:b w:val="false"/>
+          <w:i w:val="false"/>
+          <w:sz w:val="18"/>
+          <w:u w:val="none"/>
+          <w:lang w:val="en"/>
+        </w:rPr>
+        <w:t xml:space="preserve">  </w:t>
+      </w:r>
+      <w:r>
+        <w:rPr>
+          <w:rFonts w:ascii="Courier New" w:hAnsi="Courier New"/>
+          <w:b w:val="false"/>
+          <w:i w:val="false"/>
+          <w:sz w:val="18"/>
+          <w:u w:val="none"/>
+          <w:lang w:val="en"/>
+        </w:rPr>
+        <w:t>| map2&lt;a, b, c&gt; : g&lt;a&gt; -&gt; g&lt;b&gt; -&gt; g&lt;c&gt;</w:t>
+      </w:r>
+    </w:p>
+    <w:p>
+      <w:pPr>
+        <w:pStyle w:val="Normal"/>
+        <w:spacing w:lineRule="auto" w:line="276" w:before="0" w:after="0"/>
+        <w:rPr>
+          <w:rFonts w:ascii="Courier New" w:hAnsi="Courier New"/>
+          <w:b w:val="false"/>
+          <w:b w:val="false"/>
+          <w:i w:val="false"/>
+          <w:i w:val="false"/>
+          <w:sz w:val="18"/>
+          <w:u w:val="none"/>
+          <w:lang w:val="en"/>
+        </w:rPr>
+      </w:pPr>
+      <w:r>
+        <w:rPr>
+          <w:rFonts w:ascii="Courier New" w:hAnsi="Courier New"/>
+          <w:b w:val="false"/>
+          <w:i w:val="false"/>
+          <w:sz w:val="18"/>
+          <w:u w:val="none"/>
+          <w:lang w:val="en"/>
+        </w:rPr>
+      </w:r>
+    </w:p>
+    <w:p>
+      <w:pPr>
+        <w:pStyle w:val="Normal"/>
+        <w:spacing w:lineRule="auto" w:line="276" w:before="0" w:after="0"/>
+        <w:rPr/>
+      </w:pPr>
+      <w:r>
+        <w:rPr>
+          <w:rFonts w:ascii="Courier New" w:hAnsi="Courier New"/>
+          <w:b w:val="false"/>
+          <w:i w:val="false"/>
+          <w:sz w:val="18"/>
+          <w:u w:val="none"/>
+          <w:lang w:val="en"/>
+        </w:rPr>
+        <w:t>category Producible&lt;p; Functor2&lt;p&gt;&gt; =</w:t>
+      </w:r>
+    </w:p>
+    <w:p>
+      <w:pPr>
+        <w:pStyle w:val="Normal"/>
+        <w:spacing w:lineRule="auto" w:line="276" w:before="0" w:after="0"/>
+        <w:rPr/>
+      </w:pPr>
+      <w:r>
+        <w:rPr>
+          <w:rFonts w:ascii="Courier New" w:hAnsi="Courier New"/>
+          <w:b w:val="false"/>
+          <w:i w:val="false"/>
+          <w:sz w:val="18"/>
+          <w:u w:val="none"/>
+          <w:lang w:val="en"/>
+        </w:rPr>
+        <w:t xml:space="preserve">  </w:t>
+      </w:r>
+      <w:r>
+        <w:rPr>
+          <w:rFonts w:ascii="Courier New" w:hAnsi="Courier New"/>
+          <w:b w:val="false"/>
+          <w:i w:val="false"/>
+          <w:sz w:val="18"/>
+          <w:u w:val="none"/>
+          <w:lang w:val="en"/>
+        </w:rPr>
+        <w:t>| product&lt;a, b&gt; : p&lt;a&gt; -&gt; p&lt;b&gt; -&gt; p&lt;(a, b)&gt;</w:t>
+      </w:r>
+    </w:p>
+    <w:p>
+      <w:pPr>
+        <w:pStyle w:val="Normal"/>
+        <w:spacing w:lineRule="auto" w:line="276" w:before="0" w:after="0"/>
+        <w:rPr>
+          <w:rFonts w:ascii="Courier New" w:hAnsi="Courier New"/>
+          <w:b w:val="false"/>
+          <w:b w:val="false"/>
+          <w:i w:val="false"/>
+          <w:i w:val="false"/>
+          <w:sz w:val="18"/>
+          <w:u w:val="none"/>
+          <w:lang w:val="en"/>
+        </w:rPr>
+      </w:pPr>
+      <w:r>
+        <w:rPr>
+          <w:rFonts w:ascii="Courier New" w:hAnsi="Courier New"/>
+          <w:b w:val="false"/>
+          <w:i w:val="false"/>
+          <w:sz w:val="18"/>
+          <w:u w:val="none"/>
+          <w:lang w:val="en"/>
+        </w:rPr>
+      </w:r>
+    </w:p>
+    <w:p>
+      <w:pPr>
+        <w:pStyle w:val="Normal"/>
+        <w:spacing w:lineRule="auto" w:line="276" w:before="0" w:after="0"/>
+        <w:rPr/>
+      </w:pPr>
+      <w:r>
+        <w:rPr>
+          <w:rFonts w:ascii="Courier New" w:hAnsi="Courier New"/>
+          <w:b w:val="false"/>
+          <w:i w:val="false"/>
+          <w:sz w:val="18"/>
+          <w:u w:val="none"/>
+          <w:lang w:val="en"/>
+        </w:rPr>
+        <w:t>category Summable&lt;s; Producible&lt;s&gt;&gt; =</w:t>
+      </w:r>
+    </w:p>
+    <w:p>
+      <w:pPr>
+        <w:pStyle w:val="Normal"/>
+        <w:spacing w:lineRule="auto" w:line="276" w:before="0" w:after="0"/>
+        <w:rPr/>
+      </w:pPr>
+      <w:r>
+        <w:rPr>
+          <w:rFonts w:ascii="Courier New" w:hAnsi="Courier New"/>
+          <w:b w:val="false"/>
+          <w:i w:val="false"/>
+          <w:sz w:val="18"/>
+          <w:u w:val="none"/>
+          <w:lang w:val="en"/>
+        </w:rPr>
+        <w:t xml:space="preserve">  </w:t>
+      </w:r>
+      <w:r>
+        <w:rPr>
+          <w:rFonts w:ascii="Courier New" w:hAnsi="Courier New"/>
+          <w:b w:val="false"/>
+          <w:i w:val="false"/>
+          <w:sz w:val="18"/>
+          <w:u w:val="none"/>
+          <w:lang w:val="en"/>
+        </w:rPr>
+        <w:t>| sum&lt;a, b&gt; : s&lt;a&gt; -&gt; s&lt;b&gt; -&gt; s&lt;Either&lt;a, b&gt;&gt;</w:t>
+      </w:r>
+    </w:p>
+    <w:p>
+      <w:pPr>
+        <w:pStyle w:val="Normal"/>
+        <w:spacing w:lineRule="auto" w:line="276" w:before="0" w:after="0"/>
+        <w:rPr>
+          <w:rFonts w:ascii="Courier New" w:hAnsi="Courier New"/>
+          <w:b w:val="false"/>
+          <w:b w:val="false"/>
+          <w:i w:val="false"/>
+          <w:i w:val="false"/>
+          <w:sz w:val="18"/>
+          <w:u w:val="none"/>
+          <w:lang w:val="en"/>
+        </w:rPr>
+      </w:pPr>
+      <w:r>
+        <w:rPr>
+          <w:rFonts w:ascii="Courier New" w:hAnsi="Courier New"/>
+          <w:b w:val="false"/>
+          <w:i w:val="false"/>
+          <w:sz w:val="18"/>
+          <w:u w:val="none"/>
+          <w:lang w:val="en"/>
+        </w:rPr>
+      </w:r>
+    </w:p>
+    <w:p>
+      <w:pPr>
+        <w:pStyle w:val="Normal"/>
+        <w:spacing w:lineRule="auto" w:line="276" w:before="0" w:after="0"/>
+        <w:rPr/>
+      </w:pPr>
+      <w:r>
+        <w:rPr>
+          <w:rFonts w:ascii="Courier New" w:hAnsi="Courier New"/>
+          <w:b w:val="false"/>
+          <w:i w:val="false"/>
+          <w:sz w:val="18"/>
+          <w:u w:val="none"/>
+          <w:lang w:val="en"/>
+        </w:rPr>
+        <w:t>category Foldable2&lt;f; Foldable&lt;f&gt;&gt; =</w:t>
+      </w:r>
+    </w:p>
+    <w:p>
+      <w:pPr>
+        <w:pStyle w:val="Normal"/>
+        <w:spacing w:lineRule="auto" w:line="276" w:before="0" w:after="0"/>
+        <w:rPr/>
+      </w:pPr>
+      <w:r>
+        <w:rPr>
+          <w:rFonts w:ascii="Courier New" w:hAnsi="Courier New"/>
+          <w:b w:val="false"/>
+          <w:i w:val="false"/>
+          <w:sz w:val="18"/>
+          <w:u w:val="none"/>
+          <w:lang w:val="en"/>
+        </w:rPr>
+        <w:t xml:space="preserve">  </w:t>
+      </w:r>
+      <w:r>
+        <w:rPr>
+          <w:rFonts w:ascii="Courier New" w:hAnsi="Courier New"/>
+          <w:b w:val="false"/>
+          <w:i w:val="false"/>
+          <w:sz w:val="18"/>
+          <w:u w:val="none"/>
+          <w:lang w:val="en"/>
+        </w:rPr>
+        <w:t>| fold2&lt;a, b, c&gt; : (c -&gt; a -&gt; b -&gt; c) -&gt; f&lt;a&gt; -&gt; f&lt;b&gt; -&gt; c</w:t>
+      </w:r>
+    </w:p>
+    <w:p>
+      <w:pPr>
+        <w:pStyle w:val="Normal"/>
+        <w:spacing w:lineRule="auto" w:line="276" w:before="0" w:after="0"/>
+        <w:rPr>
+          <w:rFonts w:ascii="Courier New" w:hAnsi="Courier New"/>
+          <w:b w:val="false"/>
+          <w:b w:val="false"/>
+          <w:i w:val="false"/>
+          <w:i w:val="false"/>
+          <w:sz w:val="18"/>
+          <w:u w:val="none"/>
+          <w:lang w:val="en"/>
+        </w:rPr>
+      </w:pPr>
+      <w:r>
+        <w:rPr>
+          <w:rFonts w:ascii="Courier New" w:hAnsi="Courier New"/>
+          <w:b w:val="false"/>
+          <w:i w:val="false"/>
+          <w:sz w:val="18"/>
+          <w:u w:val="none"/>
+          <w:lang w:val="en"/>
+        </w:rPr>
+      </w:r>
+    </w:p>
+    <w:p>
+      <w:pPr>
+        <w:pStyle w:val="Normal"/>
+        <w:spacing w:lineRule="auto" w:line="276" w:before="0" w:after="0"/>
+        <w:rPr/>
+      </w:pPr>
+      <w:r>
+        <w:rPr>
+          <w:rFonts w:ascii="Courier New" w:hAnsi="Courier New"/>
+          <w:b w:val="false"/>
+          <w:i w:val="false"/>
+          <w:sz w:val="18"/>
+          <w:u w:val="none"/>
+          <w:lang w:val="en"/>
+        </w:rPr>
         <w:t>category Category&lt;t&gt; =</w:t>
       </w:r>
     </w:p>
@@ -6354,7 +7154,7 @@
           <w:u w:val="none"/>
           <w:lang w:val="en"/>
         </w:rPr>
-        <w:t>category Arrow&lt;a; Category&lt;a&gt;&gt; =</w:t>
+        <w:t>category Cartesian&lt;k; Category&lt;k&gt;&gt; = // taken from Conal Elliott’s talk “Compiling to Categories”</w:t>
       </w:r>
     </w:p>
     <w:p>
@@ -6383,7 +7183,7 @@
           <w:u w:val="none"/>
           <w:lang w:val="en"/>
         </w:rPr>
-        <w:t>| arr&lt;b, c&gt; : (b -&gt; c) -&gt; a&lt;b, c&gt;</w:t>
+        <w:t>| member Cross&lt;u, v&gt; // a type synonym family member</w:t>
       </w:r>
     </w:p>
     <w:p>
@@ -6412,51 +7212,7 @@
           <w:u w:val="none"/>
           <w:lang w:val="en"/>
         </w:rPr>
-        <w:t>| first&lt;b, c, d&gt; : a&lt;b, c&gt; -&gt; a&lt;(b, d), (c, d)&gt;</w:t>
-      </w:r>
-    </w:p>
-    <w:p>
-      <w:pPr>
-        <w:pStyle w:val="Normal"/>
-        <w:spacing w:lineRule="auto" w:line="276" w:before="0" w:after="0"/>
-        <w:rPr>
-          <w:rFonts w:ascii="Courier New" w:hAnsi="Courier New"/>
-          <w:b w:val="false"/>
-          <w:b w:val="false"/>
-          <w:i w:val="false"/>
-          <w:i w:val="false"/>
-          <w:sz w:val="18"/>
-          <w:u w:val="none"/>
-          <w:lang w:val="en"/>
-        </w:rPr>
-      </w:pPr>
-      <w:r>
-        <w:rPr>
-          <w:rFonts w:ascii="Courier New" w:hAnsi="Courier New"/>
-          <w:b w:val="false"/>
-          <w:i w:val="false"/>
-          <w:sz w:val="18"/>
-          <w:u w:val="none"/>
-          <w:lang w:val="en"/>
-        </w:rPr>
-      </w:r>
-    </w:p>
-    <w:p>
-      <w:pPr>
-        <w:pStyle w:val="Normal"/>
-        <w:spacing w:lineRule="auto" w:line="276" w:before="0" w:after="0"/>
-        <w:rPr/>
-      </w:pPr>
-      <w:r>
-        <w:rPr>
-          <w:rFonts w:ascii="Courier New" w:hAnsi="Courier New"/>
-          <w:b w:val="false"/>
-          <w:i w:val="false"/>
-          <w:sz w:val="18"/>
-          <w:u w:val="none"/>
-          <w:lang w:val="en"/>
-        </w:rPr>
-        <w:t>category ArrowChoice&lt;a; Arrow&lt;a&gt;&gt; =</w:t>
+        <w:t>| exl : k&lt;Cross&lt;a, b&gt;, a&gt;</w:t>
       </w:r>
     </w:p>
     <w:p>
@@ -6485,157 +7241,7 @@
           <w:u w:val="none"/>
           <w:lang w:val="en"/>
         </w:rPr>
-        <w:t>| left&lt;b, c, d&gt; : a&lt;b, c&gt; -&gt; a&lt;Either&lt;b,d&gt;, Either&lt;c, d&gt;&gt;</w:t>
-      </w:r>
-    </w:p>
-    <w:p>
-      <w:pPr>
-        <w:pStyle w:val="Normal"/>
-        <w:spacing w:lineRule="auto" w:line="276" w:before="0" w:after="0"/>
-        <w:rPr>
-          <w:rFonts w:ascii="Courier New" w:hAnsi="Courier New"/>
-          <w:b w:val="false"/>
-          <w:b w:val="false"/>
-          <w:i w:val="false"/>
-          <w:i w:val="false"/>
-          <w:sz w:val="18"/>
-          <w:u w:val="none"/>
-          <w:lang w:val="en"/>
-        </w:rPr>
-      </w:pPr>
-      <w:r>
-        <w:rPr>
-          <w:rFonts w:ascii="Courier New" w:hAnsi="Courier New"/>
-          <w:b w:val="false"/>
-          <w:i w:val="false"/>
-          <w:sz w:val="18"/>
-          <w:u w:val="none"/>
-          <w:lang w:val="en"/>
-        </w:rPr>
-      </w:r>
-    </w:p>
-    <w:p>
-      <w:pPr>
-        <w:pStyle w:val="Normal"/>
-        <w:spacing w:lineRule="auto" w:line="276" w:before="0" w:after="0"/>
-        <w:rPr>
-          <w:rFonts w:ascii="Courier New" w:hAnsi="Courier New"/>
-          <w:b w:val="false"/>
-          <w:b w:val="false"/>
-          <w:i w:val="false"/>
-          <w:i w:val="false"/>
-          <w:sz w:val="18"/>
-          <w:u w:val="none"/>
-          <w:lang w:val="en"/>
-        </w:rPr>
-      </w:pPr>
-      <w:r>
-        <w:rPr>
-          <w:rFonts w:ascii="Courier New" w:hAnsi="Courier New"/>
-          <w:b w:val="false"/>
-          <w:i w:val="false"/>
-          <w:sz w:val="18"/>
-          <w:u w:val="none"/>
-          <w:lang w:val="en"/>
-        </w:rPr>
-        <w:t>category ArrowApply ...</w:t>
-      </w:r>
-    </w:p>
-    <w:p>
-      <w:pPr>
-        <w:pStyle w:val="Normal"/>
-        <w:spacing w:lineRule="auto" w:line="276" w:before="0" w:after="0"/>
-        <w:rPr>
-          <w:rFonts w:ascii="Courier New" w:hAnsi="Courier New"/>
-          <w:b w:val="false"/>
-          <w:b w:val="false"/>
-          <w:i w:val="false"/>
-          <w:i w:val="false"/>
-          <w:sz w:val="18"/>
-          <w:u w:val="none"/>
-          <w:lang w:val="en"/>
-        </w:rPr>
-      </w:pPr>
-      <w:r>
-        <w:rPr>
-          <w:rFonts w:ascii="Courier New" w:hAnsi="Courier New"/>
-          <w:b w:val="false"/>
-          <w:i w:val="false"/>
-          <w:sz w:val="18"/>
-          <w:u w:val="none"/>
-          <w:lang w:val="en"/>
-        </w:rPr>
-      </w:r>
-    </w:p>
-    <w:p>
-      <w:pPr>
-        <w:pStyle w:val="Normal"/>
-        <w:spacing w:lineRule="auto" w:line="276" w:before="0" w:after="0"/>
-        <w:rPr>
-          <w:rFonts w:ascii="Courier New" w:hAnsi="Courier New"/>
-          <w:b w:val="false"/>
-          <w:b w:val="false"/>
-          <w:i w:val="false"/>
-          <w:i w:val="false"/>
-          <w:sz w:val="18"/>
-          <w:u w:val="none"/>
-          <w:lang w:val="en"/>
-        </w:rPr>
-      </w:pPr>
-      <w:r>
-        <w:rPr>
-          <w:rFonts w:ascii="Courier New" w:hAnsi="Courier New"/>
-          <w:b w:val="false"/>
-          <w:i w:val="false"/>
-          <w:sz w:val="18"/>
-          <w:u w:val="none"/>
-          <w:lang w:val="en"/>
-        </w:rPr>
-        <w:t>category ArrowLoop ...</w:t>
-      </w:r>
-    </w:p>
-    <w:p>
-      <w:pPr>
-        <w:pStyle w:val="Normal"/>
-        <w:spacing w:lineRule="auto" w:line="276" w:before="0" w:after="0"/>
-        <w:rPr>
-          <w:rFonts w:ascii="Courier New" w:hAnsi="Courier New"/>
-          <w:b w:val="false"/>
-          <w:b w:val="false"/>
-          <w:i w:val="false"/>
-          <w:i w:val="false"/>
-          <w:sz w:val="18"/>
-          <w:u w:val="none"/>
-          <w:lang w:val="en"/>
-        </w:rPr>
-      </w:pPr>
-      <w:r>
-        <w:rPr>
-          <w:rFonts w:ascii="Courier New" w:hAnsi="Courier New"/>
-          <w:b w:val="false"/>
-          <w:i w:val="false"/>
-          <w:sz w:val="18"/>
-          <w:u w:val="none"/>
-          <w:lang w:val="en"/>
-        </w:rPr>
-      </w:r>
-    </w:p>
-    <w:p>
-      <w:pPr>
-        <w:pStyle w:val="Normal"/>
-        <w:spacing w:lineRule="auto" w:line="276" w:before="0" w:after="0"/>
-        <w:rPr/>
-      </w:pPr>
-      <w:r>
-        <w:rPr>
-          <w:rFonts w:ascii="Courier New" w:hAnsi="Courier New"/>
-          <w:b w:val="false"/>
-          <w:i w:val="false"/>
-          <w:sz w:val="18"/>
-          <w:u w:val="none"/>
-          <w:lang w:val="en"/>
-        </w:rPr>
-        <w:t>category Foldable&lt;f&gt; =</w:t>
+        <w:t>| exr : k&lt;Cross&lt;a, b&gt;, b&gt;</w:t>
       </w:r>
     </w:p>
     <w:p>
@@ -6664,51 +7270,51 @@
           <w:u w:val="none"/>
           <w:lang w:val="en"/>
         </w:rPr>
-        <w:t>| fold&lt;a, b&gt; : (b -&gt; a -&gt; b) -&gt; f&lt;a&gt; -&gt; b</w:t>
-      </w:r>
-    </w:p>
-    <w:p>
-      <w:pPr>
-        <w:pStyle w:val="Normal"/>
-        <w:spacing w:lineRule="auto" w:line="276" w:before="0" w:after="0"/>
-        <w:rPr>
-          <w:rFonts w:ascii="Courier New" w:hAnsi="Courier New"/>
-          <w:b w:val="false"/>
-          <w:b w:val="false"/>
-          <w:i w:val="false"/>
-          <w:i w:val="false"/>
-          <w:sz w:val="18"/>
-          <w:u w:val="none"/>
-          <w:lang w:val="en"/>
-        </w:rPr>
-      </w:pPr>
-      <w:r>
-        <w:rPr>
-          <w:rFonts w:ascii="Courier New" w:hAnsi="Courier New"/>
-          <w:b w:val="false"/>
-          <w:i w:val="false"/>
-          <w:sz w:val="18"/>
-          <w:u w:val="none"/>
-          <w:lang w:val="en"/>
-        </w:rPr>
-      </w:r>
-    </w:p>
-    <w:p>
-      <w:pPr>
-        <w:pStyle w:val="Normal"/>
-        <w:spacing w:lineRule="auto" w:line="276" w:before="0" w:after="0"/>
-        <w:rPr/>
-      </w:pPr>
-      <w:r>
-        <w:rPr>
-          <w:rFonts w:ascii="Courier New" w:hAnsi="Courier New"/>
-          <w:b w:val="false"/>
-          <w:i w:val="false"/>
-          <w:sz w:val="18"/>
-          <w:u w:val="none"/>
-          <w:lang w:val="en"/>
-        </w:rPr>
-        <w:t>category Traversable&lt;t; Functor&lt;t&gt;; Foldable&lt;t&gt;&gt; =</w:t>
+        <w:t>| fork : k&lt;a, c&gt; -&gt; k&lt;a, d&gt; -&gt; k&lt;a, Cross&lt;c, d&gt;&gt;</w:t>
+      </w:r>
+    </w:p>
+    <w:p>
+      <w:pPr>
+        <w:pStyle w:val="Normal"/>
+        <w:spacing w:lineRule="auto" w:line="276" w:before="0" w:after="0"/>
+        <w:rPr>
+          <w:rFonts w:ascii="Courier New" w:hAnsi="Courier New"/>
+          <w:b w:val="false"/>
+          <w:b w:val="false"/>
+          <w:i w:val="false"/>
+          <w:i w:val="false"/>
+          <w:sz w:val="18"/>
+          <w:u w:val="none"/>
+          <w:lang w:val="en"/>
+        </w:rPr>
+      </w:pPr>
+      <w:r>
+        <w:rPr>
+          <w:rFonts w:ascii="Courier New" w:hAnsi="Courier New"/>
+          <w:b w:val="false"/>
+          <w:i w:val="false"/>
+          <w:sz w:val="18"/>
+          <w:u w:val="none"/>
+          <w:lang w:val="en"/>
+        </w:rPr>
+      </w:r>
+    </w:p>
+    <w:p>
+      <w:pPr>
+        <w:pStyle w:val="Normal"/>
+        <w:spacing w:lineRule="auto" w:line="276" w:before="0" w:after="0"/>
+        <w:rPr/>
+      </w:pPr>
+      <w:r>
+        <w:rPr>
+          <w:rFonts w:ascii="Courier New" w:hAnsi="Courier New"/>
+          <w:b w:val="false"/>
+          <w:i w:val="false"/>
+          <w:sz w:val="18"/>
+          <w:u w:val="none"/>
+          <w:lang w:val="en"/>
+        </w:rPr>
+        <w:t>category Cocartesian&lt;k; Category&lt;k&gt;&gt; =</w:t>
       </w:r>
     </w:p>
     <w:p>
@@ -6737,51 +7343,7 @@
           <w:u w:val="none"/>
           <w:lang w:val="en"/>
         </w:rPr>
-        <w:t>| traverse&lt;a, b, p; Applicative&lt;f&gt;&gt; : (a -&gt; p&lt;b&gt;) -&gt; t&lt;a&gt; -&gt; p&lt;t&lt;b&gt;&gt;</w:t>
-      </w:r>
-    </w:p>
-    <w:p>
-      <w:pPr>
-        <w:pStyle w:val="Normal"/>
-        <w:spacing w:lineRule="auto" w:line="276" w:before="0" w:after="0"/>
-        <w:rPr>
-          <w:rFonts w:ascii="Courier New" w:hAnsi="Courier New"/>
-          <w:b w:val="false"/>
-          <w:b w:val="false"/>
-          <w:i w:val="false"/>
-          <w:i w:val="false"/>
-          <w:sz w:val="18"/>
-          <w:u w:val="none"/>
-          <w:lang w:val="en"/>
-        </w:rPr>
-      </w:pPr>
-      <w:r>
-        <w:rPr>
-          <w:rFonts w:ascii="Courier New" w:hAnsi="Courier New"/>
-          <w:b w:val="false"/>
-          <w:i w:val="false"/>
-          <w:sz w:val="18"/>
-          <w:u w:val="none"/>
-          <w:lang w:val="en"/>
-        </w:rPr>
-      </w:r>
-    </w:p>
-    <w:p>
-      <w:pPr>
-        <w:pStyle w:val="Normal"/>
-        <w:spacing w:lineRule="auto" w:line="276" w:before="0" w:after="0"/>
-        <w:rPr/>
-      </w:pPr>
-      <w:r>
-        <w:rPr>
-          <w:rFonts w:ascii="Courier New" w:hAnsi="Courier New"/>
-          <w:b w:val="false"/>
-          <w:i w:val="false"/>
-          <w:sz w:val="18"/>
-          <w:u w:val="none"/>
-          <w:lang w:val="en"/>
-        </w:rPr>
-        <w:t>category Functor2&lt;g; Functor&lt;g&gt;&gt; =</w:t>
+        <w:t>| member Plus&lt;u, v&gt;</w:t>
       </w:r>
     </w:p>
     <w:p>
@@ -6810,51 +7372,7 @@
           <w:u w:val="none"/>
           <w:lang w:val="en"/>
         </w:rPr>
-        <w:t>| map2&lt;a, b, c&gt; : g&lt;a&gt; -&gt; g&lt;b&gt; -&gt; g&lt;c&gt;</w:t>
-      </w:r>
-    </w:p>
-    <w:p>
-      <w:pPr>
-        <w:pStyle w:val="Normal"/>
-        <w:spacing w:lineRule="auto" w:line="276" w:before="0" w:after="0"/>
-        <w:rPr>
-          <w:rFonts w:ascii="Courier New" w:hAnsi="Courier New"/>
-          <w:b w:val="false"/>
-          <w:b w:val="false"/>
-          <w:i w:val="false"/>
-          <w:i w:val="false"/>
-          <w:sz w:val="18"/>
-          <w:u w:val="none"/>
-          <w:lang w:val="en"/>
-        </w:rPr>
-      </w:pPr>
-      <w:r>
-        <w:rPr>
-          <w:rFonts w:ascii="Courier New" w:hAnsi="Courier New"/>
-          <w:b w:val="false"/>
-          <w:i w:val="false"/>
-          <w:sz w:val="18"/>
-          <w:u w:val="none"/>
-          <w:lang w:val="en"/>
-        </w:rPr>
-      </w:r>
-    </w:p>
-    <w:p>
-      <w:pPr>
-        <w:pStyle w:val="Normal"/>
-        <w:spacing w:lineRule="auto" w:line="276" w:before="0" w:after="0"/>
-        <w:rPr/>
-      </w:pPr>
-      <w:r>
-        <w:rPr>
-          <w:rFonts w:ascii="Courier New" w:hAnsi="Courier New"/>
-          <w:b w:val="false"/>
-          <w:i w:val="false"/>
-          <w:sz w:val="18"/>
-          <w:u w:val="none"/>
-          <w:lang w:val="en"/>
-        </w:rPr>
-        <w:t>category Producible&lt;p; Functor2&lt;p&gt;&gt; =</w:t>
+        <w:t>| inl : k&lt;a, Plus&lt;a, b&gt;&gt;</w:t>
       </w:r>
     </w:p>
     <w:p>
@@ -6883,51 +7401,7 @@
           <w:u w:val="none"/>
           <w:lang w:val="en"/>
         </w:rPr>
-        <w:t>| product&lt;a, b&gt; : p&lt;a&gt; -&gt; p&lt;b&gt; -&gt; p&lt;(a, b)&gt;</w:t>
-      </w:r>
-    </w:p>
-    <w:p>
-      <w:pPr>
-        <w:pStyle w:val="Normal"/>
-        <w:spacing w:lineRule="auto" w:line="276" w:before="0" w:after="0"/>
-        <w:rPr>
-          <w:rFonts w:ascii="Courier New" w:hAnsi="Courier New"/>
-          <w:b w:val="false"/>
-          <w:b w:val="false"/>
-          <w:i w:val="false"/>
-          <w:i w:val="false"/>
-          <w:sz w:val="18"/>
-          <w:u w:val="none"/>
-          <w:lang w:val="en"/>
-        </w:rPr>
-      </w:pPr>
-      <w:r>
-        <w:rPr>
-          <w:rFonts w:ascii="Courier New" w:hAnsi="Courier New"/>
-          <w:b w:val="false"/>
-          <w:i w:val="false"/>
-          <w:sz w:val="18"/>
-          <w:u w:val="none"/>
-          <w:lang w:val="en"/>
-        </w:rPr>
-      </w:r>
-    </w:p>
-    <w:p>
-      <w:pPr>
-        <w:pStyle w:val="Normal"/>
-        <w:spacing w:lineRule="auto" w:line="276" w:before="0" w:after="0"/>
-        <w:rPr/>
-      </w:pPr>
-      <w:r>
-        <w:rPr>
-          <w:rFonts w:ascii="Courier New" w:hAnsi="Courier New"/>
-          <w:b w:val="false"/>
-          <w:i w:val="false"/>
-          <w:sz w:val="18"/>
-          <w:u w:val="none"/>
-          <w:lang w:val="en"/>
-        </w:rPr>
-        <w:t>category Summable&lt;s; Producible&lt;s&gt;&gt; =</w:t>
+        <w:t>| inr : k&lt;b, Plus&lt;a, b&gt;&gt;</w:t>
       </w:r>
     </w:p>
     <w:p>
@@ -6956,51 +7430,77 @@
           <w:u w:val="none"/>
           <w:lang w:val="en"/>
         </w:rPr>
-        <w:t>| sum&lt;a, b&gt; : s&lt;a&gt; -&gt; s&lt;b&gt; -&gt; s&lt;Either&lt;a, b&gt;&gt;</w:t>
-      </w:r>
-    </w:p>
-    <w:p>
-      <w:pPr>
-        <w:pStyle w:val="Normal"/>
-        <w:spacing w:lineRule="auto" w:line="276" w:before="0" w:after="0"/>
-        <w:rPr>
-          <w:rFonts w:ascii="Courier New" w:hAnsi="Courier New"/>
-          <w:b w:val="false"/>
-          <w:b w:val="false"/>
-          <w:i w:val="false"/>
-          <w:i w:val="false"/>
-          <w:sz w:val="18"/>
-          <w:u w:val="none"/>
-          <w:lang w:val="en"/>
-        </w:rPr>
-      </w:pPr>
-      <w:r>
-        <w:rPr>
-          <w:rFonts w:ascii="Courier New" w:hAnsi="Courier New"/>
-          <w:b w:val="false"/>
-          <w:i w:val="false"/>
-          <w:sz w:val="18"/>
-          <w:u w:val="none"/>
-          <w:lang w:val="en"/>
-        </w:rPr>
-      </w:r>
-    </w:p>
-    <w:p>
-      <w:pPr>
-        <w:pStyle w:val="Normal"/>
-        <w:spacing w:lineRule="auto" w:line="276" w:before="0" w:after="0"/>
-        <w:rPr/>
-      </w:pPr>
-      <w:r>
-        <w:rPr>
-          <w:rFonts w:ascii="Courier New" w:hAnsi="Courier New"/>
-          <w:b w:val="false"/>
-          <w:i w:val="false"/>
-          <w:sz w:val="18"/>
-          <w:u w:val="none"/>
-          <w:lang w:val="en"/>
-        </w:rPr>
-        <w:t>category Foldable2&lt;f; Foldable&lt;f&gt;&gt; =</w:t>
+        <w:t>| join : k&lt;a, c&gt; -&gt; k&lt;a, d&gt; -&gt; k&lt;Cross&lt;c, d&gt;, a&gt;</w:t>
+      </w:r>
+    </w:p>
+    <w:p>
+      <w:pPr>
+        <w:pStyle w:val="Normal"/>
+        <w:spacing w:lineRule="auto" w:line="276" w:before="0" w:after="0"/>
+        <w:rPr>
+          <w:rFonts w:ascii="Courier New" w:hAnsi="Courier New"/>
+          <w:b w:val="false"/>
+          <w:b w:val="false"/>
+          <w:i w:val="false"/>
+          <w:i w:val="false"/>
+          <w:sz w:val="18"/>
+          <w:u w:val="none"/>
+          <w:lang w:val="en"/>
+        </w:rPr>
+      </w:pPr>
+      <w:r>
+        <w:rPr>
+          <w:rFonts w:ascii="Courier New" w:hAnsi="Courier New"/>
+          <w:b w:val="false"/>
+          <w:i w:val="false"/>
+          <w:sz w:val="18"/>
+          <w:u w:val="none"/>
+          <w:lang w:val="en"/>
+        </w:rPr>
+      </w:r>
+    </w:p>
+    <w:p>
+      <w:pPr>
+        <w:pStyle w:val="Normal"/>
+        <w:spacing w:lineRule="auto" w:line="276" w:before="0" w:after="0"/>
+        <w:rPr>
+          <w:rFonts w:ascii="Courier New" w:hAnsi="Courier New"/>
+          <w:b w:val="false"/>
+          <w:b w:val="false"/>
+          <w:i w:val="false"/>
+          <w:i w:val="false"/>
+          <w:sz w:val="18"/>
+          <w:u w:val="none"/>
+          <w:lang w:val="en"/>
+        </w:rPr>
+      </w:pPr>
+      <w:r>
+        <w:rPr>
+          <w:rFonts w:ascii="Courier New" w:hAnsi="Courier New"/>
+          <w:b w:val="false"/>
+          <w:i w:val="false"/>
+          <w:sz w:val="18"/>
+          <w:u w:val="none"/>
+          <w:lang w:val="en"/>
+        </w:rPr>
+      </w:r>
+    </w:p>
+    <w:p>
+      <w:pPr>
+        <w:pStyle w:val="Normal"/>
+        <w:spacing w:lineRule="auto" w:line="276" w:before="0" w:after="0"/>
+        <w:rPr/>
+      </w:pPr>
+      <w:r>
+        <w:rPr>
+          <w:rFonts w:ascii="Courier New" w:hAnsi="Courier New"/>
+          <w:b w:val="false"/>
+          <w:i w:val="false"/>
+          <w:sz w:val="18"/>
+          <w:u w:val="none"/>
+          <w:lang w:val="en"/>
+        </w:rPr>
+        <w:t>category CartesianClosed&lt;k; Cartesian&lt;k&gt;&gt; =</w:t>
       </w:r>
     </w:p>
     <w:p>
@@ -7029,7 +7529,94 @@
           <w:u w:val="none"/>
           <w:lang w:val="en"/>
         </w:rPr>
-        <w:t>| fold2&lt;a, b, c&gt; : (c -&gt; a -&gt; b -&gt; c) -&gt; f&lt;a&gt; -&gt; f&lt;b&gt; -&gt; c</w:t>
+        <w:t>| member Yield&lt;a, b&gt;</w:t>
+      </w:r>
+    </w:p>
+    <w:p>
+      <w:pPr>
+        <w:pStyle w:val="Normal"/>
+        <w:spacing w:lineRule="auto" w:line="276" w:before="0" w:after="0"/>
+        <w:rPr/>
+      </w:pPr>
+      <w:r>
+        <w:rPr>
+          <w:rFonts w:ascii="Courier New" w:hAnsi="Courier New"/>
+          <w:b w:val="false"/>
+          <w:i w:val="false"/>
+          <w:sz w:val="18"/>
+          <w:u w:val="none"/>
+          <w:lang w:val="en"/>
+        </w:rPr>
+        <w:t xml:space="preserve">  </w:t>
+      </w:r>
+      <w:r>
+        <w:rPr>
+          <w:rFonts w:ascii="Courier New" w:hAnsi="Courier New"/>
+          <w:b w:val="false"/>
+          <w:i w:val="false"/>
+          <w:sz w:val="18"/>
+          <w:u w:val="none"/>
+          <w:lang w:val="en"/>
+        </w:rPr>
+        <w:t>| apply : k&lt;Cross&lt;Yield&lt;a, b&gt;, a&gt;, b&gt;</w:t>
+      </w:r>
+    </w:p>
+    <w:p>
+      <w:pPr>
+        <w:pStyle w:val="Normal"/>
+        <w:spacing w:lineRule="auto" w:line="276" w:before="0" w:after="0"/>
+        <w:rPr/>
+      </w:pPr>
+      <w:r>
+        <w:rPr>
+          <w:rFonts w:ascii="Courier New" w:hAnsi="Courier New"/>
+          <w:b w:val="false"/>
+          <w:i w:val="false"/>
+          <w:sz w:val="18"/>
+          <w:u w:val="none"/>
+          <w:lang w:val="en"/>
+        </w:rPr>
+        <w:t xml:space="preserve">  </w:t>
+      </w:r>
+      <w:r>
+        <w:rPr>
+          <w:rFonts w:ascii="Courier New" w:hAnsi="Courier New"/>
+          <w:b w:val="false"/>
+          <w:i w:val="false"/>
+          <w:sz w:val="18"/>
+          <w:u w:val="none"/>
+          <w:lang w:val="en"/>
+        </w:rPr>
+        <w:t>| curry : k&lt;Cross&lt;a, b&gt;, c&gt; -&gt; k&lt;a, Yield&lt;b, c&gt;&gt;</w:t>
+      </w:r>
+    </w:p>
+    <w:p>
+      <w:pPr>
+        <w:pStyle w:val="Normal"/>
+        <w:spacing w:lineRule="auto" w:line="276" w:before="0" w:after="0"/>
+        <w:rPr/>
+      </w:pPr>
+      <w:r>
+        <w:rPr>
+          <w:rFonts w:ascii="Courier New" w:hAnsi="Courier New"/>
+          <w:b w:val="false"/>
+          <w:i w:val="false"/>
+          <w:sz w:val="18"/>
+          <w:u w:val="none"/>
+          <w:lang w:val="en"/>
+        </w:rPr>
+        <w:t xml:space="preserve">  </w:t>
+      </w:r>
+      <w:r>
+        <w:rPr>
+          <w:rFonts w:ascii="Courier New" w:hAnsi="Courier New"/>
+          <w:b w:val="false"/>
+          <w:i w:val="false"/>
+          <w:sz w:val="18"/>
+          <w:u w:val="none"/>
+          <w:lang w:val="en"/>
+        </w:rPr>
+        <w:t>| uncurry : k&lt;a, Yield&lt;b, c&gt;&gt; -&gt; k&lt;Cross&lt;a, b&gt;, c&gt;</w:t>
       </w:r>
     </w:p>
     <w:p>
@@ -8075,7 +8662,11 @@
     <w:p>
       <w:pPr>
         <w:pStyle w:val="Normal"/>
-        <w:spacing w:lineRule="auto" w:line="276" w:before="0" w:after="0"/>
+        <w:widowControl w:val="false"/>
+        <w:bidi w:val="0"/>
+        <w:spacing w:lineRule="auto" w:line="276" w:before="0" w:after="0"/>
+        <w:ind w:left="269" w:right="0" w:hanging="269"/>
+        <w:jc w:val="left"/>
         <w:rPr/>
       </w:pPr>
       <w:r>
@@ -9401,6 +9992,33 @@
       <w:lang w:val="en"/>
     </w:rPr>
   </w:style>
+  <w:style w:type="character" w:styleId="ListLabel42">
+    <w:name w:val="ListLabel 42"/>
+    <w:qFormat/>
+    <w:rPr>
+      <w:rFonts w:ascii="Courier New" w:hAnsi="Courier New"/>
+      <w:sz w:val="18"/>
+      <w:lang w:val="en"/>
+    </w:rPr>
+  </w:style>
+  <w:style w:type="character" w:styleId="ListLabel43">
+    <w:name w:val="ListLabel 43"/>
+    <w:qFormat/>
+    <w:rPr>
+      <w:rFonts w:ascii="Courier New" w:hAnsi="Courier New"/>
+      <w:sz w:val="18"/>
+      <w:lang w:val="en"/>
+    </w:rPr>
+  </w:style>
+  <w:style w:type="character" w:styleId="ListLabel44">
+    <w:name w:val="ListLabel 44"/>
+    <w:qFormat/>
+    <w:rPr>
+      <w:rFonts w:ascii="Courier New" w:hAnsi="Courier New"/>
+      <w:sz w:val="18"/>
+      <w:lang w:val="en"/>
+    </w:rPr>
+  </w:style>
   <w:style w:type="paragraph" w:styleId="Heading">
     <w:name w:val="Heading"/>
     <w:basedOn w:val="Normal"/>

</xml_diff>

<commit_message>
Using clearer language in the spec.
</commit_message>
<xml_diff>
--- a/Sedela/Sedela.Specification/Sedela.Specification.docx
+++ b/Sedela/Sedela.Specification/Sedela.Specification.docx
@@ -268,7 +268,39 @@
           <w:sz w:val="18"/>
           <w:lang w:val="en"/>
         </w:rPr>
-        <w:t>The second intended capability of Sedela is to allow program designers to specify their program’s intended semantics in one of two ways – in a formal, denotative way (terms defined entirely in terms of other fully defined terms), or in an informal, textual way (terms defined with just descriptive text). Where a denotative approach is required, Sedela allows designers to encode their program’s abstract terms in terms of algebraic data types and a typed lambda calculus (here System F</w:t>
+        <w:t xml:space="preserve">The second intended capability of Sedela is to allow program designers to specify their program’s intended semantics in one of two ways – in a </w:t>
+      </w:r>
+      <w:r>
+        <w:rPr>
+          <w:rFonts w:ascii="Courier New" w:hAnsi="Courier New"/>
+          <w:sz w:val="18"/>
+          <w:lang w:val="en"/>
+        </w:rPr>
+        <w:t>formal, compositional</w:t>
+      </w:r>
+      <w:r>
+        <w:rPr>
+          <w:rFonts w:ascii="Courier New" w:hAnsi="Courier New"/>
+          <w:sz w:val="18"/>
+          <w:lang w:val="en"/>
+        </w:rPr>
+        <w:t xml:space="preserve"> way (terms defined entirely in terms of other fully defined terms), or in an informal, textual way (terms defined with just descriptive text). Where a </w:t>
+      </w:r>
+      <w:r>
+        <w:rPr>
+          <w:rFonts w:ascii="Courier New" w:hAnsi="Courier New"/>
+          <w:sz w:val="18"/>
+          <w:lang w:val="en"/>
+        </w:rPr>
+        <w:t>formal</w:t>
+      </w:r>
+      <w:r>
+        <w:rPr>
+          <w:rFonts w:ascii="Courier New" w:hAnsi="Courier New"/>
+          <w:sz w:val="18"/>
+          <w:lang w:val="en"/>
+        </w:rPr>
+        <w:t xml:space="preserve"> approach is required, Sedela allows designers to encode their program’s abstract terms in terms of algebraic data types and a typed lambda calculus (here System F</w:t>
       </w:r>
       <w:r>
         <w:rPr>
@@ -285,7 +317,23 @@
           <w:sz w:val="18"/>
           <w:lang w:val="en"/>
         </w:rPr>
-        <w:t>). Where a more informal approach is permitted, Sedela offers designers the ability to define their terms with ‘axioms’. The less formal definitions enabled by ‘axioms’ makes Sedela a usable tool for describing systems whose denotations may be too complex to warrant formal specification, in particular, for legacy programs.</w:t>
+        <w:t xml:space="preserve">). Where a more informal approach is permitted, Sedela offers designers the ability to define their terms with ‘axioms’. The less formal definitions enabled by ‘axioms’ makes Sedela a usable tool for describing systems </w:t>
+      </w:r>
+      <w:r>
+        <w:rPr>
+          <w:rFonts w:ascii="Courier New" w:hAnsi="Courier New"/>
+          <w:sz w:val="18"/>
+          <w:lang w:val="en"/>
+        </w:rPr>
+        <w:t>that</w:t>
+      </w:r>
+      <w:r>
+        <w:rPr>
+          <w:rFonts w:ascii="Courier New" w:hAnsi="Courier New"/>
+          <w:sz w:val="18"/>
+          <w:lang w:val="en"/>
+        </w:rPr>
+        <w:t xml:space="preserve"> may be too complex to warrant formal specification, in particular, for legacy programs.</w:t>
       </w:r>
     </w:p>
     <w:p>
@@ -5233,33 +5281,7 @@
           <w:u w:val="none"/>
           <w:lang w:val="en"/>
         </w:rPr>
-        <w:t xml:space="preserve">'?' allow for substitution </w:t>
-      </w:r>
-      <w:r>
-        <w:rPr>
-          <w:rFonts w:ascii="Courier New" w:hAnsi="Courier New"/>
-          <w:b w:val="false"/>
-          <w:bCs w:val="false"/>
-          <w:i w:val="false"/>
-          <w:color w:val="000000"/>
-          <w:sz w:val="18"/>
-          <w:u w:val="none"/>
-          <w:lang w:val="en"/>
-        </w:rPr>
-        <w:t>(this preserving free theoroms elsewhere)</w:t>
-      </w:r>
-      <w:r>
-        <w:rPr>
-          <w:rFonts w:ascii="Courier New" w:hAnsi="Courier New"/>
-          <w:b w:val="false"/>
-          <w:bCs w:val="false"/>
-          <w:i w:val="false"/>
-          <w:color w:val="000000"/>
-          <w:sz w:val="18"/>
-          <w:u w:val="none"/>
-          <w:lang w:val="en"/>
-        </w:rPr>
-        <w:t>.</w:t>
+        <w:t>'?' allow for substitution (this preserving free theoroms elsewhere).</w:t>
       </w:r>
       <w:r>
         <w:br w:type="page"/>
@@ -10019,6 +10041,15 @@
       <w:lang w:val="en"/>
     </w:rPr>
   </w:style>
+  <w:style w:type="character" w:styleId="ListLabel45">
+    <w:name w:val="ListLabel 45"/>
+    <w:qFormat/>
+    <w:rPr>
+      <w:rFonts w:ascii="Courier New" w:hAnsi="Courier New"/>
+      <w:sz w:val="18"/>
+      <w:lang w:val="en"/>
+    </w:rPr>
+  </w:style>
   <w:style w:type="paragraph" w:styleId="Heading">
     <w:name w:val="Heading"/>
     <w:basedOn w:val="Normal"/>

</xml_diff>

<commit_message>
As Sedela matures, it seems to be more about abstract structure rather than semantics.
Time to rename it?
</commit_message>
<xml_diff>
--- a/Sedela/Sedela.Specification/Sedela.Specification.docx
+++ b/Sedela/Sedela.Specification/Sedela.Specification.docx
@@ -151,7 +151,7 @@
           <w:sz w:val="18"/>
           <w:lang w:val="en"/>
         </w:rPr>
-        <w:t xml:space="preserve">nguage). First, we present the definition of SEDELA, then the semantic design for Nu’s scripting system as well MetaFunctions in terms of SEDELA. Although I may aim to write a parser and type-checker for SEDELA, there will never be a compiler or intepreter. Thus, SEDELA will have no syntax for </w:t>
+        <w:t xml:space="preserve">nguage). First, we present the definition of SEDELA, then the semantic design for MetaFunctions in terms of SEDELA. Although I may aim to write a parser and type-checker for SEDELA, there will never be a compiler or intepreter. Thus, SEDELA will have no syntax for </w:t>
       </w:r>
       <w:r>
         <w:rPr>
@@ -268,39 +268,23 @@
           <w:sz w:val="18"/>
           <w:lang w:val="en"/>
         </w:rPr>
-        <w:t xml:space="preserve">The second intended capability of Sedela is to allow program designers to specify their program’s intended semantics in one of two ways – in a </w:t>
-      </w:r>
-      <w:r>
-        <w:rPr>
-          <w:rFonts w:ascii="Courier New" w:hAnsi="Courier New"/>
-          <w:sz w:val="18"/>
-          <w:lang w:val="en"/>
-        </w:rPr>
-        <w:t>formal, compositional</w:t>
-      </w:r>
-      <w:r>
-        <w:rPr>
-          <w:rFonts w:ascii="Courier New" w:hAnsi="Courier New"/>
-          <w:sz w:val="18"/>
-          <w:lang w:val="en"/>
-        </w:rPr>
-        <w:t xml:space="preserve"> way (terms defined entirely in terms of other fully defined terms), or in an informal, textual way (terms defined with just descriptive text). Where a </w:t>
-      </w:r>
-      <w:r>
-        <w:rPr>
-          <w:rFonts w:ascii="Courier New" w:hAnsi="Courier New"/>
-          <w:sz w:val="18"/>
-          <w:lang w:val="en"/>
-        </w:rPr>
-        <w:t>formal</w:t>
-      </w:r>
-      <w:r>
-        <w:rPr>
-          <w:rFonts w:ascii="Courier New" w:hAnsi="Courier New"/>
-          <w:sz w:val="18"/>
-          <w:lang w:val="en"/>
-        </w:rPr>
-        <w:t xml:space="preserve"> approach is required, Sedela allows designers to encode their program’s abstract terms in terms of algebraic data types and a typed lambda calculus (here System F</w:t>
+        <w:t xml:space="preserve">The second intended capability of Sedela is to allow program designers to specify their program’s intended </w:t>
+      </w:r>
+      <w:r>
+        <w:rPr>
+          <w:rFonts w:ascii="Courier New" w:hAnsi="Courier New"/>
+          <w:sz w:val="18"/>
+          <w:lang w:val="en"/>
+        </w:rPr>
+        <w:t>structure</w:t>
+      </w:r>
+      <w:r>
+        <w:rPr>
+          <w:rFonts w:ascii="Courier New" w:hAnsi="Courier New"/>
+          <w:sz w:val="18"/>
+          <w:lang w:val="en"/>
+        </w:rPr>
+        <w:t xml:space="preserve"> in one of two ways – in a formal, compositional way (terms defined entirely in terms of other fully defined terms), or in an informal, textual way (terms defined with just descriptive text). Where a formal approach is required, Sedela allows designers to encode their program’s abstract terms in terms of algebraic data types and a typed lambda calculus (here System F</w:t>
       </w:r>
       <w:r>
         <w:rPr>
@@ -317,23 +301,7 @@
           <w:sz w:val="18"/>
           <w:lang w:val="en"/>
         </w:rPr>
-        <w:t xml:space="preserve">). Where a more informal approach is permitted, Sedela offers designers the ability to define their terms with ‘axioms’. The less formal definitions enabled by ‘axioms’ makes Sedela a usable tool for describing systems </w:t>
-      </w:r>
-      <w:r>
-        <w:rPr>
-          <w:rFonts w:ascii="Courier New" w:hAnsi="Courier New"/>
-          <w:sz w:val="18"/>
-          <w:lang w:val="en"/>
-        </w:rPr>
-        <w:t>that</w:t>
-      </w:r>
-      <w:r>
-        <w:rPr>
-          <w:rFonts w:ascii="Courier New" w:hAnsi="Courier New"/>
-          <w:sz w:val="18"/>
-          <w:lang w:val="en"/>
-        </w:rPr>
-        <w:t xml:space="preserve"> may be too complex to warrant formal specification, in particular, for legacy programs.</w:t>
+        <w:t>). Where a more informal approach is permitted, Sedela offers designers the ability to define their terms with ‘axioms’. The less formal definitions enabled by ‘axioms’ makes Sedela a usable tool for describing systems that may be too complex to warrant formal specification, in particular, for legacy programs.</w:t>
       </w:r>
     </w:p>
     <w:p>
@@ -432,40 +400,56 @@
           <w:sz w:val="18"/>
           <w:lang w:val="en"/>
         </w:rPr>
-        <w:t>2) Denotational design restricts its domain of use to programs / subprograms whose semantics can be specified denotatively (IE, formally and in full). This is an advantage for those working on greenfield projects and on projects that otherwise demand formal definition (such as with programming languages).</w:t>
-      </w:r>
-    </w:p>
-    <w:p>
-      <w:pPr>
-        <w:pStyle w:val="Normal"/>
-        <w:spacing w:lineRule="auto" w:line="276" w:before="0" w:after="0"/>
-        <w:rPr>
-          <w:rFonts w:ascii="Courier New" w:hAnsi="Courier New"/>
-          <w:sz w:val="18"/>
-          <w:lang w:val="en"/>
-        </w:rPr>
-      </w:pPr>
-      <w:r>
-        <w:rPr>
-          <w:rFonts w:ascii="Courier New" w:hAnsi="Courier New"/>
-          <w:sz w:val="18"/>
-          <w:lang w:val="en"/>
-        </w:rPr>
-      </w:r>
-    </w:p>
-    <w:p>
-      <w:pPr>
-        <w:pStyle w:val="Normal"/>
-        <w:spacing w:lineRule="auto" w:line="276" w:before="0" w:after="0"/>
-        <w:rPr/>
-      </w:pPr>
-      <w:r>
-        <w:rPr>
-          <w:rFonts w:ascii="Courier New" w:hAnsi="Courier New"/>
-          <w:sz w:val="18"/>
-          <w:lang w:val="en"/>
-        </w:rPr>
-        <w:t>3) Semantic design provides a ‘knob’ for the level of semantic detail at which designers would like to specify their programs. It has been found to be useful to increase the level of semantic detail for designs by replacing some informal definitions with more detailed ones (terms defined in terms of other terms) while leaving less detailed other definitions for brevity or temporary convenience. Semantic design may end up being a useful bridge from a low-detail ‘on-napkins’ design to one that can (and should be) specified denotatively with denotational design.</w:t>
+        <w:t xml:space="preserve">2) Denotational design restricts its domain of use to programs / subprograms whose </w:t>
+      </w:r>
+      <w:r>
+        <w:rPr>
+          <w:rFonts w:ascii="Courier New" w:hAnsi="Courier New"/>
+          <w:sz w:val="18"/>
+          <w:lang w:val="en"/>
+        </w:rPr>
+        <w:t>structure</w:t>
+      </w:r>
+      <w:r>
+        <w:rPr>
+          <w:rFonts w:ascii="Courier New" w:hAnsi="Courier New"/>
+          <w:sz w:val="18"/>
+          <w:lang w:val="en"/>
+        </w:rPr>
+        <w:t xml:space="preserve"> can be specified denotatively (IE, formally and in full). This is an advantage for those working on greenfield projects and on projects that otherwise demand formal definition (such as with programming languages).</w:t>
+      </w:r>
+    </w:p>
+    <w:p>
+      <w:pPr>
+        <w:pStyle w:val="Normal"/>
+        <w:spacing w:lineRule="auto" w:line="276" w:before="0" w:after="0"/>
+        <w:rPr>
+          <w:rFonts w:ascii="Courier New" w:hAnsi="Courier New"/>
+          <w:sz w:val="18"/>
+          <w:lang w:val="en"/>
+        </w:rPr>
+      </w:pPr>
+      <w:r>
+        <w:rPr>
+          <w:rFonts w:ascii="Courier New" w:hAnsi="Courier New"/>
+          <w:sz w:val="18"/>
+          <w:lang w:val="en"/>
+        </w:rPr>
+      </w:r>
+    </w:p>
+    <w:p>
+      <w:pPr>
+        <w:pStyle w:val="Normal"/>
+        <w:spacing w:lineRule="auto" w:line="276" w:before="0" w:after="0"/>
+        <w:rPr/>
+      </w:pPr>
+      <w:r>
+        <w:rPr>
+          <w:rFonts w:ascii="Courier New" w:hAnsi="Courier New"/>
+          <w:sz w:val="18"/>
+          <w:lang w:val="en"/>
+        </w:rPr>
+        <w:t>3) Semantic design provides a ‘knob’ for the level of detail at which designers would like to specify their programs. It has been found to be useful to increase the level of detail for designs by replacing some informal definitions with more detailed ones (terms defined in terms of other terms) while leaving less detailed other definitions for brevity or temporary convenience. Semantic design may end up being a useful bridge from a low-detail ‘on-napkins’ design to one that can (and should be) specified denotatively with denotational design.</w:t>
       </w:r>
     </w:p>
     <w:p>
@@ -10050,6 +10034,15 @@
       <w:lang w:val="en"/>
     </w:rPr>
   </w:style>
+  <w:style w:type="character" w:styleId="ListLabel46">
+    <w:name w:val="ListLabel 46"/>
+    <w:qFormat/>
+    <w:rPr>
+      <w:rFonts w:ascii="Courier New" w:hAnsi="Courier New"/>
+      <w:sz w:val="18"/>
+      <w:lang w:val="en"/>
+    </w:rPr>
+  </w:style>
   <w:style w:type="paragraph" w:styleId="Heading">
     <w:name w:val="Heading"/>
     <w:basedOn w:val="Normal"/>

</xml_diff>

<commit_message>
Added Type Families to spec.
</commit_message>
<xml_diff>
--- a/Sedela/Sedela.Specification/Sedela.Specification.docx
+++ b/Sedela/Sedela.Specification/Sedela.Specification.docx
@@ -285,7 +285,23 @@
           <w:sz w:val="18"/>
           <w:lang w:val="en"/>
         </w:rPr>
-        <w:t>). Where a more informal approach is permitted, Sedela offers designers the ability to define their terms with ‘axioms’. The less formal definitions enabled by ‘axioms’ makes Sedela a usable tool for describing systems that may be too complex to warrant formal specification, in particular, for legacy programs.</w:t>
+        <w:t xml:space="preserve"> </w:t>
+      </w:r>
+      <w:r>
+        <w:rPr>
+          <w:rFonts w:ascii="Courier New" w:hAnsi="Courier New"/>
+          <w:sz w:val="18"/>
+          <w:lang w:val="en"/>
+        </w:rPr>
+        <w:t>with Type Families)</w:t>
+      </w:r>
+      <w:r>
+        <w:rPr>
+          <w:rFonts w:ascii="Courier New" w:hAnsi="Courier New"/>
+          <w:sz w:val="18"/>
+          <w:lang w:val="en"/>
+        </w:rPr>
+        <w:t>. Where a more informal approach is permitted, Sedela offers designers the ability to define their terms with ‘axioms’. The less formal definitions enabled by ‘axioms’ makes Sedela a usable tool for describing systems that may be too complex to warrant formal specification, in particular, for legacy programs.</w:t>
       </w:r>
     </w:p>
     <w:p>
@@ -10044,6 +10060,15 @@
       <w:lang w:val="en"/>
     </w:rPr>
   </w:style>
+  <w:style w:type="character" w:styleId="ListLabel50">
+    <w:name w:val="ListLabel 50"/>
+    <w:qFormat/>
+    <w:rPr>
+      <w:rFonts w:ascii="Courier New" w:hAnsi="Courier New"/>
+      <w:sz w:val="18"/>
+      <w:lang w:val="en"/>
+    </w:rPr>
+  </w:style>
   <w:style w:type="paragraph" w:styleId="Heading">
     <w:name w:val="Heading"/>
     <w:basedOn w:val="Normal"/>

</xml_diff>

<commit_message>
Trying to keep the type system simple.
</commit_message>
<xml_diff>
--- a/Sedela/Sedela.Specification/Sedela.Specification.docx
+++ b/Sedela/Sedela.Specification/Sedela.Specification.docx
@@ -272,12 +272,28 @@
       </w:r>
       <w:r>
         <w:rPr>
-          <w:rFonts w:ascii="Courier New" w:hAnsi="Courier New"/>
-          <w:sz w:val="18"/>
-          <w:vertAlign w:val="superscript"/>
-          <w:lang w:val="en"/>
-        </w:rPr>
-        <w:t>≤</w:t>
+          <w:rFonts w:eastAsia="SimSun" w:cs="Mangal" w:ascii="Courier New" w:hAnsi="Courier New"/>
+          <w:sz w:val="18"/>
+          <w:vertAlign w:val="subscript"/>
+          <w:lang w:val="en"/>
+        </w:rPr>
+        <w:t>&lt;:</w:t>
+      </w:r>
+      <w:r>
+        <w:rPr>
+          <w:rFonts w:ascii="Courier New" w:hAnsi="Courier New"/>
+          <w:sz w:val="18"/>
+          <w:lang w:val="en"/>
+        </w:rPr>
+        <w:t xml:space="preserve"> with Type Families </w:t>
+      </w:r>
+      <w:r>
+        <w:rPr>
+          <w:rFonts w:ascii="Courier New" w:hAnsi="Courier New"/>
+          <w:sz w:val="18"/>
+          <w:lang w:val="en"/>
+        </w:rPr>
+        <w:t>and</w:t>
       </w:r>
       <w:r>
         <w:rPr>
@@ -293,15 +309,15 @@
           <w:sz w:val="18"/>
           <w:lang w:val="en"/>
         </w:rPr>
-        <w:t>with Type Families)</w:t>
-      </w:r>
-      <w:r>
-        <w:rPr>
-          <w:rFonts w:ascii="Courier New" w:hAnsi="Courier New"/>
-          <w:sz w:val="18"/>
-          <w:lang w:val="en"/>
-        </w:rPr>
-        <w:t>. Where a more informal approach is permitted, Sedela offers designers the ability to define their terms with ‘axioms’. The less formal definitions enabled by ‘axioms’ makes Sedela a usable tool for describing systems that may be too complex to warrant formal specification, in particular, for legacy programs.</w:t>
+        <w:t>opt-in Subtyping</w:t>
+      </w:r>
+      <w:r>
+        <w:rPr>
+          <w:rFonts w:ascii="Courier New" w:hAnsi="Courier New"/>
+          <w:sz w:val="18"/>
+          <w:lang w:val="en"/>
+        </w:rPr>
+        <w:t>). Where a more informal approach is permitted, Sedela offers designers the ability to define their terms with ‘axioms’. The less formal definitions enabled by ‘axioms’ makes Sedela a usable tool for describing systems that may be too complex to warrant formal specification, in particular, for legacy programs.</w:t>
       </w:r>
     </w:p>
     <w:p>
@@ -10069,6 +10085,15 @@
       <w:lang w:val="en"/>
     </w:rPr>
   </w:style>
+  <w:style w:type="character" w:styleId="ListLabel51">
+    <w:name w:val="ListLabel 51"/>
+    <w:qFormat/>
+    <w:rPr>
+      <w:rFonts w:ascii="Courier New" w:hAnsi="Courier New"/>
+      <w:sz w:val="18"/>
+      <w:lang w:val="en"/>
+    </w:rPr>
+  </w:style>
   <w:style w:type="paragraph" w:styleId="Heading">
     <w:name w:val="Heading"/>
     <w:basedOn w:val="Normal"/>

</xml_diff>

<commit_message>
A bit more spec doc clean-up.
</commit_message>
<xml_diff>
--- a/Sedela/Sedela.Specification/Sedela.Specification.docx
+++ b/Sedela/Sedela.Specification/Sedela.Specification.docx
@@ -48,87 +48,7 @@
           <w:sz w:val="18"/>
           <w:lang w:val="en"/>
         </w:rPr>
-        <w:t>Th</w:t>
-      </w:r>
-      <w:r>
-        <w:rPr>
-          <w:rFonts w:ascii="Courier New" w:hAnsi="Courier New"/>
-          <w:sz w:val="18"/>
-          <w:lang w:val="en"/>
-        </w:rPr>
-        <w:t>is is a specification for a typed program design language called ‘Sedela’</w:t>
-      </w:r>
-      <w:r>
-        <w:rPr>
-          <w:rFonts w:ascii="Courier New" w:hAnsi="Courier New"/>
-          <w:sz w:val="18"/>
-          <w:lang w:val="en"/>
-        </w:rPr>
-        <w:t xml:space="preserve">. </w:t>
-      </w:r>
-      <w:r>
-        <w:rPr>
-          <w:rFonts w:ascii="Courier New" w:hAnsi="Courier New"/>
-          <w:sz w:val="18"/>
-          <w:lang w:val="en"/>
-        </w:rPr>
-        <w:t>Sedela aims to be a flexible, type-checkable, and mostly denotational program design description language. Sedela was</w:t>
-      </w:r>
-      <w:r>
-        <w:rPr>
-          <w:rFonts w:ascii="Courier New" w:hAnsi="Courier New"/>
-          <w:sz w:val="18"/>
-          <w:lang w:val="en"/>
-        </w:rPr>
-        <w:t xml:space="preserve"> inspired by Conal Elliot’s </w:t>
-      </w:r>
-      <w:r>
-        <w:rPr>
-          <w:rFonts w:ascii="Courier New" w:hAnsi="Courier New"/>
-          <w:sz w:val="18"/>
-          <w:lang w:val="en"/>
-        </w:rPr>
-        <w:t>talk, “D</w:t>
-      </w:r>
-      <w:r>
-        <w:rPr>
-          <w:rFonts w:ascii="Courier New" w:hAnsi="Courier New"/>
-          <w:sz w:val="18"/>
-          <w:lang w:val="en"/>
-        </w:rPr>
-        <w:t xml:space="preserve">enotational </w:t>
-      </w:r>
-      <w:r>
-        <w:rPr>
-          <w:rFonts w:ascii="Courier New" w:hAnsi="Courier New"/>
-          <w:sz w:val="18"/>
-          <w:lang w:val="en"/>
-        </w:rPr>
-        <w:t>D</w:t>
-      </w:r>
-      <w:r>
-        <w:rPr>
-          <w:rFonts w:ascii="Courier New" w:hAnsi="Courier New"/>
-          <w:sz w:val="18"/>
-          <w:lang w:val="en"/>
-        </w:rPr>
-        <w:t xml:space="preserve">esign – </w:t>
-      </w:r>
-      <w:r>
-        <w:rPr>
-          <w:rFonts w:ascii="Courier New" w:hAnsi="Courier New"/>
-          <w:sz w:val="18"/>
-          <w:lang w:val="en"/>
-        </w:rPr>
-        <w:t>From Meanings to Programs” -</w:t>
-      </w:r>
-      <w:r>
-        <w:rPr>
-          <w:rFonts w:ascii="Courier New" w:hAnsi="Courier New"/>
-          <w:sz w:val="18"/>
-          <w:lang w:val="en"/>
-        </w:rPr>
-        <w:t xml:space="preserve"> </w:t>
+        <w:t xml:space="preserve">This is a specification for a typed program design language called ‘Sedela’. Sedela aims to be a flexible, type-checkable, and mostly denotational program design description language. Sedela was inspired by Conal Elliot’s talk, “Denotational Design – From Meanings to Programs” - </w:t>
       </w:r>
       <w:hyperlink r:id="rId2">
         <w:r>
@@ -147,194 +67,476 @@
           <w:sz w:val="18"/>
           <w:lang w:val="en"/>
         </w:rPr>
-        <w:t xml:space="preserve">. </w:t>
-      </w:r>
-      <w:r>
-        <w:rPr>
-          <w:rFonts w:ascii="Courier New" w:hAnsi="Courier New"/>
-          <w:sz w:val="18"/>
-          <w:lang w:val="en"/>
-        </w:rPr>
-        <w:t>Sedela is a language for creating ‘semantic designs’, which are just like Conal’s denotational designs, but with ‘propositions’. Put simply -</w:t>
-      </w:r>
-    </w:p>
-    <w:p>
-      <w:pPr>
-        <w:pStyle w:val="Normal"/>
-        <w:spacing w:lineRule="auto" w:line="276"/>
-        <w:rPr>
-          <w:rFonts w:ascii="Courier New" w:hAnsi="Courier New"/>
-          <w:sz w:val="18"/>
-          <w:lang w:val="en"/>
-        </w:rPr>
-      </w:pPr>
-      <w:r>
-        <w:rPr/>
-      </w:r>
-    </w:p>
-    <w:p>
-      <w:pPr>
-        <w:pStyle w:val="Normal"/>
-        <w:spacing w:lineRule="auto" w:line="276"/>
-        <w:rPr/>
-      </w:pPr>
-      <w:r>
-        <w:rPr>
-          <w:rFonts w:ascii="Courier New" w:hAnsi="Courier New"/>
-          <w:sz w:val="18"/>
-          <w:lang w:val="en"/>
-        </w:rPr>
-        <w:t>Semantic Design = Denotation Design + Propositions</w:t>
-      </w:r>
-    </w:p>
-    <w:p>
-      <w:pPr>
-        <w:pStyle w:val="Normal"/>
-        <w:spacing w:lineRule="auto" w:line="276"/>
-        <w:rPr>
-          <w:rFonts w:ascii="Courier New" w:hAnsi="Courier New"/>
-          <w:sz w:val="18"/>
-          <w:lang w:val="en"/>
-        </w:rPr>
-      </w:pPr>
-      <w:r>
-        <w:rPr>
-          <w:rFonts w:ascii="Courier New" w:hAnsi="Courier New"/>
-          <w:sz w:val="18"/>
-          <w:lang w:val="en"/>
-        </w:rPr>
-      </w:r>
-    </w:p>
-    <w:p>
-      <w:pPr>
-        <w:pStyle w:val="Normal"/>
-        <w:spacing w:lineRule="auto" w:line="276"/>
-        <w:rPr>
-          <w:rFonts w:ascii="Courier New" w:hAnsi="Courier New"/>
-          <w:sz w:val="18"/>
-          <w:lang w:val="en"/>
-        </w:rPr>
-      </w:pPr>
-      <w:r>
-        <w:rPr>
-          <w:rFonts w:ascii="Courier New" w:hAnsi="Courier New"/>
-          <w:sz w:val="18"/>
-          <w:lang w:val="en"/>
-        </w:rPr>
-        <w:t xml:space="preserve">Although I </w:t>
-      </w:r>
-      <w:r>
-        <w:rPr>
-          <w:rFonts w:ascii="Courier New" w:hAnsi="Courier New"/>
-          <w:sz w:val="18"/>
-          <w:lang w:val="en"/>
-        </w:rPr>
-        <w:t xml:space="preserve">am currently </w:t>
-      </w:r>
-      <w:r>
-        <w:rPr>
-          <w:rFonts w:ascii="Courier New" w:hAnsi="Courier New"/>
-          <w:sz w:val="18"/>
-          <w:lang w:val="en"/>
-        </w:rPr>
-        <w:t>writ</w:t>
-      </w:r>
-      <w:r>
-        <w:rPr>
-          <w:rFonts w:ascii="Courier New" w:hAnsi="Courier New"/>
-          <w:sz w:val="18"/>
-          <w:lang w:val="en"/>
-        </w:rPr>
-        <w:t>ing</w:t>
-      </w:r>
-      <w:r>
-        <w:rPr>
-          <w:rFonts w:ascii="Courier New" w:hAnsi="Courier New"/>
-          <w:sz w:val="18"/>
-          <w:lang w:val="en"/>
-        </w:rPr>
-        <w:t xml:space="preserve"> a parser and </w:t>
-      </w:r>
-      <w:r>
-        <w:rPr>
-          <w:rFonts w:ascii="Courier New" w:hAnsi="Courier New"/>
-          <w:sz w:val="18"/>
-          <w:lang w:val="en"/>
-        </w:rPr>
-        <w:t>a</w:t>
-      </w:r>
-      <w:r>
-        <w:rPr>
-          <w:rFonts w:ascii="Courier New" w:hAnsi="Courier New"/>
-          <w:sz w:val="18"/>
-          <w:lang w:val="en"/>
-        </w:rPr>
-        <w:t xml:space="preserve"> type-checker for </w:t>
-      </w:r>
-      <w:r>
-        <w:rPr>
-          <w:rFonts w:ascii="Courier New" w:hAnsi="Courier New"/>
-          <w:sz w:val="18"/>
-          <w:lang w:val="en"/>
-        </w:rPr>
-        <w:t>Sedela</w:t>
-      </w:r>
-      <w:r>
-        <w:rPr>
-          <w:rFonts w:ascii="Courier New" w:hAnsi="Courier New"/>
-          <w:sz w:val="18"/>
-          <w:lang w:val="en"/>
-        </w:rPr>
-        <w:t xml:space="preserve">, there will never be a compiler or intepreter. </w:t>
-      </w:r>
-      <w:r>
-        <w:rPr>
-          <w:rFonts w:ascii="Courier New" w:hAnsi="Courier New"/>
-          <w:sz w:val="18"/>
-          <w:lang w:val="en"/>
-        </w:rPr>
-        <w:t>A compiler or interpreter would have no meaning for a pure design language like Sedela.</w:t>
-      </w:r>
-    </w:p>
-    <w:p>
-      <w:pPr>
-        <w:pStyle w:val="Normal"/>
-        <w:spacing w:lineRule="auto" w:line="276"/>
-        <w:rPr>
-          <w:rFonts w:ascii="Courier New" w:hAnsi="Courier New"/>
-          <w:sz w:val="18"/>
-          <w:lang w:val="en"/>
-        </w:rPr>
-      </w:pPr>
-      <w:r>
-        <w:rPr>
-          <w:rFonts w:ascii="Courier New" w:hAnsi="Courier New"/>
-          <w:sz w:val="18"/>
-          <w:lang w:val="en"/>
-        </w:rPr>
-      </w:r>
-    </w:p>
-    <w:p>
-      <w:pPr>
-        <w:pStyle w:val="Normal"/>
-        <w:spacing w:lineRule="auto" w:line="276"/>
-        <w:rPr/>
-      </w:pPr>
-      <w:r>
-        <w:rPr>
-          <w:rFonts w:ascii="Courier New" w:hAnsi="Courier New"/>
-          <w:sz w:val="18"/>
-          <w:lang w:val="en"/>
-        </w:rPr>
-        <w:t xml:space="preserve">First, </w:t>
-      </w:r>
-      <w:r>
-        <w:rPr>
-          <w:rFonts w:ascii="Courier New" w:hAnsi="Courier New"/>
-          <w:sz w:val="18"/>
-          <w:lang w:val="en"/>
-        </w:rPr>
-        <w:t>I</w:t>
+        <w:t>. Sedela is a language for creating ‘semantic designs’, which are just like Conal’s denotational designs, but with ‘propositions’. Put simply -</w:t>
+      </w:r>
+    </w:p>
+    <w:p>
+      <w:pPr>
+        <w:pStyle w:val="Normal"/>
+        <w:spacing w:lineRule="auto" w:line="276"/>
+        <w:rPr>
+          <w:rFonts w:ascii="Courier New" w:hAnsi="Courier New"/>
+          <w:sz w:val="18"/>
+          <w:lang w:val="en"/>
+        </w:rPr>
+      </w:pPr>
+      <w:r>
+        <w:rPr>
+          <w:rFonts w:ascii="Courier New" w:hAnsi="Courier New"/>
+          <w:sz w:val="18"/>
+          <w:lang w:val="en"/>
+        </w:rPr>
+      </w:r>
+    </w:p>
+    <w:p>
+      <w:pPr>
+        <w:pStyle w:val="Normal"/>
+        <w:spacing w:lineRule="auto" w:line="276"/>
+        <w:rPr/>
+      </w:pPr>
+      <w:r>
+        <w:rPr>
+          <w:rFonts w:ascii="Courier New" w:hAnsi="Courier New"/>
+          <w:sz w:val="18"/>
+          <w:lang w:val="en"/>
+        </w:rPr>
+        <w:t>Semantic Design = Denotation</w:t>
+      </w:r>
+      <w:r>
+        <w:rPr>
+          <w:rFonts w:ascii="Courier New" w:hAnsi="Courier New"/>
+          <w:sz w:val="18"/>
+          <w:lang w:val="en"/>
+        </w:rPr>
+        <w:t>al</w:t>
+      </w:r>
+      <w:r>
+        <w:rPr>
+          <w:rFonts w:ascii="Courier New" w:hAnsi="Courier New"/>
+          <w:sz w:val="18"/>
+          <w:lang w:val="en"/>
+        </w:rPr>
+        <w:t xml:space="preserve"> Design + Propositions</w:t>
+      </w:r>
+    </w:p>
+    <w:p>
+      <w:pPr>
+        <w:pStyle w:val="Normal"/>
+        <w:spacing w:lineRule="auto" w:line="276"/>
+        <w:rPr>
+          <w:rFonts w:ascii="Courier New" w:hAnsi="Courier New"/>
+          <w:sz w:val="18"/>
+          <w:lang w:val="en"/>
+        </w:rPr>
+      </w:pPr>
+      <w:r>
+        <w:rPr>
+          <w:rFonts w:ascii="Courier New" w:hAnsi="Courier New"/>
+          <w:sz w:val="18"/>
+          <w:lang w:val="en"/>
+        </w:rPr>
+      </w:r>
+    </w:p>
+    <w:p>
+      <w:pPr>
+        <w:pStyle w:val="Normal"/>
+        <w:spacing w:lineRule="auto" w:line="276"/>
+        <w:rPr>
+          <w:rFonts w:ascii="Courier New" w:hAnsi="Courier New"/>
+          <w:sz w:val="18"/>
+          <w:lang w:val="en"/>
+        </w:rPr>
+      </w:pPr>
+      <w:r>
+        <w:rPr>
+          <w:rFonts w:ascii="Courier New" w:hAnsi="Courier New"/>
+          <w:sz w:val="18"/>
+          <w:lang w:val="en"/>
+        </w:rPr>
+        <w:t>Although I am currently writing a parser and a type-checker for Sedela, there will never be a compiler or intepreter. A compiler or interpreter would have no meaning for a pure design language like Sedela.</w:t>
+      </w:r>
+    </w:p>
+    <w:p>
+      <w:pPr>
+        <w:pStyle w:val="Normal"/>
+        <w:spacing w:lineRule="auto" w:line="276"/>
+        <w:rPr>
+          <w:rFonts w:ascii="Courier New" w:hAnsi="Courier New"/>
+          <w:sz w:val="18"/>
+          <w:lang w:val="en"/>
+        </w:rPr>
+      </w:pPr>
+      <w:r>
+        <w:rPr>
+          <w:rFonts w:ascii="Courier New" w:hAnsi="Courier New"/>
+          <w:sz w:val="18"/>
+          <w:lang w:val="en"/>
+        </w:rPr>
+      </w:r>
+    </w:p>
+    <w:p>
+      <w:pPr>
+        <w:pStyle w:val="Normal"/>
+        <w:spacing w:lineRule="auto" w:line="276"/>
+        <w:rPr/>
+      </w:pPr>
+      <w:r>
+        <w:rPr>
+          <w:rFonts w:ascii="Courier New" w:hAnsi="Courier New"/>
+          <w:sz w:val="18"/>
+          <w:lang w:val="en"/>
+        </w:rPr>
+        <w:t xml:space="preserve">First, I will present the definition of Sedela, then I will use it </w:t>
+      </w:r>
+      <w:r>
+        <w:rPr>
+          <w:rFonts w:ascii="Courier New" w:hAnsi="Courier New"/>
+          <w:sz w:val="18"/>
+          <w:lang w:val="en"/>
+        </w:rPr>
+        <w:t xml:space="preserve">to </w:t>
+      </w:r>
+      <w:r>
+        <w:rPr>
+          <w:rFonts w:ascii="Courier New" w:hAnsi="Courier New"/>
+          <w:sz w:val="18"/>
+          <w:lang w:val="en"/>
+        </w:rPr>
+        <w:t>specify the semantic design of MetaFunctions (a system architecture that aims to replace microservices).</w:t>
+      </w:r>
+    </w:p>
+    <w:p>
+      <w:pPr>
+        <w:pStyle w:val="Normal"/>
+        <w:spacing w:lineRule="auto" w:line="276"/>
+        <w:rPr>
+          <w:rFonts w:ascii="Courier New" w:hAnsi="Courier New"/>
+          <w:sz w:val="18"/>
+          <w:lang w:val="en"/>
+        </w:rPr>
+      </w:pPr>
+      <w:r>
+        <w:rPr>
+          <w:rFonts w:ascii="Courier New" w:hAnsi="Courier New"/>
+          <w:sz w:val="18"/>
+          <w:lang w:val="en"/>
+        </w:rPr>
+      </w:r>
+    </w:p>
+    <w:p>
+      <w:pPr>
+        <w:pStyle w:val="Normal"/>
+        <w:spacing w:lineRule="auto" w:line="276"/>
+        <w:rPr/>
+      </w:pPr>
+      <w:r>
+        <w:rPr>
+          <w:rFonts w:ascii="Courier New" w:hAnsi="Courier New"/>
+          <w:sz w:val="18"/>
+          <w:lang w:val="en"/>
+        </w:rPr>
+        <w:t>To understand Sedela, it is useful to talk about its intended capabilities as well as how semantic design contrasts with denotational design.</w:t>
+      </w:r>
+    </w:p>
+    <w:p>
+      <w:pPr>
+        <w:pStyle w:val="Normal"/>
+        <w:spacing w:lineRule="auto" w:line="276"/>
+        <w:rPr>
+          <w:rFonts w:ascii="Courier New" w:hAnsi="Courier New"/>
+          <w:sz w:val="18"/>
+          <w:lang w:val="en"/>
+        </w:rPr>
+      </w:pPr>
+      <w:r>
+        <w:rPr>
+          <w:rFonts w:ascii="Courier New" w:hAnsi="Courier New"/>
+          <w:sz w:val="18"/>
+          <w:lang w:val="en"/>
+        </w:rPr>
+      </w:r>
+    </w:p>
+    <w:p>
+      <w:pPr>
+        <w:pStyle w:val="Normal"/>
+        <w:spacing w:lineRule="auto" w:line="276"/>
+        <w:rPr/>
+      </w:pPr>
+      <w:r>
+        <w:rPr>
+          <w:rFonts w:ascii="Courier New" w:hAnsi="Courier New"/>
+          <w:sz w:val="18"/>
+          <w:lang w:val="en"/>
+        </w:rPr>
+        <w:t xml:space="preserve">The primary intended capability of Sedela is to allow program designers to encode their program’s abstract structure separate from  - and as much as possible, prior to! - its implementation. I believe that getting a program’s abstract structure correct is the most important task of program design and that doing so up front yields maximal benefits. Also important is encoding the program’s abstract structure in a way that is not constrained </w:t>
+      </w:r>
+      <w:r>
+        <w:rPr>
+          <w:rFonts w:ascii="Courier New" w:hAnsi="Courier New"/>
+          <w:sz w:val="18"/>
+          <w:lang w:val="en"/>
+        </w:rPr>
+        <w:t xml:space="preserve">or warped </w:t>
+      </w:r>
+      <w:r>
+        <w:rPr>
+          <w:rFonts w:ascii="Courier New" w:hAnsi="Courier New"/>
+          <w:sz w:val="18"/>
+          <w:lang w:val="en"/>
+        </w:rPr>
+        <w:t xml:space="preserve">by the complexity </w:t>
+      </w:r>
+      <w:r>
+        <w:rPr>
+          <w:rFonts w:ascii="Courier New" w:hAnsi="Courier New"/>
+          <w:sz w:val="18"/>
+          <w:lang w:val="en"/>
+        </w:rPr>
+        <w:t>and</w:t>
+      </w:r>
+      <w:r>
+        <w:rPr>
+          <w:rFonts w:ascii="Courier New" w:hAnsi="Courier New"/>
+          <w:sz w:val="18"/>
+          <w:lang w:val="en"/>
+        </w:rPr>
+        <w:t xml:space="preserve"> limitations of its implementation language.</w:t>
+      </w:r>
+    </w:p>
+    <w:p>
+      <w:pPr>
+        <w:pStyle w:val="Normal"/>
+        <w:spacing w:lineRule="auto" w:line="276"/>
+        <w:rPr>
+          <w:rFonts w:ascii="Courier New" w:hAnsi="Courier New"/>
+          <w:sz w:val="18"/>
+          <w:lang w:val="en"/>
+        </w:rPr>
+      </w:pPr>
+      <w:r>
+        <w:rPr>
+          <w:rFonts w:ascii="Courier New" w:hAnsi="Courier New"/>
+          <w:sz w:val="18"/>
+          <w:lang w:val="en"/>
+        </w:rPr>
+      </w:r>
+    </w:p>
+    <w:p>
+      <w:pPr>
+        <w:pStyle w:val="Normal"/>
+        <w:spacing w:lineRule="auto" w:line="276"/>
+        <w:rPr/>
+      </w:pPr>
+      <w:r>
+        <w:rPr>
+          <w:rFonts w:ascii="Courier New" w:hAnsi="Courier New"/>
+          <w:sz w:val="18"/>
+          <w:lang w:val="en"/>
+        </w:rPr>
+        <w:t>The secondary intended capability of Sedela is to allow program designers to specify their program’s structure in one or both of two ways – in a formal, compositional way (in terms of Sedela’s denotationally-defined features), and / or in an informal, textual way (in terms of ‘propositions’). Where a formal approach is required, Sedela allows designers to encode their program’s design in terms of algebraic data types and a typed lambda calculus (here System F</w:t>
+      </w:r>
+      <w:r>
+        <w:rPr>
+          <w:rFonts w:ascii="Courier New" w:hAnsi="Courier New"/>
+          <w:sz w:val="18"/>
+          <w:vertAlign w:val="subscript"/>
+          <w:lang w:val="en"/>
+        </w:rPr>
+        <w:t>&lt;:</w:t>
+      </w:r>
+      <w:r>
+        <w:rPr>
+          <w:rFonts w:ascii="Courier New" w:hAnsi="Courier New"/>
+          <w:sz w:val="18"/>
+          <w:lang w:val="en"/>
+        </w:rPr>
+        <w:t xml:space="preserve"> with Type Families and opt-in Subtyping). Where a more informal approach is permissable, Sedela allows designers to encode their program’s design in terms of natural language via ‘propositions’. By leveraging both the denotationally-defined features alongside propositions, Sedela can be used to describe systems that may be too complex to warrant formal specification, in particular, for legacy systems.</w:t>
+      </w:r>
+    </w:p>
+    <w:p>
+      <w:pPr>
+        <w:pStyle w:val="Normal"/>
+        <w:spacing w:lineRule="auto" w:line="276"/>
+        <w:rPr>
+          <w:rFonts w:ascii="Courier New" w:hAnsi="Courier New"/>
+          <w:sz w:val="18"/>
+          <w:lang w:val="en"/>
+        </w:rPr>
+      </w:pPr>
+      <w:r>
+        <w:rPr>
+          <w:rFonts w:ascii="Courier New" w:hAnsi="Courier New"/>
+          <w:sz w:val="18"/>
+          <w:lang w:val="en"/>
+        </w:rPr>
+      </w:r>
+    </w:p>
+    <w:p>
+      <w:pPr>
+        <w:pStyle w:val="Normal"/>
+        <w:spacing w:lineRule="auto" w:line="276"/>
+        <w:rPr/>
+      </w:pPr>
+      <w:r>
+        <w:rPr>
+          <w:rFonts w:ascii="Courier New" w:hAnsi="Courier New"/>
+          <w:sz w:val="18"/>
+          <w:lang w:val="en"/>
+        </w:rPr>
+        <w:t>I currently contrast Sedela’s semantic design with Conal’s denotational design as follows -</w:t>
+      </w:r>
+    </w:p>
+    <w:p>
+      <w:pPr>
+        <w:pStyle w:val="Normal"/>
+        <w:spacing w:lineRule="auto" w:line="276"/>
+        <w:rPr>
+          <w:rFonts w:ascii="Courier New" w:hAnsi="Courier New"/>
+          <w:sz w:val="18"/>
+          <w:lang w:val="en"/>
+        </w:rPr>
+      </w:pPr>
+      <w:r>
+        <w:rPr>
+          <w:rFonts w:ascii="Courier New" w:hAnsi="Courier New"/>
+          <w:sz w:val="18"/>
+          <w:lang w:val="en"/>
+        </w:rPr>
+      </w:r>
+    </w:p>
+    <w:p>
+      <w:pPr>
+        <w:pStyle w:val="Normal"/>
+        <w:spacing w:lineRule="auto" w:line="276"/>
+        <w:rPr/>
+      </w:pPr>
+      <w:r>
+        <w:rPr>
+          <w:rFonts w:ascii="Courier New" w:hAnsi="Courier New"/>
+          <w:sz w:val="18"/>
+          <w:lang w:val="en"/>
+        </w:rPr>
+        <w:t>Denotational design restricts its domain of application to programs whose structure can be specified completely and denotatively. This is an advantage for those working on greenfield projects whose design demands such formal definition (such as writing a new programming language). In contrast, Sedela’s semantic design allows designs to leave portions of their system informally-specified via ‘propositions’, thus providing a ‘knob’ for the level of detail at which designers can specify their design. For this reason, I think Sedela makes more sense for designing legacy systems than Conal’s approach.</w:t>
+      </w:r>
+    </w:p>
+    <w:p>
+      <w:pPr>
+        <w:pStyle w:val="Normal"/>
+        <w:spacing w:lineRule="auto" w:line="276"/>
+        <w:rPr>
+          <w:rFonts w:ascii="Courier New" w:hAnsi="Courier New"/>
+          <w:sz w:val="18"/>
+          <w:lang w:val="en"/>
+        </w:rPr>
+      </w:pPr>
+      <w:r>
+        <w:rPr>
+          <w:rFonts w:ascii="Courier New" w:hAnsi="Courier New"/>
+          <w:sz w:val="18"/>
+          <w:lang w:val="en"/>
+        </w:rPr>
+      </w:r>
+    </w:p>
+    <w:p>
+      <w:pPr>
+        <w:pStyle w:val="Normal"/>
+        <w:spacing w:lineRule="auto" w:line="276"/>
+        <w:rPr/>
+      </w:pPr>
+      <w:r>
+        <w:rPr>
+          <w:rFonts w:ascii="Courier New" w:hAnsi="Courier New"/>
+          <w:sz w:val="18"/>
+          <w:lang w:val="en"/>
+        </w:rPr>
+        <w:t xml:space="preserve">Sedela, being a </w:t>
+      </w:r>
+      <w:r>
+        <w:rPr>
+          <w:rFonts w:ascii="Courier New" w:hAnsi="Courier New"/>
+          <w:sz w:val="18"/>
+          <w:lang w:val="en"/>
+        </w:rPr>
+        <w:t>explicitly</w:t>
+      </w:r>
+      <w:r>
+        <w:rPr>
+          <w:rFonts w:ascii="Courier New" w:hAnsi="Courier New"/>
+          <w:sz w:val="18"/>
+          <w:lang w:val="en"/>
+        </w:rPr>
+        <w:t xml:space="preserve">-specified language - unlike Conal’s notation – will also provide a parser and type-checker out-of-the-box. Once this tooling is complete, Sedela may become </w:t>
+      </w:r>
+      <w:r>
+        <w:rPr>
+          <w:rFonts w:ascii="Courier New" w:hAnsi="Courier New"/>
+          <w:sz w:val="18"/>
+          <w:lang w:val="en"/>
+        </w:rPr>
+        <w:t xml:space="preserve">much </w:t>
+      </w:r>
+      <w:r>
+        <w:rPr>
+          <w:rFonts w:ascii="Courier New" w:hAnsi="Courier New"/>
+          <w:sz w:val="18"/>
+          <w:lang w:val="en"/>
+        </w:rPr>
+        <w:t>preferable to Conal’s notation.</w:t>
+      </w:r>
+      <w:r>
+        <w:br w:type="page"/>
+      </w:r>
+    </w:p>
+    <w:p>
+      <w:pPr>
+        <w:pStyle w:val="Normal"/>
+        <w:spacing w:lineRule="auto" w:line="276"/>
+        <w:rPr/>
+      </w:pPr>
+      <w:r>
+        <w:rPr>
+          <w:rFonts w:ascii="Courier New" w:hAnsi="Courier New"/>
+          <w:sz w:val="18"/>
+          <w:u w:val="single"/>
+          <w:lang w:val="en"/>
+        </w:rPr>
+        <w:t>Sedela Language Definition</w:t>
+      </w:r>
+    </w:p>
+    <w:p>
+      <w:pPr>
+        <w:pStyle w:val="Normal"/>
+        <w:spacing w:lineRule="auto" w:line="276"/>
+        <w:rPr>
+          <w:rFonts w:ascii="Courier New" w:hAnsi="Courier New"/>
+          <w:sz w:val="18"/>
+          <w:u w:val="single"/>
+          <w:lang w:val="en"/>
+        </w:rPr>
+      </w:pPr>
+      <w:r>
+        <w:rPr>
+          <w:rFonts w:ascii="Courier New" w:hAnsi="Courier New"/>
+          <w:sz w:val="18"/>
+          <w:u w:val="single"/>
+          <w:lang w:val="en"/>
+        </w:rPr>
+      </w:r>
+    </w:p>
+    <w:p>
+      <w:pPr>
+        <w:pStyle w:val="Normal"/>
+        <w:spacing w:lineRule="auto" w:line="276"/>
+        <w:rPr/>
+      </w:pPr>
+      <w:r>
+        <w:rPr>
+          <w:rFonts w:ascii="Courier New" w:hAnsi="Courier New"/>
+          <w:b/>
+          <w:sz w:val="18"/>
+          <w:lang w:val="en"/>
+        </w:rPr>
+        <w:t>Proposition</w:t>
       </w:r>
       <w:r>
         <w:rPr>
@@ -347,914 +549,24 @@
       <w:r>
         <w:rPr>
           <w:rFonts w:ascii="Courier New" w:hAnsi="Courier New"/>
-          <w:sz w:val="18"/>
-          <w:lang w:val="en"/>
-        </w:rPr>
-        <w:t xml:space="preserve">will </w:t>
-      </w:r>
-      <w:r>
-        <w:rPr>
-          <w:rFonts w:ascii="Courier New" w:hAnsi="Courier New"/>
-          <w:sz w:val="18"/>
-          <w:lang w:val="en"/>
-        </w:rPr>
-        <w:t>present the definition of S</w:t>
-      </w:r>
-      <w:r>
-        <w:rPr>
-          <w:rFonts w:ascii="Courier New" w:hAnsi="Courier New"/>
-          <w:sz w:val="18"/>
-          <w:lang w:val="en"/>
-        </w:rPr>
-        <w:t>edela</w:t>
-      </w:r>
-      <w:r>
-        <w:rPr>
-          <w:rFonts w:ascii="Courier New" w:hAnsi="Courier New"/>
-          <w:sz w:val="18"/>
-          <w:lang w:val="en"/>
-        </w:rPr>
-        <w:t xml:space="preserve">, then </w:t>
-      </w:r>
-      <w:r>
-        <w:rPr>
-          <w:rFonts w:ascii="Courier New" w:hAnsi="Courier New"/>
-          <w:sz w:val="18"/>
-          <w:lang w:val="en"/>
-        </w:rPr>
-        <w:t xml:space="preserve">I will use it specify the semantic </w:t>
-      </w:r>
-      <w:r>
-        <w:rPr>
-          <w:rFonts w:ascii="Courier New" w:hAnsi="Courier New"/>
-          <w:sz w:val="18"/>
-          <w:lang w:val="en"/>
-        </w:rPr>
-        <w:t xml:space="preserve">design </w:t>
-      </w:r>
-      <w:r>
-        <w:rPr>
-          <w:rFonts w:ascii="Courier New" w:hAnsi="Courier New"/>
-          <w:sz w:val="18"/>
-          <w:lang w:val="en"/>
-        </w:rPr>
-        <w:t>of</w:t>
-      </w:r>
-      <w:r>
-        <w:rPr>
-          <w:rFonts w:ascii="Courier New" w:hAnsi="Courier New"/>
-          <w:sz w:val="18"/>
-          <w:lang w:val="en"/>
-        </w:rPr>
-        <w:t xml:space="preserve"> MetaFunctions </w:t>
-      </w:r>
-      <w:r>
-        <w:rPr>
-          <w:rFonts w:ascii="Courier New" w:hAnsi="Courier New"/>
-          <w:sz w:val="18"/>
-          <w:lang w:val="en"/>
-        </w:rPr>
-        <w:t>(a system architecture that aims to replace microservices)</w:t>
-      </w:r>
-      <w:r>
-        <w:rPr>
-          <w:rFonts w:ascii="Courier New" w:hAnsi="Courier New"/>
-          <w:sz w:val="18"/>
-          <w:lang w:val="en"/>
-        </w:rPr>
-        <w:t>.</w:t>
-      </w:r>
-    </w:p>
-    <w:p>
-      <w:pPr>
-        <w:pStyle w:val="Normal"/>
-        <w:spacing w:lineRule="auto" w:line="276"/>
-        <w:rPr>
-          <w:rFonts w:ascii="Courier New" w:hAnsi="Courier New"/>
-          <w:sz w:val="18"/>
-          <w:lang w:val="en"/>
-        </w:rPr>
-      </w:pPr>
-      <w:r>
-        <w:rPr>
-          <w:rFonts w:ascii="Courier New" w:hAnsi="Courier New"/>
-          <w:sz w:val="18"/>
-          <w:lang w:val="en"/>
-        </w:rPr>
-      </w:r>
-    </w:p>
-    <w:p>
-      <w:pPr>
-        <w:pStyle w:val="Normal"/>
-        <w:spacing w:lineRule="auto" w:line="276"/>
-        <w:rPr/>
-      </w:pPr>
-      <w:r>
-        <w:rPr>
-          <w:rFonts w:ascii="Courier New" w:hAnsi="Courier New"/>
-          <w:sz w:val="18"/>
-          <w:lang w:val="en"/>
-        </w:rPr>
-        <w:t xml:space="preserve">To understand Sedela, it is useful to talk about its intended capabilities as well as how </w:t>
-      </w:r>
-      <w:r>
-        <w:rPr>
-          <w:rFonts w:ascii="Courier New" w:hAnsi="Courier New"/>
-          <w:sz w:val="18"/>
-          <w:lang w:val="en"/>
-        </w:rPr>
-        <w:t>semantic design</w:t>
-      </w:r>
-      <w:r>
-        <w:rPr>
-          <w:rFonts w:ascii="Courier New" w:hAnsi="Courier New"/>
-          <w:sz w:val="18"/>
-          <w:lang w:val="en"/>
-        </w:rPr>
-        <w:t xml:space="preserve"> contrasts with denotational design.</w:t>
-      </w:r>
-    </w:p>
-    <w:p>
-      <w:pPr>
-        <w:pStyle w:val="Normal"/>
-        <w:spacing w:lineRule="auto" w:line="276"/>
-        <w:rPr>
-          <w:rFonts w:ascii="Courier New" w:hAnsi="Courier New"/>
-          <w:sz w:val="18"/>
-          <w:lang w:val="en"/>
-        </w:rPr>
-      </w:pPr>
-      <w:r>
-        <w:rPr>
-          <w:rFonts w:ascii="Courier New" w:hAnsi="Courier New"/>
-          <w:sz w:val="18"/>
-          <w:lang w:val="en"/>
-        </w:rPr>
-      </w:r>
-    </w:p>
-    <w:p>
-      <w:pPr>
-        <w:pStyle w:val="Normal"/>
-        <w:spacing w:lineRule="auto" w:line="276"/>
-        <w:rPr/>
-      </w:pPr>
-      <w:r>
-        <w:rPr>
-          <w:rFonts w:ascii="Courier New" w:hAnsi="Courier New"/>
-          <w:sz w:val="18"/>
-          <w:lang w:val="en"/>
-        </w:rPr>
-        <w:t xml:space="preserve">The </w:t>
-      </w:r>
-      <w:r>
-        <w:rPr>
-          <w:rFonts w:ascii="Courier New" w:hAnsi="Courier New"/>
-          <w:sz w:val="18"/>
-          <w:lang w:val="en"/>
-        </w:rPr>
-        <w:t>primary</w:t>
-      </w:r>
-      <w:r>
-        <w:rPr>
-          <w:rFonts w:ascii="Courier New" w:hAnsi="Courier New"/>
-          <w:sz w:val="18"/>
-          <w:lang w:val="en"/>
-        </w:rPr>
-        <w:t xml:space="preserve"> intended capability of Sedela is to allow program designers to encode their program’s abstract structure separate from  - </w:t>
-      </w:r>
-      <w:r>
-        <w:rPr>
-          <w:rFonts w:ascii="Courier New" w:hAnsi="Courier New"/>
-          <w:sz w:val="18"/>
-          <w:lang w:val="en"/>
-        </w:rPr>
-        <w:t xml:space="preserve">and </w:t>
-      </w:r>
-      <w:r>
-        <w:rPr>
-          <w:rFonts w:ascii="Courier New" w:hAnsi="Courier New"/>
-          <w:sz w:val="18"/>
-          <w:lang w:val="en"/>
-        </w:rPr>
-        <w:t xml:space="preserve">as much as possible, prior to! - its implementation. I believe that getting a program’s abstract structure correct is the most important task of program design and that doing so up front yields maximal benefits. Also important is encoding the program’s abstract structure in a way that is not </w:t>
-      </w:r>
-      <w:r>
-        <w:rPr>
-          <w:rFonts w:ascii="Courier New" w:hAnsi="Courier New"/>
-          <w:sz w:val="18"/>
-          <w:lang w:val="en"/>
-        </w:rPr>
-        <w:t>constrained</w:t>
-      </w:r>
-      <w:r>
-        <w:rPr>
-          <w:rFonts w:ascii="Courier New" w:hAnsi="Courier New"/>
-          <w:sz w:val="18"/>
-          <w:lang w:val="en"/>
-        </w:rPr>
-        <w:t xml:space="preserve"> by </w:t>
-      </w:r>
-      <w:r>
-        <w:rPr>
-          <w:rFonts w:ascii="Courier New" w:hAnsi="Courier New"/>
-          <w:sz w:val="18"/>
-          <w:lang w:val="en"/>
-        </w:rPr>
-        <w:t>the complexity or limitations of its</w:t>
-      </w:r>
-      <w:r>
-        <w:rPr>
-          <w:rFonts w:ascii="Courier New" w:hAnsi="Courier New"/>
-          <w:sz w:val="18"/>
-          <w:lang w:val="en"/>
-        </w:rPr>
-        <w:t xml:space="preserve"> implementation language.</w:t>
-      </w:r>
-    </w:p>
-    <w:p>
-      <w:pPr>
-        <w:pStyle w:val="Normal"/>
-        <w:spacing w:lineRule="auto" w:line="276"/>
-        <w:rPr>
-          <w:rFonts w:ascii="Courier New" w:hAnsi="Courier New"/>
-          <w:sz w:val="18"/>
-          <w:lang w:val="en"/>
-        </w:rPr>
-      </w:pPr>
-      <w:r>
-        <w:rPr>
-          <w:rFonts w:ascii="Courier New" w:hAnsi="Courier New"/>
-          <w:sz w:val="18"/>
-          <w:lang w:val="en"/>
-        </w:rPr>
-      </w:r>
-    </w:p>
-    <w:p>
-      <w:pPr>
-        <w:pStyle w:val="Normal"/>
-        <w:spacing w:lineRule="auto" w:line="276"/>
-        <w:rPr/>
-      </w:pPr>
-      <w:r>
-        <w:rPr>
-          <w:rFonts w:ascii="Courier New" w:hAnsi="Courier New"/>
-          <w:sz w:val="18"/>
-          <w:lang w:val="en"/>
-        </w:rPr>
-        <w:t xml:space="preserve">The </w:t>
-      </w:r>
-      <w:r>
-        <w:rPr>
-          <w:rFonts w:ascii="Courier New" w:hAnsi="Courier New"/>
-          <w:sz w:val="18"/>
-          <w:lang w:val="en"/>
-        </w:rPr>
-        <w:t>secondary</w:t>
-      </w:r>
-      <w:r>
-        <w:rPr>
-          <w:rFonts w:ascii="Courier New" w:hAnsi="Courier New"/>
-          <w:sz w:val="18"/>
-          <w:lang w:val="en"/>
-        </w:rPr>
-        <w:t xml:space="preserve"> intended capability of </w:t>
-      </w:r>
-      <w:r>
-        <w:rPr>
-          <w:rFonts w:ascii="Courier New" w:hAnsi="Courier New"/>
-          <w:sz w:val="18"/>
-          <w:lang w:val="en"/>
-        </w:rPr>
-        <w:t>Sedela</w:t>
-      </w:r>
-      <w:r>
-        <w:rPr>
-          <w:rFonts w:ascii="Courier New" w:hAnsi="Courier New"/>
-          <w:sz w:val="18"/>
-          <w:lang w:val="en"/>
-        </w:rPr>
-        <w:t xml:space="preserve"> is to allow program designers to specify their program’s structure in one </w:t>
-      </w:r>
-      <w:r>
-        <w:rPr>
-          <w:rFonts w:ascii="Courier New" w:hAnsi="Courier New"/>
-          <w:sz w:val="18"/>
-          <w:lang w:val="en"/>
-        </w:rPr>
-        <w:t xml:space="preserve">or both </w:t>
-      </w:r>
-      <w:r>
-        <w:rPr>
-          <w:rFonts w:ascii="Courier New" w:hAnsi="Courier New"/>
-          <w:sz w:val="18"/>
-          <w:lang w:val="en"/>
-        </w:rPr>
-        <w:t>of two ways – in a formal, compositional way (</w:t>
-      </w:r>
-      <w:r>
-        <w:rPr>
-          <w:rFonts w:ascii="Courier New" w:hAnsi="Courier New"/>
-          <w:sz w:val="18"/>
-          <w:lang w:val="en"/>
-        </w:rPr>
-        <w:t>in terms of Sedela’s denotationally-defined features</w:t>
-      </w:r>
-      <w:r>
-        <w:rPr>
-          <w:rFonts w:ascii="Courier New" w:hAnsi="Courier New"/>
-          <w:sz w:val="18"/>
-          <w:lang w:val="en"/>
-        </w:rPr>
-        <w:t xml:space="preserve">), </w:t>
-      </w:r>
-      <w:r>
-        <w:rPr>
-          <w:rFonts w:ascii="Courier New" w:hAnsi="Courier New"/>
-          <w:sz w:val="18"/>
-          <w:lang w:val="en"/>
-        </w:rPr>
-        <w:t xml:space="preserve">and / </w:t>
-      </w:r>
-      <w:r>
-        <w:rPr>
-          <w:rFonts w:ascii="Courier New" w:hAnsi="Courier New"/>
-          <w:sz w:val="18"/>
-          <w:lang w:val="en"/>
-        </w:rPr>
-        <w:t>or in an informal, textual way (</w:t>
-      </w:r>
-      <w:r>
-        <w:rPr>
-          <w:rFonts w:ascii="Courier New" w:hAnsi="Courier New"/>
-          <w:sz w:val="18"/>
-          <w:lang w:val="en"/>
-        </w:rPr>
-        <w:t xml:space="preserve">in </w:t>
-      </w:r>
-      <w:r>
-        <w:rPr>
-          <w:rFonts w:ascii="Courier New" w:hAnsi="Courier New"/>
-          <w:sz w:val="18"/>
-          <w:lang w:val="en"/>
-        </w:rPr>
-        <w:t xml:space="preserve">terms </w:t>
-      </w:r>
-      <w:r>
-        <w:rPr>
-          <w:rFonts w:ascii="Courier New" w:hAnsi="Courier New"/>
-          <w:sz w:val="18"/>
-          <w:lang w:val="en"/>
-        </w:rPr>
-        <w:t>of ‘propositions’</w:t>
-      </w:r>
-      <w:r>
-        <w:rPr>
-          <w:rFonts w:ascii="Courier New" w:hAnsi="Courier New"/>
-          <w:sz w:val="18"/>
-          <w:lang w:val="en"/>
-        </w:rPr>
-        <w:t xml:space="preserve">). Where a formal approach is required, Sedela allows designers to encode their program’s </w:t>
-      </w:r>
-      <w:r>
-        <w:rPr>
-          <w:rFonts w:ascii="Courier New" w:hAnsi="Courier New"/>
-          <w:sz w:val="18"/>
-          <w:lang w:val="en"/>
-        </w:rPr>
-        <w:t>design</w:t>
-      </w:r>
-      <w:r>
-        <w:rPr>
-          <w:rFonts w:ascii="Courier New" w:hAnsi="Courier New"/>
-          <w:sz w:val="18"/>
-          <w:lang w:val="en"/>
-        </w:rPr>
-        <w:t xml:space="preserve"> in terms of algebraic data types and a typed lambda calculus (here System F</w:t>
-      </w:r>
-      <w:r>
-        <w:rPr>
-          <w:rFonts w:ascii="Courier New" w:hAnsi="Courier New"/>
-          <w:sz w:val="18"/>
-          <w:vertAlign w:val="subscript"/>
-          <w:lang w:val="en"/>
-        </w:rPr>
-        <w:t>&lt;:</w:t>
-      </w:r>
-      <w:r>
-        <w:rPr>
-          <w:rFonts w:ascii="Courier New" w:hAnsi="Courier New"/>
-          <w:sz w:val="18"/>
-          <w:lang w:val="en"/>
-        </w:rPr>
-        <w:t xml:space="preserve"> with Type Families and opt-in Subtyping). Where a more informal approach is </w:t>
-      </w:r>
-      <w:r>
-        <w:rPr>
-          <w:rFonts w:ascii="Courier New" w:hAnsi="Courier New"/>
-          <w:sz w:val="18"/>
-          <w:lang w:val="en"/>
-        </w:rPr>
-        <w:t>permissable</w:t>
-      </w:r>
-      <w:r>
-        <w:rPr>
-          <w:rFonts w:ascii="Courier New" w:hAnsi="Courier New"/>
-          <w:sz w:val="18"/>
-          <w:lang w:val="en"/>
-        </w:rPr>
-        <w:t xml:space="preserve">, Sedela </w:t>
-      </w:r>
-      <w:r>
-        <w:rPr>
-          <w:rFonts w:ascii="Courier New" w:hAnsi="Courier New"/>
-          <w:sz w:val="18"/>
-          <w:lang w:val="en"/>
-        </w:rPr>
-        <w:t>allows</w:t>
-      </w:r>
-      <w:r>
-        <w:rPr>
-          <w:rFonts w:ascii="Courier New" w:hAnsi="Courier New"/>
-          <w:sz w:val="18"/>
-          <w:lang w:val="en"/>
-        </w:rPr>
-        <w:t xml:space="preserve"> designers to </w:t>
-      </w:r>
-      <w:r>
-        <w:rPr>
-          <w:rFonts w:ascii="Courier New" w:hAnsi="Courier New"/>
-          <w:sz w:val="18"/>
-          <w:lang w:val="en"/>
-        </w:rPr>
-        <w:t>encode their program’s design in</w:t>
-      </w:r>
-      <w:r>
-        <w:rPr>
-          <w:rFonts w:ascii="Courier New" w:hAnsi="Courier New"/>
-          <w:sz w:val="18"/>
-          <w:lang w:val="en"/>
-        </w:rPr>
-        <w:t xml:space="preserve"> terms </w:t>
-      </w:r>
-      <w:r>
-        <w:rPr>
-          <w:rFonts w:ascii="Courier New" w:hAnsi="Courier New"/>
-          <w:sz w:val="18"/>
-          <w:lang w:val="en"/>
-        </w:rPr>
-        <w:t>of natural language via</w:t>
-      </w:r>
-      <w:r>
-        <w:rPr>
-          <w:rFonts w:ascii="Courier New" w:hAnsi="Courier New"/>
-          <w:sz w:val="18"/>
-          <w:lang w:val="en"/>
-        </w:rPr>
-        <w:t xml:space="preserve"> ‘</w:t>
-      </w:r>
-      <w:r>
-        <w:rPr>
-          <w:rFonts w:ascii="Courier New" w:hAnsi="Courier New"/>
-          <w:sz w:val="18"/>
-          <w:lang w:val="en"/>
-        </w:rPr>
-        <w:t>propositions</w:t>
-      </w:r>
-      <w:r>
-        <w:rPr>
-          <w:rFonts w:ascii="Courier New" w:hAnsi="Courier New"/>
-          <w:sz w:val="18"/>
-          <w:lang w:val="en"/>
-        </w:rPr>
-        <w:t xml:space="preserve">’. </w:t>
-      </w:r>
-      <w:r>
-        <w:rPr>
-          <w:rFonts w:ascii="Courier New" w:hAnsi="Courier New"/>
-          <w:sz w:val="18"/>
-          <w:lang w:val="en"/>
-        </w:rPr>
-        <w:t xml:space="preserve">By leveraging both the denotationally-defined features alongside propositions, </w:t>
-      </w:r>
-      <w:r>
-        <w:rPr>
-          <w:rFonts w:ascii="Courier New" w:hAnsi="Courier New"/>
-          <w:sz w:val="18"/>
-          <w:lang w:val="en"/>
-        </w:rPr>
-        <w:t xml:space="preserve">Sedela </w:t>
-      </w:r>
-      <w:r>
-        <w:rPr>
-          <w:rFonts w:ascii="Courier New" w:hAnsi="Courier New"/>
-          <w:sz w:val="18"/>
-          <w:lang w:val="en"/>
-        </w:rPr>
-        <w:t xml:space="preserve">can be used to </w:t>
-      </w:r>
-      <w:r>
-        <w:rPr>
-          <w:rFonts w:ascii="Courier New" w:hAnsi="Courier New"/>
-          <w:sz w:val="18"/>
-          <w:lang w:val="en"/>
-        </w:rPr>
-        <w:t>describ</w:t>
-      </w:r>
-      <w:r>
-        <w:rPr>
-          <w:rFonts w:ascii="Courier New" w:hAnsi="Courier New"/>
-          <w:sz w:val="18"/>
-          <w:lang w:val="en"/>
-        </w:rPr>
-        <w:t>e</w:t>
-      </w:r>
-      <w:r>
-        <w:rPr>
-          <w:rFonts w:ascii="Courier New" w:hAnsi="Courier New"/>
-          <w:sz w:val="18"/>
-          <w:lang w:val="en"/>
-        </w:rPr>
-        <w:t xml:space="preserve"> systems that may be too complex to warrant formal specification, in particular, for legacy </w:t>
-      </w:r>
-      <w:r>
-        <w:rPr>
-          <w:rFonts w:ascii="Courier New" w:hAnsi="Courier New"/>
-          <w:sz w:val="18"/>
-          <w:lang w:val="en"/>
-        </w:rPr>
-        <w:t>systems</w:t>
-      </w:r>
-      <w:r>
-        <w:rPr>
-          <w:rFonts w:ascii="Courier New" w:hAnsi="Courier New"/>
-          <w:sz w:val="18"/>
-          <w:lang w:val="en"/>
-        </w:rPr>
-        <w:t>.</w:t>
-      </w:r>
-    </w:p>
-    <w:p>
-      <w:pPr>
-        <w:pStyle w:val="Normal"/>
-        <w:spacing w:lineRule="auto" w:line="276"/>
-        <w:rPr>
-          <w:rFonts w:ascii="Courier New" w:hAnsi="Courier New"/>
-          <w:sz w:val="18"/>
-          <w:lang w:val="en"/>
-        </w:rPr>
-      </w:pPr>
-      <w:r>
-        <w:rPr>
-          <w:rFonts w:ascii="Courier New" w:hAnsi="Courier New"/>
-          <w:sz w:val="18"/>
-          <w:lang w:val="en"/>
-        </w:rPr>
-      </w:r>
-    </w:p>
-    <w:p>
-      <w:pPr>
-        <w:pStyle w:val="Normal"/>
-        <w:spacing w:lineRule="auto" w:line="276"/>
-        <w:rPr/>
-      </w:pPr>
-      <w:r>
-        <w:rPr>
-          <w:rFonts w:ascii="Courier New" w:hAnsi="Courier New"/>
-          <w:sz w:val="18"/>
-          <w:lang w:val="en"/>
-        </w:rPr>
-        <w:t>I currently contrast Sedela’s semantic design with Conal’s denotational design as follows -</w:t>
-      </w:r>
-    </w:p>
-    <w:p>
-      <w:pPr>
-        <w:pStyle w:val="Normal"/>
-        <w:spacing w:lineRule="auto" w:line="276"/>
-        <w:rPr>
-          <w:rFonts w:ascii="Courier New" w:hAnsi="Courier New"/>
-          <w:sz w:val="18"/>
-          <w:lang w:val="en"/>
-        </w:rPr>
-      </w:pPr>
-      <w:r>
-        <w:rPr>
-          <w:rFonts w:ascii="Courier New" w:hAnsi="Courier New"/>
-          <w:sz w:val="18"/>
-          <w:lang w:val="en"/>
-        </w:rPr>
-      </w:r>
-    </w:p>
-    <w:p>
-      <w:pPr>
-        <w:pStyle w:val="Normal"/>
-        <w:spacing w:lineRule="auto" w:line="276"/>
-        <w:rPr/>
-      </w:pPr>
-      <w:r>
-        <w:rPr>
-          <w:rFonts w:ascii="Courier New" w:hAnsi="Courier New"/>
-          <w:sz w:val="18"/>
-          <w:lang w:val="en"/>
-        </w:rPr>
-        <w:t>Denotational design</w:t>
-      </w:r>
-      <w:r>
-        <w:rPr>
-          <w:rFonts w:ascii="Courier New" w:hAnsi="Courier New"/>
-          <w:sz w:val="18"/>
-          <w:lang w:val="en"/>
-        </w:rPr>
-        <w:t xml:space="preserve"> restricts its domain of </w:t>
-      </w:r>
-      <w:r>
-        <w:rPr>
-          <w:rFonts w:ascii="Courier New" w:hAnsi="Courier New"/>
-          <w:sz w:val="18"/>
-          <w:lang w:val="en"/>
-        </w:rPr>
-        <w:t>application</w:t>
-      </w:r>
-      <w:r>
-        <w:rPr>
-          <w:rFonts w:ascii="Courier New" w:hAnsi="Courier New"/>
-          <w:sz w:val="18"/>
-          <w:lang w:val="en"/>
-        </w:rPr>
-        <w:t xml:space="preserve"> to programs whose structure can be specified </w:t>
-      </w:r>
-      <w:r>
-        <w:rPr>
-          <w:rFonts w:ascii="Courier New" w:hAnsi="Courier New"/>
-          <w:sz w:val="18"/>
-          <w:lang w:val="en"/>
-        </w:rPr>
-        <w:t xml:space="preserve">completely and </w:t>
-      </w:r>
-      <w:r>
-        <w:rPr>
-          <w:rFonts w:ascii="Courier New" w:hAnsi="Courier New"/>
-          <w:sz w:val="18"/>
-          <w:lang w:val="en"/>
-        </w:rPr>
-        <w:t xml:space="preserve">denotatively. This is an advantage for those working on greenfield projects </w:t>
-      </w:r>
-      <w:r>
-        <w:rPr>
-          <w:rFonts w:ascii="Courier New" w:hAnsi="Courier New"/>
-          <w:sz w:val="18"/>
-          <w:lang w:val="en"/>
-        </w:rPr>
-        <w:t xml:space="preserve">whose design </w:t>
-      </w:r>
-      <w:r>
-        <w:rPr>
-          <w:rFonts w:ascii="Courier New" w:hAnsi="Courier New"/>
-          <w:sz w:val="18"/>
-          <w:lang w:val="en"/>
-        </w:rPr>
-        <w:t>demand</w:t>
-      </w:r>
-      <w:r>
-        <w:rPr>
-          <w:rFonts w:ascii="Courier New" w:hAnsi="Courier New"/>
-          <w:sz w:val="18"/>
-          <w:lang w:val="en"/>
-        </w:rPr>
-        <w:t>s</w:t>
-      </w:r>
-      <w:r>
-        <w:rPr>
-          <w:rFonts w:ascii="Courier New" w:hAnsi="Courier New"/>
-          <w:sz w:val="18"/>
-          <w:lang w:val="en"/>
-        </w:rPr>
-        <w:t xml:space="preserve"> </w:t>
-      </w:r>
-      <w:r>
-        <w:rPr>
-          <w:rFonts w:ascii="Courier New" w:hAnsi="Courier New"/>
-          <w:sz w:val="18"/>
-          <w:lang w:val="en"/>
-        </w:rPr>
-        <w:t xml:space="preserve">such </w:t>
-      </w:r>
-      <w:r>
-        <w:rPr>
-          <w:rFonts w:ascii="Courier New" w:hAnsi="Courier New"/>
-          <w:sz w:val="18"/>
-          <w:lang w:val="en"/>
-        </w:rPr>
-        <w:t xml:space="preserve">formal definition (such as </w:t>
-      </w:r>
-      <w:r>
-        <w:rPr>
-          <w:rFonts w:ascii="Courier New" w:hAnsi="Courier New"/>
-          <w:sz w:val="18"/>
-          <w:lang w:val="en"/>
-        </w:rPr>
-        <w:t xml:space="preserve">writing a new </w:t>
-      </w:r>
-      <w:r>
-        <w:rPr>
-          <w:rFonts w:ascii="Courier New" w:hAnsi="Courier New"/>
-          <w:sz w:val="18"/>
-          <w:lang w:val="en"/>
-        </w:rPr>
-        <w:t xml:space="preserve">programming language). </w:t>
-      </w:r>
-      <w:r>
-        <w:rPr>
-          <w:rFonts w:ascii="Courier New" w:hAnsi="Courier New"/>
-          <w:sz w:val="18"/>
-          <w:lang w:val="en"/>
-        </w:rPr>
-        <w:t>In contrast, Sedela’s semantic design</w:t>
-      </w:r>
-      <w:r>
-        <w:rPr>
-          <w:rFonts w:ascii="Courier New" w:hAnsi="Courier New"/>
-          <w:sz w:val="18"/>
-          <w:lang w:val="en"/>
-        </w:rPr>
-        <w:t xml:space="preserve"> </w:t>
-      </w:r>
-      <w:r>
-        <w:rPr>
-          <w:rFonts w:ascii="Courier New" w:hAnsi="Courier New"/>
-          <w:sz w:val="18"/>
-          <w:lang w:val="en"/>
-        </w:rPr>
-        <w:t xml:space="preserve">allows designs to leave portions of their system informally-specified via ‘propositions’, thus </w:t>
-      </w:r>
-      <w:r>
-        <w:rPr>
-          <w:rFonts w:ascii="Courier New" w:hAnsi="Courier New"/>
-          <w:sz w:val="18"/>
-          <w:lang w:val="en"/>
-        </w:rPr>
-        <w:t>provid</w:t>
-      </w:r>
-      <w:r>
-        <w:rPr>
-          <w:rFonts w:ascii="Courier New" w:hAnsi="Courier New"/>
-          <w:sz w:val="18"/>
-          <w:lang w:val="en"/>
-        </w:rPr>
-        <w:t>ing</w:t>
-      </w:r>
-      <w:r>
-        <w:rPr>
-          <w:rFonts w:ascii="Courier New" w:hAnsi="Courier New"/>
-          <w:sz w:val="18"/>
-          <w:lang w:val="en"/>
-        </w:rPr>
-        <w:t xml:space="preserve"> a ‘knob’ for the level of detail at which designers </w:t>
-      </w:r>
-      <w:r>
-        <w:rPr>
-          <w:rFonts w:ascii="Courier New" w:hAnsi="Courier New"/>
-          <w:sz w:val="18"/>
-          <w:lang w:val="en"/>
-        </w:rPr>
-        <w:t>can</w:t>
-      </w:r>
-      <w:r>
-        <w:rPr>
-          <w:rFonts w:ascii="Courier New" w:hAnsi="Courier New"/>
-          <w:sz w:val="18"/>
-          <w:lang w:val="en"/>
-        </w:rPr>
-        <w:t xml:space="preserve"> specify their </w:t>
-      </w:r>
-      <w:r>
-        <w:rPr>
-          <w:rFonts w:ascii="Courier New" w:hAnsi="Courier New"/>
-          <w:sz w:val="18"/>
-          <w:lang w:val="en"/>
-        </w:rPr>
-        <w:t>design. For this reason, I think Sedela makes more sense for designing legacy systems than Conal’s approach.</w:t>
-      </w:r>
-    </w:p>
-    <w:p>
-      <w:pPr>
-        <w:pStyle w:val="Normal"/>
-        <w:spacing w:lineRule="auto" w:line="276"/>
-        <w:rPr>
-          <w:rFonts w:ascii="Courier New" w:hAnsi="Courier New"/>
-          <w:sz w:val="18"/>
-          <w:lang w:val="en"/>
-        </w:rPr>
-      </w:pPr>
-      <w:r>
-        <w:rPr/>
-      </w:r>
-    </w:p>
-    <w:p>
-      <w:pPr>
-        <w:pStyle w:val="Normal"/>
-        <w:spacing w:lineRule="auto" w:line="276"/>
-        <w:rPr/>
-      </w:pPr>
-      <w:r>
-        <w:rPr>
-          <w:rFonts w:ascii="Courier New" w:hAnsi="Courier New"/>
-          <w:sz w:val="18"/>
-          <w:lang w:val="en"/>
-        </w:rPr>
-        <w:t>S</w:t>
-      </w:r>
-      <w:r>
-        <w:rPr>
-          <w:rFonts w:ascii="Courier New" w:hAnsi="Courier New"/>
-          <w:sz w:val="18"/>
-          <w:lang w:val="en"/>
-        </w:rPr>
-        <w:t>edela, being a fully-specified language - unlike Conal’s notation – will also provide a parser and type-checker out-of-the-box. Once this tooling is complete, Sedela may become preferable to Conal’s notation even without considering the additional benefits of ‘propositions’.</w:t>
-      </w:r>
-      <w:r>
-        <w:br w:type="page"/>
-      </w:r>
-    </w:p>
-    <w:p>
-      <w:pPr>
-        <w:pStyle w:val="Normal"/>
-        <w:spacing w:lineRule="auto" w:line="276"/>
-        <w:rPr/>
-      </w:pPr>
-      <w:r>
-        <w:rPr>
-          <w:rFonts w:ascii="Courier New" w:hAnsi="Courier New"/>
-          <w:sz w:val="18"/>
-          <w:u w:val="single"/>
-          <w:lang w:val="en"/>
-        </w:rPr>
-        <w:t>Sedela Language Definition</w:t>
-      </w:r>
-    </w:p>
-    <w:p>
-      <w:pPr>
-        <w:pStyle w:val="Normal"/>
-        <w:spacing w:lineRule="auto" w:line="276"/>
-        <w:rPr>
-          <w:rFonts w:ascii="Courier New" w:hAnsi="Courier New"/>
-          <w:sz w:val="18"/>
-          <w:u w:val="single"/>
-          <w:lang w:val="en"/>
-        </w:rPr>
-      </w:pPr>
-      <w:r>
-        <w:rPr>
-          <w:rFonts w:ascii="Courier New" w:hAnsi="Courier New"/>
-          <w:sz w:val="18"/>
-          <w:u w:val="single"/>
-          <w:lang w:val="en"/>
-        </w:rPr>
-      </w:r>
-    </w:p>
-    <w:p>
-      <w:pPr>
-        <w:pStyle w:val="Normal"/>
-        <w:spacing w:lineRule="auto" w:line="276"/>
-        <w:rPr/>
-      </w:pPr>
-      <w:r>
-        <w:rPr>
-          <w:rFonts w:ascii="Courier New" w:hAnsi="Courier New"/>
-          <w:b/>
-          <w:sz w:val="18"/>
-          <w:lang w:val="en"/>
-        </w:rPr>
+          <w:b/>
+          <w:sz w:val="18"/>
+          <w:lang w:val="en"/>
+        </w:rPr>
+        <w:t>:=</w:t>
+      </w:r>
+      <w:r>
+        <w:rPr>
+          <w:rFonts w:ascii="Courier New" w:hAnsi="Courier New"/>
+          <w:sz w:val="18"/>
+          <w:lang w:val="en"/>
+        </w:rPr>
+        <w:tab/>
         <w:t>Proposition</w:t>
       </w:r>
       <w:r>
         <w:rPr>
           <w:rFonts w:ascii="Courier New" w:hAnsi="Courier New"/>
-          <w:sz w:val="18"/>
-          <w:lang w:val="en"/>
-        </w:rPr>
-        <w:t xml:space="preserve"> </w:t>
-      </w:r>
-      <w:r>
-        <w:rPr>
-          <w:rFonts w:ascii="Courier New" w:hAnsi="Courier New"/>
-          <w:b/>
-          <w:sz w:val="18"/>
-          <w:lang w:val="en"/>
-        </w:rPr>
-        <w:t>:=</w:t>
-      </w:r>
-      <w:r>
-        <w:rPr>
-          <w:rFonts w:ascii="Courier New" w:hAnsi="Courier New"/>
-          <w:sz w:val="18"/>
-          <w:lang w:val="en"/>
-        </w:rPr>
-        <w:tab/>
-        <w:t>Proposition</w:t>
-      </w:r>
-      <w:r>
-        <w:rPr>
-          <w:rFonts w:ascii="Courier New" w:hAnsi="Courier New"/>
           <w:b/>
           <w:sz w:val="18"/>
           <w:lang w:val="en"/>
@@ -1284,23 +596,7 @@
           <w:sz w:val="18"/>
           <w:lang w:val="en"/>
         </w:rPr>
-        <w:t xml:space="preserve"> "Informal (</w:t>
-      </w:r>
-      <w:r>
-        <w:rPr>
-          <w:rFonts w:ascii="Courier New" w:hAnsi="Courier New"/>
-          <w:sz w:val="18"/>
-          <w:lang w:val="en"/>
-        </w:rPr>
-        <w:t>natural language</w:t>
-      </w:r>
-      <w:r>
-        <w:rPr>
-          <w:rFonts w:ascii="Courier New" w:hAnsi="Courier New"/>
-          <w:sz w:val="18"/>
-          <w:lang w:val="en"/>
-        </w:rPr>
-        <w:t>) definition."</w:t>
+        <w:t xml:space="preserve"> "Informal (natural language) definition."</w:t>
         <w:tab/>
       </w:r>
       <w:r>
@@ -8180,6 +7476,26 @@
       <w:lang w:val="en"/>
     </w:rPr>
   </w:style>
+  <w:style w:type="character" w:styleId="ListLabel61">
+    <w:name w:val="ListLabel 61"/>
+    <w:qFormat/>
+    <w:rPr>
+      <w:rFonts w:ascii="Courier New" w:hAnsi="Courier New"/>
+      <w:sz w:val="18"/>
+      <w:lang w:val="en"/>
+    </w:rPr>
+  </w:style>
+  <w:style w:type="character" w:styleId="ListLabel62">
+    <w:name w:val="ListLabel 62"/>
+    <w:qFormat/>
+    <w:rPr>
+      <w:rFonts w:ascii="Courier New" w:hAnsi="Courier New"/>
+      <w:color w:val="000000"/>
+      <w:sz w:val="18"/>
+      <w:u w:val="none"/>
+      <w:lang w:val="en"/>
+    </w:rPr>
+  </w:style>
   <w:style w:type="paragraph" w:styleId="Heading" w:customStyle="1">
     <w:name w:val="Heading"/>
     <w:basedOn w:val="Normal"/>

</xml_diff>